<commit_message>
revised EER: changed Group to weak entity
</commit_message>
<xml_diff>
--- a/Project Report Template_Group8_revisedEER.docx
+++ b/Project Report Template_Group8_revisedEER.docx
@@ -594,7 +594,7 @@
         <mc:AlternateContent>
           <mc:Choice Requires="wpc">
             <w:drawing>
-              <wp:inline distT="0" distB="0" distL="0" distR="0" wp14:anchorId="205EDEB4" wp14:editId="02BB3359">
+              <wp:inline distT="0" distB="0" distL="0" distR="0" wp14:anchorId="205EDEB4" wp14:editId="048738C7">
                 <wp:extent cx="7000905" cy="7552055"/>
                 <wp:effectExtent l="0" t="0" r="28575" b="10795"/>
                 <wp:docPr id="1" name="Canvas 1"/>
@@ -621,70 +621,6 @@
                         </a:ln>
                       </wpc:whole>
                       <wps:wsp>
-                        <wps:cNvPr id="67" name="Rectangle 67"/>
-                        <wps:cNvSpPr/>
-                        <wps:spPr>
-                          <a:xfrm>
-                            <a:off x="3094385" y="2545492"/>
-                            <a:ext cx="481070" cy="331210"/>
-                          </a:xfrm>
-                          <a:prstGeom prst="rect">
-                            <a:avLst/>
-                          </a:prstGeom>
-                          <a:noFill/>
-                          <a:ln w="3175">
-                            <a:solidFill>
-                              <a:schemeClr val="tx1"/>
-                            </a:solidFill>
-                          </a:ln>
-                        </wps:spPr>
-                        <wps:style>
-                          <a:lnRef idx="2">
-                            <a:schemeClr val="accent1">
-                              <a:shade val="50000"/>
-                            </a:schemeClr>
-                          </a:lnRef>
-                          <a:fillRef idx="1">
-                            <a:schemeClr val="accent1"/>
-                          </a:fillRef>
-                          <a:effectRef idx="0">
-                            <a:schemeClr val="accent1"/>
-                          </a:effectRef>
-                          <a:fontRef idx="minor">
-                            <a:schemeClr val="lt1"/>
-                          </a:fontRef>
-                        </wps:style>
-                        <wps:txbx>
-                          <w:txbxContent>
-                            <w:p>
-                              <w:pPr>
-                                <w:rPr>
-                                  <w:rFonts w:ascii="Calibri Light" w:eastAsia="Calibri" w:hAnsi="Calibri Light" w:cs="Arial"/>
-                                  <w:color w:val="000000"/>
-                                  <w:sz w:val="18"/>
-                                  <w:szCs w:val="18"/>
-                                </w:rPr>
-                              </w:pPr>
-                              <w:r>
-                                <w:rPr>
-                                  <w:rFonts w:ascii="Calibri Light" w:eastAsia="Calibri" w:hAnsi="Calibri Light" w:cs="Arial"/>
-                                  <w:color w:val="000000"/>
-                                  <w:sz w:val="18"/>
-                                  <w:szCs w:val="18"/>
-                                </w:rPr>
-                                <w:t>Group</w:t>
-                              </w:r>
-                            </w:p>
-                          </w:txbxContent>
-                        </wps:txbx>
-                        <wps:bodyPr rot="0" spcFirstLastPara="0" vert="horz" wrap="none" lIns="94168" tIns="94168" rIns="94168" bIns="94168" numCol="1" spcCol="0" rtlCol="0" fromWordArt="0" anchor="ctr" anchorCtr="0" forceAA="0" compatLnSpc="1">
-                          <a:prstTxWarp prst="textNoShape">
-                            <a:avLst/>
-                          </a:prstTxWarp>
-                          <a:spAutoFit/>
-                        </wps:bodyPr>
-                      </wps:wsp>
-                      <wps:wsp>
                         <wps:cNvPr id="77" name="Rectangle 77"/>
                         <wps:cNvSpPr/>
                         <wps:spPr>
@@ -1018,12 +954,12 @@
                         <wps:cNvPr id="91" name="Straight Connector 91"/>
                         <wps:cNvCnPr>
                           <a:stCxn id="86" idx="2"/>
-                          <a:endCxn id="92" idx="0"/>
+                          <a:endCxn id="117" idx="0"/>
                         </wps:cNvCnPr>
                         <wps:spPr>
                           <a:xfrm flipH="1">
-                            <a:off x="3340874" y="1183417"/>
-                            <a:ext cx="3372" cy="405199"/>
+                            <a:off x="3341200" y="1183417"/>
+                            <a:ext cx="3046" cy="367956"/>
                           </a:xfrm>
                           <a:prstGeom prst="line">
                             <a:avLst/>
@@ -1051,80 +987,15 @@
                         <wps:bodyPr/>
                       </wps:wsp>
                       <wps:wsp>
-                        <wps:cNvPr id="92" name="Flowchart: Decision 92"/>
-                        <wps:cNvSpPr/>
-                        <wps:spPr>
-                          <a:xfrm>
-                            <a:off x="3180220" y="1588616"/>
-                            <a:ext cx="321308" cy="285747"/>
-                          </a:xfrm>
-                          <a:prstGeom prst="flowChartDecision">
-                            <a:avLst/>
-                          </a:prstGeom>
-                          <a:noFill/>
-                          <a:ln w="3175">
-                            <a:solidFill>
-                              <a:schemeClr val="tx1"/>
-                            </a:solidFill>
-                          </a:ln>
-                        </wps:spPr>
-                        <wps:style>
-                          <a:lnRef idx="2">
-                            <a:schemeClr val="accent1">
-                              <a:shade val="50000"/>
-                            </a:schemeClr>
-                          </a:lnRef>
-                          <a:fillRef idx="1">
-                            <a:schemeClr val="accent1"/>
-                          </a:fillRef>
-                          <a:effectRef idx="0">
-                            <a:schemeClr val="accent1"/>
-                          </a:effectRef>
-                          <a:fontRef idx="minor">
-                            <a:schemeClr val="lt1"/>
-                          </a:fontRef>
-                        </wps:style>
-                        <wps:txbx>
-                          <w:txbxContent>
-                            <w:p>
-                              <w:pPr>
-                                <w:jc w:val="center"/>
-                                <w:rPr>
-                                  <w:rFonts w:ascii="Calibri Light" w:eastAsia="Calibri" w:hAnsi="Calibri Light"/>
-                                  <w:color w:val="000000"/>
-                                  <w:sz w:val="18"/>
-                                  <w:szCs w:val="18"/>
-                                </w:rPr>
-                              </w:pPr>
-                              <w:r>
-                                <w:rPr>
-                                  <w:rFonts w:ascii="Calibri Light" w:eastAsia="Calibri" w:hAnsi="Calibri Light"/>
-                                  <w:color w:val="000000"/>
-                                  <w:sz w:val="18"/>
-                                  <w:szCs w:val="18"/>
-                                </w:rPr>
-                                <w:t>has</w:t>
-                              </w:r>
-                            </w:p>
-                          </w:txbxContent>
-                        </wps:txbx>
-                        <wps:bodyPr rot="0" spcFirstLastPara="0" vert="horz" wrap="none" lIns="0" tIns="0" rIns="0" bIns="0" numCol="1" spcCol="0" rtlCol="0" fromWordArt="0" anchor="ctr" anchorCtr="0" forceAA="0" compatLnSpc="1">
-                          <a:prstTxWarp prst="textNoShape">
-                            <a:avLst/>
-                          </a:prstTxWarp>
-                          <a:spAutoFit/>
-                        </wps:bodyPr>
-                      </wps:wsp>
-                      <wps:wsp>
                         <wps:cNvPr id="93" name="Straight Connector 93"/>
                         <wps:cNvCnPr>
-                          <a:stCxn id="92" idx="2"/>
-                          <a:endCxn id="67" idx="0"/>
+                          <a:stCxn id="117" idx="2"/>
+                          <a:endCxn id="116" idx="0"/>
                         </wps:cNvCnPr>
                         <wps:spPr>
                           <a:xfrm flipH="1">
-                            <a:off x="3334920" y="1874363"/>
-                            <a:ext cx="5954" cy="671129"/>
+                            <a:off x="3341056" y="1920943"/>
+                            <a:ext cx="144" cy="600422"/>
                           </a:xfrm>
                           <a:prstGeom prst="line">
                             <a:avLst/>
@@ -1536,13 +1407,13 @@
                       <wps:wsp>
                         <wps:cNvPr id="101" name="Straight Connector 101"/>
                         <wps:cNvCnPr>
-                          <a:stCxn id="67" idx="3"/>
+                          <a:stCxn id="116" idx="3"/>
                           <a:endCxn id="100" idx="1"/>
                         </wps:cNvCnPr>
                         <wps:spPr>
                           <a:xfrm>
-                            <a:off x="3575455" y="2711097"/>
-                            <a:ext cx="852017" cy="10246"/>
+                            <a:off x="3599054" y="2704433"/>
+                            <a:ext cx="828418" cy="16910"/>
                           </a:xfrm>
                           <a:prstGeom prst="line">
                             <a:avLst/>
@@ -2683,13 +2554,13 @@
                       <wps:wsp>
                         <wps:cNvPr id="129" name="Straight Connector 129"/>
                         <wps:cNvCnPr>
-                          <a:stCxn id="67" idx="1"/>
+                          <a:stCxn id="116" idx="1"/>
                           <a:endCxn id="128" idx="3"/>
                         </wps:cNvCnPr>
                         <wps:spPr>
                           <a:xfrm flipH="1">
-                            <a:off x="2732687" y="2711097"/>
-                            <a:ext cx="361698" cy="4068"/>
+                            <a:off x="2732687" y="2704433"/>
+                            <a:ext cx="350371" cy="10732"/>
                           </a:xfrm>
                           <a:prstGeom prst="line">
                             <a:avLst/>
@@ -4110,12 +3981,12 @@
                         <wps:cNvPr id="162" name="Straight Connector 162"/>
                         <wps:cNvCnPr>
                           <a:stCxn id="183" idx="0"/>
-                          <a:endCxn id="67" idx="2"/>
+                          <a:endCxn id="116" idx="2"/>
                         </wps:cNvCnPr>
                         <wps:spPr>
                           <a:xfrm flipH="1" flipV="1">
-                            <a:off x="3334920" y="2876702"/>
-                            <a:ext cx="1525302" cy="1174070"/>
+                            <a:off x="3341056" y="2887501"/>
+                            <a:ext cx="1519166" cy="1163271"/>
                           </a:xfrm>
                           <a:prstGeom prst="line">
                             <a:avLst/>
@@ -4524,16 +4395,7 @@
                                     <w:sz w:val="18"/>
                                     <w:szCs w:val="18"/>
                                   </w:rPr>
-                                  <w:t>member</w:t>
-                                </w:r>
-                                <w:r>
-                                  <w:rPr>
-                                    <w:rFonts w:ascii="Calibri Light" w:eastAsia="Calibri" w:hAnsi="Calibri Light" w:cs="Arial"/>
-                                    <w:color w:val="000000"/>
-                                    <w:sz w:val="18"/>
-                                    <w:szCs w:val="18"/>
-                                  </w:rPr>
-                                  <w:t xml:space="preserve"> </w:t>
+                                  <w:t xml:space="preserve">member </w:t>
                                 </w:r>
                               </w:ins>
                               <w:r>
@@ -5304,6 +5166,141 @@
                           <a:spAutoFit/>
                         </wps:bodyPr>
                       </wps:wsp>
+                      <wps:wsp>
+                        <wps:cNvPr id="116" name="Rectangle 116"/>
+                        <wps:cNvSpPr/>
+                        <wps:spPr>
+                          <a:xfrm>
+                            <a:off x="3083058" y="2521365"/>
+                            <a:ext cx="515996" cy="366136"/>
+                          </a:xfrm>
+                          <a:prstGeom prst="rect">
+                            <a:avLst/>
+                          </a:prstGeom>
+                          <a:noFill/>
+                          <a:ln w="38100" cmpd="dbl">
+                            <a:solidFill>
+                              <a:schemeClr val="tx1"/>
+                            </a:solidFill>
+                          </a:ln>
+                        </wps:spPr>
+                        <wps:style>
+                          <a:lnRef idx="2">
+                            <a:schemeClr val="accent1">
+                              <a:shade val="50000"/>
+                            </a:schemeClr>
+                          </a:lnRef>
+                          <a:fillRef idx="1">
+                            <a:schemeClr val="accent1"/>
+                          </a:fillRef>
+                          <a:effectRef idx="0">
+                            <a:schemeClr val="accent1"/>
+                          </a:effectRef>
+                          <a:fontRef idx="minor">
+                            <a:schemeClr val="lt1"/>
+                          </a:fontRef>
+                        </wps:style>
+                        <wps:txbx>
+                          <w:txbxContent>
+                            <w:p>
+                              <w:pPr>
+                                <w:jc w:val="center"/>
+                                <w:rPr>
+                                  <w:rFonts w:ascii="Calibri Light" w:eastAsia="Calibri" w:hAnsi="Calibri Light" w:cs="Arial"/>
+                                  <w:color w:val="000000"/>
+                                  <w:sz w:val="18"/>
+                                  <w:szCs w:val="18"/>
+                                </w:rPr>
+                              </w:pPr>
+                              <w:ins w:id="4" w:author="Yan Fung Yenny Hou" w:date="2022-06-20T18:01:00Z">
+                                <w:r>
+                                  <w:rPr>
+                                    <w:rFonts w:ascii="Calibri Light" w:eastAsia="Calibri" w:hAnsi="Calibri Light" w:cs="Arial"/>
+                                    <w:color w:val="000000"/>
+                                    <w:sz w:val="18"/>
+                                    <w:szCs w:val="18"/>
+                                  </w:rPr>
+                                  <w:t>Group</w:t>
+                                </w:r>
+                              </w:ins>
+                            </w:p>
+                          </w:txbxContent>
+                        </wps:txbx>
+                        <wps:bodyPr rot="0" spcFirstLastPara="0" vert="horz" wrap="none" lIns="94168" tIns="94168" rIns="94168" bIns="94168" numCol="1" spcCol="0" rtlCol="0" fromWordArt="0" anchor="ctr" anchorCtr="0" forceAA="0" compatLnSpc="1">
+                          <a:prstTxWarp prst="textNoShape">
+                            <a:avLst/>
+                          </a:prstTxWarp>
+                          <a:spAutoFit/>
+                        </wps:bodyPr>
+                      </wps:wsp>
+                      <wps:wsp>
+                        <wps:cNvPr id="117" name="Flowchart: Decision 117"/>
+                        <wps:cNvSpPr/>
+                        <wps:spPr>
+                          <a:xfrm>
+                            <a:off x="3145620" y="1551373"/>
+                            <a:ext cx="391160" cy="369570"/>
+                          </a:xfrm>
+                          <a:prstGeom prst="flowChartDecision">
+                            <a:avLst/>
+                          </a:prstGeom>
+                          <a:noFill/>
+                          <a:ln w="38100" cmpd="dbl">
+                            <a:solidFill>
+                              <a:schemeClr val="tx1"/>
+                            </a:solidFill>
+                          </a:ln>
+                        </wps:spPr>
+                        <wps:style>
+                          <a:lnRef idx="2">
+                            <a:schemeClr val="accent1">
+                              <a:shade val="50000"/>
+                            </a:schemeClr>
+                          </a:lnRef>
+                          <a:fillRef idx="1">
+                            <a:schemeClr val="accent1"/>
+                          </a:fillRef>
+                          <a:effectRef idx="0">
+                            <a:schemeClr val="accent1"/>
+                          </a:effectRef>
+                          <a:fontRef idx="minor">
+                            <a:schemeClr val="lt1"/>
+                          </a:fontRef>
+                        </wps:style>
+                        <wps:txbx>
+                          <w:txbxContent>
+                            <w:p>
+                              <w:pPr>
+                                <w:spacing w:line="252" w:lineRule="auto"/>
+                                <w:jc w:val="center"/>
+                                <w:rPr>
+                                  <w:rFonts w:ascii="Calibri Light" w:eastAsia="Calibri" w:hAnsi="Calibri Light" w:cs="Arial"/>
+                                  <w:color w:val="000000"/>
+                                  <w:sz w:val="18"/>
+                                  <w:szCs w:val="18"/>
+                                </w:rPr>
+                              </w:pPr>
+                              <w:ins w:id="5" w:author="Yan Fung Yenny Hou" w:date="2022-06-20T18:02:00Z">
+                                <w:r>
+                                  <w:rPr>
+                                    <w:rFonts w:ascii="Calibri Light" w:eastAsia="Calibri" w:hAnsi="Calibri Light" w:cs="Arial"/>
+                                    <w:color w:val="000000"/>
+                                    <w:sz w:val="18"/>
+                                    <w:szCs w:val="18"/>
+                                  </w:rPr>
+                                  <w:t>has</w:t>
+                                </w:r>
+                              </w:ins>
+                            </w:p>
+                          </w:txbxContent>
+                        </wps:txbx>
+                        <wps:bodyPr rot="0" spcFirstLastPara="0" vert="horz" wrap="none" lIns="0" tIns="0" rIns="0" bIns="0" numCol="1" spcCol="0" rtlCol="0" fromWordArt="0" anchor="ctr" anchorCtr="0" forceAA="0" compatLnSpc="1">
+                          <a:prstTxWarp prst="textNoShape">
+                            <a:avLst/>
+                          </a:prstTxWarp>
+                          <a:spAutoFit/>
+                        </wps:bodyPr>
+                      </wps:wsp>
                     </wpc:wpc>
                   </a:graphicData>
                 </a:graphic>
@@ -5312,7 +5309,7 @@
           </mc:Choice>
           <mc:Fallback>
             <w:pict>
-              <v:group w14:anchorId="205EDEB4" id="Canvas 1" o:spid="_x0000_s1026" editas="canvas" style="width:551.25pt;height:594.65pt;mso-position-horizontal-relative:char;mso-position-vertical-relative:line" coordsize="70008,75520" o:gfxdata="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">
+              <v:group w14:anchorId="205EDEB4" id="Canvas 1" o:spid="_x0000_s1026" editas="canvas" style="width:551.25pt;height:594.65pt;mso-position-horizontal-relative:char;mso-position-vertical-relative:line" coordsize="70008,75520" o:gfxdata="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">
                 <v:shapetype id="_x0000_t75" coordsize="21600,21600" o:spt="75" o:preferrelative="t" path="m@4@5l@4@11@9@11@9@5xe" filled="f" stroked="f">
                   <v:stroke joinstyle="miter"/>
                   <v:formulas>
@@ -5336,32 +5333,7 @@
                   <v:fill o:detectmouseclick="t"/>
                   <v:path o:connecttype="none"/>
                 </v:shape>
-                <v:rect id="Rectangle 67" o:spid="_x0000_s1028" style="position:absolute;left:30943;top:25454;width:4811;height:3313;visibility:visible;mso-wrap-style:none;v-text-anchor:middle" o:gfxdata="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" filled="f" strokecolor="black [3213]" strokeweight=".25pt">
-                  <v:textbox style="mso-fit-shape-to-text:t" inset="2.61578mm,2.61578mm,2.61578mm,2.61578mm">
-                    <w:txbxContent>
-                      <w:p>
-                        <w:pPr>
-                          <w:rPr>
-                            <w:rFonts w:ascii="Calibri Light" w:eastAsia="Calibri" w:hAnsi="Calibri Light" w:cs="Arial"/>
-                            <w:color w:val="000000"/>
-                            <w:sz w:val="18"/>
-                            <w:szCs w:val="18"/>
-                          </w:rPr>
-                        </w:pPr>
-                        <w:r>
-                          <w:rPr>
-                            <w:rFonts w:ascii="Calibri Light" w:eastAsia="Calibri" w:hAnsi="Calibri Light" w:cs="Arial"/>
-                            <w:color w:val="000000"/>
-                            <w:sz w:val="18"/>
-                            <w:szCs w:val="18"/>
-                          </w:rPr>
-                          <w:t>Group</w:t>
-                        </w:r>
-                      </w:p>
-                    </w:txbxContent>
-                  </v:textbox>
-                </v:rect>
-                <v:rect id="Rectangle 77" o:spid="_x0000_s1029" style="position:absolute;left:59033;top:25525;width:4513;height:3312;visibility:visible;mso-wrap-style:none;v-text-anchor:middle" o:gfxdata="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" filled="f" strokecolor="black [3213]" strokeweight=".25pt">
+                <v:rect id="Rectangle 77" o:spid="_x0000_s1028" style="position:absolute;left:59033;top:25525;width:4513;height:3312;visibility:visible;mso-wrap-style:none;v-text-anchor:middle" o:gfxdata="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" filled="f" strokecolor="black [3213]" strokeweight=".25pt">
                   <v:textbox style="mso-fit-shape-to-text:t" inset="2.61578mm,2.61578mm,2.61578mm,2.61578mm">
                     <w:txbxContent>
                       <w:p>
@@ -5386,7 +5358,7 @@
                     </w:txbxContent>
                   </v:textbox>
                 </v:rect>
-                <v:oval id="Oval 81" o:spid="_x0000_s1030" style="position:absolute;left:34439;top:3707;width:4683;height:2021;visibility:visible;mso-wrap-style:square;v-text-anchor:middle" o:gfxdata="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" filled="f" strokecolor="black [3213]" strokeweight=".25pt">
+                <v:oval id="Oval 81" o:spid="_x0000_s1029" style="position:absolute;left:34439;top:3707;width:4683;height:2021;visibility:visible;mso-wrap-style:square;v-text-anchor:middle" o:gfxdata="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" filled="f" strokecolor="black [3213]" strokeweight=".25pt">
                   <v:stroke joinstyle="miter"/>
                   <v:textbox style="mso-fit-shape-to-text:t" inset="0,0,0,0">
                     <w:txbxContent>
@@ -5413,10 +5385,10 @@
                     </w:txbxContent>
                   </v:textbox>
                 </v:oval>
-                <v:line id="Straight Connector 82" o:spid="_x0000_s1031" style="position:absolute;flip:y;visibility:visible;mso-wrap-style:square" from="33442,5728" to="36781,8522" o:connectortype="straight" o:gfxdata="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" strokecolor="black [3213]" strokeweight=".25pt">
+                <v:line id="Straight Connector 82" o:spid="_x0000_s1030" style="position:absolute;flip:y;visibility:visible;mso-wrap-style:square" from="33442,5728" to="36781,8522" o:connectortype="straight" o:gfxdata="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" strokecolor="black [3213]" strokeweight=".25pt">
                   <v:stroke joinstyle="miter"/>
                 </v:line>
-                <v:rect id="Rectangle 86" o:spid="_x0000_s1032" style="position:absolute;left:31456;top:8522;width:3972;height:3312;visibility:visible;mso-wrap-style:none;v-text-anchor:middle" o:gfxdata="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" filled="f" strokecolor="black [3213]" strokeweight=".25pt">
+                <v:rect id="Rectangle 86" o:spid="_x0000_s1031" style="position:absolute;left:31456;top:8522;width:3972;height:3312;visibility:visible;mso-wrap-style:none;v-text-anchor:middle" o:gfxdata="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" filled="f" strokecolor="black [3213]" strokeweight=".25pt">
                   <v:textbox style="mso-fit-shape-to-text:t" inset="2.61578mm,2.61578mm,2.61578mm,2.61578mm">
                     <w:txbxContent>
                       <w:p>
@@ -5441,7 +5413,7 @@
                     </w:txbxContent>
                   </v:textbox>
                 </v:rect>
-                <v:oval id="Oval 88" o:spid="_x0000_s1033" style="position:absolute;left:29180;top:2767;width:4688;height:2020;visibility:visible;mso-wrap-style:square;v-text-anchor:middle" o:gfxdata="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" filled="f" strokecolor="black [3213]" strokeweight=".25pt">
+                <v:oval id="Oval 88" o:spid="_x0000_s1032" style="position:absolute;left:29180;top:2767;width:4688;height:2020;visibility:visible;mso-wrap-style:square;v-text-anchor:middle" o:gfxdata="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" filled="f" strokecolor="black [3213]" strokeweight=".25pt">
                   <v:stroke joinstyle="miter"/>
                   <v:textbox style="mso-fit-shape-to-text:t" inset="0,0,0,0">
                     <w:txbxContent>
@@ -5468,50 +5440,20 @@
                     </w:txbxContent>
                   </v:textbox>
                 </v:oval>
-                <v:line id="Straight Connector 90" o:spid="_x0000_s1034" style="position:absolute;flip:x y;visibility:visible;mso-wrap-style:square" from="31524,4787" to="33442,8522" o:connectortype="straight" o:gfxdata="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" strokecolor="black [3213]" strokeweight=".25pt">
+                <v:line id="Straight Connector 90" o:spid="_x0000_s1033" style="position:absolute;flip:x y;visibility:visible;mso-wrap-style:square" from="31524,4787" to="33442,8522" o:connectortype="straight" o:gfxdata="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" strokecolor="black [3213]" strokeweight=".25pt">
                   <v:stroke joinstyle="miter"/>
                 </v:line>
-                <v:line id="Straight Connector 91" o:spid="_x0000_s1035" style="position:absolute;flip:x;visibility:visible;mso-wrap-style:square" from="33408,11834" to="33442,15886" o:connectortype="straight" o:gfxdata="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" strokecolor="black [3213]" strokeweight="3pt">
+                <v:line id="Straight Connector 91" o:spid="_x0000_s1034" style="position:absolute;flip:x;visibility:visible;mso-wrap-style:square" from="33412,11834" to="33442,15513" o:connectortype="straight" o:gfxdata="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" strokecolor="black [3213]" strokeweight="3pt">
                   <v:stroke linestyle="thinThin" joinstyle="miter"/>
                 </v:line>
-                <v:shapetype id="_x0000_t110" coordsize="21600,21600" o:spt="110" path="m10800,l,10800,10800,21600,21600,10800xe">
-                  <v:stroke joinstyle="miter"/>
-                  <v:path gradientshapeok="t" o:connecttype="rect" textboxrect="5400,5400,16200,16200"/>
-                </v:shapetype>
-                <v:shape id="Flowchart: Decision 92" o:spid="_x0000_s1036" type="#_x0000_t110" style="position:absolute;left:31802;top:15886;width:3213;height:2857;visibility:visible;mso-wrap-style:none;v-text-anchor:middle" o:gfxdata="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" filled="f" strokecolor="black [3213]" strokeweight=".25pt">
-                  <v:textbox style="mso-fit-shape-to-text:t" inset="0,0,0,0">
-                    <w:txbxContent>
-                      <w:p>
-                        <w:pPr>
-                          <w:jc w:val="center"/>
-                          <w:rPr>
-                            <w:rFonts w:ascii="Calibri Light" w:eastAsia="Calibri" w:hAnsi="Calibri Light"/>
-                            <w:color w:val="000000"/>
-                            <w:sz w:val="18"/>
-                            <w:szCs w:val="18"/>
-                          </w:rPr>
-                        </w:pPr>
-                        <w:r>
-                          <w:rPr>
-                            <w:rFonts w:ascii="Calibri Light" w:eastAsia="Calibri" w:hAnsi="Calibri Light"/>
-                            <w:color w:val="000000"/>
-                            <w:sz w:val="18"/>
-                            <w:szCs w:val="18"/>
-                          </w:rPr>
-                          <w:t>has</w:t>
-                        </w:r>
-                      </w:p>
-                    </w:txbxContent>
-                  </v:textbox>
-                </v:shape>
-                <v:line id="Straight Connector 93" o:spid="_x0000_s1037" style="position:absolute;flip:x;visibility:visible;mso-wrap-style:square" from="33349,18743" to="33408,25454" o:connectortype="straight" o:gfxdata="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" strokecolor="black [3213]" strokeweight="3pt">
+                <v:line id="Straight Connector 93" o:spid="_x0000_s1035" style="position:absolute;flip:x;visibility:visible;mso-wrap-style:square" from="33410,19209" to="33412,25213" o:connectortype="straight" o:gfxdata="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" strokecolor="black [3213]" strokeweight="3pt">
                   <v:stroke linestyle="thinThin" joinstyle="miter"/>
                 </v:line>
                 <v:shapetype id="_x0000_t202" coordsize="21600,21600" o:spt="202" path="m,l,21600r21600,l21600,xe">
                   <v:stroke joinstyle="miter"/>
                   <v:path gradientshapeok="t" o:connecttype="rect"/>
                 </v:shapetype>
-                <v:shape id="Text Box 15" o:spid="_x0000_s1038" type="#_x0000_t202" style="position:absolute;left:34315;top:18743;width:1035;height:1461;visibility:visible;mso-wrap-style:none;v-text-anchor:top" o:gfxdata="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" filled="f" stroked="f" strokeweight=".5pt">
+                <v:shape id="Text Box 15" o:spid="_x0000_s1036" type="#_x0000_t202" style="position:absolute;left:34315;top:18743;width:1035;height:1461;visibility:visible;mso-wrap-style:none;v-text-anchor:top" o:gfxdata="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" filled="f" stroked="f" strokeweight=".5pt">
                   <v:textbox style="mso-fit-shape-to-text:t" inset="0,0,0,0">
                     <w:txbxContent>
                       <w:p>
@@ -5535,7 +5477,7 @@
                     </w:txbxContent>
                   </v:textbox>
                 </v:shape>
-                <v:shape id="Text Box 15" o:spid="_x0000_s1039" type="#_x0000_t202" style="position:absolute;left:34315;top:14425;width:648;height:1461;visibility:visible;mso-wrap-style:none;v-text-anchor:top" o:gfxdata="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" filled="f" stroked="f" strokeweight=".5pt">
+                <v:shape id="Text Box 15" o:spid="_x0000_s1037" type="#_x0000_t202" style="position:absolute;left:34315;top:14425;width:648;height:1461;visibility:visible;mso-wrap-style:none;v-text-anchor:top" o:gfxdata="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" filled="f" stroked="f" strokeweight=".5pt">
                   <v:textbox style="mso-fit-shape-to-text:t" inset="0,0,0,0">
                     <w:txbxContent>
                       <w:p>
@@ -5559,7 +5501,7 @@
                     </w:txbxContent>
                   </v:textbox>
                 </v:shape>
-                <v:oval id="Oval 96" o:spid="_x0000_s1040" style="position:absolute;left:40230;top:21486;width:4686;height:2020;visibility:visible;mso-wrap-style:square;v-text-anchor:middle" o:gfxdata="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" filled="f" strokecolor="black [3213]" strokeweight=".25pt">
+                <v:oval id="Oval 96" o:spid="_x0000_s1038" style="position:absolute;left:40230;top:21486;width:4686;height:2020;visibility:visible;mso-wrap-style:square;v-text-anchor:middle" o:gfxdata="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" filled="f" strokecolor="black [3213]" strokeweight=".25pt">
                   <v:stroke joinstyle="miter"/>
                   <v:textbox style="mso-fit-shape-to-text:t" inset="0,0,0,0">
                     <w:txbxContent>
@@ -5586,7 +5528,7 @@
                     </w:txbxContent>
                   </v:textbox>
                 </v:oval>
-                <v:oval id="Oval 97" o:spid="_x0000_s1041" style="position:absolute;left:41321;top:23765;width:4679;height:2019;visibility:visible;mso-wrap-style:square;v-text-anchor:middle" o:gfxdata="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" filled="f" strokecolor="black [3213]" strokeweight=".25pt">
+                <v:oval id="Oval 97" o:spid="_x0000_s1039" style="position:absolute;left:41321;top:23765;width:4679;height:2019;visibility:visible;mso-wrap-style:square;v-text-anchor:middle" o:gfxdata="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" filled="f" strokecolor="black [3213]" strokeweight=".25pt">
                   <v:stroke joinstyle="miter"/>
                   <v:textbox style="mso-fit-shape-to-text:t" inset="0,0,0,0">
                     <w:txbxContent>
@@ -5613,13 +5555,17 @@
                     </w:txbxContent>
                   </v:textbox>
                 </v:oval>
-                <v:line id="Straight Connector 98" o:spid="_x0000_s1042" style="position:absolute;flip:y;visibility:visible;mso-wrap-style:square" from="35754,24775" to="41321,25480" o:connectortype="straight" o:gfxdata="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" strokecolor="black [3213]" strokeweight=".25pt">
+                <v:line id="Straight Connector 98" o:spid="_x0000_s1040" style="position:absolute;flip:y;visibility:visible;mso-wrap-style:square" from="35754,24775" to="41321,25480" o:connectortype="straight" o:gfxdata="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" strokecolor="black [3213]" strokeweight=".25pt">
                   <v:stroke joinstyle="miter"/>
                 </v:line>
-                <v:line id="Straight Connector 99" o:spid="_x0000_s1043" style="position:absolute;flip:y;visibility:visible;mso-wrap-style:square" from="35754,23210" to="40916,25480" o:connectortype="straight" o:gfxdata="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" strokecolor="black [3213]" strokeweight=".25pt">
+                <v:line id="Straight Connector 99" o:spid="_x0000_s1041" style="position:absolute;flip:y;visibility:visible;mso-wrap-style:square" from="35754,23210" to="40916,25480" o:connectortype="straight" o:gfxdata="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" strokecolor="black [3213]" strokeweight=".25pt">
                   <v:stroke joinstyle="miter"/>
                 </v:line>
-                <v:shape id="Flowchart: Decision 100" o:spid="_x0000_s1044" type="#_x0000_t110" style="position:absolute;left:44274;top:25784;width:8801;height:2858;visibility:visible;mso-wrap-style:none;v-text-anchor:middle" o:gfxdata="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" filled="f" strokecolor="black [3213]" strokeweight=".25pt">
+                <v:shapetype id="_x0000_t110" coordsize="21600,21600" o:spt="110" path="m10800,l,10800,10800,21600,21600,10800xe">
+                  <v:stroke joinstyle="miter"/>
+                  <v:path gradientshapeok="t" o:connecttype="rect" textboxrect="5400,5400,16200,16200"/>
+                </v:shapetype>
+                <v:shape id="Flowchart: Decision 100" o:spid="_x0000_s1042" type="#_x0000_t110" style="position:absolute;left:44274;top:25784;width:8801;height:2858;visibility:visible;mso-wrap-style:none;v-text-anchor:middle" o:gfxdata="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" filled="f" strokecolor="black [3213]" strokeweight=".25pt">
                   <v:textbox style="mso-fit-shape-to-text:t" inset="0,0,0,0">
                     <w:txbxContent>
                       <w:p>
@@ -5672,13 +5618,13 @@
                     </w:txbxContent>
                   </v:textbox>
                 </v:shape>
-                <v:line id="Straight Connector 101" o:spid="_x0000_s1045" style="position:absolute;visibility:visible;mso-wrap-style:square" from="35754,27110" to="44274,27213" o:connectortype="straight" o:gfxdata="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" strokecolor="black [3213]" strokeweight=".25pt">
+                <v:line id="Straight Connector 101" o:spid="_x0000_s1043" style="position:absolute;visibility:visible;mso-wrap-style:square" from="35990,27044" to="44274,27213" o:connectortype="straight" o:gfxdata="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" strokecolor="black [3213]" strokeweight=".25pt">
                   <v:stroke joinstyle="miter"/>
                 </v:line>
-                <v:line id="Straight Connector 103" o:spid="_x0000_s1046" style="position:absolute;flip:y;visibility:visible;mso-wrap-style:square" from="53380,27181" to="59033,27213" o:connectortype="straight" o:gfxdata="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" strokecolor="black [3213]" strokeweight="3pt">
+                <v:line id="Straight Connector 103" o:spid="_x0000_s1044" style="position:absolute;flip:y;visibility:visible;mso-wrap-style:square" from="53380,27181" to="59033,27213" o:connectortype="straight" o:gfxdata="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" strokecolor="black [3213]" strokeweight="3pt">
                   <v:stroke linestyle="thinThin" joinstyle="miter"/>
                 </v:line>
-                <v:shape id="Text Box 15" o:spid="_x0000_s1047" type="#_x0000_t202" style="position:absolute;left:43627;top:27376;width:647;height:1461;visibility:visible;mso-wrap-style:none;v-text-anchor:top" o:gfxdata="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" filled="f" stroked="f" strokeweight=".5pt">
+                <v:shape id="Text Box 15" o:spid="_x0000_s1045" type="#_x0000_t202" style="position:absolute;left:43627;top:27376;width:647;height:1461;visibility:visible;mso-wrap-style:none;v-text-anchor:top" o:gfxdata="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" filled="f" stroked="f" strokeweight=".5pt">
                   <v:textbox style="mso-fit-shape-to-text:t" inset="0,0,0,0">
                     <w:txbxContent>
                       <w:p>
@@ -5702,7 +5648,7 @@
                     </w:txbxContent>
                   </v:textbox>
                 </v:shape>
-                <v:shape id="Text Box 15" o:spid="_x0000_s1048" type="#_x0000_t202" style="position:absolute;left:53335;top:27376;width:793;height:1461;visibility:visible;mso-wrap-style:none;v-text-anchor:top" o:gfxdata="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" filled="f" stroked="f" strokeweight=".5pt">
+                <v:shape id="Text Box 15" o:spid="_x0000_s1046" type="#_x0000_t202" style="position:absolute;left:53335;top:27376;width:793;height:1461;visibility:visible;mso-wrap-style:none;v-text-anchor:top" o:gfxdata="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" filled="f" stroked="f" strokeweight=".5pt">
                   <v:textbox style="mso-fit-shape-to-text:t" inset="0,0,0,0">
                     <w:txbxContent>
                       <w:p>
@@ -5726,7 +5672,7 @@
                     </w:txbxContent>
                   </v:textbox>
                 </v:shape>
-                <v:oval id="Oval 106" o:spid="_x0000_s1049" style="position:absolute;left:46424;top:17903;width:5873;height:2021;visibility:visible;mso-wrap-style:square;v-text-anchor:middle" o:gfxdata="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" filled="f" strokecolor="black [3213]" strokeweight=".25pt">
+                <v:oval id="Oval 106" o:spid="_x0000_s1047" style="position:absolute;left:46424;top:17903;width:5873;height:2021;visibility:visible;mso-wrap-style:square;v-text-anchor:middle" o:gfxdata="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" filled="f" strokecolor="black [3213]" strokeweight=".25pt">
                   <v:stroke joinstyle="miter"/>
                   <v:textbox style="mso-fit-shape-to-text:t" inset="0,0,0,0">
                     <w:txbxContent>
@@ -5764,10 +5710,10 @@
                     </w:txbxContent>
                   </v:textbox>
                 </v:oval>
-                <v:line id="Straight Connector 107" o:spid="_x0000_s1050" style="position:absolute;flip:x y;visibility:visible;mso-wrap-style:square" from="51437,19628" to="61290,25525" o:connectortype="straight" o:gfxdata="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" strokecolor="black [3213]" strokeweight=".25pt">
+                <v:line id="Straight Connector 107" o:spid="_x0000_s1048" style="position:absolute;flip:x y;visibility:visible;mso-wrap-style:square" from="51437,19628" to="61290,25525" o:connectortype="straight" o:gfxdata="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" strokecolor="black [3213]" strokeweight=".25pt">
                   <v:stroke joinstyle="miter"/>
                 </v:line>
-                <v:oval id="Oval 108" o:spid="_x0000_s1051" style="position:absolute;left:44545;top:14864;width:5487;height:2021;visibility:visible;mso-wrap-style:square;v-text-anchor:middle" o:gfxdata="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" filled="f" strokecolor="black [3213]" strokeweight=".25pt">
+                <v:oval id="Oval 108" o:spid="_x0000_s1049" style="position:absolute;left:44545;top:14864;width:5487;height:2021;visibility:visible;mso-wrap-style:square;v-text-anchor:middle" o:gfxdata="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" filled="f" strokecolor="black [3213]" strokeweight=".25pt">
                   <v:stroke joinstyle="miter"/>
                   <v:textbox style="mso-fit-shape-to-text:t" inset="0,0,0,0">
                     <w:txbxContent>
@@ -5794,7 +5740,7 @@
                     </w:txbxContent>
                   </v:textbox>
                 </v:oval>
-                <v:oval id="Oval 109" o:spid="_x0000_s1052" style="position:absolute;left:46198;top:12139;width:4160;height:2019;visibility:visible;mso-wrap-style:square;v-text-anchor:middle" o:gfxdata="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" filled="f" strokecolor="black [3213]" strokeweight=".25pt">
+                <v:oval id="Oval 109" o:spid="_x0000_s1050" style="position:absolute;left:46198;top:12139;width:4160;height:2019;visibility:visible;mso-wrap-style:square;v-text-anchor:middle" o:gfxdata="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" filled="f" strokecolor="black [3213]" strokeweight=".25pt">
                   <v:stroke joinstyle="miter"/>
                   <v:textbox style="mso-fit-shape-to-text:t" inset="0,0,0,0">
                     <w:txbxContent>
@@ -5821,7 +5767,7 @@
                     </w:txbxContent>
                   </v:textbox>
                 </v:oval>
-                <v:oval id="Oval 110" o:spid="_x0000_s1053" style="position:absolute;left:50750;top:12844;width:4382;height:2020;visibility:visible;mso-wrap-style:square;v-text-anchor:middle" o:gfxdata="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" filled="f" strokecolor="black [3213]" strokeweight=".25pt">
+                <v:oval id="Oval 110" o:spid="_x0000_s1051" style="position:absolute;left:50750;top:12844;width:4382;height:2020;visibility:visible;mso-wrap-style:square;v-text-anchor:middle" o:gfxdata="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" filled="f" strokecolor="black [3213]" strokeweight=".25pt">
                   <v:stroke joinstyle="miter"/>
                   <v:textbox style="mso-fit-shape-to-text:t" inset="0,0,0,0">
                     <w:txbxContent>
@@ -5848,16 +5794,16 @@
                     </w:txbxContent>
                   </v:textbox>
                 </v:oval>
-                <v:line id="Straight Connector 111" o:spid="_x0000_s1054" style="position:absolute;flip:x y;visibility:visible;mso-wrap-style:square" from="50032,15874" to="61290,25525" o:connectortype="straight" o:gfxdata="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" strokecolor="black [3213]" strokeweight=".25pt">
+                <v:line id="Straight Connector 111" o:spid="_x0000_s1052" style="position:absolute;flip:x y;visibility:visible;mso-wrap-style:square" from="50032,15874" to="61290,25525" o:connectortype="straight" o:gfxdata="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" strokecolor="black [3213]" strokeweight=".25pt">
                   <v:stroke joinstyle="miter"/>
                 </v:line>
-                <v:line id="Straight Connector 112" o:spid="_x0000_s1055" style="position:absolute;flip:x y;visibility:visible;mso-wrap-style:square" from="49749,13862" to="61290,25525" o:connectortype="straight" o:gfxdata="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" strokecolor="black [3213]" strokeweight=".25pt">
+                <v:line id="Straight Connector 112" o:spid="_x0000_s1053" style="position:absolute;flip:x y;visibility:visible;mso-wrap-style:square" from="49749,13862" to="61290,25525" o:connectortype="straight" o:gfxdata="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" strokecolor="black [3213]" strokeweight=".25pt">
                   <v:stroke joinstyle="miter"/>
                 </v:line>
-                <v:line id="Straight Connector 113" o:spid="_x0000_s1056" style="position:absolute;flip:x y;visibility:visible;mso-wrap-style:square" from="52941,14864" to="61290,25525" o:connectortype="straight" o:gfxdata="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" strokecolor="black [3213]" strokeweight=".25pt">
+                <v:line id="Straight Connector 113" o:spid="_x0000_s1054" style="position:absolute;flip:x y;visibility:visible;mso-wrap-style:square" from="52941,14864" to="61290,25525" o:connectortype="straight" o:gfxdata="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" strokecolor="black [3213]" strokeweight=".25pt">
                   <v:stroke joinstyle="miter"/>
                 </v:line>
-                <v:oval id="Oval 114" o:spid="_x0000_s1057" style="position:absolute;left:51226;top:8360;width:7624;height:3988;visibility:visible;mso-wrap-style:square;v-text-anchor:middle" o:gfxdata="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" filled="f" strokecolor="black [3213]" strokeweight=".25pt">
+                <v:oval id="Oval 114" o:spid="_x0000_s1055" style="position:absolute;left:51226;top:8360;width:7624;height:3988;visibility:visible;mso-wrap-style:square;v-text-anchor:middle" o:gfxdata="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" filled="f" strokecolor="black [3213]" strokeweight=".25pt">
                   <v:stroke joinstyle="miter"/>
                   <v:textbox style="mso-fit-shape-to-text:t" inset="0,0,0,0">
                     <w:txbxContent>
@@ -5884,7 +5830,7 @@
                     </w:txbxContent>
                   </v:textbox>
                 </v:oval>
-                <v:oval id="Oval 115" o:spid="_x0000_s1058" style="position:absolute;left:61990;top:19954;width:5806;height:2020;visibility:visible;mso-wrap-style:square;v-text-anchor:middle" o:gfxdata="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" filled="f" strokecolor="black [3213]" strokeweight=".25pt">
+                <v:oval id="Oval 115" o:spid="_x0000_s1056" style="position:absolute;left:61990;top:19954;width:5806;height:2020;visibility:visible;mso-wrap-style:square;v-text-anchor:middle" o:gfxdata="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" filled="f" strokecolor="black [3213]" strokeweight=".25pt">
                   <v:stroke joinstyle="miter"/>
                   <v:textbox style="mso-fit-shape-to-text:t" inset="0,0,0,0">
                     <w:txbxContent>
@@ -5911,10 +5857,10 @@
                     </w:txbxContent>
                   </v:textbox>
                 </v:oval>
-                <v:line id="Straight Connector 118" o:spid="_x0000_s1059" style="position:absolute;flip:y;visibility:visible;mso-wrap-style:square" from="62840,15731" to="63748,20250" o:connectortype="straight" o:gfxdata="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" strokecolor="black [3213]" strokeweight=".25pt">
+                <v:line id="Straight Connector 118" o:spid="_x0000_s1057" style="position:absolute;flip:y;visibility:visible;mso-wrap-style:square" from="62840,15731" to="63748,20250" o:connectortype="straight" o:gfxdata="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" strokecolor="black [3213]" strokeweight=".25pt">
                   <v:stroke joinstyle="miter"/>
                 </v:line>
-                <v:oval id="Oval 119" o:spid="_x0000_s1060" style="position:absolute;left:58786;top:16027;width:4382;height:2019;visibility:visible;mso-wrap-style:square;v-text-anchor:middle" o:gfxdata="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" filled="f" strokecolor="black [3213]" strokeweight=".25pt">
+                <v:oval id="Oval 119" o:spid="_x0000_s1058" style="position:absolute;left:58786;top:16027;width:4382;height:2019;visibility:visible;mso-wrap-style:square;v-text-anchor:middle" o:gfxdata="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" filled="f" strokecolor="black [3213]" strokeweight=".25pt">
                   <v:stroke joinstyle="miter"/>
                   <v:textbox style="mso-fit-shape-to-text:t" inset="0,0,0,0">
                     <w:txbxContent>
@@ -5941,7 +5887,7 @@
                     </w:txbxContent>
                   </v:textbox>
                 </v:oval>
-                <v:oval id="Oval 120" o:spid="_x0000_s1061" style="position:absolute;left:64156;top:16027;width:4382;height:2019;visibility:visible;mso-wrap-style:square;v-text-anchor:middle" o:gfxdata="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" filled="f" strokecolor="black [3213]" strokeweight=".25pt">
+                <v:oval id="Oval 120" o:spid="_x0000_s1059" style="position:absolute;left:64156;top:16027;width:4382;height:2019;visibility:visible;mso-wrap-style:square;v-text-anchor:middle" o:gfxdata="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" filled="f" strokecolor="black [3213]" strokeweight=".25pt">
                   <v:stroke joinstyle="miter"/>
                   <v:textbox style="mso-fit-shape-to-text:t" inset="0,0,0,0">
                     <w:txbxContent>
@@ -5968,7 +5914,7 @@
                     </w:txbxContent>
                   </v:textbox>
                 </v:oval>
-                <v:oval id="Oval 121" o:spid="_x0000_s1062" style="position:absolute;left:60964;top:13711;width:5567;height:2020;visibility:visible;mso-wrap-style:square;v-text-anchor:middle" o:gfxdata="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" filled="f" strokecolor="black [3213]" strokeweight=".25pt">
+                <v:oval id="Oval 121" o:spid="_x0000_s1060" style="position:absolute;left:60964;top:13711;width:5567;height:2020;visibility:visible;mso-wrap-style:square;v-text-anchor:middle" o:gfxdata="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" filled="f" strokecolor="black [3213]" strokeweight=".25pt">
                   <v:stroke joinstyle="miter"/>
                   <v:textbox style="mso-fit-shape-to-text:t" inset="0,0,0,0">
                     <w:txbxContent>
@@ -5995,19 +5941,19 @@
                     </w:txbxContent>
                   </v:textbox>
                 </v:oval>
-                <v:line id="Straight Connector 122" o:spid="_x0000_s1063" style="position:absolute;flip:x;visibility:visible;mso-wrap-style:square" from="61290,21974" to="64893,25525" o:connectortype="straight" o:gfxdata="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" strokecolor="black [3213]" strokeweight=".25pt">
+                <v:line id="Straight Connector 122" o:spid="_x0000_s1061" style="position:absolute;flip:x;visibility:visible;mso-wrap-style:square" from="61290,21974" to="64893,25525" o:connectortype="straight" o:gfxdata="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" strokecolor="black [3213]" strokeweight=".25pt">
                   <v:stroke joinstyle="miter"/>
                 </v:line>
-                <v:line id="Straight Connector 123" o:spid="_x0000_s1064" style="position:absolute;visibility:visible;mso-wrap-style:square" from="62526,17750" to="62840,20250" o:connectortype="straight" o:gfxdata="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" strokecolor="black [3213]" strokeweight=".25pt">
+                <v:line id="Straight Connector 123" o:spid="_x0000_s1062" style="position:absolute;visibility:visible;mso-wrap-style:square" from="62526,17750" to="62840,20250" o:connectortype="straight" o:gfxdata="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" strokecolor="black [3213]" strokeweight=".25pt">
                   <v:stroke joinstyle="miter"/>
                 </v:line>
-                <v:line id="Straight Connector 124" o:spid="_x0000_s1065" style="position:absolute;visibility:visible;mso-wrap-style:square" from="55038,12348" to="61290,25525" o:connectortype="straight" o:gfxdata="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" strokecolor="black [3213]" strokeweight=".25pt">
+                <v:line id="Straight Connector 124" o:spid="_x0000_s1063" style="position:absolute;visibility:visible;mso-wrap-style:square" from="55038,12348" to="61290,25525" o:connectortype="straight" o:gfxdata="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" strokecolor="black [3213]" strokeweight=".25pt">
                   <v:stroke joinstyle="miter"/>
                 </v:line>
-                <v:line id="Straight Connector 125" o:spid="_x0000_s1066" style="position:absolute;flip:y;visibility:visible;mso-wrap-style:square" from="62840,17750" to="64798,20250" o:connectortype="straight" o:gfxdata="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" strokecolor="black [3213]" strokeweight=".25pt">
+                <v:line id="Straight Connector 125" o:spid="_x0000_s1064" style="position:absolute;flip:y;visibility:visible;mso-wrap-style:square" from="62840,17750" to="64798,20250" o:connectortype="straight" o:gfxdata="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" strokecolor="black [3213]" strokeweight=".25pt">
                   <v:stroke joinstyle="miter"/>
                 </v:line>
-                <v:shape id="Flowchart: Decision 128" o:spid="_x0000_s1067" type="#_x0000_t110" style="position:absolute;left:22958;top:25722;width:4368;height:2858;visibility:visible;mso-wrap-style:none;v-text-anchor:middle" o:gfxdata="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" filled="f" strokecolor="black [3213]" strokeweight=".25pt">
+                <v:shape id="Flowchart: Decision 128" o:spid="_x0000_s1065" type="#_x0000_t110" style="position:absolute;left:22958;top:25722;width:4368;height:2858;visibility:visible;mso-wrap-style:none;v-text-anchor:middle" o:gfxdata="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" filled="f" strokecolor="black [3213]" strokeweight=".25pt">
                   <v:textbox style="mso-fit-shape-to-text:t" inset="0,0,0,0">
                     <w:txbxContent>
                       <w:p>
@@ -6033,10 +5979,10 @@
                     </w:txbxContent>
                   </v:textbox>
                 </v:shape>
-                <v:line id="Straight Connector 129" o:spid="_x0000_s1068" style="position:absolute;flip:x;visibility:visible;mso-wrap-style:square" from="27326,27110" to="30943,27151" o:connectortype="straight" o:gfxdata="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" strokecolor="black [3213]" strokeweight="3pt">
+                <v:line id="Straight Connector 129" o:spid="_x0000_s1066" style="position:absolute;flip:x;visibility:visible;mso-wrap-style:square" from="27326,27044" to="30830,27151" o:connectortype="straight" o:gfxdata="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" strokecolor="black [3213]" strokeweight="3pt">
                   <v:stroke linestyle="thinThin" joinstyle="miter"/>
                 </v:line>
-                <v:rect id="Rectangle 131" o:spid="_x0000_s1069" style="position:absolute;left:12892;top:25480;width:5903;height:3312;visibility:visible;mso-wrap-style:none;v-text-anchor:middle" o:gfxdata="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" filled="f" strokecolor="black [3213]" strokeweight=".25pt">
+                <v:rect id="Rectangle 131" o:spid="_x0000_s1067" style="position:absolute;left:12892;top:25480;width:5903;height:3312;visibility:visible;mso-wrap-style:none;v-text-anchor:middle" o:gfxdata="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" filled="f" strokecolor="black [3213]" strokeweight=".25pt">
                   <v:textbox style="mso-fit-shape-to-text:t" inset="2.61578mm,2.61578mm,2.61578mm,2.61578mm">
                     <w:txbxContent>
                       <w:p>
@@ -6061,7 +6007,7 @@
                     </w:txbxContent>
                   </v:textbox>
                 </v:rect>
-                <v:shape id="Text Box 15" o:spid="_x0000_s1070" type="#_x0000_t202" style="position:absolute;left:27749;top:25371;width:793;height:1461;visibility:visible;mso-wrap-style:none;v-text-anchor:top" o:gfxdata="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" filled="f" stroked="f" strokeweight=".5pt">
+                <v:shape id="Text Box 15" o:spid="_x0000_s1068" type="#_x0000_t202" style="position:absolute;left:27749;top:25371;width:793;height:1461;visibility:visible;mso-wrap-style:none;v-text-anchor:top" o:gfxdata="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" filled="f" stroked="f" strokeweight=".5pt">
                   <v:textbox style="mso-fit-shape-to-text:t" inset="0,0,0,0">
                     <w:txbxContent>
                       <w:p>
@@ -6085,7 +6031,7 @@
                     </w:txbxContent>
                   </v:textbox>
                 </v:shape>
-                <v:shape id="Text Box 15" o:spid="_x0000_s1071" type="#_x0000_t202" style="position:absolute;left:21518;top:25356;width:1035;height:1460;visibility:visible;mso-wrap-style:none;v-text-anchor:top" o:gfxdata="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" filled="f" stroked="f" strokeweight=".5pt">
+                <v:shape id="Text Box 15" o:spid="_x0000_s1069" type="#_x0000_t202" style="position:absolute;left:21518;top:25356;width:1035;height:1460;visibility:visible;mso-wrap-style:none;v-text-anchor:top" o:gfxdata="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" filled="f" stroked="f" strokeweight=".5pt">
                   <v:textbox style="mso-fit-shape-to-text:t" inset="0,0,0,0">
                     <w:txbxContent>
                       <w:p>
@@ -6109,7 +6055,7 @@
                     </w:txbxContent>
                   </v:textbox>
                 </v:shape>
-                <v:oval id="Oval 134" o:spid="_x0000_s1072" style="position:absolute;left:15441;top:20569;width:4687;height:2019;visibility:visible;mso-wrap-style:square;v-text-anchor:middle" o:gfxdata="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" filled="f" strokecolor="black [3213]" strokeweight=".25pt">
+                <v:oval id="Oval 134" o:spid="_x0000_s1070" style="position:absolute;left:15441;top:20569;width:4687;height:2019;visibility:visible;mso-wrap-style:square;v-text-anchor:middle" o:gfxdata="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" filled="f" strokecolor="black [3213]" strokeweight=".25pt">
                   <v:stroke joinstyle="miter"/>
                   <v:textbox style="mso-fit-shape-to-text:t" inset="0,0,0,0">
                     <w:txbxContent>
@@ -6136,7 +6082,7 @@
                     </w:txbxContent>
                   </v:textbox>
                 </v:oval>
-                <v:oval id="Oval 135" o:spid="_x0000_s1073" style="position:absolute;left:7265;top:19349;width:6537;height:3987;visibility:visible;mso-wrap-style:square;v-text-anchor:middle" o:gfxdata="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" filled="f" strokecolor="black [3213]" strokeweight=".25pt">
+                <v:oval id="Oval 135" o:spid="_x0000_s1071" style="position:absolute;left:7265;top:19349;width:6537;height:3987;visibility:visible;mso-wrap-style:square;v-text-anchor:middle" o:gfxdata="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" filled="f" strokecolor="black [3213]" strokeweight=".25pt">
                   <v:stroke joinstyle="miter"/>
                   <v:textbox style="mso-fit-shape-to-text:t" inset="0,0,0,0">
                     <w:txbxContent>
@@ -6174,14 +6120,14 @@
                     </w:txbxContent>
                   </v:textbox>
                 </v:oval>
-                <v:line id="Straight Connector 136" o:spid="_x0000_s1074" style="position:absolute;flip:x y;visibility:visible;mso-wrap-style:square" from="12845,22752" to="15844,25480" o:connectortype="straight" o:gfxdata="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" strokecolor="black [3213]" strokeweight=".25pt">
+                <v:line id="Straight Connector 136" o:spid="_x0000_s1072" style="position:absolute;flip:x y;visibility:visible;mso-wrap-style:square" from="12845,22752" to="15844,25480" o:connectortype="straight" o:gfxdata="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" strokecolor="black [3213]" strokeweight=".25pt">
                   <v:stroke joinstyle="miter"/>
                 </v:line>
-                <v:line id="Straight Connector 137" o:spid="_x0000_s1075" style="position:absolute;flip:y;visibility:visible;mso-wrap-style:square" from="15844,22588" to="17785,25480" o:connectortype="straight" o:gfxdata="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" strokecolor="black [3213]" strokeweight=".25pt">
+                <v:line id="Straight Connector 137" o:spid="_x0000_s1073" style="position:absolute;flip:y;visibility:visible;mso-wrap-style:square" from="15844,22588" to="17785,25480" o:connectortype="straight" o:gfxdata="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" strokecolor="black [3213]" strokeweight=".25pt">
                   <v:stroke joinstyle="miter"/>
                 </v:line>
-                <v:group id="Group 138" o:spid="_x0000_s1076" style="position:absolute;left:11857;top:31950;width:7180;height:8103" coordsize="6533,8106" o:gfxdata="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">
-                  <v:oval id="Oval 139" o:spid="_x0000_s1077" style="position:absolute;left:1968;width:3302;height:3430;visibility:visible;mso-wrap-style:square;v-text-anchor:middle" o:gfxdata="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" filled="f" strokecolor="black [3213]" strokeweight=".5pt">
+                <v:group id="Group 138" o:spid="_x0000_s1074" style="position:absolute;left:11857;top:31950;width:7180;height:8103" coordsize="6533,8106" o:gfxdata="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">
+                  <v:oval id="Oval 139" o:spid="_x0000_s1075" style="position:absolute;left:1968;width:3302;height:3430;visibility:visible;mso-wrap-style:square;v-text-anchor:middle" o:gfxdata="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" filled="f" strokecolor="black [3213]" strokeweight=".5pt">
                     <v:stroke joinstyle="miter"/>
                     <v:textbox inset="1mm,0,1mm,0">
                       <w:txbxContent>
@@ -6208,29 +6154,29 @@
                       </w:txbxContent>
                     </v:textbox>
                   </v:oval>
-                  <v:group id="Group 140" o:spid="_x0000_s1078" style="position:absolute;top:2928;width:2452;height:5178" coordorigin=",2928" coordsize="2452,5177" o:gfxdata="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">
-                    <v:line id="Straight Connector 144" o:spid="_x0000_s1079" style="position:absolute;flip:x;visibility:visible;mso-wrap-style:square" from="0,2928" to="2452,8106" o:connectortype="straight" o:gfxdata="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" strokecolor="black [3213]" strokeweight=".5pt">
+                  <v:group id="Group 140" o:spid="_x0000_s1076" style="position:absolute;top:2928;width:2452;height:5178" coordorigin=",2928" coordsize="2452,5177" o:gfxdata="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">
+                    <v:line id="Straight Connector 144" o:spid="_x0000_s1077" style="position:absolute;flip:x;visibility:visible;mso-wrap-style:square" from="0,2928" to="2452,8106" o:connectortype="straight" o:gfxdata="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" strokecolor="black [3213]" strokeweight=".5pt">
                       <v:stroke joinstyle="miter"/>
                     </v:line>
-                    <v:shape id="Freeform: Shape 145" o:spid="_x0000_s1080" style="position:absolute;left:698;top:4740;width:1270;height:1270;visibility:visible;mso-wrap-style:square;v-text-anchor:middle" coordsize="260168,288411" o:gfxdata="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" path="m44268,c15693,77787,-12882,155575,6168,203200v19050,47625,110067,97367,152400,82550c200901,270933,230534,192616,260168,114300e" filled="f" strokecolor="black [3213]" strokeweight=".5pt">
+                    <v:shape id="Freeform: Shape 145" o:spid="_x0000_s1078" style="position:absolute;left:698;top:4740;width:1270;height:1270;visibility:visible;mso-wrap-style:square;v-text-anchor:middle" coordsize="260168,288411" o:gfxdata="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" path="m44268,c15693,77787,-12882,155575,6168,203200v19050,47625,110067,97367,152400,82550c200901,270933,230534,192616,260168,114300e" filled="f" strokecolor="black [3213]" strokeweight=".5pt">
                       <v:stroke joinstyle="miter"/>
                       <v:path arrowok="t" o:connecttype="custom" o:connectlocs="21609,0;3011,89478;77404,125828;127000,50331" o:connectangles="0,0,0,0"/>
                     </v:shape>
                   </v:group>
-                  <v:group id="Group 141" o:spid="_x0000_s1081" style="position:absolute;left:4786;top:2928;width:1747;height:5178" coordorigin="4786,2928" coordsize="1747,5180" o:gfxdata="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">
-                    <v:line id="Straight Connector 142" o:spid="_x0000_s1082" style="position:absolute;visibility:visible;mso-wrap-style:square" from="4786,2928" to="6534,8108" o:connectortype="straight" o:gfxdata="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" strokecolor="black [3213]" strokeweight=".25pt">
+                  <v:group id="Group 141" o:spid="_x0000_s1079" style="position:absolute;left:4786;top:2928;width:1747;height:5178" coordorigin="4786,2928" coordsize="1747,5180" o:gfxdata="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">
+                    <v:line id="Straight Connector 142" o:spid="_x0000_s1080" style="position:absolute;visibility:visible;mso-wrap-style:square" from="4786,2928" to="6534,8108" o:connectortype="straight" o:gfxdata="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" strokecolor="black [3213]" strokeweight=".25pt">
                       <v:stroke joinstyle="miter"/>
                     </v:line>
-                    <v:shape id="Freeform: Shape 143" o:spid="_x0000_s1083" style="position:absolute;left:5001;top:4605;width:1270;height:1270;rotation:-2867293fd;visibility:visible;mso-wrap-style:square;v-text-anchor:middle" coordsize="260168,288411" o:gfxdata="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" path="m44268,c15693,77787,-12882,155575,6168,203200v19050,47625,110067,97367,152400,82550c200901,270933,230534,192616,260168,114300e" filled="f" strokecolor="black [3213]" strokeweight=".25pt">
+                    <v:shape id="Freeform: Shape 143" o:spid="_x0000_s1081" style="position:absolute;left:5001;top:4605;width:1270;height:1270;rotation:-2867293fd;visibility:visible;mso-wrap-style:square;v-text-anchor:middle" coordsize="260168,288411" o:gfxdata="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" path="m44268,c15693,77787,-12882,155575,6168,203200v19050,47625,110067,97367,152400,82550c200901,270933,230534,192616,260168,114300e" filled="f" strokecolor="black [3213]" strokeweight=".25pt">
                       <v:stroke joinstyle="miter"/>
                       <v:path arrowok="t" o:connecttype="custom" o:connectlocs="21609,0;3011,89478;77404,125828;127000,50331" o:connectangles="0,0,0,0"/>
                     </v:shape>
                   </v:group>
                 </v:group>
-                <v:line id="Straight Connector 146" o:spid="_x0000_s1084" style="position:absolute;flip:y;visibility:visible;mso-wrap-style:square" from="15835,28792" to="15844,31950" o:connectortype="straight" o:gfxdata="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" strokecolor="black [3213]" strokeweight="3pt">
+                <v:line id="Straight Connector 146" o:spid="_x0000_s1082" style="position:absolute;flip:y;visibility:visible;mso-wrap-style:square" from="15835,28792" to="15844,31950" o:connectortype="straight" o:gfxdata="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" strokecolor="black [3213]" strokeweight="3pt">
                   <v:stroke linestyle="thinThin" joinstyle="miter"/>
                 </v:line>
-                <v:rect id="Rectangle 147" o:spid="_x0000_s1085" style="position:absolute;left:8611;top:40053;width:5941;height:3312;visibility:visible;mso-wrap-style:none;v-text-anchor:middle" o:gfxdata="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" filled="f" strokecolor="black [3213]" strokeweight=".25pt">
+                <v:rect id="Rectangle 147" o:spid="_x0000_s1083" style="position:absolute;left:8611;top:40053;width:5941;height:3312;visibility:visible;mso-wrap-style:none;v-text-anchor:middle" o:gfxdata="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" filled="f" strokecolor="black [3213]" strokeweight=".25pt">
                   <v:textbox style="mso-fit-shape-to-text:t" inset="2.61578mm,2.61578mm,2.61578mm,2.61578mm">
                     <w:txbxContent>
                       <w:p>
@@ -6255,7 +6201,7 @@
                     </w:txbxContent>
                   </v:textbox>
                 </v:rect>
-                <v:rect id="Rectangle 148" o:spid="_x0000_s1086" style="position:absolute;left:16282;top:40119;width:5534;height:3312;visibility:visible;mso-wrap-style:none;v-text-anchor:middle" o:gfxdata="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" filled="f" strokecolor="black [3213]" strokeweight=".25pt">
+                <v:rect id="Rectangle 148" o:spid="_x0000_s1084" style="position:absolute;left:16282;top:40119;width:5534;height:3312;visibility:visible;mso-wrap-style:none;v-text-anchor:middle" o:gfxdata="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" filled="f" strokecolor="black [3213]" strokeweight=".25pt">
                   <v:textbox style="mso-fit-shape-to-text:t" inset="2.61578mm,2.61578mm,2.61578mm,2.61578mm">
                     <w:txbxContent>
                       <w:p>
@@ -6280,7 +6226,7 @@
                     </w:txbxContent>
                   </v:textbox>
                 </v:rect>
-                <v:oval id="Oval 149" o:spid="_x0000_s1087" style="position:absolute;left:4894;top:46580;width:7328;height:4482;visibility:visible;mso-wrap-style:square;v-text-anchor:middle" o:gfxdata="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" filled="f" strokecolor="black [3213]" strokeweight="3pt">
+                <v:oval id="Oval 149" o:spid="_x0000_s1085" style="position:absolute;left:4894;top:46580;width:7328;height:4482;visibility:visible;mso-wrap-style:square;v-text-anchor:middle" o:gfxdata="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" filled="f" strokecolor="black [3213]" strokeweight="3pt">
                   <v:stroke linestyle="thinThin" joinstyle="miter"/>
                   <v:textbox style="mso-fit-shape-to-text:t" inset="0,0,0,0">
                     <w:txbxContent>
@@ -6307,7 +6253,7 @@
                     </w:txbxContent>
                   </v:textbox>
                 </v:oval>
-                <v:oval id="Oval 150" o:spid="_x0000_s1088" style="position:absolute;left:458;top:55230;width:6807;height:2021;visibility:visible;mso-wrap-style:square;v-text-anchor:middle" o:gfxdata="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" filled="f" strokecolor="black [3213]" strokeweight=".25pt">
+                <v:oval id="Oval 150" o:spid="_x0000_s1086" style="position:absolute;left:458;top:55230;width:6807;height:2021;visibility:visible;mso-wrap-style:square;v-text-anchor:middle" o:gfxdata="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" filled="f" strokecolor="black [3213]" strokeweight=".25pt">
                   <v:stroke joinstyle="miter"/>
                   <v:textbox style="mso-fit-shape-to-text:t" inset="0,0,0,0">
                     <w:txbxContent>
@@ -6334,7 +6280,7 @@
                     </w:txbxContent>
                   </v:textbox>
                 </v:oval>
-                <v:oval id="Oval 151" o:spid="_x0000_s1089" style="position:absolute;left:2366;top:58645;width:6801;height:2019;visibility:visible;mso-wrap-style:square;v-text-anchor:middle" o:gfxdata="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" filled="f" strokecolor="black [3213]" strokeweight=".25pt">
+                <v:oval id="Oval 151" o:spid="_x0000_s1087" style="position:absolute;left:2366;top:58645;width:6801;height:2019;visibility:visible;mso-wrap-style:square;v-text-anchor:middle" o:gfxdata="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" filled="f" strokecolor="black [3213]" strokeweight=".25pt">
                   <v:stroke joinstyle="miter"/>
                   <v:textbox style="mso-fit-shape-to-text:t" inset="0,0,0,0">
                     <w:txbxContent>
@@ -6361,7 +6307,7 @@
                     </w:txbxContent>
                   </v:textbox>
                 </v:oval>
-                <v:oval id="Oval 152" o:spid="_x0000_s1090" style="position:absolute;left:11599;top:54994;width:6801;height:2019;visibility:visible;mso-wrap-style:square;v-text-anchor:middle" o:gfxdata="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" filled="f" strokecolor="black [3213]" strokeweight=".25pt">
+                <v:oval id="Oval 152" o:spid="_x0000_s1088" style="position:absolute;left:11599;top:54994;width:6801;height:2019;visibility:visible;mso-wrap-style:square;v-text-anchor:middle" o:gfxdata="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" filled="f" strokecolor="black [3213]" strokeweight=".25pt">
                   <v:stroke joinstyle="miter"/>
                   <v:textbox style="mso-fit-shape-to-text:t" inset="0,0,0,0">
                     <w:txbxContent>
@@ -6388,7 +6334,7 @@
                     </w:txbxContent>
                   </v:textbox>
                 </v:oval>
-                <v:oval id="Oval 153" o:spid="_x0000_s1091" style="position:absolute;left:9820;top:58645;width:6800;height:2019;visibility:visible;mso-wrap-style:square;v-text-anchor:middle" o:gfxdata="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" filled="f" strokecolor="black [3213]" strokeweight=".25pt">
+                <v:oval id="Oval 153" o:spid="_x0000_s1089" style="position:absolute;left:9820;top:58645;width:6800;height:2019;visibility:visible;mso-wrap-style:square;v-text-anchor:middle" o:gfxdata="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" filled="f" strokecolor="black [3213]" strokeweight=".25pt">
                   <v:stroke joinstyle="miter"/>
                   <v:textbox style="mso-fit-shape-to-text:t" inset="0,0,0,0">
                     <w:txbxContent>
@@ -6424,28 +6370,28 @@
                     </w:txbxContent>
                   </v:textbox>
                 </v:oval>
-                <v:line id="Straight Connector 154" o:spid="_x0000_s1092" style="position:absolute;flip:y;visibility:visible;mso-wrap-style:square" from="3862,51062" to="8558,55230" o:connectortype="straight" o:gfxdata="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" strokecolor="black [3213]" strokeweight=".25pt">
+                <v:line id="Straight Connector 154" o:spid="_x0000_s1090" style="position:absolute;flip:y;visibility:visible;mso-wrap-style:square" from="3862,51062" to="8558,55230" o:connectortype="straight" o:gfxdata="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" strokecolor="black [3213]" strokeweight=".25pt">
                   <v:stroke joinstyle="miter"/>
                 </v:line>
-                <v:line id="Straight Connector 155" o:spid="_x0000_s1093" style="position:absolute;flip:y;visibility:visible;mso-wrap-style:square" from="8171,51062" to="8558,58941" o:connectortype="straight" o:gfxdata="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" strokecolor="black [3213]" strokeweight=".25pt">
+                <v:line id="Straight Connector 155" o:spid="_x0000_s1091" style="position:absolute;flip:y;visibility:visible;mso-wrap-style:square" from="8171,51062" to="8558,58941" o:connectortype="straight" o:gfxdata="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" strokecolor="black [3213]" strokeweight=".25pt">
                   <v:stroke joinstyle="miter"/>
                 </v:line>
-                <v:line id="Straight Connector 156" o:spid="_x0000_s1094" style="position:absolute;flip:x y;visibility:visible;mso-wrap-style:square" from="8558,51062" to="10815,58941" o:connectortype="straight" o:gfxdata="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" strokecolor="black [3213]" strokeweight=".25pt">
+                <v:line id="Straight Connector 156" o:spid="_x0000_s1092" style="position:absolute;flip:x y;visibility:visible;mso-wrap-style:square" from="8558,51062" to="10815,58941" o:connectortype="straight" o:gfxdata="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" strokecolor="black [3213]" strokeweight=".25pt">
                   <v:stroke joinstyle="miter"/>
                 </v:line>
-                <v:line id="Straight Connector 157" o:spid="_x0000_s1095" style="position:absolute;flip:x y;visibility:visible;mso-wrap-style:square" from="8558,51062" to="12595,55290" o:connectortype="straight" o:gfxdata="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" strokecolor="black [3213]" strokeweight=".25pt">
+                <v:line id="Straight Connector 157" o:spid="_x0000_s1093" style="position:absolute;flip:x y;visibility:visible;mso-wrap-style:square" from="8558,51062" to="12595,55290" o:connectortype="straight" o:gfxdata="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" strokecolor="black [3213]" strokeweight=".25pt">
                   <v:stroke joinstyle="miter"/>
                 </v:line>
-                <v:line id="Straight Connector 158" o:spid="_x0000_s1096" style="position:absolute;flip:y;visibility:visible;mso-wrap-style:square" from="8558,43365" to="11581,46580" o:connectortype="straight" o:gfxdata="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" strokecolor="black [3213]" strokeweight=".25pt">
+                <v:line id="Straight Connector 158" o:spid="_x0000_s1094" style="position:absolute;flip:y;visibility:visible;mso-wrap-style:square" from="8558,43365" to="11581,46580" o:connectortype="straight" o:gfxdata="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" strokecolor="black [3213]" strokeweight=".25pt">
                   <v:stroke joinstyle="miter"/>
                 </v:line>
-                <v:line id="Straight Connector 162" o:spid="_x0000_s1097" style="position:absolute;flip:x y;visibility:visible;mso-wrap-style:square" from="33349,28767" to="48602,40507" o:connectortype="straight" o:gfxdata="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" strokecolor="black [3213]" strokeweight=".25pt">
+                <v:line id="Straight Connector 162" o:spid="_x0000_s1095" style="position:absolute;flip:x y;visibility:visible;mso-wrap-style:square" from="33410,28875" to="48602,40507" o:connectortype="straight" o:gfxdata="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" strokecolor="black [3213]" strokeweight=".25pt">
                   <v:stroke joinstyle="miter"/>
                 </v:line>
-                <v:line id="Straight Connector 163" o:spid="_x0000_s1098" style="position:absolute;visibility:visible;mso-wrap-style:square" from="18795,28837" to="31925,40053" o:connectortype="straight" o:gfxdata="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" strokecolor="black [3213]" strokeweight=".25pt">
+                <v:line id="Straight Connector 163" o:spid="_x0000_s1096" style="position:absolute;visibility:visible;mso-wrap-style:square" from="18795,28837" to="31925,40053" o:connectortype="straight" o:gfxdata="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" strokecolor="black [3213]" strokeweight=".25pt">
                   <v:stroke joinstyle="miter"/>
                 </v:line>
-                <v:shape id="Text Box 15" o:spid="_x0000_s1099" type="#_x0000_t202" style="position:absolute;left:49316;top:43431;width:794;height:1461;visibility:visible;mso-wrap-style:none;v-text-anchor:top" o:gfxdata="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" filled="f" stroked="f" strokeweight=".5pt">
+                <v:shape id="Text Box 15" o:spid="_x0000_s1097" type="#_x0000_t202" style="position:absolute;left:49316;top:43431;width:794;height:1461;visibility:visible;mso-wrap-style:none;v-text-anchor:top" o:gfxdata="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" filled="f" stroked="f" strokeweight=".5pt">
                   <v:textbox style="mso-fit-shape-to-text:t" inset="0,0,0,0">
                     <w:txbxContent>
                       <w:p>
@@ -6469,7 +6415,7 @@
                     </w:txbxContent>
                   </v:textbox>
                 </v:shape>
-                <v:shape id="Text Box 15" o:spid="_x0000_s1100" type="#_x0000_t202" style="position:absolute;left:49101;top:38659;width:648;height:1460;visibility:visible;mso-wrap-style:none;v-text-anchor:top" o:gfxdata="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" filled="f" stroked="f" strokeweight=".5pt">
+                <v:shape id="Text Box 15" o:spid="_x0000_s1098" type="#_x0000_t202" style="position:absolute;left:49101;top:38659;width:648;height:1460;visibility:visible;mso-wrap-style:none;v-text-anchor:top" o:gfxdata="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" filled="f" stroked="f" strokeweight=".5pt">
                   <v:textbox style="mso-fit-shape-to-text:t" inset="0,0,0,0">
                     <w:txbxContent>
                       <w:p>
@@ -6493,7 +6439,7 @@
                     </w:txbxContent>
                   </v:textbox>
                 </v:shape>
-                <v:oval id="Oval 167" o:spid="_x0000_s1101" style="position:absolute;left:38837;top:58902;width:8091;height:3988;visibility:visible;mso-wrap-style:square;v-text-anchor:middle" o:gfxdata="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" filled="f" strokecolor="black [3213]" strokeweight=".25pt">
+                <v:oval id="Oval 167" o:spid="_x0000_s1099" style="position:absolute;left:38837;top:58902;width:8091;height:3988;visibility:visible;mso-wrap-style:square;v-text-anchor:middle" o:gfxdata="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" filled="f" strokecolor="black [3213]" strokeweight=".25pt">
                   <v:stroke joinstyle="miter"/>
                   <v:textbox style="mso-fit-shape-to-text:t" inset="0,0,0,0">
                     <w:txbxContent>
@@ -6521,13 +6467,13 @@
                     </w:txbxContent>
                   </v:textbox>
                 </v:oval>
-                <v:line id="Straight Connector 168" o:spid="_x0000_s1102" style="position:absolute;flip:y;visibility:visible;mso-wrap-style:square" from="42882,53205" to="48551,58902" o:connectortype="straight" o:gfxdata="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" strokecolor="black [3213]" strokeweight=".25pt">
+                <v:line id="Straight Connector 168" o:spid="_x0000_s1100" style="position:absolute;flip:y;visibility:visible;mso-wrap-style:square" from="42882,53205" to="48551,58902" o:connectortype="straight" o:gfxdata="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" strokecolor="black [3213]" strokeweight=".25pt">
                   <v:stroke joinstyle="miter"/>
                 </v:line>
-                <v:line id="Straight Connector 169" o:spid="_x0000_s1103" style="position:absolute;flip:x y;visibility:visible;mso-wrap-style:square" from="48551,53205" to="55431,59777" o:connectortype="straight" o:gfxdata="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" strokecolor="black [3213]" strokeweight=".25pt">
+                <v:line id="Straight Connector 169" o:spid="_x0000_s1101" style="position:absolute;flip:x y;visibility:visible;mso-wrap-style:square" from="48551,53205" to="55431,59777" o:connectortype="straight" o:gfxdata="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" strokecolor="black [3213]" strokeweight=".25pt">
                   <v:stroke joinstyle="miter"/>
                 </v:line>
-                <v:oval id="Oval 170" o:spid="_x0000_s1104" style="position:absolute;left:53087;top:59777;width:4687;height:2020;visibility:visible;mso-wrap-style:square;v-text-anchor:middle" o:gfxdata="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" filled="f" strokecolor="black [3213]" strokeweight=".25pt">
+                <v:oval id="Oval 170" o:spid="_x0000_s1102" style="position:absolute;left:53087;top:59777;width:4687;height:2020;visibility:visible;mso-wrap-style:square;v-text-anchor:middle" o:gfxdata="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" filled="f" strokecolor="black [3213]" strokeweight=".25pt">
                   <v:stroke joinstyle="miter"/>
                   <v:textbox style="mso-fit-shape-to-text:t" inset="0,0,0,0">
                     <w:txbxContent>
@@ -6554,7 +6500,7 @@
                     </w:txbxContent>
                   </v:textbox>
                 </v:oval>
-                <v:oval id="Oval 171" o:spid="_x0000_s1105" style="position:absolute;left:21816;top:44701;width:7364;height:3987;visibility:visible;mso-wrap-style:square;v-text-anchor:middle" o:gfxdata="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" filled="f" strokecolor="black [3213]" strokeweight=".25pt">
+                <v:oval id="Oval 171" o:spid="_x0000_s1103" style="position:absolute;left:21816;top:44701;width:7364;height:3987;visibility:visible;mso-wrap-style:square;v-text-anchor:middle" o:gfxdata="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" filled="f" strokecolor="black [3213]" strokeweight=".25pt">
                   <v:stroke joinstyle="miter"/>
                   <v:textbox style="mso-fit-shape-to-text:t" inset="0,0,0,0">
                     <w:txbxContent>
@@ -6568,7 +6514,7 @@
                             <w:szCs w:val="18"/>
                           </w:rPr>
                         </w:pPr>
-                        <w:ins w:id="4" w:author="Yan Fung Yenny Hou" w:date="2022-06-19T16:29:00Z">
+                        <w:ins w:id="6" w:author="Yan Fung Yenny Hou" w:date="2022-06-19T16:29:00Z">
                           <w:r>
                             <w:rPr>
                               <w:rFonts w:ascii="Calibri Light" w:eastAsia="Calibri" w:hAnsi="Calibri Light" w:cs="Arial"/>
@@ -6576,16 +6522,7 @@
                               <w:sz w:val="18"/>
                               <w:szCs w:val="18"/>
                             </w:rPr>
-                            <w:t>member</w:t>
-                          </w:r>
-                          <w:r>
-                            <w:rPr>
-                              <w:rFonts w:ascii="Calibri Light" w:eastAsia="Calibri" w:hAnsi="Calibri Light" w:cs="Arial"/>
-                              <w:color w:val="000000"/>
-                              <w:sz w:val="18"/>
-                              <w:szCs w:val="18"/>
-                            </w:rPr>
-                            <w:t xml:space="preserve"> </w:t>
+                            <w:t xml:space="preserve">member </w:t>
                           </w:r>
                         </w:ins>
                         <w:r>
@@ -6601,7 +6538,7 @@
                     </w:txbxContent>
                   </v:textbox>
                 </v:oval>
-                <v:oval id="Oval 174" o:spid="_x0000_s1106" style="position:absolute;left:47958;top:60010;width:4679;height:2020;visibility:visible;mso-wrap-style:square;v-text-anchor:middle" o:gfxdata="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" filled="f" strokecolor="black [3213]" strokeweight=".25pt">
+                <v:oval id="Oval 174" o:spid="_x0000_s1104" style="position:absolute;left:47958;top:60010;width:4679;height:2020;visibility:visible;mso-wrap-style:square;v-text-anchor:middle" o:gfxdata="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" filled="f" strokecolor="black [3213]" strokeweight=".25pt">
                   <v:stroke joinstyle="miter"/>
                   <v:textbox style="mso-fit-shape-to-text:t" inset="0,0,0,0">
                     <w:txbxContent>
@@ -6628,13 +6565,13 @@
                     </w:txbxContent>
                   </v:textbox>
                 </v:oval>
-                <v:line id="Straight Connector 175" o:spid="_x0000_s1107" style="position:absolute;flip:x y;visibility:visible;mso-wrap-style:square" from="48551,53205" to="50298,60010" o:connectortype="straight" o:gfxdata="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" strokecolor="black [3213]" strokeweight=".25pt">
+                <v:line id="Straight Connector 175" o:spid="_x0000_s1105" style="position:absolute;flip:x y;visibility:visible;mso-wrap-style:square" from="48551,53205" to="50298,60010" o:connectortype="straight" o:gfxdata="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" strokecolor="black [3213]" strokeweight=".25pt">
                   <v:stroke joinstyle="miter"/>
                 </v:line>
-                <v:line id="Straight Connector 126" o:spid="_x0000_s1108" style="position:absolute;flip:y;visibility:visible;mso-wrap-style:square" from="25498,41481" to="27708,44701" o:connectortype="straight" o:gfxdata="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" strokecolor="black [3213]" strokeweight=".25pt">
+                <v:line id="Straight Connector 126" o:spid="_x0000_s1106" style="position:absolute;flip:y;visibility:visible;mso-wrap-style:square" from="25498,41481" to="27708,44701" o:connectortype="straight" o:gfxdata="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" strokecolor="black [3213]" strokeweight=".25pt">
                   <v:stroke joinstyle="miter"/>
                 </v:line>
-                <v:shape id="Text Box 15" o:spid="_x0000_s1109" type="#_x0000_t202" style="position:absolute;left:36834;top:40021;width:794;height:1460;visibility:visible;mso-wrap-style:none;v-text-anchor:top" o:gfxdata="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" filled="f" stroked="f" strokeweight=".5pt">
+                <v:shape id="Text Box 15" o:spid="_x0000_s1107" type="#_x0000_t202" style="position:absolute;left:36834;top:40021;width:794;height:1460;visibility:visible;mso-wrap-style:none;v-text-anchor:top" o:gfxdata="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" filled="f" stroked="f" strokeweight=".5pt">
                   <v:textbox style="mso-fit-shape-to-text:t" inset="0,0,0,0">
                     <w:txbxContent>
                       <w:p>
@@ -6658,7 +6595,7 @@
                     </w:txbxContent>
                   </v:textbox>
                 </v:shape>
-                <v:shape id="Text Box 15" o:spid="_x0000_s1110" type="#_x0000_t202" style="position:absolute;left:31802;top:38053;width:1035;height:1461;visibility:visible;mso-wrap-style:none;v-text-anchor:top" o:gfxdata="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" filled="f" stroked="f" strokeweight=".5pt">
+                <v:shape id="Text Box 15" o:spid="_x0000_s1108" type="#_x0000_t202" style="position:absolute;left:31802;top:38053;width:1035;height:1461;visibility:visible;mso-wrap-style:none;v-text-anchor:top" o:gfxdata="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" filled="f" stroked="f" strokeweight=".5pt">
                   <v:textbox style="mso-fit-shape-to-text:t" inset="0,0,0,0">
                     <w:txbxContent>
                       <w:p>
@@ -6682,10 +6619,10 @@
                     </w:txbxContent>
                   </v:textbox>
                 </v:shape>
-                <v:line id="Straight Connector 178" o:spid="_x0000_s1111" style="position:absolute;flip:x y;visibility:visible;mso-wrap-style:square" from="18795,27136" to="22958,27151" o:connectortype="straight" o:gfxdata="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" strokecolor="black [3213]" strokeweight="3pt">
+                <v:line id="Straight Connector 178" o:spid="_x0000_s1109" style="position:absolute;flip:x y;visibility:visible;mso-wrap-style:square" from="18795,27136" to="22958,27151" o:connectortype="straight" o:gfxdata="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" strokecolor="black [3213]" strokeweight="3pt">
                   <v:stroke linestyle="thinThin" joinstyle="miter"/>
                 </v:line>
-                <v:oval id="Oval 102" o:spid="_x0000_s1112" style="position:absolute;left:23856;top:4787;width:4679;height:2021;visibility:visible;mso-wrap-style:square;v-text-anchor:middle" o:gfxdata="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" filled="f" strokecolor="black [3213]" strokeweight=".25pt">
+                <v:oval id="Oval 102" o:spid="_x0000_s1110" style="position:absolute;left:23856;top:4787;width:4679;height:2021;visibility:visible;mso-wrap-style:square;v-text-anchor:middle" o:gfxdata="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" filled="f" strokecolor="black [3213]" strokeweight=".25pt">
                   <v:stroke joinstyle="miter"/>
                   <v:textbox style="mso-fit-shape-to-text:t" inset="0,0,0,0">
                     <w:txbxContent>
@@ -6723,10 +6660,10 @@
                     </w:txbxContent>
                   </v:textbox>
                 </v:oval>
-                <v:line id="Straight Connector 130" o:spid="_x0000_s1113" style="position:absolute;flip:x y;visibility:visible;mso-wrap-style:square" from="27850,6512" to="33442,8522" o:connectortype="straight" o:gfxdata="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" strokecolor="black [3213]" strokeweight=".25pt">
+                <v:line id="Straight Connector 130" o:spid="_x0000_s1111" style="position:absolute;flip:x y;visibility:visible;mso-wrap-style:square" from="27850,6512" to="33442,8522" o:connectortype="straight" o:gfxdata="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" strokecolor="black [3213]" strokeweight=".25pt">
                   <v:stroke joinstyle="miter"/>
                 </v:line>
-                <v:oval id="Oval 166" o:spid="_x0000_s1114" style="position:absolute;left:35428;top:19924;width:6206;height:2020;visibility:visible;mso-wrap-style:square;v-text-anchor:middle" o:gfxdata="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" filled="f" strokecolor="black [3213]" strokeweight=".25pt">
+                <v:oval id="Oval 166" o:spid="_x0000_s1112" style="position:absolute;left:35428;top:19924;width:6206;height:2020;visibility:visible;mso-wrap-style:square;v-text-anchor:middle" o:gfxdata="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" filled="f" strokecolor="black [3213]" strokeweight=".25pt">
                   <v:stroke joinstyle="miter"/>
                   <v:textbox style="mso-fit-shape-to-text:t" inset="0,0,0,0">
                     <w:txbxContent>
@@ -6754,10 +6691,10 @@
                     </w:txbxContent>
                   </v:textbox>
                 </v:oval>
-                <v:line id="Straight Connector 172" o:spid="_x0000_s1115" style="position:absolute;flip:y;visibility:visible;mso-wrap-style:square" from="35754,21944" to="38531,25356" o:connectortype="straight" o:gfxdata="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" strokecolor="black [3213]" strokeweight=".25pt">
+                <v:line id="Straight Connector 172" o:spid="_x0000_s1113" style="position:absolute;flip:y;visibility:visible;mso-wrap-style:square" from="35754,21944" to="38531,25356" o:connectortype="straight" o:gfxdata="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" strokecolor="black [3213]" strokeweight=".25pt">
                   <v:stroke joinstyle="miter"/>
                 </v:line>
-                <v:rect id="Rectangle 179" o:spid="_x0000_s1116" style="position:absolute;left:45962;top:49892;width:5179;height:3313;visibility:visible;mso-wrap-style:none;v-text-anchor:middle" o:gfxdata="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" filled="f" strokecolor="black [3213]" strokeweight=".25pt">
+                <v:rect id="Rectangle 179" o:spid="_x0000_s1114" style="position:absolute;left:45962;top:49892;width:5179;height:3313;visibility:visible;mso-wrap-style:none;v-text-anchor:middle" o:gfxdata="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" filled="f" strokecolor="black [3213]" strokeweight=".25pt">
                   <v:textbox style="mso-fit-shape-to-text:t" inset="2.61578mm,2.61578mm,2.61578mm,2.61578mm">
                     <w:txbxContent>
                       <w:p>
@@ -6769,7 +6706,7 @@
                             <w:szCs w:val="18"/>
                           </w:rPr>
                         </w:pPr>
-                        <w:ins w:id="5" w:author="Yan Fung Yenny Hou" w:date="2022-06-19T16:27:00Z">
+                        <w:ins w:id="7" w:author="Yan Fung Yenny Hou" w:date="2022-06-19T16:27:00Z">
                           <w:r>
                             <w:rPr>
                               <w:rFonts w:ascii="Calibri Light" w:eastAsia="Calibri" w:hAnsi="Calibri Light" w:cs="Arial"/>
@@ -6784,13 +6721,13 @@
                     </w:txbxContent>
                   </v:textbox>
                 </v:rect>
-                <v:line id="Straight Connector 180" o:spid="_x0000_s1117" style="position:absolute;visibility:visible;mso-wrap-style:square" from="36141,41481" to="48551,49892" o:connectortype="straight" o:gfxdata="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" strokecolor="black [3213]" strokeweight=".25pt">
+                <v:line id="Straight Connector 180" o:spid="_x0000_s1115" style="position:absolute;visibility:visible;mso-wrap-style:square" from="36141,41481" to="48551,49892" o:connectortype="straight" o:gfxdata="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" strokecolor="black [3213]" strokeweight=".25pt">
                   <v:stroke joinstyle="miter"/>
                 </v:line>
-                <v:line id="Straight Connector 181" o:spid="_x0000_s1118" style="position:absolute;flip:x;visibility:visible;mso-wrap-style:square" from="48551,43365" to="48602,49892" o:connectortype="straight" o:gfxdata="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" strokecolor="black [3213]" strokeweight=".25pt">
+                <v:line id="Straight Connector 181" o:spid="_x0000_s1116" style="position:absolute;flip:x;visibility:visible;mso-wrap-style:square" from="48551,43365" to="48602,49892" o:connectortype="straight" o:gfxdata="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" strokecolor="black [3213]" strokeweight=".25pt">
                   <v:stroke joinstyle="miter"/>
                 </v:line>
-                <v:shape id="Flowchart: Decision 182" o:spid="_x0000_s1119" type="#_x0000_t110" style="position:absolute;left:27708;top:40053;width:8433;height:2857;visibility:visible;mso-wrap-style:none;v-text-anchor:middle" o:gfxdata="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" filled="f" strokecolor="black [3213]" strokeweight=".25pt">
+                <v:shape id="Flowchart: Decision 182" o:spid="_x0000_s1117" type="#_x0000_t110" style="position:absolute;left:27708;top:40053;width:8433;height:2857;visibility:visible;mso-wrap-style:none;v-text-anchor:middle" o:gfxdata="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" filled="f" strokecolor="black [3213]" strokeweight=".25pt">
                   <v:textbox style="mso-fit-shape-to-text:t" inset="0,0,0,0">
                     <w:txbxContent>
                       <w:p>
@@ -6803,7 +6740,7 @@
                             <w:szCs w:val="18"/>
                           </w:rPr>
                         </w:pPr>
-                        <w:ins w:id="6" w:author="Yan Fung Yenny Hou" w:date="2022-06-19T16:28:00Z">
+                        <w:ins w:id="8" w:author="Yan Fung Yenny Hou" w:date="2022-06-19T16:28:00Z">
                           <w:r>
                             <w:rPr>
                               <w:rFonts w:ascii="Calibri Light" w:eastAsia="Calibri" w:hAnsi="Calibri Light" w:cs="Arial"/>
@@ -6818,7 +6755,7 @@
                     </w:txbxContent>
                   </v:textbox>
                 </v:shape>
-                <v:shape id="Flowchart: Decision 183" o:spid="_x0000_s1120" type="#_x0000_t110" style="position:absolute;left:44449;top:40507;width:8306;height:2858;visibility:visible;mso-wrap-style:none;v-text-anchor:middle" o:gfxdata="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" filled="f" strokecolor="black [3213]" strokeweight=".25pt">
+                <v:shape id="Flowchart: Decision 183" o:spid="_x0000_s1118" type="#_x0000_t110" style="position:absolute;left:44449;top:40507;width:8306;height:2858;visibility:visible;mso-wrap-style:none;v-text-anchor:middle" o:gfxdata="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" filled="f" strokecolor="black [3213]" strokeweight=".25pt">
                   <v:textbox style="mso-fit-shape-to-text:t" inset="0,0,0,0">
                     <w:txbxContent>
                       <w:p>
@@ -6831,7 +6768,7 @@
                             <w:szCs w:val="18"/>
                           </w:rPr>
                         </w:pPr>
-                        <w:ins w:id="7" w:author="Yan Fung Yenny Hou" w:date="2022-06-19T16:30:00Z">
+                        <w:ins w:id="9" w:author="Yan Fung Yenny Hou" w:date="2022-06-19T16:30:00Z">
                           <w:r>
                             <w:rPr>
                               <w:rFonts w:ascii="Calibri Light" w:eastAsia="Calibri" w:hAnsi="Calibri Light" w:cs="Arial"/>
@@ -6841,6 +6778,65 @@
                               <w:u w:val="single"/>
                             </w:rPr>
                             <w:t>manages</w:t>
+                          </w:r>
+                        </w:ins>
+                      </w:p>
+                    </w:txbxContent>
+                  </v:textbox>
+                </v:shape>
+                <v:rect id="Rectangle 116" o:spid="_x0000_s1119" style="position:absolute;left:30830;top:25213;width:5160;height:3662;visibility:visible;mso-wrap-style:none;v-text-anchor:middle" o:gfxdata="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" filled="f" strokecolor="black [3213]" strokeweight="3pt">
+                  <v:stroke linestyle="thinThin"/>
+                  <v:textbox style="mso-fit-shape-to-text:t" inset="2.61578mm,2.61578mm,2.61578mm,2.61578mm">
+                    <w:txbxContent>
+                      <w:p>
+                        <w:pPr>
+                          <w:jc w:val="center"/>
+                          <w:rPr>
+                            <w:rFonts w:ascii="Calibri Light" w:eastAsia="Calibri" w:hAnsi="Calibri Light" w:cs="Arial"/>
+                            <w:color w:val="000000"/>
+                            <w:sz w:val="18"/>
+                            <w:szCs w:val="18"/>
+                          </w:rPr>
+                        </w:pPr>
+                        <w:ins w:id="10" w:author="Yan Fung Yenny Hou" w:date="2022-06-20T18:01:00Z">
+                          <w:r>
+                            <w:rPr>
+                              <w:rFonts w:ascii="Calibri Light" w:eastAsia="Calibri" w:hAnsi="Calibri Light" w:cs="Arial"/>
+                              <w:color w:val="000000"/>
+                              <w:sz w:val="18"/>
+                              <w:szCs w:val="18"/>
+                            </w:rPr>
+                            <w:t>Group</w:t>
+                          </w:r>
+                        </w:ins>
+                      </w:p>
+                    </w:txbxContent>
+                  </v:textbox>
+                </v:rect>
+                <v:shape id="Flowchart: Decision 117" o:spid="_x0000_s1120" type="#_x0000_t110" style="position:absolute;left:31456;top:15513;width:3911;height:3696;visibility:visible;mso-wrap-style:none;v-text-anchor:middle" o:gfxdata="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" filled="f" strokecolor="black [3213]" strokeweight="3pt">
+                  <v:stroke linestyle="thinThin"/>
+                  <v:textbox style="mso-fit-shape-to-text:t" inset="0,0,0,0">
+                    <w:txbxContent>
+                      <w:p>
+                        <w:pPr>
+                          <w:spacing w:line="252" w:lineRule="auto"/>
+                          <w:jc w:val="center"/>
+                          <w:rPr>
+                            <w:rFonts w:ascii="Calibri Light" w:eastAsia="Calibri" w:hAnsi="Calibri Light" w:cs="Arial"/>
+                            <w:color w:val="000000"/>
+                            <w:sz w:val="18"/>
+                            <w:szCs w:val="18"/>
+                          </w:rPr>
+                        </w:pPr>
+                        <w:ins w:id="11" w:author="Yan Fung Yenny Hou" w:date="2022-06-20T18:02:00Z">
+                          <w:r>
+                            <w:rPr>
+                              <w:rFonts w:ascii="Calibri Light" w:eastAsia="Calibri" w:hAnsi="Calibri Light" w:cs="Arial"/>
+                              <w:color w:val="000000"/>
+                              <w:sz w:val="18"/>
+                              <w:szCs w:val="18"/>
+                            </w:rPr>
+                            <w:t>has</w:t>
                           </w:r>
                         </w:ins>
                       </w:p>

</xml_diff>

<commit_message>
mapping added + modified EER a little
</commit_message>
<xml_diff>
--- a/Project Report Template_Group8_revisedEER.docx
+++ b/Project Report Template_Group8_revisedEER.docx
@@ -594,9 +594,9 @@
         <mc:AlternateContent>
           <mc:Choice Requires="wpc">
             <w:drawing>
-              <wp:inline distT="0" distB="0" distL="0" distR="0" wp14:anchorId="205EDEB4" wp14:editId="048738C7">
+              <wp:inline distT="0" distB="0" distL="0" distR="0" wp14:anchorId="205EDEB4" wp14:editId="3A9AE2F4">
                 <wp:extent cx="7000905" cy="7552055"/>
-                <wp:effectExtent l="0" t="0" r="28575" b="10795"/>
+                <wp:effectExtent l="0" t="0" r="9525" b="17145"/>
                 <wp:docPr id="1" name="Canvas 1"/>
                 <wp:cNvGraphicFramePr>
                   <a:graphicFrameLocks xmlns:a="http://schemas.openxmlformats.org/drawingml/2006/main" noChangeAspect="1"/>
@@ -4143,8 +4143,8 @@
                         <wps:cNvSpPr/>
                         <wps:spPr>
                           <a:xfrm>
-                            <a:off x="3883735" y="5890295"/>
-                            <a:ext cx="809120" cy="398721"/>
+                            <a:off x="3883616" y="5890295"/>
+                            <a:ext cx="809119" cy="398722"/>
                           </a:xfrm>
                           <a:prstGeom prst="ellipse">
                             <a:avLst/>
@@ -4182,6 +4182,15 @@
                                   <w:color w:val="000000"/>
                                   <w:sz w:val="18"/>
                                   <w:szCs w:val="18"/>
+                                  <w:u w:val="single"/>
+                                  <w:rPrChange w:id="0" w:author="Hector Onato" w:date="2022-06-22T21:18:00Z">
+                                    <w:rPr>
+                                      <w:rFonts w:ascii="Calibri Light" w:eastAsia="Calibri" w:hAnsi="Calibri Light"/>
+                                      <w:color w:val="000000"/>
+                                      <w:sz w:val="18"/>
+                                      <w:szCs w:val="18"/>
+                                    </w:rPr>
+                                  </w:rPrChange>
                                 </w:rPr>
                               </w:pPr>
                               <w:r>
@@ -4190,7 +4199,16 @@
                                   <w:color w:val="000000"/>
                                   <w:sz w:val="18"/>
                                   <w:szCs w:val="18"/>
-                                  <w:u w:val="dash"/>
+                                  <w:u w:val="single"/>
+                                  <w:rPrChange w:id="1" w:author="Hector Onato" w:date="2022-06-22T21:18:00Z">
+                                    <w:rPr>
+                                      <w:rFonts w:ascii="Calibri Light" w:eastAsia="Calibri" w:hAnsi="Calibri Light"/>
+                                      <w:color w:val="000000"/>
+                                      <w:sz w:val="18"/>
+                                      <w:szCs w:val="18"/>
+                                      <w:u w:val="dash"/>
+                                    </w:rPr>
+                                  </w:rPrChange>
                                 </w:rPr>
                                 <w:t>project code</w:t>
                               </w:r>
@@ -4387,7 +4405,7 @@
                                   <w:szCs w:val="18"/>
                                 </w:rPr>
                               </w:pPr>
-                              <w:ins w:id="0" w:author="Yan Fung Yenny Hou" w:date="2022-06-19T16:29:00Z">
+                              <w:ins w:id="2" w:author="Yan Fung Yenny Hou" w:date="2022-06-19T16:29:00Z">
                                 <w:r>
                                   <w:rPr>
                                     <w:rFonts w:ascii="Calibri Light" w:eastAsia="Calibri" w:hAnsi="Calibri Light" w:cs="Arial"/>
@@ -4797,7 +4815,7 @@
                         <wps:cNvSpPr/>
                         <wps:spPr>
                           <a:xfrm>
-                            <a:off x="3542871" y="1992404"/>
+                            <a:off x="3542841" y="1992404"/>
                             <a:ext cx="620535" cy="202054"/>
                           </a:xfrm>
                           <a:prstGeom prst="ellipse">
@@ -4836,6 +4854,15 @@
                                   <w:color w:val="000000"/>
                                   <w:sz w:val="18"/>
                                   <w:szCs w:val="18"/>
+                                  <w:u w:val="dotted"/>
+                                  <w:rPrChange w:id="3" w:author="Hector Onato" w:date="2022-06-22T21:13:00Z">
+                                    <w:rPr>
+                                      <w:rFonts w:ascii="Calibri Light" w:eastAsia="Calibri" w:hAnsi="Calibri Light" w:cs="Arial"/>
+                                      <w:color w:val="000000"/>
+                                      <w:sz w:val="18"/>
+                                      <w:szCs w:val="18"/>
+                                    </w:rPr>
+                                  </w:rPrChange>
                                 </w:rPr>
                               </w:pPr>
                               <w:r>
@@ -4844,7 +4871,16 @@
                                   <w:color w:val="000000"/>
                                   <w:sz w:val="18"/>
                                   <w:szCs w:val="18"/>
-                                  <w:u w:val="single"/>
+                                  <w:u w:val="dotted"/>
+                                  <w:rPrChange w:id="4" w:author="Hector Onato" w:date="2022-06-22T21:13:00Z">
+                                    <w:rPr>
+                                      <w:rFonts w:ascii="Calibri Light" w:eastAsia="Calibri" w:hAnsi="Calibri Light" w:cs="Arial"/>
+                                      <w:color w:val="000000"/>
+                                      <w:sz w:val="18"/>
+                                      <w:szCs w:val="18"/>
+                                      <w:u w:val="single"/>
+                                    </w:rPr>
+                                  </w:rPrChange>
                                 </w:rPr>
                                 <w:t>group ID</w:t>
                               </w:r>
@@ -4938,7 +4974,7 @@
                                   <w:szCs w:val="18"/>
                                 </w:rPr>
                               </w:pPr>
-                              <w:ins w:id="1" w:author="Yan Fung Yenny Hou" w:date="2022-06-19T16:27:00Z">
+                              <w:ins w:id="5" w:author="Yan Fung Yenny Hou" w:date="2022-06-19T16:27:00Z">
                                 <w:r>
                                   <w:rPr>
                                     <w:rFonts w:ascii="Calibri Light" w:eastAsia="Calibri" w:hAnsi="Calibri Light" w:cs="Arial"/>
@@ -5077,7 +5113,7 @@
                                   <w:szCs w:val="18"/>
                                 </w:rPr>
                               </w:pPr>
-                              <w:ins w:id="2" w:author="Yan Fung Yenny Hou" w:date="2022-06-19T16:28:00Z">
+                              <w:ins w:id="6" w:author="Yan Fung Yenny Hou" w:date="2022-06-19T16:28:00Z">
                                 <w:r>
                                   <w:rPr>
                                     <w:rFonts w:ascii="Calibri Light" w:eastAsia="Calibri" w:hAnsi="Calibri Light" w:cs="Arial"/>
@@ -5144,7 +5180,7 @@
                                   <w:szCs w:val="18"/>
                                 </w:rPr>
                               </w:pPr>
-                              <w:ins w:id="3" w:author="Yan Fung Yenny Hou" w:date="2022-06-19T16:30:00Z">
+                              <w:ins w:id="7" w:author="Yan Fung Yenny Hou" w:date="2022-06-19T16:30:00Z">
                                 <w:r>
                                   <w:rPr>
                                     <w:rFonts w:ascii="Calibri Light" w:eastAsia="Calibri" w:hAnsi="Calibri Light" w:cs="Arial"/>
@@ -5212,7 +5248,7 @@
                                   <w:szCs w:val="18"/>
                                 </w:rPr>
                               </w:pPr>
-                              <w:ins w:id="4" w:author="Yan Fung Yenny Hou" w:date="2022-06-20T18:01:00Z">
+                              <w:ins w:id="8" w:author="Yan Fung Yenny Hou" w:date="2022-06-20T18:01:00Z">
                                 <w:r>
                                   <w:rPr>
                                     <w:rFonts w:ascii="Calibri Light" w:eastAsia="Calibri" w:hAnsi="Calibri Light" w:cs="Arial"/>
@@ -5280,7 +5316,7 @@
                                   <w:szCs w:val="18"/>
                                 </w:rPr>
                               </w:pPr>
-                              <w:ins w:id="5" w:author="Yan Fung Yenny Hou" w:date="2022-06-20T18:02:00Z">
+                              <w:ins w:id="9" w:author="Yan Fung Yenny Hou" w:date="2022-06-20T18:02:00Z">
                                 <w:r>
                                   <w:rPr>
                                     <w:rFonts w:ascii="Calibri Light" w:eastAsia="Calibri" w:hAnsi="Calibri Light" w:cs="Arial"/>
@@ -5309,7 +5345,7 @@
           </mc:Choice>
           <mc:Fallback>
             <w:pict>
-              <v:group w14:anchorId="205EDEB4" id="Canvas 1" o:spid="_x0000_s1026" editas="canvas" style="width:551.25pt;height:594.65pt;mso-position-horizontal-relative:char;mso-position-vertical-relative:line" coordsize="70008,75520" o:gfxdata="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">
+              <v:group w14:anchorId="205EDEB4" id="Canvas 1" o:spid="_x0000_s1026" editas="canvas" style="width:551.25pt;height:594.65pt;mso-position-horizontal-relative:char;mso-position-vertical-relative:line" coordsize="70008,75520" o:gfxdata="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">
                 <v:shapetype id="_x0000_t75" coordsize="21600,21600" o:spt="75" o:preferrelative="t" path="m@4@5l@4@11@9@11@9@5xe" filled="f" stroked="f">
                   <v:stroke joinstyle="miter"/>
                   <v:formulas>
@@ -5333,7 +5369,7 @@
                   <v:fill o:detectmouseclick="t"/>
                   <v:path o:connecttype="none"/>
                 </v:shape>
-                <v:rect id="Rectangle 77" o:spid="_x0000_s1028" style="position:absolute;left:59033;top:25525;width:4513;height:3312;visibility:visible;mso-wrap-style:none;v-text-anchor:middle" o:gfxdata="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" filled="f" strokecolor="black [3213]" strokeweight=".25pt">
+                <v:rect id="Rectangle 77" o:spid="_x0000_s1028" style="position:absolute;left:59033;top:25525;width:4513;height:3312;visibility:visible;mso-wrap-style:none;v-text-anchor:middle" o:gfxdata="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" filled="f" strokecolor="black [3213]" strokeweight=".25pt">
                   <v:textbox style="mso-fit-shape-to-text:t" inset="2.61578mm,2.61578mm,2.61578mm,2.61578mm">
                     <w:txbxContent>
                       <w:p>
@@ -5358,7 +5394,7 @@
                     </w:txbxContent>
                   </v:textbox>
                 </v:rect>
-                <v:oval id="Oval 81" o:spid="_x0000_s1029" style="position:absolute;left:34439;top:3707;width:4683;height:2021;visibility:visible;mso-wrap-style:square;v-text-anchor:middle" o:gfxdata="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" filled="f" strokecolor="black [3213]" strokeweight=".25pt">
+                <v:oval id="Oval 81" o:spid="_x0000_s1029" style="position:absolute;left:34439;top:3707;width:4683;height:2021;visibility:visible;mso-wrap-style:square;v-text-anchor:middle" o:gfxdata="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" filled="f" strokecolor="black [3213]" strokeweight=".25pt">
                   <v:stroke joinstyle="miter"/>
                   <v:textbox style="mso-fit-shape-to-text:t" inset="0,0,0,0">
                     <w:txbxContent>
@@ -5385,10 +5421,10 @@
                     </w:txbxContent>
                   </v:textbox>
                 </v:oval>
-                <v:line id="Straight Connector 82" o:spid="_x0000_s1030" style="position:absolute;flip:y;visibility:visible;mso-wrap-style:square" from="33442,5728" to="36781,8522" o:connectortype="straight" o:gfxdata="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" strokecolor="black [3213]" strokeweight=".25pt">
+                <v:line id="Straight Connector 82" o:spid="_x0000_s1030" style="position:absolute;flip:y;visibility:visible;mso-wrap-style:square" from="33442,5728" to="36781,8522" o:connectortype="straight" o:gfxdata="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" strokecolor="black [3213]" strokeweight=".25pt">
                   <v:stroke joinstyle="miter"/>
                 </v:line>
-                <v:rect id="Rectangle 86" o:spid="_x0000_s1031" style="position:absolute;left:31456;top:8522;width:3972;height:3312;visibility:visible;mso-wrap-style:none;v-text-anchor:middle" o:gfxdata="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" filled="f" strokecolor="black [3213]" strokeweight=".25pt">
+                <v:rect id="Rectangle 86" o:spid="_x0000_s1031" style="position:absolute;left:31456;top:8522;width:3972;height:3312;visibility:visible;mso-wrap-style:none;v-text-anchor:middle" o:gfxdata="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" filled="f" strokecolor="black [3213]" strokeweight=".25pt">
                   <v:textbox style="mso-fit-shape-to-text:t" inset="2.61578mm,2.61578mm,2.61578mm,2.61578mm">
                     <w:txbxContent>
                       <w:p>
@@ -5413,7 +5449,7 @@
                     </w:txbxContent>
                   </v:textbox>
                 </v:rect>
-                <v:oval id="Oval 88" o:spid="_x0000_s1032" style="position:absolute;left:29180;top:2767;width:4688;height:2020;visibility:visible;mso-wrap-style:square;v-text-anchor:middle" o:gfxdata="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" filled="f" strokecolor="black [3213]" strokeweight=".25pt">
+                <v:oval id="Oval 88" o:spid="_x0000_s1032" style="position:absolute;left:29180;top:2767;width:4688;height:2020;visibility:visible;mso-wrap-style:square;v-text-anchor:middle" o:gfxdata="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" filled="f" strokecolor="black [3213]" strokeweight=".25pt">
                   <v:stroke joinstyle="miter"/>
                   <v:textbox style="mso-fit-shape-to-text:t" inset="0,0,0,0">
                     <w:txbxContent>
@@ -5440,20 +5476,20 @@
                     </w:txbxContent>
                   </v:textbox>
                 </v:oval>
-                <v:line id="Straight Connector 90" o:spid="_x0000_s1033" style="position:absolute;flip:x y;visibility:visible;mso-wrap-style:square" from="31524,4787" to="33442,8522" o:connectortype="straight" o:gfxdata="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" strokecolor="black [3213]" strokeweight=".25pt">
+                <v:line id="Straight Connector 90" o:spid="_x0000_s1033" style="position:absolute;flip:x y;visibility:visible;mso-wrap-style:square" from="31524,4787" to="33442,8522" o:connectortype="straight" o:gfxdata="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" strokecolor="black [3213]" strokeweight=".25pt">
                   <v:stroke joinstyle="miter"/>
                 </v:line>
-                <v:line id="Straight Connector 91" o:spid="_x0000_s1034" style="position:absolute;flip:x;visibility:visible;mso-wrap-style:square" from="33412,11834" to="33442,15513" o:connectortype="straight" o:gfxdata="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" strokecolor="black [3213]" strokeweight="3pt">
+                <v:line id="Straight Connector 91" o:spid="_x0000_s1034" style="position:absolute;flip:x;visibility:visible;mso-wrap-style:square" from="33412,11834" to="33442,15513" o:connectortype="straight" o:gfxdata="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" strokecolor="black [3213]" strokeweight="3pt">
                   <v:stroke linestyle="thinThin" joinstyle="miter"/>
                 </v:line>
-                <v:line id="Straight Connector 93" o:spid="_x0000_s1035" style="position:absolute;flip:x;visibility:visible;mso-wrap-style:square" from="33410,19209" to="33412,25213" o:connectortype="straight" o:gfxdata="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" strokecolor="black [3213]" strokeweight="3pt">
+                <v:line id="Straight Connector 93" o:spid="_x0000_s1035" style="position:absolute;flip:x;visibility:visible;mso-wrap-style:square" from="33410,19209" to="33412,25213" o:connectortype="straight" o:gfxdata="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" strokecolor="black [3213]" strokeweight="3pt">
                   <v:stroke linestyle="thinThin" joinstyle="miter"/>
                 </v:line>
                 <v:shapetype id="_x0000_t202" coordsize="21600,21600" o:spt="202" path="m,l,21600r21600,l21600,xe">
                   <v:stroke joinstyle="miter"/>
                   <v:path gradientshapeok="t" o:connecttype="rect"/>
                 </v:shapetype>
-                <v:shape id="Text Box 15" o:spid="_x0000_s1036" type="#_x0000_t202" style="position:absolute;left:34315;top:18743;width:1035;height:1461;visibility:visible;mso-wrap-style:none;v-text-anchor:top" o:gfxdata="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" filled="f" stroked="f" strokeweight=".5pt">
+                <v:shape id="Text Box 15" o:spid="_x0000_s1036" type="#_x0000_t202" style="position:absolute;left:34315;top:18743;width:1035;height:1461;visibility:visible;mso-wrap-style:none;v-text-anchor:top" o:gfxdata="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" filled="f" stroked="f" strokeweight=".5pt">
                   <v:textbox style="mso-fit-shape-to-text:t" inset="0,0,0,0">
                     <w:txbxContent>
                       <w:p>
@@ -5477,7 +5513,7 @@
                     </w:txbxContent>
                   </v:textbox>
                 </v:shape>
-                <v:shape id="Text Box 15" o:spid="_x0000_s1037" type="#_x0000_t202" style="position:absolute;left:34315;top:14425;width:648;height:1461;visibility:visible;mso-wrap-style:none;v-text-anchor:top" o:gfxdata="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" filled="f" stroked="f" strokeweight=".5pt">
+                <v:shape id="Text Box 15" o:spid="_x0000_s1037" type="#_x0000_t202" style="position:absolute;left:34315;top:14425;width:648;height:1461;visibility:visible;mso-wrap-style:none;v-text-anchor:top" o:gfxdata="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" filled="f" stroked="f" strokeweight=".5pt">
                   <v:textbox style="mso-fit-shape-to-text:t" inset="0,0,0,0">
                     <w:txbxContent>
                       <w:p>
@@ -5501,7 +5537,7 @@
                     </w:txbxContent>
                   </v:textbox>
                 </v:shape>
-                <v:oval id="Oval 96" o:spid="_x0000_s1038" style="position:absolute;left:40230;top:21486;width:4686;height:2020;visibility:visible;mso-wrap-style:square;v-text-anchor:middle" o:gfxdata="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" filled="f" strokecolor="black [3213]" strokeweight=".25pt">
+                <v:oval id="Oval 96" o:spid="_x0000_s1038" style="position:absolute;left:40230;top:21486;width:4686;height:2020;visibility:visible;mso-wrap-style:square;v-text-anchor:middle" o:gfxdata="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" filled="f" strokecolor="black [3213]" strokeweight=".25pt">
                   <v:stroke joinstyle="miter"/>
                   <v:textbox style="mso-fit-shape-to-text:t" inset="0,0,0,0">
                     <w:txbxContent>
@@ -5528,7 +5564,7 @@
                     </w:txbxContent>
                   </v:textbox>
                 </v:oval>
-                <v:oval id="Oval 97" o:spid="_x0000_s1039" style="position:absolute;left:41321;top:23765;width:4679;height:2019;visibility:visible;mso-wrap-style:square;v-text-anchor:middle" o:gfxdata="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" filled="f" strokecolor="black [3213]" strokeweight=".25pt">
+                <v:oval id="Oval 97" o:spid="_x0000_s1039" style="position:absolute;left:41321;top:23765;width:4679;height:2019;visibility:visible;mso-wrap-style:square;v-text-anchor:middle" o:gfxdata="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" filled="f" strokecolor="black [3213]" strokeweight=".25pt">
                   <v:stroke joinstyle="miter"/>
                   <v:textbox style="mso-fit-shape-to-text:t" inset="0,0,0,0">
                     <w:txbxContent>
@@ -5555,17 +5591,17 @@
                     </w:txbxContent>
                   </v:textbox>
                 </v:oval>
-                <v:line id="Straight Connector 98" o:spid="_x0000_s1040" style="position:absolute;flip:y;visibility:visible;mso-wrap-style:square" from="35754,24775" to="41321,25480" o:connectortype="straight" o:gfxdata="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" strokecolor="black [3213]" strokeweight=".25pt">
+                <v:line id="Straight Connector 98" o:spid="_x0000_s1040" style="position:absolute;flip:y;visibility:visible;mso-wrap-style:square" from="35754,24775" to="41321,25480" o:connectortype="straight" o:gfxdata="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" strokecolor="black [3213]" strokeweight=".25pt">
                   <v:stroke joinstyle="miter"/>
                 </v:line>
-                <v:line id="Straight Connector 99" o:spid="_x0000_s1041" style="position:absolute;flip:y;visibility:visible;mso-wrap-style:square" from="35754,23210" to="40916,25480" o:connectortype="straight" o:gfxdata="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" strokecolor="black [3213]" strokeweight=".25pt">
+                <v:line id="Straight Connector 99" o:spid="_x0000_s1041" style="position:absolute;flip:y;visibility:visible;mso-wrap-style:square" from="35754,23210" to="40916,25480" o:connectortype="straight" o:gfxdata="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" strokecolor="black [3213]" strokeweight=".25pt">
                   <v:stroke joinstyle="miter"/>
                 </v:line>
                 <v:shapetype id="_x0000_t110" coordsize="21600,21600" o:spt="110" path="m10800,l,10800,10800,21600,21600,10800xe">
                   <v:stroke joinstyle="miter"/>
                   <v:path gradientshapeok="t" o:connecttype="rect" textboxrect="5400,5400,16200,16200"/>
                 </v:shapetype>
-                <v:shape id="Flowchart: Decision 100" o:spid="_x0000_s1042" type="#_x0000_t110" style="position:absolute;left:44274;top:25784;width:8801;height:2858;visibility:visible;mso-wrap-style:none;v-text-anchor:middle" o:gfxdata="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" filled="f" strokecolor="black [3213]" strokeweight=".25pt">
+                <v:shape id="Flowchart: Decision 100" o:spid="_x0000_s1042" type="#_x0000_t110" style="position:absolute;left:44274;top:25784;width:8801;height:2858;visibility:visible;mso-wrap-style:none;v-text-anchor:middle" o:gfxdata="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" filled="f" strokecolor="black [3213]" strokeweight=".25pt">
                   <v:textbox style="mso-fit-shape-to-text:t" inset="0,0,0,0">
                     <w:txbxContent>
                       <w:p>
@@ -5618,13 +5654,13 @@
                     </w:txbxContent>
                   </v:textbox>
                 </v:shape>
-                <v:line id="Straight Connector 101" o:spid="_x0000_s1043" style="position:absolute;visibility:visible;mso-wrap-style:square" from="35990,27044" to="44274,27213" o:connectortype="straight" o:gfxdata="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" strokecolor="black [3213]" strokeweight=".25pt">
+                <v:line id="Straight Connector 101" o:spid="_x0000_s1043" style="position:absolute;visibility:visible;mso-wrap-style:square" from="35990,27044" to="44274,27213" o:connectortype="straight" o:gfxdata="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" strokecolor="black [3213]" strokeweight=".25pt">
                   <v:stroke joinstyle="miter"/>
                 </v:line>
-                <v:line id="Straight Connector 103" o:spid="_x0000_s1044" style="position:absolute;flip:y;visibility:visible;mso-wrap-style:square" from="53380,27181" to="59033,27213" o:connectortype="straight" o:gfxdata="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" strokecolor="black [3213]" strokeweight="3pt">
+                <v:line id="Straight Connector 103" o:spid="_x0000_s1044" style="position:absolute;flip:y;visibility:visible;mso-wrap-style:square" from="53380,27181" to="59033,27213" o:connectortype="straight" o:gfxdata="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" strokecolor="black [3213]" strokeweight="3pt">
                   <v:stroke linestyle="thinThin" joinstyle="miter"/>
                 </v:line>
-                <v:shape id="Text Box 15" o:spid="_x0000_s1045" type="#_x0000_t202" style="position:absolute;left:43627;top:27376;width:647;height:1461;visibility:visible;mso-wrap-style:none;v-text-anchor:top" o:gfxdata="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" filled="f" stroked="f" strokeweight=".5pt">
+                <v:shape id="Text Box 15" o:spid="_x0000_s1045" type="#_x0000_t202" style="position:absolute;left:43627;top:27376;width:647;height:1461;visibility:visible;mso-wrap-style:none;v-text-anchor:top" o:gfxdata="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" filled="f" stroked="f" strokeweight=".5pt">
                   <v:textbox style="mso-fit-shape-to-text:t" inset="0,0,0,0">
                     <w:txbxContent>
                       <w:p>
@@ -5648,7 +5684,7 @@
                     </w:txbxContent>
                   </v:textbox>
                 </v:shape>
-                <v:shape id="Text Box 15" o:spid="_x0000_s1046" type="#_x0000_t202" style="position:absolute;left:53335;top:27376;width:793;height:1461;visibility:visible;mso-wrap-style:none;v-text-anchor:top" o:gfxdata="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" filled="f" stroked="f" strokeweight=".5pt">
+                <v:shape id="Text Box 15" o:spid="_x0000_s1046" type="#_x0000_t202" style="position:absolute;left:53335;top:27376;width:793;height:1461;visibility:visible;mso-wrap-style:none;v-text-anchor:top" o:gfxdata="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" filled="f" stroked="f" strokeweight=".5pt">
                   <v:textbox style="mso-fit-shape-to-text:t" inset="0,0,0,0">
                     <w:txbxContent>
                       <w:p>
@@ -5672,7 +5708,7 @@
                     </w:txbxContent>
                   </v:textbox>
                 </v:shape>
-                <v:oval id="Oval 106" o:spid="_x0000_s1047" style="position:absolute;left:46424;top:17903;width:5873;height:2021;visibility:visible;mso-wrap-style:square;v-text-anchor:middle" o:gfxdata="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" filled="f" strokecolor="black [3213]" strokeweight=".25pt">
+                <v:oval id="Oval 106" o:spid="_x0000_s1047" style="position:absolute;left:46424;top:17903;width:5873;height:2021;visibility:visible;mso-wrap-style:square;v-text-anchor:middle" o:gfxdata="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" filled="f" strokecolor="black [3213]" strokeweight=".25pt">
                   <v:stroke joinstyle="miter"/>
                   <v:textbox style="mso-fit-shape-to-text:t" inset="0,0,0,0">
                     <w:txbxContent>
@@ -5710,10 +5746,10 @@
                     </w:txbxContent>
                   </v:textbox>
                 </v:oval>
-                <v:line id="Straight Connector 107" o:spid="_x0000_s1048" style="position:absolute;flip:x y;visibility:visible;mso-wrap-style:square" from="51437,19628" to="61290,25525" o:connectortype="straight" o:gfxdata="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" strokecolor="black [3213]" strokeweight=".25pt">
+                <v:line id="Straight Connector 107" o:spid="_x0000_s1048" style="position:absolute;flip:x y;visibility:visible;mso-wrap-style:square" from="51437,19628" to="61290,25525" o:connectortype="straight" o:gfxdata="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" strokecolor="black [3213]" strokeweight=".25pt">
                   <v:stroke joinstyle="miter"/>
                 </v:line>
-                <v:oval id="Oval 108" o:spid="_x0000_s1049" style="position:absolute;left:44545;top:14864;width:5487;height:2021;visibility:visible;mso-wrap-style:square;v-text-anchor:middle" o:gfxdata="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" filled="f" strokecolor="black [3213]" strokeweight=".25pt">
+                <v:oval id="Oval 108" o:spid="_x0000_s1049" style="position:absolute;left:44545;top:14864;width:5487;height:2021;visibility:visible;mso-wrap-style:square;v-text-anchor:middle" o:gfxdata="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" filled="f" strokecolor="black [3213]" strokeweight=".25pt">
                   <v:stroke joinstyle="miter"/>
                   <v:textbox style="mso-fit-shape-to-text:t" inset="0,0,0,0">
                     <w:txbxContent>
@@ -5740,7 +5776,7 @@
                     </w:txbxContent>
                   </v:textbox>
                 </v:oval>
-                <v:oval id="Oval 109" o:spid="_x0000_s1050" style="position:absolute;left:46198;top:12139;width:4160;height:2019;visibility:visible;mso-wrap-style:square;v-text-anchor:middle" o:gfxdata="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" filled="f" strokecolor="black [3213]" strokeweight=".25pt">
+                <v:oval id="Oval 109" o:spid="_x0000_s1050" style="position:absolute;left:46198;top:12139;width:4160;height:2019;visibility:visible;mso-wrap-style:square;v-text-anchor:middle" o:gfxdata="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" filled="f" strokecolor="black [3213]" strokeweight=".25pt">
                   <v:stroke joinstyle="miter"/>
                   <v:textbox style="mso-fit-shape-to-text:t" inset="0,0,0,0">
                     <w:txbxContent>
@@ -5767,7 +5803,7 @@
                     </w:txbxContent>
                   </v:textbox>
                 </v:oval>
-                <v:oval id="Oval 110" o:spid="_x0000_s1051" style="position:absolute;left:50750;top:12844;width:4382;height:2020;visibility:visible;mso-wrap-style:square;v-text-anchor:middle" o:gfxdata="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" filled="f" strokecolor="black [3213]" strokeweight=".25pt">
+                <v:oval id="Oval 110" o:spid="_x0000_s1051" style="position:absolute;left:50750;top:12844;width:4382;height:2020;visibility:visible;mso-wrap-style:square;v-text-anchor:middle" o:gfxdata="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" filled="f" strokecolor="black [3213]" strokeweight=".25pt">
                   <v:stroke joinstyle="miter"/>
                   <v:textbox style="mso-fit-shape-to-text:t" inset="0,0,0,0">
                     <w:txbxContent>
@@ -5794,16 +5830,16 @@
                     </w:txbxContent>
                   </v:textbox>
                 </v:oval>
-                <v:line id="Straight Connector 111" o:spid="_x0000_s1052" style="position:absolute;flip:x y;visibility:visible;mso-wrap-style:square" from="50032,15874" to="61290,25525" o:connectortype="straight" o:gfxdata="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" strokecolor="black [3213]" strokeweight=".25pt">
+                <v:line id="Straight Connector 111" o:spid="_x0000_s1052" style="position:absolute;flip:x y;visibility:visible;mso-wrap-style:square" from="50032,15874" to="61290,25525" o:connectortype="straight" o:gfxdata="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" strokecolor="black [3213]" strokeweight=".25pt">
                   <v:stroke joinstyle="miter"/>
                 </v:line>
-                <v:line id="Straight Connector 112" o:spid="_x0000_s1053" style="position:absolute;flip:x y;visibility:visible;mso-wrap-style:square" from="49749,13862" to="61290,25525" o:connectortype="straight" o:gfxdata="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" strokecolor="black [3213]" strokeweight=".25pt">
+                <v:line id="Straight Connector 112" o:spid="_x0000_s1053" style="position:absolute;flip:x y;visibility:visible;mso-wrap-style:square" from="49749,13862" to="61290,25525" o:connectortype="straight" o:gfxdata="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" strokecolor="black [3213]" strokeweight=".25pt">
                   <v:stroke joinstyle="miter"/>
                 </v:line>
-                <v:line id="Straight Connector 113" o:spid="_x0000_s1054" style="position:absolute;flip:x y;visibility:visible;mso-wrap-style:square" from="52941,14864" to="61290,25525" o:connectortype="straight" o:gfxdata="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" strokecolor="black [3213]" strokeweight=".25pt">
+                <v:line id="Straight Connector 113" o:spid="_x0000_s1054" style="position:absolute;flip:x y;visibility:visible;mso-wrap-style:square" from="52941,14864" to="61290,25525" o:connectortype="straight" o:gfxdata="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" strokecolor="black [3213]" strokeweight=".25pt">
                   <v:stroke joinstyle="miter"/>
                 </v:line>
-                <v:oval id="Oval 114" o:spid="_x0000_s1055" style="position:absolute;left:51226;top:8360;width:7624;height:3988;visibility:visible;mso-wrap-style:square;v-text-anchor:middle" o:gfxdata="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" filled="f" strokecolor="black [3213]" strokeweight=".25pt">
+                <v:oval id="Oval 114" o:spid="_x0000_s1055" style="position:absolute;left:51226;top:8360;width:7624;height:3988;visibility:visible;mso-wrap-style:square;v-text-anchor:middle" o:gfxdata="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" filled="f" strokecolor="black [3213]" strokeweight=".25pt">
                   <v:stroke joinstyle="miter"/>
                   <v:textbox style="mso-fit-shape-to-text:t" inset="0,0,0,0">
                     <w:txbxContent>
@@ -5830,7 +5866,7 @@
                     </w:txbxContent>
                   </v:textbox>
                 </v:oval>
-                <v:oval id="Oval 115" o:spid="_x0000_s1056" style="position:absolute;left:61990;top:19954;width:5806;height:2020;visibility:visible;mso-wrap-style:square;v-text-anchor:middle" o:gfxdata="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" filled="f" strokecolor="black [3213]" strokeweight=".25pt">
+                <v:oval id="Oval 115" o:spid="_x0000_s1056" style="position:absolute;left:61990;top:19954;width:5806;height:2020;visibility:visible;mso-wrap-style:square;v-text-anchor:middle" o:gfxdata="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" filled="f" strokecolor="black [3213]" strokeweight=".25pt">
                   <v:stroke joinstyle="miter"/>
                   <v:textbox style="mso-fit-shape-to-text:t" inset="0,0,0,0">
                     <w:txbxContent>
@@ -5857,10 +5893,10 @@
                     </w:txbxContent>
                   </v:textbox>
                 </v:oval>
-                <v:line id="Straight Connector 118" o:spid="_x0000_s1057" style="position:absolute;flip:y;visibility:visible;mso-wrap-style:square" from="62840,15731" to="63748,20250" o:connectortype="straight" o:gfxdata="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" strokecolor="black [3213]" strokeweight=".25pt">
+                <v:line id="Straight Connector 118" o:spid="_x0000_s1057" style="position:absolute;flip:y;visibility:visible;mso-wrap-style:square" from="62840,15731" to="63748,20250" o:connectortype="straight" o:gfxdata="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" strokecolor="black [3213]" strokeweight=".25pt">
                   <v:stroke joinstyle="miter"/>
                 </v:line>
-                <v:oval id="Oval 119" o:spid="_x0000_s1058" style="position:absolute;left:58786;top:16027;width:4382;height:2019;visibility:visible;mso-wrap-style:square;v-text-anchor:middle" o:gfxdata="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" filled="f" strokecolor="black [3213]" strokeweight=".25pt">
+                <v:oval id="Oval 119" o:spid="_x0000_s1058" style="position:absolute;left:58786;top:16027;width:4382;height:2019;visibility:visible;mso-wrap-style:square;v-text-anchor:middle" o:gfxdata="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" filled="f" strokecolor="black [3213]" strokeweight=".25pt">
                   <v:stroke joinstyle="miter"/>
                   <v:textbox style="mso-fit-shape-to-text:t" inset="0,0,0,0">
                     <w:txbxContent>
@@ -5887,7 +5923,7 @@
                     </w:txbxContent>
                   </v:textbox>
                 </v:oval>
-                <v:oval id="Oval 120" o:spid="_x0000_s1059" style="position:absolute;left:64156;top:16027;width:4382;height:2019;visibility:visible;mso-wrap-style:square;v-text-anchor:middle" o:gfxdata="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" filled="f" strokecolor="black [3213]" strokeweight=".25pt">
+                <v:oval id="Oval 120" o:spid="_x0000_s1059" style="position:absolute;left:64156;top:16027;width:4382;height:2019;visibility:visible;mso-wrap-style:square;v-text-anchor:middle" o:gfxdata="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" filled="f" strokecolor="black [3213]" strokeweight=".25pt">
                   <v:stroke joinstyle="miter"/>
                   <v:textbox style="mso-fit-shape-to-text:t" inset="0,0,0,0">
                     <w:txbxContent>
@@ -5914,7 +5950,7 @@
                     </w:txbxContent>
                   </v:textbox>
                 </v:oval>
-                <v:oval id="Oval 121" o:spid="_x0000_s1060" style="position:absolute;left:60964;top:13711;width:5567;height:2020;visibility:visible;mso-wrap-style:square;v-text-anchor:middle" o:gfxdata="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" filled="f" strokecolor="black [3213]" strokeweight=".25pt">
+                <v:oval id="Oval 121" o:spid="_x0000_s1060" style="position:absolute;left:60964;top:13711;width:5567;height:2020;visibility:visible;mso-wrap-style:square;v-text-anchor:middle" o:gfxdata="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" filled="f" strokecolor="black [3213]" strokeweight=".25pt">
                   <v:stroke joinstyle="miter"/>
                   <v:textbox style="mso-fit-shape-to-text:t" inset="0,0,0,0">
                     <w:txbxContent>
@@ -5941,19 +5977,19 @@
                     </w:txbxContent>
                   </v:textbox>
                 </v:oval>
-                <v:line id="Straight Connector 122" o:spid="_x0000_s1061" style="position:absolute;flip:x;visibility:visible;mso-wrap-style:square" from="61290,21974" to="64893,25525" o:connectortype="straight" o:gfxdata="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" strokecolor="black [3213]" strokeweight=".25pt">
+                <v:line id="Straight Connector 122" o:spid="_x0000_s1061" style="position:absolute;flip:x;visibility:visible;mso-wrap-style:square" from="61290,21974" to="64893,25525" o:connectortype="straight" o:gfxdata="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" strokecolor="black [3213]" strokeweight=".25pt">
                   <v:stroke joinstyle="miter"/>
                 </v:line>
-                <v:line id="Straight Connector 123" o:spid="_x0000_s1062" style="position:absolute;visibility:visible;mso-wrap-style:square" from="62526,17750" to="62840,20250" o:connectortype="straight" o:gfxdata="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" strokecolor="black [3213]" strokeweight=".25pt">
+                <v:line id="Straight Connector 123" o:spid="_x0000_s1062" style="position:absolute;visibility:visible;mso-wrap-style:square" from="62526,17750" to="62840,20250" o:connectortype="straight" o:gfxdata="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" strokecolor="black [3213]" strokeweight=".25pt">
                   <v:stroke joinstyle="miter"/>
                 </v:line>
-                <v:line id="Straight Connector 124" o:spid="_x0000_s1063" style="position:absolute;visibility:visible;mso-wrap-style:square" from="55038,12348" to="61290,25525" o:connectortype="straight" o:gfxdata="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" strokecolor="black [3213]" strokeweight=".25pt">
+                <v:line id="Straight Connector 124" o:spid="_x0000_s1063" style="position:absolute;visibility:visible;mso-wrap-style:square" from="55038,12348" to="61290,25525" o:connectortype="straight" o:gfxdata="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" strokecolor="black [3213]" strokeweight=".25pt">
                   <v:stroke joinstyle="miter"/>
                 </v:line>
-                <v:line id="Straight Connector 125" o:spid="_x0000_s1064" style="position:absolute;flip:y;visibility:visible;mso-wrap-style:square" from="62840,17750" to="64798,20250" o:connectortype="straight" o:gfxdata="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" strokecolor="black [3213]" strokeweight=".25pt">
+                <v:line id="Straight Connector 125" o:spid="_x0000_s1064" style="position:absolute;flip:y;visibility:visible;mso-wrap-style:square" from="62840,17750" to="64798,20250" o:connectortype="straight" o:gfxdata="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" strokecolor="black [3213]" strokeweight=".25pt">
                   <v:stroke joinstyle="miter"/>
                 </v:line>
-                <v:shape id="Flowchart: Decision 128" o:spid="_x0000_s1065" type="#_x0000_t110" style="position:absolute;left:22958;top:25722;width:4368;height:2858;visibility:visible;mso-wrap-style:none;v-text-anchor:middle" o:gfxdata="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" filled="f" strokecolor="black [3213]" strokeweight=".25pt">
+                <v:shape id="Flowchart: Decision 128" o:spid="_x0000_s1065" type="#_x0000_t110" style="position:absolute;left:22958;top:25722;width:4368;height:2858;visibility:visible;mso-wrap-style:none;v-text-anchor:middle" o:gfxdata="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" filled="f" strokecolor="black [3213]" strokeweight=".25pt">
                   <v:textbox style="mso-fit-shape-to-text:t" inset="0,0,0,0">
                     <w:txbxContent>
                       <w:p>
@@ -5979,10 +6015,10 @@
                     </w:txbxContent>
                   </v:textbox>
                 </v:shape>
-                <v:line id="Straight Connector 129" o:spid="_x0000_s1066" style="position:absolute;flip:x;visibility:visible;mso-wrap-style:square" from="27326,27044" to="30830,27151" o:connectortype="straight" o:gfxdata="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" strokecolor="black [3213]" strokeweight="3pt">
+                <v:line id="Straight Connector 129" o:spid="_x0000_s1066" style="position:absolute;flip:x;visibility:visible;mso-wrap-style:square" from="27326,27044" to="30830,27151" o:connectortype="straight" o:gfxdata="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" strokecolor="black [3213]" strokeweight="3pt">
                   <v:stroke linestyle="thinThin" joinstyle="miter"/>
                 </v:line>
-                <v:rect id="Rectangle 131" o:spid="_x0000_s1067" style="position:absolute;left:12892;top:25480;width:5903;height:3312;visibility:visible;mso-wrap-style:none;v-text-anchor:middle" o:gfxdata="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" filled="f" strokecolor="black [3213]" strokeweight=".25pt">
+                <v:rect id="Rectangle 131" o:spid="_x0000_s1067" style="position:absolute;left:12892;top:25480;width:5903;height:3312;visibility:visible;mso-wrap-style:none;v-text-anchor:middle" o:gfxdata="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" filled="f" strokecolor="black [3213]" strokeweight=".25pt">
                   <v:textbox style="mso-fit-shape-to-text:t" inset="2.61578mm,2.61578mm,2.61578mm,2.61578mm">
                     <w:txbxContent>
                       <w:p>
@@ -6007,7 +6043,7 @@
                     </w:txbxContent>
                   </v:textbox>
                 </v:rect>
-                <v:shape id="Text Box 15" o:spid="_x0000_s1068" type="#_x0000_t202" style="position:absolute;left:27749;top:25371;width:793;height:1461;visibility:visible;mso-wrap-style:none;v-text-anchor:top" o:gfxdata="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" filled="f" stroked="f" strokeweight=".5pt">
+                <v:shape id="Text Box 15" o:spid="_x0000_s1068" type="#_x0000_t202" style="position:absolute;left:27749;top:25371;width:793;height:1461;visibility:visible;mso-wrap-style:none;v-text-anchor:top" o:gfxdata="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" filled="f" stroked="f" strokeweight=".5pt">
                   <v:textbox style="mso-fit-shape-to-text:t" inset="0,0,0,0">
                     <w:txbxContent>
                       <w:p>
@@ -6031,7 +6067,7 @@
                     </w:txbxContent>
                   </v:textbox>
                 </v:shape>
-                <v:shape id="Text Box 15" o:spid="_x0000_s1069" type="#_x0000_t202" style="position:absolute;left:21518;top:25356;width:1035;height:1460;visibility:visible;mso-wrap-style:none;v-text-anchor:top" o:gfxdata="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" filled="f" stroked="f" strokeweight=".5pt">
+                <v:shape id="Text Box 15" o:spid="_x0000_s1069" type="#_x0000_t202" style="position:absolute;left:21518;top:25356;width:1035;height:1460;visibility:visible;mso-wrap-style:none;v-text-anchor:top" o:gfxdata="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" filled="f" stroked="f" strokeweight=".5pt">
                   <v:textbox style="mso-fit-shape-to-text:t" inset="0,0,0,0">
                     <w:txbxContent>
                       <w:p>
@@ -6055,7 +6091,7 @@
                     </w:txbxContent>
                   </v:textbox>
                 </v:shape>
-                <v:oval id="Oval 134" o:spid="_x0000_s1070" style="position:absolute;left:15441;top:20569;width:4687;height:2019;visibility:visible;mso-wrap-style:square;v-text-anchor:middle" o:gfxdata="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" filled="f" strokecolor="black [3213]" strokeweight=".25pt">
+                <v:oval id="Oval 134" o:spid="_x0000_s1070" style="position:absolute;left:15441;top:20569;width:4687;height:2019;visibility:visible;mso-wrap-style:square;v-text-anchor:middle" o:gfxdata="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" filled="f" strokecolor="black [3213]" strokeweight=".25pt">
                   <v:stroke joinstyle="miter"/>
                   <v:textbox style="mso-fit-shape-to-text:t" inset="0,0,0,0">
                     <w:txbxContent>
@@ -6082,7 +6118,7 @@
                     </w:txbxContent>
                   </v:textbox>
                 </v:oval>
-                <v:oval id="Oval 135" o:spid="_x0000_s1071" style="position:absolute;left:7265;top:19349;width:6537;height:3987;visibility:visible;mso-wrap-style:square;v-text-anchor:middle" o:gfxdata="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" filled="f" strokecolor="black [3213]" strokeweight=".25pt">
+                <v:oval id="Oval 135" o:spid="_x0000_s1071" style="position:absolute;left:7265;top:19349;width:6537;height:3987;visibility:visible;mso-wrap-style:square;v-text-anchor:middle" o:gfxdata="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" filled="f" strokecolor="black [3213]" strokeweight=".25pt">
                   <v:stroke joinstyle="miter"/>
                   <v:textbox style="mso-fit-shape-to-text:t" inset="0,0,0,0">
                     <w:txbxContent>
@@ -6120,14 +6156,14 @@
                     </w:txbxContent>
                   </v:textbox>
                 </v:oval>
-                <v:line id="Straight Connector 136" o:spid="_x0000_s1072" style="position:absolute;flip:x y;visibility:visible;mso-wrap-style:square" from="12845,22752" to="15844,25480" o:connectortype="straight" o:gfxdata="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" strokecolor="black [3213]" strokeweight=".25pt">
+                <v:line id="Straight Connector 136" o:spid="_x0000_s1072" style="position:absolute;flip:x y;visibility:visible;mso-wrap-style:square" from="12845,22752" to="15844,25480" o:connectortype="straight" o:gfxdata="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" strokecolor="black [3213]" strokeweight=".25pt">
                   <v:stroke joinstyle="miter"/>
                 </v:line>
-                <v:line id="Straight Connector 137" o:spid="_x0000_s1073" style="position:absolute;flip:y;visibility:visible;mso-wrap-style:square" from="15844,22588" to="17785,25480" o:connectortype="straight" o:gfxdata="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" strokecolor="black [3213]" strokeweight=".25pt">
+                <v:line id="Straight Connector 137" o:spid="_x0000_s1073" style="position:absolute;flip:y;visibility:visible;mso-wrap-style:square" from="15844,22588" to="17785,25480" o:connectortype="straight" o:gfxdata="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" strokecolor="black [3213]" strokeweight=".25pt">
                   <v:stroke joinstyle="miter"/>
                 </v:line>
-                <v:group id="Group 138" o:spid="_x0000_s1074" style="position:absolute;left:11857;top:31950;width:7180;height:8103" coordsize="6533,8106" o:gfxdata="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">
-                  <v:oval id="Oval 139" o:spid="_x0000_s1075" style="position:absolute;left:1968;width:3302;height:3430;visibility:visible;mso-wrap-style:square;v-text-anchor:middle" o:gfxdata="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" filled="f" strokecolor="black [3213]" strokeweight=".5pt">
+                <v:group id="Group 138" o:spid="_x0000_s1074" style="position:absolute;left:11857;top:31950;width:7180;height:8103" coordsize="6533,8106" o:gfxdata="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">
+                  <v:oval id="Oval 139" o:spid="_x0000_s1075" style="position:absolute;left:1968;width:3302;height:3430;visibility:visible;mso-wrap-style:square;v-text-anchor:middle" o:gfxdata="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" filled="f" strokecolor="black [3213]" strokeweight=".5pt">
                     <v:stroke joinstyle="miter"/>
                     <v:textbox inset="1mm,0,1mm,0">
                       <w:txbxContent>
@@ -6154,29 +6190,29 @@
                       </w:txbxContent>
                     </v:textbox>
                   </v:oval>
-                  <v:group id="Group 140" o:spid="_x0000_s1076" style="position:absolute;top:2928;width:2452;height:5178" coordorigin=",2928" coordsize="2452,5177" o:gfxdata="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">
-                    <v:line id="Straight Connector 144" o:spid="_x0000_s1077" style="position:absolute;flip:x;visibility:visible;mso-wrap-style:square" from="0,2928" to="2452,8106" o:connectortype="straight" o:gfxdata="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" strokecolor="black [3213]" strokeweight=".5pt">
+                  <v:group id="Group 140" o:spid="_x0000_s1076" style="position:absolute;top:2928;width:2452;height:5178" coordorigin=",2928" coordsize="2452,5177" o:gfxdata="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">
+                    <v:line id="Straight Connector 144" o:spid="_x0000_s1077" style="position:absolute;flip:x;visibility:visible;mso-wrap-style:square" from="0,2928" to="2452,8106" o:connectortype="straight" o:gfxdata="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" strokecolor="black [3213]" strokeweight=".5pt">
                       <v:stroke joinstyle="miter"/>
                     </v:line>
-                    <v:shape id="Freeform: Shape 145" o:spid="_x0000_s1078" style="position:absolute;left:698;top:4740;width:1270;height:1270;visibility:visible;mso-wrap-style:square;v-text-anchor:middle" coordsize="260168,288411" o:gfxdata="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" path="m44268,c15693,77787,-12882,155575,6168,203200v19050,47625,110067,97367,152400,82550c200901,270933,230534,192616,260168,114300e" filled="f" strokecolor="black [3213]" strokeweight=".5pt">
+                    <v:shape id="Freeform: Shape 145" o:spid="_x0000_s1078" style="position:absolute;left:698;top:4740;width:1270;height:1270;visibility:visible;mso-wrap-style:square;v-text-anchor:middle" coordsize="260168,288411" o:gfxdata="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" path="m44268,c15693,77787,-12882,155575,6168,203200v19050,47625,110067,97367,152400,82550c200901,270933,230534,192616,260168,114300e" filled="f" strokecolor="black [3213]" strokeweight=".5pt">
                       <v:stroke joinstyle="miter"/>
                       <v:path arrowok="t" o:connecttype="custom" o:connectlocs="21609,0;3011,89478;77404,125828;127000,50331" o:connectangles="0,0,0,0"/>
                     </v:shape>
                   </v:group>
-                  <v:group id="Group 141" o:spid="_x0000_s1079" style="position:absolute;left:4786;top:2928;width:1747;height:5178" coordorigin="4786,2928" coordsize="1747,5180" o:gfxdata="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">
-                    <v:line id="Straight Connector 142" o:spid="_x0000_s1080" style="position:absolute;visibility:visible;mso-wrap-style:square" from="4786,2928" to="6534,8108" o:connectortype="straight" o:gfxdata="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" strokecolor="black [3213]" strokeweight=".25pt">
+                  <v:group id="Group 141" o:spid="_x0000_s1079" style="position:absolute;left:4786;top:2928;width:1747;height:5178" coordorigin="4786,2928" coordsize="1747,5180" o:gfxdata="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">
+                    <v:line id="Straight Connector 142" o:spid="_x0000_s1080" style="position:absolute;visibility:visible;mso-wrap-style:square" from="4786,2928" to="6534,8108" o:connectortype="straight" o:gfxdata="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" strokecolor="black [3213]" strokeweight=".25pt">
                       <v:stroke joinstyle="miter"/>
                     </v:line>
-                    <v:shape id="Freeform: Shape 143" o:spid="_x0000_s1081" style="position:absolute;left:5001;top:4605;width:1270;height:1270;rotation:-2867293fd;visibility:visible;mso-wrap-style:square;v-text-anchor:middle" coordsize="260168,288411" o:gfxdata="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" path="m44268,c15693,77787,-12882,155575,6168,203200v19050,47625,110067,97367,152400,82550c200901,270933,230534,192616,260168,114300e" filled="f" strokecolor="black [3213]" strokeweight=".25pt">
+                    <v:shape id="Freeform: Shape 143" o:spid="_x0000_s1081" style="position:absolute;left:5001;top:4605;width:1270;height:1270;rotation:-2867293fd;visibility:visible;mso-wrap-style:square;v-text-anchor:middle" coordsize="260168,288411" o:gfxdata="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" path="m44268,c15693,77787,-12882,155575,6168,203200v19050,47625,110067,97367,152400,82550c200901,270933,230534,192616,260168,114300e" filled="f" strokecolor="black [3213]" strokeweight=".25pt">
                       <v:stroke joinstyle="miter"/>
                       <v:path arrowok="t" o:connecttype="custom" o:connectlocs="21609,0;3011,89478;77404,125828;127000,50331" o:connectangles="0,0,0,0"/>
                     </v:shape>
                   </v:group>
                 </v:group>
-                <v:line id="Straight Connector 146" o:spid="_x0000_s1082" style="position:absolute;flip:y;visibility:visible;mso-wrap-style:square" from="15835,28792" to="15844,31950" o:connectortype="straight" o:gfxdata="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" strokecolor="black [3213]" strokeweight="3pt">
+                <v:line id="Straight Connector 146" o:spid="_x0000_s1082" style="position:absolute;flip:y;visibility:visible;mso-wrap-style:square" from="15835,28792" to="15844,31950" o:connectortype="straight" o:gfxdata="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" strokecolor="black [3213]" strokeweight="3pt">
                   <v:stroke linestyle="thinThin" joinstyle="miter"/>
                 </v:line>
-                <v:rect id="Rectangle 147" o:spid="_x0000_s1083" style="position:absolute;left:8611;top:40053;width:5941;height:3312;visibility:visible;mso-wrap-style:none;v-text-anchor:middle" o:gfxdata="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" filled="f" strokecolor="black [3213]" strokeweight=".25pt">
+                <v:rect id="Rectangle 147" o:spid="_x0000_s1083" style="position:absolute;left:8611;top:40053;width:5941;height:3312;visibility:visible;mso-wrap-style:none;v-text-anchor:middle" o:gfxdata="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" filled="f" strokecolor="black [3213]" strokeweight=".25pt">
                   <v:textbox style="mso-fit-shape-to-text:t" inset="2.61578mm,2.61578mm,2.61578mm,2.61578mm">
                     <w:txbxContent>
                       <w:p>
@@ -6201,7 +6237,7 @@
                     </w:txbxContent>
                   </v:textbox>
                 </v:rect>
-                <v:rect id="Rectangle 148" o:spid="_x0000_s1084" style="position:absolute;left:16282;top:40119;width:5534;height:3312;visibility:visible;mso-wrap-style:none;v-text-anchor:middle" o:gfxdata="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" filled="f" strokecolor="black [3213]" strokeweight=".25pt">
+                <v:rect id="Rectangle 148" o:spid="_x0000_s1084" style="position:absolute;left:16282;top:40119;width:5534;height:3312;visibility:visible;mso-wrap-style:none;v-text-anchor:middle" o:gfxdata="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" filled="f" strokecolor="black [3213]" strokeweight=".25pt">
                   <v:textbox style="mso-fit-shape-to-text:t" inset="2.61578mm,2.61578mm,2.61578mm,2.61578mm">
                     <w:txbxContent>
                       <w:p>
@@ -6226,7 +6262,7 @@
                     </w:txbxContent>
                   </v:textbox>
                 </v:rect>
-                <v:oval id="Oval 149" o:spid="_x0000_s1085" style="position:absolute;left:4894;top:46580;width:7328;height:4482;visibility:visible;mso-wrap-style:square;v-text-anchor:middle" o:gfxdata="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" filled="f" strokecolor="black [3213]" strokeweight="3pt">
+                <v:oval id="Oval 149" o:spid="_x0000_s1085" style="position:absolute;left:4894;top:46580;width:7328;height:4482;visibility:visible;mso-wrap-style:square;v-text-anchor:middle" o:gfxdata="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" filled="f" strokecolor="black [3213]" strokeweight="3pt">
                   <v:stroke linestyle="thinThin" joinstyle="miter"/>
                   <v:textbox style="mso-fit-shape-to-text:t" inset="0,0,0,0">
                     <w:txbxContent>
@@ -6253,7 +6289,7 @@
                     </w:txbxContent>
                   </v:textbox>
                 </v:oval>
-                <v:oval id="Oval 150" o:spid="_x0000_s1086" style="position:absolute;left:458;top:55230;width:6807;height:2021;visibility:visible;mso-wrap-style:square;v-text-anchor:middle" o:gfxdata="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" filled="f" strokecolor="black [3213]" strokeweight=".25pt">
+                <v:oval id="Oval 150" o:spid="_x0000_s1086" style="position:absolute;left:458;top:55230;width:6807;height:2021;visibility:visible;mso-wrap-style:square;v-text-anchor:middle" o:gfxdata="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" filled="f" strokecolor="black [3213]" strokeweight=".25pt">
                   <v:stroke joinstyle="miter"/>
                   <v:textbox style="mso-fit-shape-to-text:t" inset="0,0,0,0">
                     <w:txbxContent>
@@ -6280,7 +6316,7 @@
                     </w:txbxContent>
                   </v:textbox>
                 </v:oval>
-                <v:oval id="Oval 151" o:spid="_x0000_s1087" style="position:absolute;left:2366;top:58645;width:6801;height:2019;visibility:visible;mso-wrap-style:square;v-text-anchor:middle" o:gfxdata="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" filled="f" strokecolor="black [3213]" strokeweight=".25pt">
+                <v:oval id="Oval 151" o:spid="_x0000_s1087" style="position:absolute;left:2366;top:58645;width:6801;height:2019;visibility:visible;mso-wrap-style:square;v-text-anchor:middle" o:gfxdata="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" filled="f" strokecolor="black [3213]" strokeweight=".25pt">
                   <v:stroke joinstyle="miter"/>
                   <v:textbox style="mso-fit-shape-to-text:t" inset="0,0,0,0">
                     <w:txbxContent>
@@ -6307,7 +6343,7 @@
                     </w:txbxContent>
                   </v:textbox>
                 </v:oval>
-                <v:oval id="Oval 152" o:spid="_x0000_s1088" style="position:absolute;left:11599;top:54994;width:6801;height:2019;visibility:visible;mso-wrap-style:square;v-text-anchor:middle" o:gfxdata="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" filled="f" strokecolor="black [3213]" strokeweight=".25pt">
+                <v:oval id="Oval 152" o:spid="_x0000_s1088" style="position:absolute;left:11599;top:54994;width:6801;height:2019;visibility:visible;mso-wrap-style:square;v-text-anchor:middle" o:gfxdata="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" filled="f" strokecolor="black [3213]" strokeweight=".25pt">
                   <v:stroke joinstyle="miter"/>
                   <v:textbox style="mso-fit-shape-to-text:t" inset="0,0,0,0">
                     <w:txbxContent>
@@ -6334,7 +6370,7 @@
                     </w:txbxContent>
                   </v:textbox>
                 </v:oval>
-                <v:oval id="Oval 153" o:spid="_x0000_s1089" style="position:absolute;left:9820;top:58645;width:6800;height:2019;visibility:visible;mso-wrap-style:square;v-text-anchor:middle" o:gfxdata="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" filled="f" strokecolor="black [3213]" strokeweight=".25pt">
+                <v:oval id="Oval 153" o:spid="_x0000_s1089" style="position:absolute;left:9820;top:58645;width:6800;height:2019;visibility:visible;mso-wrap-style:square;v-text-anchor:middle" o:gfxdata="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" filled="f" strokecolor="black [3213]" strokeweight=".25pt">
                   <v:stroke joinstyle="miter"/>
                   <v:textbox style="mso-fit-shape-to-text:t" inset="0,0,0,0">
                     <w:txbxContent>
@@ -6370,28 +6406,28 @@
                     </w:txbxContent>
                   </v:textbox>
                 </v:oval>
-                <v:line id="Straight Connector 154" o:spid="_x0000_s1090" style="position:absolute;flip:y;visibility:visible;mso-wrap-style:square" from="3862,51062" to="8558,55230" o:connectortype="straight" o:gfxdata="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" strokecolor="black [3213]" strokeweight=".25pt">
+                <v:line id="Straight Connector 154" o:spid="_x0000_s1090" style="position:absolute;flip:y;visibility:visible;mso-wrap-style:square" from="3862,51062" to="8558,55230" o:connectortype="straight" o:gfxdata="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" strokecolor="black [3213]" strokeweight=".25pt">
                   <v:stroke joinstyle="miter"/>
                 </v:line>
-                <v:line id="Straight Connector 155" o:spid="_x0000_s1091" style="position:absolute;flip:y;visibility:visible;mso-wrap-style:square" from="8171,51062" to="8558,58941" o:connectortype="straight" o:gfxdata="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" strokecolor="black [3213]" strokeweight=".25pt">
+                <v:line id="Straight Connector 155" o:spid="_x0000_s1091" style="position:absolute;flip:y;visibility:visible;mso-wrap-style:square" from="8171,51062" to="8558,58941" o:connectortype="straight" o:gfxdata="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" strokecolor="black [3213]" strokeweight=".25pt">
                   <v:stroke joinstyle="miter"/>
                 </v:line>
-                <v:line id="Straight Connector 156" o:spid="_x0000_s1092" style="position:absolute;flip:x y;visibility:visible;mso-wrap-style:square" from="8558,51062" to="10815,58941" o:connectortype="straight" o:gfxdata="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" strokecolor="black [3213]" strokeweight=".25pt">
+                <v:line id="Straight Connector 156" o:spid="_x0000_s1092" style="position:absolute;flip:x y;visibility:visible;mso-wrap-style:square" from="8558,51062" to="10815,58941" o:connectortype="straight" o:gfxdata="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" strokecolor="black [3213]" strokeweight=".25pt">
                   <v:stroke joinstyle="miter"/>
                 </v:line>
-                <v:line id="Straight Connector 157" o:spid="_x0000_s1093" style="position:absolute;flip:x y;visibility:visible;mso-wrap-style:square" from="8558,51062" to="12595,55290" o:connectortype="straight" o:gfxdata="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" strokecolor="black [3213]" strokeweight=".25pt">
+                <v:line id="Straight Connector 157" o:spid="_x0000_s1093" style="position:absolute;flip:x y;visibility:visible;mso-wrap-style:square" from="8558,51062" to="12595,55290" o:connectortype="straight" o:gfxdata="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" strokecolor="black [3213]" strokeweight=".25pt">
                   <v:stroke joinstyle="miter"/>
                 </v:line>
-                <v:line id="Straight Connector 158" o:spid="_x0000_s1094" style="position:absolute;flip:y;visibility:visible;mso-wrap-style:square" from="8558,43365" to="11581,46580" o:connectortype="straight" o:gfxdata="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" strokecolor="black [3213]" strokeweight=".25pt">
+                <v:line id="Straight Connector 158" o:spid="_x0000_s1094" style="position:absolute;flip:y;visibility:visible;mso-wrap-style:square" from="8558,43365" to="11581,46580" o:connectortype="straight" o:gfxdata="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" strokecolor="black [3213]" strokeweight=".25pt">
                   <v:stroke joinstyle="miter"/>
                 </v:line>
-                <v:line id="Straight Connector 162" o:spid="_x0000_s1095" style="position:absolute;flip:x y;visibility:visible;mso-wrap-style:square" from="33410,28875" to="48602,40507" o:connectortype="straight" o:gfxdata="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" strokecolor="black [3213]" strokeweight=".25pt">
+                <v:line id="Straight Connector 162" o:spid="_x0000_s1095" style="position:absolute;flip:x y;visibility:visible;mso-wrap-style:square" from="33410,28875" to="48602,40507" o:connectortype="straight" o:gfxdata="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" strokecolor="black [3213]" strokeweight=".25pt">
                   <v:stroke joinstyle="miter"/>
                 </v:line>
-                <v:line id="Straight Connector 163" o:spid="_x0000_s1096" style="position:absolute;visibility:visible;mso-wrap-style:square" from="18795,28837" to="31925,40053" o:connectortype="straight" o:gfxdata="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" strokecolor="black [3213]" strokeweight=".25pt">
+                <v:line id="Straight Connector 163" o:spid="_x0000_s1096" style="position:absolute;visibility:visible;mso-wrap-style:square" from="18795,28837" to="31925,40053" o:connectortype="straight" o:gfxdata="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" strokecolor="black [3213]" strokeweight=".25pt">
                   <v:stroke joinstyle="miter"/>
                 </v:line>
-                <v:shape id="Text Box 15" o:spid="_x0000_s1097" type="#_x0000_t202" style="position:absolute;left:49316;top:43431;width:794;height:1461;visibility:visible;mso-wrap-style:none;v-text-anchor:top" o:gfxdata="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" filled="f" stroked="f" strokeweight=".5pt">
+                <v:shape id="Text Box 15" o:spid="_x0000_s1097" type="#_x0000_t202" style="position:absolute;left:49316;top:43431;width:794;height:1461;visibility:visible;mso-wrap-style:none;v-text-anchor:top" o:gfxdata="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" filled="f" stroked="f" strokeweight=".5pt">
                   <v:textbox style="mso-fit-shape-to-text:t" inset="0,0,0,0">
                     <w:txbxContent>
                       <w:p>
@@ -6415,7 +6451,7 @@
                     </w:txbxContent>
                   </v:textbox>
                 </v:shape>
-                <v:shape id="Text Box 15" o:spid="_x0000_s1098" type="#_x0000_t202" style="position:absolute;left:49101;top:38659;width:648;height:1460;visibility:visible;mso-wrap-style:none;v-text-anchor:top" o:gfxdata="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" filled="f" stroked="f" strokeweight=".5pt">
+                <v:shape id="Text Box 15" o:spid="_x0000_s1098" type="#_x0000_t202" style="position:absolute;left:49101;top:38659;width:648;height:1460;visibility:visible;mso-wrap-style:none;v-text-anchor:top" o:gfxdata="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" filled="f" stroked="f" strokeweight=".5pt">
                   <v:textbox style="mso-fit-shape-to-text:t" inset="0,0,0,0">
                     <w:txbxContent>
                       <w:p>
@@ -6439,7 +6475,7 @@
                     </w:txbxContent>
                   </v:textbox>
                 </v:shape>
-                <v:oval id="Oval 167" o:spid="_x0000_s1099" style="position:absolute;left:38837;top:58902;width:8091;height:3988;visibility:visible;mso-wrap-style:square;v-text-anchor:middle" o:gfxdata="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" filled="f" strokecolor="black [3213]" strokeweight=".25pt">
+                <v:oval id="Oval 167" o:spid="_x0000_s1099" style="position:absolute;left:38836;top:58902;width:8091;height:3988;visibility:visible;mso-wrap-style:square;v-text-anchor:middle" o:gfxdata="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" filled="f" strokecolor="black [3213]" strokeweight=".25pt">
                   <v:stroke joinstyle="miter"/>
                   <v:textbox style="mso-fit-shape-to-text:t" inset="0,0,0,0">
                     <w:txbxContent>
@@ -6451,6 +6487,15 @@
                             <w:color w:val="000000"/>
                             <w:sz w:val="18"/>
                             <w:szCs w:val="18"/>
+                            <w:u w:val="single"/>
+                            <w:rPrChange w:id="10" w:author="Hector Onato" w:date="2022-06-22T21:18:00Z">
+                              <w:rPr>
+                                <w:rFonts w:ascii="Calibri Light" w:eastAsia="Calibri" w:hAnsi="Calibri Light"/>
+                                <w:color w:val="000000"/>
+                                <w:sz w:val="18"/>
+                                <w:szCs w:val="18"/>
+                              </w:rPr>
+                            </w:rPrChange>
                           </w:rPr>
                         </w:pPr>
                         <w:r>
@@ -6459,7 +6504,16 @@
                             <w:color w:val="000000"/>
                             <w:sz w:val="18"/>
                             <w:szCs w:val="18"/>
-                            <w:u w:val="dash"/>
+                            <w:u w:val="single"/>
+                            <w:rPrChange w:id="11" w:author="Hector Onato" w:date="2022-06-22T21:18:00Z">
+                              <w:rPr>
+                                <w:rFonts w:ascii="Calibri Light" w:eastAsia="Calibri" w:hAnsi="Calibri Light"/>
+                                <w:color w:val="000000"/>
+                                <w:sz w:val="18"/>
+                                <w:szCs w:val="18"/>
+                                <w:u w:val="dash"/>
+                              </w:rPr>
+                            </w:rPrChange>
                           </w:rPr>
                           <w:t>project code</w:t>
                         </w:r>
@@ -6467,13 +6521,13 @@
                     </w:txbxContent>
                   </v:textbox>
                 </v:oval>
-                <v:line id="Straight Connector 168" o:spid="_x0000_s1100" style="position:absolute;flip:y;visibility:visible;mso-wrap-style:square" from="42882,53205" to="48551,58902" o:connectortype="straight" o:gfxdata="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" strokecolor="black [3213]" strokeweight=".25pt">
+                <v:line id="Straight Connector 168" o:spid="_x0000_s1100" style="position:absolute;flip:y;visibility:visible;mso-wrap-style:square" from="42882,53205" to="48551,58902" o:connectortype="straight" o:gfxdata="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" strokecolor="black [3213]" strokeweight=".25pt">
                   <v:stroke joinstyle="miter"/>
                 </v:line>
-                <v:line id="Straight Connector 169" o:spid="_x0000_s1101" style="position:absolute;flip:x y;visibility:visible;mso-wrap-style:square" from="48551,53205" to="55431,59777" o:connectortype="straight" o:gfxdata="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" strokecolor="black [3213]" strokeweight=".25pt">
+                <v:line id="Straight Connector 169" o:spid="_x0000_s1101" style="position:absolute;flip:x y;visibility:visible;mso-wrap-style:square" from="48551,53205" to="55431,59777" o:connectortype="straight" o:gfxdata="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" strokecolor="black [3213]" strokeweight=".25pt">
                   <v:stroke joinstyle="miter"/>
                 </v:line>
-                <v:oval id="Oval 170" o:spid="_x0000_s1102" style="position:absolute;left:53087;top:59777;width:4687;height:2020;visibility:visible;mso-wrap-style:square;v-text-anchor:middle" o:gfxdata="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" filled="f" strokecolor="black [3213]" strokeweight=".25pt">
+                <v:oval id="Oval 170" o:spid="_x0000_s1102" style="position:absolute;left:53087;top:59777;width:4687;height:2020;visibility:visible;mso-wrap-style:square;v-text-anchor:middle" o:gfxdata="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" filled="f" strokecolor="black [3213]" strokeweight=".25pt">
                   <v:stroke joinstyle="miter"/>
                   <v:textbox style="mso-fit-shape-to-text:t" inset="0,0,0,0">
                     <w:txbxContent>
@@ -6500,7 +6554,7 @@
                     </w:txbxContent>
                   </v:textbox>
                 </v:oval>
-                <v:oval id="Oval 171" o:spid="_x0000_s1103" style="position:absolute;left:21816;top:44701;width:7364;height:3987;visibility:visible;mso-wrap-style:square;v-text-anchor:middle" o:gfxdata="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" filled="f" strokecolor="black [3213]" strokeweight=".25pt">
+                <v:oval id="Oval 171" o:spid="_x0000_s1103" style="position:absolute;left:21816;top:44701;width:7364;height:3987;visibility:visible;mso-wrap-style:square;v-text-anchor:middle" o:gfxdata="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" filled="f" strokecolor="black [3213]" strokeweight=".25pt">
                   <v:stroke joinstyle="miter"/>
                   <v:textbox style="mso-fit-shape-to-text:t" inset="0,0,0,0">
                     <w:txbxContent>
@@ -6514,7 +6568,7 @@
                             <w:szCs w:val="18"/>
                           </w:rPr>
                         </w:pPr>
-                        <w:ins w:id="6" w:author="Yan Fung Yenny Hou" w:date="2022-06-19T16:29:00Z">
+                        <w:ins w:id="12" w:author="Yan Fung Yenny Hou" w:date="2022-06-19T16:29:00Z">
                           <w:r>
                             <w:rPr>
                               <w:rFonts w:ascii="Calibri Light" w:eastAsia="Calibri" w:hAnsi="Calibri Light" w:cs="Arial"/>
@@ -6538,7 +6592,7 @@
                     </w:txbxContent>
                   </v:textbox>
                 </v:oval>
-                <v:oval id="Oval 174" o:spid="_x0000_s1104" style="position:absolute;left:47958;top:60010;width:4679;height:2020;visibility:visible;mso-wrap-style:square;v-text-anchor:middle" o:gfxdata="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" filled="f" strokecolor="black [3213]" strokeweight=".25pt">
+                <v:oval id="Oval 174" o:spid="_x0000_s1104" style="position:absolute;left:47958;top:60010;width:4679;height:2020;visibility:visible;mso-wrap-style:square;v-text-anchor:middle" o:gfxdata="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" filled="f" strokecolor="black [3213]" strokeweight=".25pt">
                   <v:stroke joinstyle="miter"/>
                   <v:textbox style="mso-fit-shape-to-text:t" inset="0,0,0,0">
                     <w:txbxContent>
@@ -6565,13 +6619,13 @@
                     </w:txbxContent>
                   </v:textbox>
                 </v:oval>
-                <v:line id="Straight Connector 175" o:spid="_x0000_s1105" style="position:absolute;flip:x y;visibility:visible;mso-wrap-style:square" from="48551,53205" to="50298,60010" o:connectortype="straight" o:gfxdata="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" strokecolor="black [3213]" strokeweight=".25pt">
+                <v:line id="Straight Connector 175" o:spid="_x0000_s1105" style="position:absolute;flip:x y;visibility:visible;mso-wrap-style:square" from="48551,53205" to="50298,60010" o:connectortype="straight" o:gfxdata="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" strokecolor="black [3213]" strokeweight=".25pt">
                   <v:stroke joinstyle="miter"/>
                 </v:line>
-                <v:line id="Straight Connector 126" o:spid="_x0000_s1106" style="position:absolute;flip:y;visibility:visible;mso-wrap-style:square" from="25498,41481" to="27708,44701" o:connectortype="straight" o:gfxdata="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" strokecolor="black [3213]" strokeweight=".25pt">
+                <v:line id="Straight Connector 126" o:spid="_x0000_s1106" style="position:absolute;flip:y;visibility:visible;mso-wrap-style:square" from="25498,41481" to="27708,44701" o:connectortype="straight" o:gfxdata="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" strokecolor="black [3213]" strokeweight=".25pt">
                   <v:stroke joinstyle="miter"/>
                 </v:line>
-                <v:shape id="Text Box 15" o:spid="_x0000_s1107" type="#_x0000_t202" style="position:absolute;left:36834;top:40021;width:794;height:1460;visibility:visible;mso-wrap-style:none;v-text-anchor:top" o:gfxdata="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" filled="f" stroked="f" strokeweight=".5pt">
+                <v:shape id="Text Box 15" o:spid="_x0000_s1107" type="#_x0000_t202" style="position:absolute;left:36834;top:40021;width:794;height:1460;visibility:visible;mso-wrap-style:none;v-text-anchor:top" o:gfxdata="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" filled="f" stroked="f" strokeweight=".5pt">
                   <v:textbox style="mso-fit-shape-to-text:t" inset="0,0,0,0">
                     <w:txbxContent>
                       <w:p>
@@ -6595,7 +6649,7 @@
                     </w:txbxContent>
                   </v:textbox>
                 </v:shape>
-                <v:shape id="Text Box 15" o:spid="_x0000_s1108" type="#_x0000_t202" style="position:absolute;left:31802;top:38053;width:1035;height:1461;visibility:visible;mso-wrap-style:none;v-text-anchor:top" o:gfxdata="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" filled="f" stroked="f" strokeweight=".5pt">
+                <v:shape id="Text Box 15" o:spid="_x0000_s1108" type="#_x0000_t202" style="position:absolute;left:31802;top:38053;width:1035;height:1461;visibility:visible;mso-wrap-style:none;v-text-anchor:top" o:gfxdata="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" filled="f" stroked="f" strokeweight=".5pt">
                   <v:textbox style="mso-fit-shape-to-text:t" inset="0,0,0,0">
                     <w:txbxContent>
                       <w:p>
@@ -6619,10 +6673,10 @@
                     </w:txbxContent>
                   </v:textbox>
                 </v:shape>
-                <v:line id="Straight Connector 178" o:spid="_x0000_s1109" style="position:absolute;flip:x y;visibility:visible;mso-wrap-style:square" from="18795,27136" to="22958,27151" o:connectortype="straight" o:gfxdata="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" strokecolor="black [3213]" strokeweight="3pt">
+                <v:line id="Straight Connector 178" o:spid="_x0000_s1109" style="position:absolute;flip:x y;visibility:visible;mso-wrap-style:square" from="18795,27136" to="22958,27151" o:connectortype="straight" o:gfxdata="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" strokecolor="black [3213]" strokeweight="3pt">
                   <v:stroke linestyle="thinThin" joinstyle="miter"/>
                 </v:line>
-                <v:oval id="Oval 102" o:spid="_x0000_s1110" style="position:absolute;left:23856;top:4787;width:4679;height:2021;visibility:visible;mso-wrap-style:square;v-text-anchor:middle" o:gfxdata="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" filled="f" strokecolor="black [3213]" strokeweight=".25pt">
+                <v:oval id="Oval 102" o:spid="_x0000_s1110" style="position:absolute;left:23856;top:4787;width:4679;height:2021;visibility:visible;mso-wrap-style:square;v-text-anchor:middle" o:gfxdata="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" filled="f" strokecolor="black [3213]" strokeweight=".25pt">
                   <v:stroke joinstyle="miter"/>
                   <v:textbox style="mso-fit-shape-to-text:t" inset="0,0,0,0">
                     <w:txbxContent>
@@ -6660,10 +6714,10 @@
                     </w:txbxContent>
                   </v:textbox>
                 </v:oval>
-                <v:line id="Straight Connector 130" o:spid="_x0000_s1111" style="position:absolute;flip:x y;visibility:visible;mso-wrap-style:square" from="27850,6512" to="33442,8522" o:connectortype="straight" o:gfxdata="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" strokecolor="black [3213]" strokeweight=".25pt">
+                <v:line id="Straight Connector 130" o:spid="_x0000_s1111" style="position:absolute;flip:x y;visibility:visible;mso-wrap-style:square" from="27850,6512" to="33442,8522" o:connectortype="straight" o:gfxdata="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" strokecolor="black [3213]" strokeweight=".25pt">
                   <v:stroke joinstyle="miter"/>
                 </v:line>
-                <v:oval id="Oval 166" o:spid="_x0000_s1112" style="position:absolute;left:35428;top:19924;width:6206;height:2020;visibility:visible;mso-wrap-style:square;v-text-anchor:middle" o:gfxdata="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" filled="f" strokecolor="black [3213]" strokeweight=".25pt">
+                <v:oval id="Oval 166" o:spid="_x0000_s1112" style="position:absolute;left:35428;top:19924;width:6205;height:2020;visibility:visible;mso-wrap-style:square;v-text-anchor:middle" o:gfxdata="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" filled="f" strokecolor="black [3213]" strokeweight=".25pt">
                   <v:stroke joinstyle="miter"/>
                   <v:textbox style="mso-fit-shape-to-text:t" inset="0,0,0,0">
                     <w:txbxContent>
@@ -6675,6 +6729,15 @@
                             <w:color w:val="000000"/>
                             <w:sz w:val="18"/>
                             <w:szCs w:val="18"/>
+                            <w:u w:val="dotted"/>
+                            <w:rPrChange w:id="13" w:author="Hector Onato" w:date="2022-06-22T21:13:00Z">
+                              <w:rPr>
+                                <w:rFonts w:ascii="Calibri Light" w:eastAsia="Calibri" w:hAnsi="Calibri Light" w:cs="Arial"/>
+                                <w:color w:val="000000"/>
+                                <w:sz w:val="18"/>
+                                <w:szCs w:val="18"/>
+                              </w:rPr>
+                            </w:rPrChange>
                           </w:rPr>
                         </w:pPr>
                         <w:r>
@@ -6683,7 +6746,16 @@
                             <w:color w:val="000000"/>
                             <w:sz w:val="18"/>
                             <w:szCs w:val="18"/>
-                            <w:u w:val="single"/>
+                            <w:u w:val="dotted"/>
+                            <w:rPrChange w:id="14" w:author="Hector Onato" w:date="2022-06-22T21:13:00Z">
+                              <w:rPr>
+                                <w:rFonts w:ascii="Calibri Light" w:eastAsia="Calibri" w:hAnsi="Calibri Light" w:cs="Arial"/>
+                                <w:color w:val="000000"/>
+                                <w:sz w:val="18"/>
+                                <w:szCs w:val="18"/>
+                                <w:u w:val="single"/>
+                              </w:rPr>
+                            </w:rPrChange>
                           </w:rPr>
                           <w:t>group ID</w:t>
                         </w:r>
@@ -6691,10 +6763,10 @@
                     </w:txbxContent>
                   </v:textbox>
                 </v:oval>
-                <v:line id="Straight Connector 172" o:spid="_x0000_s1113" style="position:absolute;flip:y;visibility:visible;mso-wrap-style:square" from="35754,21944" to="38531,25356" o:connectortype="straight" o:gfxdata="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" strokecolor="black [3213]" strokeweight=".25pt">
+                <v:line id="Straight Connector 172" o:spid="_x0000_s1113" style="position:absolute;flip:y;visibility:visible;mso-wrap-style:square" from="35754,21944" to="38531,25356" o:connectortype="straight" o:gfxdata="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" strokecolor="black [3213]" strokeweight=".25pt">
                   <v:stroke joinstyle="miter"/>
                 </v:line>
-                <v:rect id="Rectangle 179" o:spid="_x0000_s1114" style="position:absolute;left:45962;top:49892;width:5179;height:3313;visibility:visible;mso-wrap-style:none;v-text-anchor:middle" o:gfxdata="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" filled="f" strokecolor="black [3213]" strokeweight=".25pt">
+                <v:rect id="Rectangle 179" o:spid="_x0000_s1114" style="position:absolute;left:45962;top:49892;width:5179;height:3313;visibility:visible;mso-wrap-style:none;v-text-anchor:middle" o:gfxdata="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" filled="f" strokecolor="black [3213]" strokeweight=".25pt">
                   <v:textbox style="mso-fit-shape-to-text:t" inset="2.61578mm,2.61578mm,2.61578mm,2.61578mm">
                     <w:txbxContent>
                       <w:p>
@@ -6706,7 +6778,7 @@
                             <w:szCs w:val="18"/>
                           </w:rPr>
                         </w:pPr>
-                        <w:ins w:id="7" w:author="Yan Fung Yenny Hou" w:date="2022-06-19T16:27:00Z">
+                        <w:ins w:id="15" w:author="Yan Fung Yenny Hou" w:date="2022-06-19T16:27:00Z">
                           <w:r>
                             <w:rPr>
                               <w:rFonts w:ascii="Calibri Light" w:eastAsia="Calibri" w:hAnsi="Calibri Light" w:cs="Arial"/>
@@ -6721,13 +6793,13 @@
                     </w:txbxContent>
                   </v:textbox>
                 </v:rect>
-                <v:line id="Straight Connector 180" o:spid="_x0000_s1115" style="position:absolute;visibility:visible;mso-wrap-style:square" from="36141,41481" to="48551,49892" o:connectortype="straight" o:gfxdata="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" strokecolor="black [3213]" strokeweight=".25pt">
+                <v:line id="Straight Connector 180" o:spid="_x0000_s1115" style="position:absolute;visibility:visible;mso-wrap-style:square" from="36141,41481" to="48551,49892" o:connectortype="straight" o:gfxdata="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" strokecolor="black [3213]" strokeweight=".25pt">
                   <v:stroke joinstyle="miter"/>
                 </v:line>
-                <v:line id="Straight Connector 181" o:spid="_x0000_s1116" style="position:absolute;flip:x;visibility:visible;mso-wrap-style:square" from="48551,43365" to="48602,49892" o:connectortype="straight" o:gfxdata="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" strokecolor="black [3213]" strokeweight=".25pt">
+                <v:line id="Straight Connector 181" o:spid="_x0000_s1116" style="position:absolute;flip:x;visibility:visible;mso-wrap-style:square" from="48551,43365" to="48602,49892" o:connectortype="straight" o:gfxdata="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" strokecolor="black [3213]" strokeweight=".25pt">
                   <v:stroke joinstyle="miter"/>
                 </v:line>
-                <v:shape id="Flowchart: Decision 182" o:spid="_x0000_s1117" type="#_x0000_t110" style="position:absolute;left:27708;top:40053;width:8433;height:2857;visibility:visible;mso-wrap-style:none;v-text-anchor:middle" o:gfxdata="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" filled="f" strokecolor="black [3213]" strokeweight=".25pt">
+                <v:shape id="Flowchart: Decision 182" o:spid="_x0000_s1117" type="#_x0000_t110" style="position:absolute;left:27708;top:40053;width:8433;height:2857;visibility:visible;mso-wrap-style:none;v-text-anchor:middle" o:gfxdata="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" filled="f" strokecolor="black [3213]" strokeweight=".25pt">
                   <v:textbox style="mso-fit-shape-to-text:t" inset="0,0,0,0">
                     <w:txbxContent>
                       <w:p>
@@ -6740,7 +6812,7 @@
                             <w:szCs w:val="18"/>
                           </w:rPr>
                         </w:pPr>
-                        <w:ins w:id="8" w:author="Yan Fung Yenny Hou" w:date="2022-06-19T16:28:00Z">
+                        <w:ins w:id="16" w:author="Yan Fung Yenny Hou" w:date="2022-06-19T16:28:00Z">
                           <w:r>
                             <w:rPr>
                               <w:rFonts w:ascii="Calibri Light" w:eastAsia="Calibri" w:hAnsi="Calibri Light" w:cs="Arial"/>
@@ -6755,7 +6827,7 @@
                     </w:txbxContent>
                   </v:textbox>
                 </v:shape>
-                <v:shape id="Flowchart: Decision 183" o:spid="_x0000_s1118" type="#_x0000_t110" style="position:absolute;left:44449;top:40507;width:8306;height:2858;visibility:visible;mso-wrap-style:none;v-text-anchor:middle" o:gfxdata="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" filled="f" strokecolor="black [3213]" strokeweight=".25pt">
+                <v:shape id="Flowchart: Decision 183" o:spid="_x0000_s1118" type="#_x0000_t110" style="position:absolute;left:44449;top:40507;width:8306;height:2858;visibility:visible;mso-wrap-style:none;v-text-anchor:middle" o:gfxdata="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" filled="f" strokecolor="black [3213]" strokeweight=".25pt">
                   <v:textbox style="mso-fit-shape-to-text:t" inset="0,0,0,0">
                     <w:txbxContent>
                       <w:p>
@@ -6768,7 +6840,7 @@
                             <w:szCs w:val="18"/>
                           </w:rPr>
                         </w:pPr>
-                        <w:ins w:id="9" w:author="Yan Fung Yenny Hou" w:date="2022-06-19T16:30:00Z">
+                        <w:ins w:id="17" w:author="Yan Fung Yenny Hou" w:date="2022-06-19T16:30:00Z">
                           <w:r>
                             <w:rPr>
                               <w:rFonts w:ascii="Calibri Light" w:eastAsia="Calibri" w:hAnsi="Calibri Light" w:cs="Arial"/>
@@ -6784,7 +6856,7 @@
                     </w:txbxContent>
                   </v:textbox>
                 </v:shape>
-                <v:rect id="Rectangle 116" o:spid="_x0000_s1119" style="position:absolute;left:30830;top:25213;width:5160;height:3662;visibility:visible;mso-wrap-style:none;v-text-anchor:middle" o:gfxdata="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" filled="f" strokecolor="black [3213]" strokeweight="3pt">
+                <v:rect id="Rectangle 116" o:spid="_x0000_s1119" style="position:absolute;left:30830;top:25213;width:5160;height:3662;visibility:visible;mso-wrap-style:none;v-text-anchor:middle" o:gfxdata="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" filled="f" strokecolor="black [3213]" strokeweight="3pt">
                   <v:stroke linestyle="thinThin"/>
                   <v:textbox style="mso-fit-shape-to-text:t" inset="2.61578mm,2.61578mm,2.61578mm,2.61578mm">
                     <w:txbxContent>
@@ -6798,7 +6870,7 @@
                             <w:szCs w:val="18"/>
                           </w:rPr>
                         </w:pPr>
-                        <w:ins w:id="10" w:author="Yan Fung Yenny Hou" w:date="2022-06-20T18:01:00Z">
+                        <w:ins w:id="18" w:author="Yan Fung Yenny Hou" w:date="2022-06-20T18:01:00Z">
                           <w:r>
                             <w:rPr>
                               <w:rFonts w:ascii="Calibri Light" w:eastAsia="Calibri" w:hAnsi="Calibri Light" w:cs="Arial"/>
@@ -6813,7 +6885,7 @@
                     </w:txbxContent>
                   </v:textbox>
                 </v:rect>
-                <v:shape id="Flowchart: Decision 117" o:spid="_x0000_s1120" type="#_x0000_t110" style="position:absolute;left:31456;top:15513;width:3911;height:3696;visibility:visible;mso-wrap-style:none;v-text-anchor:middle" o:gfxdata="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" filled="f" strokecolor="black [3213]" strokeweight="3pt">
+                <v:shape id="Flowchart: Decision 117" o:spid="_x0000_s1120" type="#_x0000_t110" style="position:absolute;left:31456;top:15513;width:3911;height:3696;visibility:visible;mso-wrap-style:none;v-text-anchor:middle" o:gfxdata="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" filled="f" strokecolor="black [3213]" strokeweight="3pt">
                   <v:stroke linestyle="thinThin"/>
                   <v:textbox style="mso-fit-shape-to-text:t" inset="0,0,0,0">
                     <w:txbxContent>
@@ -6828,7 +6900,7 @@
                             <w:szCs w:val="18"/>
                           </w:rPr>
                         </w:pPr>
-                        <w:ins w:id="11" w:author="Yan Fung Yenny Hou" w:date="2022-06-20T18:02:00Z">
+                        <w:ins w:id="19" w:author="Yan Fung Yenny Hou" w:date="2022-06-20T18:02:00Z">
                           <w:r>
                             <w:rPr>
                               <w:rFonts w:ascii="Calibri Light" w:eastAsia="Calibri" w:hAnsi="Calibri Light" w:cs="Arial"/>
@@ -8260,6 +8332,9 @@
 
 <file path=word/people.xml><?xml version="1.0" encoding="utf-8"?>
 <w15:people xmlns:wpc="http://schemas.microsoft.com/office/word/2010/wordprocessingCanvas" xmlns:cx="http://schemas.microsoft.com/office/drawing/2014/chartex" xmlns:cx1="http://schemas.microsoft.com/office/drawing/2015/9/8/chartex" xmlns:cx2="http://schemas.microsoft.com/office/drawing/2015/10/21/chartex" xmlns:cx3="http://schemas.microsoft.com/office/drawing/2016/5/9/chartex" xmlns:cx4="http://schemas.microsoft.com/office/drawing/2016/5/10/chartex" xmlns:cx5="http://schemas.microsoft.com/office/drawing/2016/5/11/chartex" xmlns:cx6="http://schemas.microsoft.com/office/drawing/2016/5/12/chartex" xmlns:cx7="http://schemas.microsoft.com/office/drawing/2016/5/13/chartex" xmlns:cx8="http://schemas.microsoft.com/office/drawing/2016/5/14/chartex" xmlns:mc="http://schemas.openxmlformats.org/markup-compatibility/2006" xmlns:aink="http://schemas.microsoft.com/office/drawing/2016/ink" xmlns:am3d="http://schemas.microsoft.com/office/drawing/2017/model3d" xmlns:o="urn:schemas-microsoft-com:office:office" xmlns:oel="http://schemas.microsoft.com/office/2019/extlst" xmlns:r="http://schemas.openxmlformats.org/officeDocument/2006/relationships" xmlns:m="http://schemas.openxmlformats.org/officeDocument/2006/math" xmlns:v="urn:schemas-microsoft-com:vml" xmlns:wp14="http://schemas.microsoft.com/office/word/2010/wordprocessingDrawing" xmlns:wp="http://schemas.openxmlformats.org/drawingml/2006/wordprocessingDrawing" xmlns:w10="urn:schemas-microsoft-com:office:word" xmlns:w="http://schemas.openxmlformats.org/wordprocessingml/2006/main" xmlns:w14="http://schemas.microsoft.com/office/word/2010/wordml" xmlns:w15="http://schemas.microsoft.com/office/word/2012/wordml" xmlns:w16cex="http://schemas.microsoft.com/office/word/2018/wordml/cex" xmlns:w16cid="http://schemas.microsoft.com/office/word/2016/wordml/cid" xmlns:w16="http://schemas.microsoft.com/office/word/2018/wordml" xmlns:w16sdtdh="http://schemas.microsoft.com/office/word/2020/wordml/sdtdatahash" xmlns:w16se="http://schemas.microsoft.com/office/word/2015/wordml/symex" xmlns:wpg="http://schemas.microsoft.com/office/word/2010/wordprocessingGroup" xmlns:wpi="http://schemas.microsoft.com/office/word/2010/wordprocessingInk" xmlns:wne="http://schemas.microsoft.com/office/word/2006/wordml" xmlns:wps="http://schemas.microsoft.com/office/word/2010/wordprocessingShape" mc:Ignorable="w14 w15 w16se w16cid w16 w16cex w16sdtdh wp14">
+  <w15:person w15:author="Hector Onato">
+    <w15:presenceInfo w15:providerId="AD" w15:userId="S::honato00@mylangara.ca::3fc037fa-ee57-4aa6-9b7a-923cb1917eb7"/>
+  </w15:person>
   <w15:person w15:author="Yan Fung Yenny Hou">
     <w15:presenceInfo w15:providerId="None" w15:userId="Yan Fung Yenny Hou"/>
   </w15:person>

</xml_diff>

<commit_message>
Revised wording on EER and Mapping Draft
</commit_message>
<xml_diff>
--- a/Project Report Template_Group8_revisedEER.docx
+++ b/Project Report Template_Group8_revisedEER.docx
@@ -2811,8 +2811,8 @@
                         <wps:cNvSpPr/>
                         <wps:spPr>
                           <a:xfrm>
-                            <a:off x="726578" y="1934955"/>
-                            <a:ext cx="653709" cy="398722"/>
+                            <a:off x="726572" y="1934955"/>
+                            <a:ext cx="653762" cy="398722"/>
                           </a:xfrm>
                           <a:prstGeom prst="ellipse">
                             <a:avLst/>
@@ -2852,16 +2852,28 @@
                                   <w:szCs w:val="18"/>
                                 </w:rPr>
                               </w:pPr>
-                              <w:r>
-                                <w:rPr>
-                                  <w:rFonts w:ascii="Calibri Light" w:eastAsia="Calibri" w:hAnsi="Calibri Light" w:cs="Arial"/>
-                                  <w:color w:val="000000"/>
-                                  <w:sz w:val="18"/>
-                                  <w:szCs w:val="18"/>
-                                  <w:u w:val="single"/>
-                                </w:rPr>
-                                <w:t xml:space="preserve">student </w:t>
-                              </w:r>
+                              <w:ins w:id="0" w:author="Yan Fung Yenny Hou" w:date="2022-06-23T23:54:00Z">
+                                <w:r>
+                                  <w:rPr>
+                                    <w:rFonts w:ascii="Calibri Light" w:eastAsia="Calibri" w:hAnsi="Calibri Light" w:cs="Arial"/>
+                                    <w:color w:val="000000"/>
+                                    <w:sz w:val="18"/>
+                                    <w:szCs w:val="18"/>
+                                    <w:u w:val="single"/>
+                                  </w:rPr>
+                                  <w:t>member</w:t>
+                                </w:r>
+                                <w:r>
+                                  <w:rPr>
+                                    <w:rFonts w:ascii="Calibri Light" w:eastAsia="Calibri" w:hAnsi="Calibri Light" w:cs="Arial"/>
+                                    <w:color w:val="000000"/>
+                                    <w:sz w:val="18"/>
+                                    <w:szCs w:val="18"/>
+                                    <w:u w:val="single"/>
+                                  </w:rPr>
+                                  <w:t xml:space="preserve"> </w:t>
+                                </w:r>
+                              </w:ins>
                               <w:r>
                                 <w:rPr>
                                   <w:rFonts w:ascii="Calibri Light" w:eastAsia="Calibri" w:hAnsi="Calibri Light" w:cs="Arial"/>
@@ -4183,7 +4195,7 @@
                                   <w:sz w:val="18"/>
                                   <w:szCs w:val="18"/>
                                   <w:u w:val="single"/>
-                                  <w:rPrChange w:id="0" w:author="Hector Onato" w:date="2022-06-22T21:18:00Z">
+                                  <w:rPrChange w:id="1" w:author="Hector Onato" w:date="2022-06-22T21:18:00Z">
                                     <w:rPr>
                                       <w:rFonts w:ascii="Calibri Light" w:eastAsia="Calibri" w:hAnsi="Calibri Light"/>
                                       <w:color w:val="000000"/>
@@ -4200,7 +4212,7 @@
                                   <w:sz w:val="18"/>
                                   <w:szCs w:val="18"/>
                                   <w:u w:val="single"/>
-                                  <w:rPrChange w:id="1" w:author="Hector Onato" w:date="2022-06-22T21:18:00Z">
+                                  <w:rPrChange w:id="2" w:author="Hector Onato" w:date="2022-06-22T21:18:00Z">
                                     <w:rPr>
                                       <w:rFonts w:ascii="Calibri Light" w:eastAsia="Calibri" w:hAnsi="Calibri Light"/>
                                       <w:color w:val="000000"/>
@@ -4405,7 +4417,7 @@
                                   <w:szCs w:val="18"/>
                                 </w:rPr>
                               </w:pPr>
-                              <w:ins w:id="2" w:author="Yan Fung Yenny Hou" w:date="2022-06-19T16:29:00Z">
+                              <w:ins w:id="3" w:author="Yan Fung Yenny Hou" w:date="2022-06-19T16:29:00Z">
                                 <w:r>
                                   <w:rPr>
                                     <w:rFonts w:ascii="Calibri Light" w:eastAsia="Calibri" w:hAnsi="Calibri Light" w:cs="Arial"/>
@@ -4855,7 +4867,7 @@
                                   <w:sz w:val="18"/>
                                   <w:szCs w:val="18"/>
                                   <w:u w:val="dotted"/>
-                                  <w:rPrChange w:id="3" w:author="Hector Onato" w:date="2022-06-22T21:13:00Z">
+                                  <w:rPrChange w:id="4" w:author="Hector Onato" w:date="2022-06-22T21:13:00Z">
                                     <w:rPr>
                                       <w:rFonts w:ascii="Calibri Light" w:eastAsia="Calibri" w:hAnsi="Calibri Light" w:cs="Arial"/>
                                       <w:color w:val="000000"/>
@@ -4872,7 +4884,7 @@
                                   <w:sz w:val="18"/>
                                   <w:szCs w:val="18"/>
                                   <w:u w:val="dotted"/>
-                                  <w:rPrChange w:id="4" w:author="Hector Onato" w:date="2022-06-22T21:13:00Z">
+                                  <w:rPrChange w:id="5" w:author="Hector Onato" w:date="2022-06-22T21:13:00Z">
                                     <w:rPr>
                                       <w:rFonts w:ascii="Calibri Light" w:eastAsia="Calibri" w:hAnsi="Calibri Light" w:cs="Arial"/>
                                       <w:color w:val="000000"/>
@@ -4974,7 +4986,7 @@
                                   <w:szCs w:val="18"/>
                                 </w:rPr>
                               </w:pPr>
-                              <w:ins w:id="5" w:author="Yan Fung Yenny Hou" w:date="2022-06-19T16:27:00Z">
+                              <w:ins w:id="6" w:author="Yan Fung Yenny Hou" w:date="2022-06-19T16:27:00Z">
                                 <w:r>
                                   <w:rPr>
                                     <w:rFonts w:ascii="Calibri Light" w:eastAsia="Calibri" w:hAnsi="Calibri Light" w:cs="Arial"/>
@@ -5113,7 +5125,7 @@
                                   <w:szCs w:val="18"/>
                                 </w:rPr>
                               </w:pPr>
-                              <w:ins w:id="6" w:author="Yan Fung Yenny Hou" w:date="2022-06-19T16:28:00Z">
+                              <w:ins w:id="7" w:author="Yan Fung Yenny Hou" w:date="2022-06-19T16:28:00Z">
                                 <w:r>
                                   <w:rPr>
                                     <w:rFonts w:ascii="Calibri Light" w:eastAsia="Calibri" w:hAnsi="Calibri Light" w:cs="Arial"/>
@@ -5180,7 +5192,7 @@
                                   <w:szCs w:val="18"/>
                                 </w:rPr>
                               </w:pPr>
-                              <w:ins w:id="7" w:author="Yan Fung Yenny Hou" w:date="2022-06-19T16:30:00Z">
+                              <w:ins w:id="8" w:author="Yan Fung Yenny Hou" w:date="2022-06-19T16:30:00Z">
                                 <w:r>
                                   <w:rPr>
                                     <w:rFonts w:ascii="Calibri Light" w:eastAsia="Calibri" w:hAnsi="Calibri Light" w:cs="Arial"/>
@@ -5248,7 +5260,7 @@
                                   <w:szCs w:val="18"/>
                                 </w:rPr>
                               </w:pPr>
-                              <w:ins w:id="8" w:author="Yan Fung Yenny Hou" w:date="2022-06-20T18:01:00Z">
+                              <w:ins w:id="9" w:author="Yan Fung Yenny Hou" w:date="2022-06-20T18:01:00Z">
                                 <w:r>
                                   <w:rPr>
                                     <w:rFonts w:ascii="Calibri Light" w:eastAsia="Calibri" w:hAnsi="Calibri Light" w:cs="Arial"/>
@@ -5316,7 +5328,7 @@
                                   <w:szCs w:val="18"/>
                                 </w:rPr>
                               </w:pPr>
-                              <w:ins w:id="9" w:author="Yan Fung Yenny Hou" w:date="2022-06-20T18:02:00Z">
+                              <w:ins w:id="10" w:author="Yan Fung Yenny Hou" w:date="2022-06-20T18:02:00Z">
                                 <w:r>
                                   <w:rPr>
                                     <w:rFonts w:ascii="Calibri Light" w:eastAsia="Calibri" w:hAnsi="Calibri Light" w:cs="Arial"/>
@@ -5345,7 +5357,7 @@
           </mc:Choice>
           <mc:Fallback>
             <w:pict>
-              <v:group w14:anchorId="205EDEB4" id="Canvas 1" o:spid="_x0000_s1026" editas="canvas" style="width:551.25pt;height:594.65pt;mso-position-horizontal-relative:char;mso-position-vertical-relative:line" coordsize="70008,75520" o:gfxdata="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">
+              <v:group w14:anchorId="205EDEB4" id="Canvas 1" o:spid="_x0000_s1026" editas="canvas" style="width:551.25pt;height:594.65pt;mso-position-horizontal-relative:char;mso-position-vertical-relative:line" coordsize="70008,75520" o:gfxdata="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">
                 <v:shapetype id="_x0000_t75" coordsize="21600,21600" o:spt="75" o:preferrelative="t" path="m@4@5l@4@11@9@11@9@5xe" filled="f" stroked="f">
                   <v:stroke joinstyle="miter"/>
                   <v:formulas>
@@ -5369,7 +5381,7 @@
                   <v:fill o:detectmouseclick="t"/>
                   <v:path o:connecttype="none"/>
                 </v:shape>
-                <v:rect id="Rectangle 77" o:spid="_x0000_s1028" style="position:absolute;left:59033;top:25525;width:4513;height:3312;visibility:visible;mso-wrap-style:none;v-text-anchor:middle" o:gfxdata="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" filled="f" strokecolor="black [3213]" strokeweight=".25pt">
+                <v:rect id="Rectangle 77" o:spid="_x0000_s1028" style="position:absolute;left:59033;top:25525;width:4513;height:3312;visibility:visible;mso-wrap-style:none;v-text-anchor:middle" o:gfxdata="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" filled="f" strokecolor="black [3213]" strokeweight=".25pt">
                   <v:textbox style="mso-fit-shape-to-text:t" inset="2.61578mm,2.61578mm,2.61578mm,2.61578mm">
                     <w:txbxContent>
                       <w:p>
@@ -5394,7 +5406,7 @@
                     </w:txbxContent>
                   </v:textbox>
                 </v:rect>
-                <v:oval id="Oval 81" o:spid="_x0000_s1029" style="position:absolute;left:34439;top:3707;width:4683;height:2021;visibility:visible;mso-wrap-style:square;v-text-anchor:middle" o:gfxdata="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" filled="f" strokecolor="black [3213]" strokeweight=".25pt">
+                <v:oval id="Oval 81" o:spid="_x0000_s1029" style="position:absolute;left:34439;top:3707;width:4683;height:2021;visibility:visible;mso-wrap-style:square;v-text-anchor:middle" o:gfxdata="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" filled="f" strokecolor="black [3213]" strokeweight=".25pt">
                   <v:stroke joinstyle="miter"/>
                   <v:textbox style="mso-fit-shape-to-text:t" inset="0,0,0,0">
                     <w:txbxContent>
@@ -5421,10 +5433,10 @@
                     </w:txbxContent>
                   </v:textbox>
                 </v:oval>
-                <v:line id="Straight Connector 82" o:spid="_x0000_s1030" style="position:absolute;flip:y;visibility:visible;mso-wrap-style:square" from="33442,5728" to="36781,8522" o:connectortype="straight" o:gfxdata="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" strokecolor="black [3213]" strokeweight=".25pt">
+                <v:line id="Straight Connector 82" o:spid="_x0000_s1030" style="position:absolute;flip:y;visibility:visible;mso-wrap-style:square" from="33442,5728" to="36781,8522" o:connectortype="straight" o:gfxdata="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" strokecolor="black [3213]" strokeweight=".25pt">
                   <v:stroke joinstyle="miter"/>
                 </v:line>
-                <v:rect id="Rectangle 86" o:spid="_x0000_s1031" style="position:absolute;left:31456;top:8522;width:3972;height:3312;visibility:visible;mso-wrap-style:none;v-text-anchor:middle" o:gfxdata="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" filled="f" strokecolor="black [3213]" strokeweight=".25pt">
+                <v:rect id="Rectangle 86" o:spid="_x0000_s1031" style="position:absolute;left:31456;top:8522;width:3972;height:3312;visibility:visible;mso-wrap-style:none;v-text-anchor:middle" o:gfxdata="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" filled="f" strokecolor="black [3213]" strokeweight=".25pt">
                   <v:textbox style="mso-fit-shape-to-text:t" inset="2.61578mm,2.61578mm,2.61578mm,2.61578mm">
                     <w:txbxContent>
                       <w:p>
@@ -5449,7 +5461,7 @@
                     </w:txbxContent>
                   </v:textbox>
                 </v:rect>
-                <v:oval id="Oval 88" o:spid="_x0000_s1032" style="position:absolute;left:29180;top:2767;width:4688;height:2020;visibility:visible;mso-wrap-style:square;v-text-anchor:middle" o:gfxdata="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" filled="f" strokecolor="black [3213]" strokeweight=".25pt">
+                <v:oval id="Oval 88" o:spid="_x0000_s1032" style="position:absolute;left:29180;top:2767;width:4688;height:2020;visibility:visible;mso-wrap-style:square;v-text-anchor:middle" o:gfxdata="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" filled="f" strokecolor="black [3213]" strokeweight=".25pt">
                   <v:stroke joinstyle="miter"/>
                   <v:textbox style="mso-fit-shape-to-text:t" inset="0,0,0,0">
                     <w:txbxContent>
@@ -5476,20 +5488,20 @@
                     </w:txbxContent>
                   </v:textbox>
                 </v:oval>
-                <v:line id="Straight Connector 90" o:spid="_x0000_s1033" style="position:absolute;flip:x y;visibility:visible;mso-wrap-style:square" from="31524,4787" to="33442,8522" o:connectortype="straight" o:gfxdata="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" strokecolor="black [3213]" strokeweight=".25pt">
+                <v:line id="Straight Connector 90" o:spid="_x0000_s1033" style="position:absolute;flip:x y;visibility:visible;mso-wrap-style:square" from="31524,4787" to="33442,8522" o:connectortype="straight" o:gfxdata="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" strokecolor="black [3213]" strokeweight=".25pt">
                   <v:stroke joinstyle="miter"/>
                 </v:line>
-                <v:line id="Straight Connector 91" o:spid="_x0000_s1034" style="position:absolute;flip:x;visibility:visible;mso-wrap-style:square" from="33412,11834" to="33442,15513" o:connectortype="straight" o:gfxdata="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" strokecolor="black [3213]" strokeweight="3pt">
+                <v:line id="Straight Connector 91" o:spid="_x0000_s1034" style="position:absolute;flip:x;visibility:visible;mso-wrap-style:square" from="33412,11834" to="33442,15513" o:connectortype="straight" o:gfxdata="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" strokecolor="black [3213]" strokeweight="3pt">
                   <v:stroke linestyle="thinThin" joinstyle="miter"/>
                 </v:line>
-                <v:line id="Straight Connector 93" o:spid="_x0000_s1035" style="position:absolute;flip:x;visibility:visible;mso-wrap-style:square" from="33410,19209" to="33412,25213" o:connectortype="straight" o:gfxdata="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" strokecolor="black [3213]" strokeweight="3pt">
+                <v:line id="Straight Connector 93" o:spid="_x0000_s1035" style="position:absolute;flip:x;visibility:visible;mso-wrap-style:square" from="33410,19209" to="33412,25213" o:connectortype="straight" o:gfxdata="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" strokecolor="black [3213]" strokeweight="3pt">
                   <v:stroke linestyle="thinThin" joinstyle="miter"/>
                 </v:line>
                 <v:shapetype id="_x0000_t202" coordsize="21600,21600" o:spt="202" path="m,l,21600r21600,l21600,xe">
                   <v:stroke joinstyle="miter"/>
                   <v:path gradientshapeok="t" o:connecttype="rect"/>
                 </v:shapetype>
-                <v:shape id="Text Box 15" o:spid="_x0000_s1036" type="#_x0000_t202" style="position:absolute;left:34315;top:18743;width:1035;height:1461;visibility:visible;mso-wrap-style:none;v-text-anchor:top" o:gfxdata="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" filled="f" stroked="f" strokeweight=".5pt">
+                <v:shape id="Text Box 15" o:spid="_x0000_s1036" type="#_x0000_t202" style="position:absolute;left:34315;top:18743;width:1035;height:1461;visibility:visible;mso-wrap-style:none;v-text-anchor:top" o:gfxdata="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" filled="f" stroked="f" strokeweight=".5pt">
                   <v:textbox style="mso-fit-shape-to-text:t" inset="0,0,0,0">
                     <w:txbxContent>
                       <w:p>
@@ -5513,7 +5525,7 @@
                     </w:txbxContent>
                   </v:textbox>
                 </v:shape>
-                <v:shape id="Text Box 15" o:spid="_x0000_s1037" type="#_x0000_t202" style="position:absolute;left:34315;top:14425;width:648;height:1461;visibility:visible;mso-wrap-style:none;v-text-anchor:top" o:gfxdata="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" filled="f" stroked="f" strokeweight=".5pt">
+                <v:shape id="Text Box 15" o:spid="_x0000_s1037" type="#_x0000_t202" style="position:absolute;left:34315;top:14425;width:648;height:1461;visibility:visible;mso-wrap-style:none;v-text-anchor:top" o:gfxdata="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" filled="f" stroked="f" strokeweight=".5pt">
                   <v:textbox style="mso-fit-shape-to-text:t" inset="0,0,0,0">
                     <w:txbxContent>
                       <w:p>
@@ -5537,7 +5549,7 @@
                     </w:txbxContent>
                   </v:textbox>
                 </v:shape>
-                <v:oval id="Oval 96" o:spid="_x0000_s1038" style="position:absolute;left:40230;top:21486;width:4686;height:2020;visibility:visible;mso-wrap-style:square;v-text-anchor:middle" o:gfxdata="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" filled="f" strokecolor="black [3213]" strokeweight=".25pt">
+                <v:oval id="Oval 96" o:spid="_x0000_s1038" style="position:absolute;left:40230;top:21486;width:4686;height:2020;visibility:visible;mso-wrap-style:square;v-text-anchor:middle" o:gfxdata="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" filled="f" strokecolor="black [3213]" strokeweight=".25pt">
                   <v:stroke joinstyle="miter"/>
                   <v:textbox style="mso-fit-shape-to-text:t" inset="0,0,0,0">
                     <w:txbxContent>
@@ -5564,7 +5576,7 @@
                     </w:txbxContent>
                   </v:textbox>
                 </v:oval>
-                <v:oval id="Oval 97" o:spid="_x0000_s1039" style="position:absolute;left:41321;top:23765;width:4679;height:2019;visibility:visible;mso-wrap-style:square;v-text-anchor:middle" o:gfxdata="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" filled="f" strokecolor="black [3213]" strokeweight=".25pt">
+                <v:oval id="Oval 97" o:spid="_x0000_s1039" style="position:absolute;left:41321;top:23765;width:4679;height:2019;visibility:visible;mso-wrap-style:square;v-text-anchor:middle" o:gfxdata="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" filled="f" strokecolor="black [3213]" strokeweight=".25pt">
                   <v:stroke joinstyle="miter"/>
                   <v:textbox style="mso-fit-shape-to-text:t" inset="0,0,0,0">
                     <w:txbxContent>
@@ -5591,17 +5603,17 @@
                     </w:txbxContent>
                   </v:textbox>
                 </v:oval>
-                <v:line id="Straight Connector 98" o:spid="_x0000_s1040" style="position:absolute;flip:y;visibility:visible;mso-wrap-style:square" from="35754,24775" to="41321,25480" o:connectortype="straight" o:gfxdata="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" strokecolor="black [3213]" strokeweight=".25pt">
+                <v:line id="Straight Connector 98" o:spid="_x0000_s1040" style="position:absolute;flip:y;visibility:visible;mso-wrap-style:square" from="35754,24775" to="41321,25480" o:connectortype="straight" o:gfxdata="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" strokecolor="black [3213]" strokeweight=".25pt">
                   <v:stroke joinstyle="miter"/>
                 </v:line>
-                <v:line id="Straight Connector 99" o:spid="_x0000_s1041" style="position:absolute;flip:y;visibility:visible;mso-wrap-style:square" from="35754,23210" to="40916,25480" o:connectortype="straight" o:gfxdata="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" strokecolor="black [3213]" strokeweight=".25pt">
+                <v:line id="Straight Connector 99" o:spid="_x0000_s1041" style="position:absolute;flip:y;visibility:visible;mso-wrap-style:square" from="35754,23210" to="40916,25480" o:connectortype="straight" o:gfxdata="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" strokecolor="black [3213]" strokeweight=".25pt">
                   <v:stroke joinstyle="miter"/>
                 </v:line>
                 <v:shapetype id="_x0000_t110" coordsize="21600,21600" o:spt="110" path="m10800,l,10800,10800,21600,21600,10800xe">
                   <v:stroke joinstyle="miter"/>
                   <v:path gradientshapeok="t" o:connecttype="rect" textboxrect="5400,5400,16200,16200"/>
                 </v:shapetype>
-                <v:shape id="Flowchart: Decision 100" o:spid="_x0000_s1042" type="#_x0000_t110" style="position:absolute;left:44274;top:25784;width:8801;height:2858;visibility:visible;mso-wrap-style:none;v-text-anchor:middle" o:gfxdata="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" filled="f" strokecolor="black [3213]" strokeweight=".25pt">
+                <v:shape id="Flowchart: Decision 100" o:spid="_x0000_s1042" type="#_x0000_t110" style="position:absolute;left:44274;top:25784;width:8801;height:2858;visibility:visible;mso-wrap-style:none;v-text-anchor:middle" o:gfxdata="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" filled="f" strokecolor="black [3213]" strokeweight=".25pt">
                   <v:textbox style="mso-fit-shape-to-text:t" inset="0,0,0,0">
                     <w:txbxContent>
                       <w:p>
@@ -5654,13 +5666,13 @@
                     </w:txbxContent>
                   </v:textbox>
                 </v:shape>
-                <v:line id="Straight Connector 101" o:spid="_x0000_s1043" style="position:absolute;visibility:visible;mso-wrap-style:square" from="35990,27044" to="44274,27213" o:connectortype="straight" o:gfxdata="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" strokecolor="black [3213]" strokeweight=".25pt">
+                <v:line id="Straight Connector 101" o:spid="_x0000_s1043" style="position:absolute;visibility:visible;mso-wrap-style:square" from="35990,27044" to="44274,27213" o:connectortype="straight" o:gfxdata="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" strokecolor="black [3213]" strokeweight=".25pt">
                   <v:stroke joinstyle="miter"/>
                 </v:line>
-                <v:line id="Straight Connector 103" o:spid="_x0000_s1044" style="position:absolute;flip:y;visibility:visible;mso-wrap-style:square" from="53380,27181" to="59033,27213" o:connectortype="straight" o:gfxdata="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" strokecolor="black [3213]" strokeweight="3pt">
+                <v:line id="Straight Connector 103" o:spid="_x0000_s1044" style="position:absolute;flip:y;visibility:visible;mso-wrap-style:square" from="53380,27181" to="59033,27213" o:connectortype="straight" o:gfxdata="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" strokecolor="black [3213]" strokeweight="3pt">
                   <v:stroke linestyle="thinThin" joinstyle="miter"/>
                 </v:line>
-                <v:shape id="Text Box 15" o:spid="_x0000_s1045" type="#_x0000_t202" style="position:absolute;left:43627;top:27376;width:647;height:1461;visibility:visible;mso-wrap-style:none;v-text-anchor:top" o:gfxdata="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" filled="f" stroked="f" strokeweight=".5pt">
+                <v:shape id="Text Box 15" o:spid="_x0000_s1045" type="#_x0000_t202" style="position:absolute;left:43627;top:27376;width:647;height:1461;visibility:visible;mso-wrap-style:none;v-text-anchor:top" o:gfxdata="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" filled="f" stroked="f" strokeweight=".5pt">
                   <v:textbox style="mso-fit-shape-to-text:t" inset="0,0,0,0">
                     <w:txbxContent>
                       <w:p>
@@ -5684,7 +5696,7 @@
                     </w:txbxContent>
                   </v:textbox>
                 </v:shape>
-                <v:shape id="Text Box 15" o:spid="_x0000_s1046" type="#_x0000_t202" style="position:absolute;left:53335;top:27376;width:793;height:1461;visibility:visible;mso-wrap-style:none;v-text-anchor:top" o:gfxdata="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" filled="f" stroked="f" strokeweight=".5pt">
+                <v:shape id="Text Box 15" o:spid="_x0000_s1046" type="#_x0000_t202" style="position:absolute;left:53335;top:27376;width:793;height:1461;visibility:visible;mso-wrap-style:none;v-text-anchor:top" o:gfxdata="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" filled="f" stroked="f" strokeweight=".5pt">
                   <v:textbox style="mso-fit-shape-to-text:t" inset="0,0,0,0">
                     <w:txbxContent>
                       <w:p>
@@ -5708,7 +5720,7 @@
                     </w:txbxContent>
                   </v:textbox>
                 </v:shape>
-                <v:oval id="Oval 106" o:spid="_x0000_s1047" style="position:absolute;left:46424;top:17903;width:5873;height:2021;visibility:visible;mso-wrap-style:square;v-text-anchor:middle" o:gfxdata="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" filled="f" strokecolor="black [3213]" strokeweight=".25pt">
+                <v:oval id="Oval 106" o:spid="_x0000_s1047" style="position:absolute;left:46424;top:17903;width:5873;height:2021;visibility:visible;mso-wrap-style:square;v-text-anchor:middle" o:gfxdata="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" filled="f" strokecolor="black [3213]" strokeweight=".25pt">
                   <v:stroke joinstyle="miter"/>
                   <v:textbox style="mso-fit-shape-to-text:t" inset="0,0,0,0">
                     <w:txbxContent>
@@ -5746,10 +5758,10 @@
                     </w:txbxContent>
                   </v:textbox>
                 </v:oval>
-                <v:line id="Straight Connector 107" o:spid="_x0000_s1048" style="position:absolute;flip:x y;visibility:visible;mso-wrap-style:square" from="51437,19628" to="61290,25525" o:connectortype="straight" o:gfxdata="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" strokecolor="black [3213]" strokeweight=".25pt">
+                <v:line id="Straight Connector 107" o:spid="_x0000_s1048" style="position:absolute;flip:x y;visibility:visible;mso-wrap-style:square" from="51437,19628" to="61290,25525" o:connectortype="straight" o:gfxdata="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" strokecolor="black [3213]" strokeweight=".25pt">
                   <v:stroke joinstyle="miter"/>
                 </v:line>
-                <v:oval id="Oval 108" o:spid="_x0000_s1049" style="position:absolute;left:44545;top:14864;width:5487;height:2021;visibility:visible;mso-wrap-style:square;v-text-anchor:middle" o:gfxdata="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" filled="f" strokecolor="black [3213]" strokeweight=".25pt">
+                <v:oval id="Oval 108" o:spid="_x0000_s1049" style="position:absolute;left:44545;top:14864;width:5487;height:2021;visibility:visible;mso-wrap-style:square;v-text-anchor:middle" o:gfxdata="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" filled="f" strokecolor="black [3213]" strokeweight=".25pt">
                   <v:stroke joinstyle="miter"/>
                   <v:textbox style="mso-fit-shape-to-text:t" inset="0,0,0,0">
                     <w:txbxContent>
@@ -5776,7 +5788,7 @@
                     </w:txbxContent>
                   </v:textbox>
                 </v:oval>
-                <v:oval id="Oval 109" o:spid="_x0000_s1050" style="position:absolute;left:46198;top:12139;width:4160;height:2019;visibility:visible;mso-wrap-style:square;v-text-anchor:middle" o:gfxdata="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" filled="f" strokecolor="black [3213]" strokeweight=".25pt">
+                <v:oval id="Oval 109" o:spid="_x0000_s1050" style="position:absolute;left:46198;top:12139;width:4160;height:2019;visibility:visible;mso-wrap-style:square;v-text-anchor:middle" o:gfxdata="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" filled="f" strokecolor="black [3213]" strokeweight=".25pt">
                   <v:stroke joinstyle="miter"/>
                   <v:textbox style="mso-fit-shape-to-text:t" inset="0,0,0,0">
                     <w:txbxContent>
@@ -5803,7 +5815,7 @@
                     </w:txbxContent>
                   </v:textbox>
                 </v:oval>
-                <v:oval id="Oval 110" o:spid="_x0000_s1051" style="position:absolute;left:50750;top:12844;width:4382;height:2020;visibility:visible;mso-wrap-style:square;v-text-anchor:middle" o:gfxdata="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" filled="f" strokecolor="black [3213]" strokeweight=".25pt">
+                <v:oval id="Oval 110" o:spid="_x0000_s1051" style="position:absolute;left:50750;top:12844;width:4382;height:2020;visibility:visible;mso-wrap-style:square;v-text-anchor:middle" o:gfxdata="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" filled="f" strokecolor="black [3213]" strokeweight=".25pt">
                   <v:stroke joinstyle="miter"/>
                   <v:textbox style="mso-fit-shape-to-text:t" inset="0,0,0,0">
                     <w:txbxContent>
@@ -5830,16 +5842,16 @@
                     </w:txbxContent>
                   </v:textbox>
                 </v:oval>
-                <v:line id="Straight Connector 111" o:spid="_x0000_s1052" style="position:absolute;flip:x y;visibility:visible;mso-wrap-style:square" from="50032,15874" to="61290,25525" o:connectortype="straight" o:gfxdata="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" strokecolor="black [3213]" strokeweight=".25pt">
+                <v:line id="Straight Connector 111" o:spid="_x0000_s1052" style="position:absolute;flip:x y;visibility:visible;mso-wrap-style:square" from="50032,15874" to="61290,25525" o:connectortype="straight" o:gfxdata="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" strokecolor="black [3213]" strokeweight=".25pt">
                   <v:stroke joinstyle="miter"/>
                 </v:line>
-                <v:line id="Straight Connector 112" o:spid="_x0000_s1053" style="position:absolute;flip:x y;visibility:visible;mso-wrap-style:square" from="49749,13862" to="61290,25525" o:connectortype="straight" o:gfxdata="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" strokecolor="black [3213]" strokeweight=".25pt">
+                <v:line id="Straight Connector 112" o:spid="_x0000_s1053" style="position:absolute;flip:x y;visibility:visible;mso-wrap-style:square" from="49749,13862" to="61290,25525" o:connectortype="straight" o:gfxdata="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" strokecolor="black [3213]" strokeweight=".25pt">
                   <v:stroke joinstyle="miter"/>
                 </v:line>
-                <v:line id="Straight Connector 113" o:spid="_x0000_s1054" style="position:absolute;flip:x y;visibility:visible;mso-wrap-style:square" from="52941,14864" to="61290,25525" o:connectortype="straight" o:gfxdata="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" strokecolor="black [3213]" strokeweight=".25pt">
+                <v:line id="Straight Connector 113" o:spid="_x0000_s1054" style="position:absolute;flip:x y;visibility:visible;mso-wrap-style:square" from="52941,14864" to="61290,25525" o:connectortype="straight" o:gfxdata="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" strokecolor="black [3213]" strokeweight=".25pt">
                   <v:stroke joinstyle="miter"/>
                 </v:line>
-                <v:oval id="Oval 114" o:spid="_x0000_s1055" style="position:absolute;left:51226;top:8360;width:7624;height:3988;visibility:visible;mso-wrap-style:square;v-text-anchor:middle" o:gfxdata="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" filled="f" strokecolor="black [3213]" strokeweight=".25pt">
+                <v:oval id="Oval 114" o:spid="_x0000_s1055" style="position:absolute;left:51226;top:8360;width:7624;height:3988;visibility:visible;mso-wrap-style:square;v-text-anchor:middle" o:gfxdata="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" filled="f" strokecolor="black [3213]" strokeweight=".25pt">
                   <v:stroke joinstyle="miter"/>
                   <v:textbox style="mso-fit-shape-to-text:t" inset="0,0,0,0">
                     <w:txbxContent>
@@ -5866,7 +5878,7 @@
                     </w:txbxContent>
                   </v:textbox>
                 </v:oval>
-                <v:oval id="Oval 115" o:spid="_x0000_s1056" style="position:absolute;left:61990;top:19954;width:5806;height:2020;visibility:visible;mso-wrap-style:square;v-text-anchor:middle" o:gfxdata="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" filled="f" strokecolor="black [3213]" strokeweight=".25pt">
+                <v:oval id="Oval 115" o:spid="_x0000_s1056" style="position:absolute;left:61990;top:19954;width:5806;height:2020;visibility:visible;mso-wrap-style:square;v-text-anchor:middle" o:gfxdata="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" filled="f" strokecolor="black [3213]" strokeweight=".25pt">
                   <v:stroke joinstyle="miter"/>
                   <v:textbox style="mso-fit-shape-to-text:t" inset="0,0,0,0">
                     <w:txbxContent>
@@ -5893,10 +5905,10 @@
                     </w:txbxContent>
                   </v:textbox>
                 </v:oval>
-                <v:line id="Straight Connector 118" o:spid="_x0000_s1057" style="position:absolute;flip:y;visibility:visible;mso-wrap-style:square" from="62840,15731" to="63748,20250" o:connectortype="straight" o:gfxdata="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" strokecolor="black [3213]" strokeweight=".25pt">
+                <v:line id="Straight Connector 118" o:spid="_x0000_s1057" style="position:absolute;flip:y;visibility:visible;mso-wrap-style:square" from="62840,15731" to="63748,20250" o:connectortype="straight" o:gfxdata="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" strokecolor="black [3213]" strokeweight=".25pt">
                   <v:stroke joinstyle="miter"/>
                 </v:line>
-                <v:oval id="Oval 119" o:spid="_x0000_s1058" style="position:absolute;left:58786;top:16027;width:4382;height:2019;visibility:visible;mso-wrap-style:square;v-text-anchor:middle" o:gfxdata="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" filled="f" strokecolor="black [3213]" strokeweight=".25pt">
+                <v:oval id="Oval 119" o:spid="_x0000_s1058" style="position:absolute;left:58786;top:16027;width:4382;height:2019;visibility:visible;mso-wrap-style:square;v-text-anchor:middle" o:gfxdata="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" filled="f" strokecolor="black [3213]" strokeweight=".25pt">
                   <v:stroke joinstyle="miter"/>
                   <v:textbox style="mso-fit-shape-to-text:t" inset="0,0,0,0">
                     <w:txbxContent>
@@ -5923,7 +5935,7 @@
                     </w:txbxContent>
                   </v:textbox>
                 </v:oval>
-                <v:oval id="Oval 120" o:spid="_x0000_s1059" style="position:absolute;left:64156;top:16027;width:4382;height:2019;visibility:visible;mso-wrap-style:square;v-text-anchor:middle" o:gfxdata="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" filled="f" strokecolor="black [3213]" strokeweight=".25pt">
+                <v:oval id="Oval 120" o:spid="_x0000_s1059" style="position:absolute;left:64156;top:16027;width:4382;height:2019;visibility:visible;mso-wrap-style:square;v-text-anchor:middle" o:gfxdata="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" filled="f" strokecolor="black [3213]" strokeweight=".25pt">
                   <v:stroke joinstyle="miter"/>
                   <v:textbox style="mso-fit-shape-to-text:t" inset="0,0,0,0">
                     <w:txbxContent>
@@ -5950,7 +5962,7 @@
                     </w:txbxContent>
                   </v:textbox>
                 </v:oval>
-                <v:oval id="Oval 121" o:spid="_x0000_s1060" style="position:absolute;left:60964;top:13711;width:5567;height:2020;visibility:visible;mso-wrap-style:square;v-text-anchor:middle" o:gfxdata="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" filled="f" strokecolor="black [3213]" strokeweight=".25pt">
+                <v:oval id="Oval 121" o:spid="_x0000_s1060" style="position:absolute;left:60964;top:13711;width:5567;height:2020;visibility:visible;mso-wrap-style:square;v-text-anchor:middle" o:gfxdata="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" filled="f" strokecolor="black [3213]" strokeweight=".25pt">
                   <v:stroke joinstyle="miter"/>
                   <v:textbox style="mso-fit-shape-to-text:t" inset="0,0,0,0">
                     <w:txbxContent>
@@ -5977,19 +5989,19 @@
                     </w:txbxContent>
                   </v:textbox>
                 </v:oval>
-                <v:line id="Straight Connector 122" o:spid="_x0000_s1061" style="position:absolute;flip:x;visibility:visible;mso-wrap-style:square" from="61290,21974" to="64893,25525" o:connectortype="straight" o:gfxdata="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" strokecolor="black [3213]" strokeweight=".25pt">
+                <v:line id="Straight Connector 122" o:spid="_x0000_s1061" style="position:absolute;flip:x;visibility:visible;mso-wrap-style:square" from="61290,21974" to="64893,25525" o:connectortype="straight" o:gfxdata="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" strokecolor="black [3213]" strokeweight=".25pt">
                   <v:stroke joinstyle="miter"/>
                 </v:line>
-                <v:line id="Straight Connector 123" o:spid="_x0000_s1062" style="position:absolute;visibility:visible;mso-wrap-style:square" from="62526,17750" to="62840,20250" o:connectortype="straight" o:gfxdata="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" strokecolor="black [3213]" strokeweight=".25pt">
+                <v:line id="Straight Connector 123" o:spid="_x0000_s1062" style="position:absolute;visibility:visible;mso-wrap-style:square" from="62526,17750" to="62840,20250" o:connectortype="straight" o:gfxdata="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" strokecolor="black [3213]" strokeweight=".25pt">
                   <v:stroke joinstyle="miter"/>
                 </v:line>
-                <v:line id="Straight Connector 124" o:spid="_x0000_s1063" style="position:absolute;visibility:visible;mso-wrap-style:square" from="55038,12348" to="61290,25525" o:connectortype="straight" o:gfxdata="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" strokecolor="black [3213]" strokeweight=".25pt">
+                <v:line id="Straight Connector 124" o:spid="_x0000_s1063" style="position:absolute;visibility:visible;mso-wrap-style:square" from="55038,12348" to="61290,25525" o:connectortype="straight" o:gfxdata="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" strokecolor="black [3213]" strokeweight=".25pt">
                   <v:stroke joinstyle="miter"/>
                 </v:line>
-                <v:line id="Straight Connector 125" o:spid="_x0000_s1064" style="position:absolute;flip:y;visibility:visible;mso-wrap-style:square" from="62840,17750" to="64798,20250" o:connectortype="straight" o:gfxdata="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" strokecolor="black [3213]" strokeweight=".25pt">
+                <v:line id="Straight Connector 125" o:spid="_x0000_s1064" style="position:absolute;flip:y;visibility:visible;mso-wrap-style:square" from="62840,17750" to="64798,20250" o:connectortype="straight" o:gfxdata="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" strokecolor="black [3213]" strokeweight=".25pt">
                   <v:stroke joinstyle="miter"/>
                 </v:line>
-                <v:shape id="Flowchart: Decision 128" o:spid="_x0000_s1065" type="#_x0000_t110" style="position:absolute;left:22958;top:25722;width:4368;height:2858;visibility:visible;mso-wrap-style:none;v-text-anchor:middle" o:gfxdata="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" filled="f" strokecolor="black [3213]" strokeweight=".25pt">
+                <v:shape id="Flowchart: Decision 128" o:spid="_x0000_s1065" type="#_x0000_t110" style="position:absolute;left:22958;top:25722;width:4368;height:2858;visibility:visible;mso-wrap-style:none;v-text-anchor:middle" o:gfxdata="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" filled="f" strokecolor="black [3213]" strokeweight=".25pt">
                   <v:textbox style="mso-fit-shape-to-text:t" inset="0,0,0,0">
                     <w:txbxContent>
                       <w:p>
@@ -6015,10 +6027,10 @@
                     </w:txbxContent>
                   </v:textbox>
                 </v:shape>
-                <v:line id="Straight Connector 129" o:spid="_x0000_s1066" style="position:absolute;flip:x;visibility:visible;mso-wrap-style:square" from="27326,27044" to="30830,27151" o:connectortype="straight" o:gfxdata="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" strokecolor="black [3213]" strokeweight="3pt">
+                <v:line id="Straight Connector 129" o:spid="_x0000_s1066" style="position:absolute;flip:x;visibility:visible;mso-wrap-style:square" from="27326,27044" to="30830,27151" o:connectortype="straight" o:gfxdata="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" strokecolor="black [3213]" strokeweight="3pt">
                   <v:stroke linestyle="thinThin" joinstyle="miter"/>
                 </v:line>
-                <v:rect id="Rectangle 131" o:spid="_x0000_s1067" style="position:absolute;left:12892;top:25480;width:5903;height:3312;visibility:visible;mso-wrap-style:none;v-text-anchor:middle" o:gfxdata="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" filled="f" strokecolor="black [3213]" strokeweight=".25pt">
+                <v:rect id="Rectangle 131" o:spid="_x0000_s1067" style="position:absolute;left:12892;top:25480;width:5903;height:3312;visibility:visible;mso-wrap-style:none;v-text-anchor:middle" o:gfxdata="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" filled="f" strokecolor="black [3213]" strokeweight=".25pt">
                   <v:textbox style="mso-fit-shape-to-text:t" inset="2.61578mm,2.61578mm,2.61578mm,2.61578mm">
                     <w:txbxContent>
                       <w:p>
@@ -6043,7 +6055,7 @@
                     </w:txbxContent>
                   </v:textbox>
                 </v:rect>
-                <v:shape id="Text Box 15" o:spid="_x0000_s1068" type="#_x0000_t202" style="position:absolute;left:27749;top:25371;width:793;height:1461;visibility:visible;mso-wrap-style:none;v-text-anchor:top" o:gfxdata="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" filled="f" stroked="f" strokeweight=".5pt">
+                <v:shape id="Text Box 15" o:spid="_x0000_s1068" type="#_x0000_t202" style="position:absolute;left:27749;top:25371;width:793;height:1461;visibility:visible;mso-wrap-style:none;v-text-anchor:top" o:gfxdata="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" filled="f" stroked="f" strokeweight=".5pt">
                   <v:textbox style="mso-fit-shape-to-text:t" inset="0,0,0,0">
                     <w:txbxContent>
                       <w:p>
@@ -6067,7 +6079,7 @@
                     </w:txbxContent>
                   </v:textbox>
                 </v:shape>
-                <v:shape id="Text Box 15" o:spid="_x0000_s1069" type="#_x0000_t202" style="position:absolute;left:21518;top:25356;width:1035;height:1460;visibility:visible;mso-wrap-style:none;v-text-anchor:top" o:gfxdata="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" filled="f" stroked="f" strokeweight=".5pt">
+                <v:shape id="Text Box 15" o:spid="_x0000_s1069" type="#_x0000_t202" style="position:absolute;left:21518;top:25356;width:1035;height:1460;visibility:visible;mso-wrap-style:none;v-text-anchor:top" o:gfxdata="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" filled="f" stroked="f" strokeweight=".5pt">
                   <v:textbox style="mso-fit-shape-to-text:t" inset="0,0,0,0">
                     <w:txbxContent>
                       <w:p>
@@ -6091,7 +6103,7 @@
                     </w:txbxContent>
                   </v:textbox>
                 </v:shape>
-                <v:oval id="Oval 134" o:spid="_x0000_s1070" style="position:absolute;left:15441;top:20569;width:4687;height:2019;visibility:visible;mso-wrap-style:square;v-text-anchor:middle" o:gfxdata="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" filled="f" strokecolor="black [3213]" strokeweight=".25pt">
+                <v:oval id="Oval 134" o:spid="_x0000_s1070" style="position:absolute;left:15441;top:20569;width:4687;height:2019;visibility:visible;mso-wrap-style:square;v-text-anchor:middle" o:gfxdata="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" filled="f" strokecolor="black [3213]" strokeweight=".25pt">
                   <v:stroke joinstyle="miter"/>
                   <v:textbox style="mso-fit-shape-to-text:t" inset="0,0,0,0">
                     <w:txbxContent>
@@ -6118,7 +6130,7 @@
                     </w:txbxContent>
                   </v:textbox>
                 </v:oval>
-                <v:oval id="Oval 135" o:spid="_x0000_s1071" style="position:absolute;left:7265;top:19349;width:6537;height:3987;visibility:visible;mso-wrap-style:square;v-text-anchor:middle" o:gfxdata="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" filled="f" strokecolor="black [3213]" strokeweight=".25pt">
+                <v:oval id="Oval 135" o:spid="_x0000_s1071" style="position:absolute;left:7265;top:19349;width:6538;height:3987;visibility:visible;mso-wrap-style:square;v-text-anchor:middle" o:gfxdata="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" filled="f" strokecolor="black [3213]" strokeweight=".25pt">
                   <v:stroke joinstyle="miter"/>
                   <v:textbox style="mso-fit-shape-to-text:t" inset="0,0,0,0">
                     <w:txbxContent>
@@ -6132,16 +6144,28 @@
                             <w:szCs w:val="18"/>
                           </w:rPr>
                         </w:pPr>
-                        <w:r>
-                          <w:rPr>
-                            <w:rFonts w:ascii="Calibri Light" w:eastAsia="Calibri" w:hAnsi="Calibri Light" w:cs="Arial"/>
-                            <w:color w:val="000000"/>
-                            <w:sz w:val="18"/>
-                            <w:szCs w:val="18"/>
-                            <w:u w:val="single"/>
-                          </w:rPr>
-                          <w:t xml:space="preserve">student </w:t>
-                        </w:r>
+                        <w:ins w:id="11" w:author="Yan Fung Yenny Hou" w:date="2022-06-23T23:54:00Z">
+                          <w:r>
+                            <w:rPr>
+                              <w:rFonts w:ascii="Calibri Light" w:eastAsia="Calibri" w:hAnsi="Calibri Light" w:cs="Arial"/>
+                              <w:color w:val="000000"/>
+                              <w:sz w:val="18"/>
+                              <w:szCs w:val="18"/>
+                              <w:u w:val="single"/>
+                            </w:rPr>
+                            <w:t>member</w:t>
+                          </w:r>
+                          <w:r>
+                            <w:rPr>
+                              <w:rFonts w:ascii="Calibri Light" w:eastAsia="Calibri" w:hAnsi="Calibri Light" w:cs="Arial"/>
+                              <w:color w:val="000000"/>
+                              <w:sz w:val="18"/>
+                              <w:szCs w:val="18"/>
+                              <w:u w:val="single"/>
+                            </w:rPr>
+                            <w:t xml:space="preserve"> </w:t>
+                          </w:r>
+                        </w:ins>
                         <w:r>
                           <w:rPr>
                             <w:rFonts w:ascii="Calibri Light" w:eastAsia="Calibri" w:hAnsi="Calibri Light" w:cs="Arial"/>
@@ -6156,14 +6180,14 @@
                     </w:txbxContent>
                   </v:textbox>
                 </v:oval>
-                <v:line id="Straight Connector 136" o:spid="_x0000_s1072" style="position:absolute;flip:x y;visibility:visible;mso-wrap-style:square" from="12845,22752" to="15844,25480" o:connectortype="straight" o:gfxdata="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" strokecolor="black [3213]" strokeweight=".25pt">
+                <v:line id="Straight Connector 136" o:spid="_x0000_s1072" style="position:absolute;flip:x y;visibility:visible;mso-wrap-style:square" from="12845,22752" to="15844,25480" o:connectortype="straight" o:gfxdata="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" strokecolor="black [3213]" strokeweight=".25pt">
                   <v:stroke joinstyle="miter"/>
                 </v:line>
-                <v:line id="Straight Connector 137" o:spid="_x0000_s1073" style="position:absolute;flip:y;visibility:visible;mso-wrap-style:square" from="15844,22588" to="17785,25480" o:connectortype="straight" o:gfxdata="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" strokecolor="black [3213]" strokeweight=".25pt">
+                <v:line id="Straight Connector 137" o:spid="_x0000_s1073" style="position:absolute;flip:y;visibility:visible;mso-wrap-style:square" from="15844,22588" to="17785,25480" o:connectortype="straight" o:gfxdata="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" strokecolor="black [3213]" strokeweight=".25pt">
                   <v:stroke joinstyle="miter"/>
                 </v:line>
-                <v:group id="Group 138" o:spid="_x0000_s1074" style="position:absolute;left:11857;top:31950;width:7180;height:8103" coordsize="6533,8106" o:gfxdata="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">
-                  <v:oval id="Oval 139" o:spid="_x0000_s1075" style="position:absolute;left:1968;width:3302;height:3430;visibility:visible;mso-wrap-style:square;v-text-anchor:middle" o:gfxdata="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" filled="f" strokecolor="black [3213]" strokeweight=".5pt">
+                <v:group id="Group 138" o:spid="_x0000_s1074" style="position:absolute;left:11857;top:31950;width:7180;height:8103" coordsize="6533,8106" o:gfxdata="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">
+                  <v:oval id="Oval 139" o:spid="_x0000_s1075" style="position:absolute;left:1968;width:3302;height:3430;visibility:visible;mso-wrap-style:square;v-text-anchor:middle" o:gfxdata="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" filled="f" strokecolor="black [3213]" strokeweight=".5pt">
                     <v:stroke joinstyle="miter"/>
                     <v:textbox inset="1mm,0,1mm,0">
                       <w:txbxContent>
@@ -6190,29 +6214,29 @@
                       </w:txbxContent>
                     </v:textbox>
                   </v:oval>
-                  <v:group id="Group 140" o:spid="_x0000_s1076" style="position:absolute;top:2928;width:2452;height:5178" coordorigin=",2928" coordsize="2452,5177" o:gfxdata="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">
-                    <v:line id="Straight Connector 144" o:spid="_x0000_s1077" style="position:absolute;flip:x;visibility:visible;mso-wrap-style:square" from="0,2928" to="2452,8106" o:connectortype="straight" o:gfxdata="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" strokecolor="black [3213]" strokeweight=".5pt">
+                  <v:group id="Group 140" o:spid="_x0000_s1076" style="position:absolute;top:2928;width:2452;height:5178" coordorigin=",2928" coordsize="2452,5177" o:gfxdata="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">
+                    <v:line id="Straight Connector 144" o:spid="_x0000_s1077" style="position:absolute;flip:x;visibility:visible;mso-wrap-style:square" from="0,2928" to="2452,8106" o:connectortype="straight" o:gfxdata="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" strokecolor="black [3213]" strokeweight=".5pt">
                       <v:stroke joinstyle="miter"/>
                     </v:line>
-                    <v:shape id="Freeform: Shape 145" o:spid="_x0000_s1078" style="position:absolute;left:698;top:4740;width:1270;height:1270;visibility:visible;mso-wrap-style:square;v-text-anchor:middle" coordsize="260168,288411" o:gfxdata="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" path="m44268,c15693,77787,-12882,155575,6168,203200v19050,47625,110067,97367,152400,82550c200901,270933,230534,192616,260168,114300e" filled="f" strokecolor="black [3213]" strokeweight=".5pt">
+                    <v:shape id="Freeform: Shape 145" o:spid="_x0000_s1078" style="position:absolute;left:698;top:4740;width:1270;height:1270;visibility:visible;mso-wrap-style:square;v-text-anchor:middle" coordsize="260168,288411" o:gfxdata="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" path="m44268,c15693,77787,-12882,155575,6168,203200v19050,47625,110067,97367,152400,82550c200901,270933,230534,192616,260168,114300e" filled="f" strokecolor="black [3213]" strokeweight=".5pt">
                       <v:stroke joinstyle="miter"/>
                       <v:path arrowok="t" o:connecttype="custom" o:connectlocs="21609,0;3011,89478;77404,125828;127000,50331" o:connectangles="0,0,0,0"/>
                     </v:shape>
                   </v:group>
-                  <v:group id="Group 141" o:spid="_x0000_s1079" style="position:absolute;left:4786;top:2928;width:1747;height:5178" coordorigin="4786,2928" coordsize="1747,5180" o:gfxdata="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">
-                    <v:line id="Straight Connector 142" o:spid="_x0000_s1080" style="position:absolute;visibility:visible;mso-wrap-style:square" from="4786,2928" to="6534,8108" o:connectortype="straight" o:gfxdata="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" strokecolor="black [3213]" strokeweight=".25pt">
+                  <v:group id="Group 141" o:spid="_x0000_s1079" style="position:absolute;left:4786;top:2928;width:1747;height:5178" coordorigin="4786,2928" coordsize="1747,5180" o:gfxdata="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">
+                    <v:line id="Straight Connector 142" o:spid="_x0000_s1080" style="position:absolute;visibility:visible;mso-wrap-style:square" from="4786,2928" to="6534,8108" o:connectortype="straight" o:gfxdata="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" strokecolor="black [3213]" strokeweight=".25pt">
                       <v:stroke joinstyle="miter"/>
                     </v:line>
-                    <v:shape id="Freeform: Shape 143" o:spid="_x0000_s1081" style="position:absolute;left:5001;top:4605;width:1270;height:1270;rotation:-2867293fd;visibility:visible;mso-wrap-style:square;v-text-anchor:middle" coordsize="260168,288411" o:gfxdata="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" path="m44268,c15693,77787,-12882,155575,6168,203200v19050,47625,110067,97367,152400,82550c200901,270933,230534,192616,260168,114300e" filled="f" strokecolor="black [3213]" strokeweight=".25pt">
+                    <v:shape id="Freeform: Shape 143" o:spid="_x0000_s1081" style="position:absolute;left:5001;top:4605;width:1270;height:1270;rotation:-2867293fd;visibility:visible;mso-wrap-style:square;v-text-anchor:middle" coordsize="260168,288411" o:gfxdata="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" path="m44268,c15693,77787,-12882,155575,6168,203200v19050,47625,110067,97367,152400,82550c200901,270933,230534,192616,260168,114300e" filled="f" strokecolor="black [3213]" strokeweight=".25pt">
                       <v:stroke joinstyle="miter"/>
                       <v:path arrowok="t" o:connecttype="custom" o:connectlocs="21609,0;3011,89478;77404,125828;127000,50331" o:connectangles="0,0,0,0"/>
                     </v:shape>
                   </v:group>
                 </v:group>
-                <v:line id="Straight Connector 146" o:spid="_x0000_s1082" style="position:absolute;flip:y;visibility:visible;mso-wrap-style:square" from="15835,28792" to="15844,31950" o:connectortype="straight" o:gfxdata="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" strokecolor="black [3213]" strokeweight="3pt">
+                <v:line id="Straight Connector 146" o:spid="_x0000_s1082" style="position:absolute;flip:y;visibility:visible;mso-wrap-style:square" from="15835,28792" to="15844,31950" o:connectortype="straight" o:gfxdata="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" strokecolor="black [3213]" strokeweight="3pt">
                   <v:stroke linestyle="thinThin" joinstyle="miter"/>
                 </v:line>
-                <v:rect id="Rectangle 147" o:spid="_x0000_s1083" style="position:absolute;left:8611;top:40053;width:5941;height:3312;visibility:visible;mso-wrap-style:none;v-text-anchor:middle" o:gfxdata="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" filled="f" strokecolor="black [3213]" strokeweight=".25pt">
+                <v:rect id="Rectangle 147" o:spid="_x0000_s1083" style="position:absolute;left:8611;top:40053;width:5941;height:3312;visibility:visible;mso-wrap-style:none;v-text-anchor:middle" o:gfxdata="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" filled="f" strokecolor="black [3213]" strokeweight=".25pt">
                   <v:textbox style="mso-fit-shape-to-text:t" inset="2.61578mm,2.61578mm,2.61578mm,2.61578mm">
                     <w:txbxContent>
                       <w:p>
@@ -6237,7 +6261,7 @@
                     </w:txbxContent>
                   </v:textbox>
                 </v:rect>
-                <v:rect id="Rectangle 148" o:spid="_x0000_s1084" style="position:absolute;left:16282;top:40119;width:5534;height:3312;visibility:visible;mso-wrap-style:none;v-text-anchor:middle" o:gfxdata="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" filled="f" strokecolor="black [3213]" strokeweight=".25pt">
+                <v:rect id="Rectangle 148" o:spid="_x0000_s1084" style="position:absolute;left:16282;top:40119;width:5534;height:3312;visibility:visible;mso-wrap-style:none;v-text-anchor:middle" o:gfxdata="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" filled="f" strokecolor="black [3213]" strokeweight=".25pt">
                   <v:textbox style="mso-fit-shape-to-text:t" inset="2.61578mm,2.61578mm,2.61578mm,2.61578mm">
                     <w:txbxContent>
                       <w:p>
@@ -6262,7 +6286,7 @@
                     </w:txbxContent>
                   </v:textbox>
                 </v:rect>
-                <v:oval id="Oval 149" o:spid="_x0000_s1085" style="position:absolute;left:4894;top:46580;width:7328;height:4482;visibility:visible;mso-wrap-style:square;v-text-anchor:middle" o:gfxdata="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" filled="f" strokecolor="black [3213]" strokeweight="3pt">
+                <v:oval id="Oval 149" o:spid="_x0000_s1085" style="position:absolute;left:4894;top:46580;width:7328;height:4482;visibility:visible;mso-wrap-style:square;v-text-anchor:middle" o:gfxdata="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" filled="f" strokecolor="black [3213]" strokeweight="3pt">
                   <v:stroke linestyle="thinThin" joinstyle="miter"/>
                   <v:textbox style="mso-fit-shape-to-text:t" inset="0,0,0,0">
                     <w:txbxContent>
@@ -6289,7 +6313,7 @@
                     </w:txbxContent>
                   </v:textbox>
                 </v:oval>
-                <v:oval id="Oval 150" o:spid="_x0000_s1086" style="position:absolute;left:458;top:55230;width:6807;height:2021;visibility:visible;mso-wrap-style:square;v-text-anchor:middle" o:gfxdata="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" filled="f" strokecolor="black [3213]" strokeweight=".25pt">
+                <v:oval id="Oval 150" o:spid="_x0000_s1086" style="position:absolute;left:458;top:55230;width:6807;height:2021;visibility:visible;mso-wrap-style:square;v-text-anchor:middle" o:gfxdata="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" filled="f" strokecolor="black [3213]" strokeweight=".25pt">
                   <v:stroke joinstyle="miter"/>
                   <v:textbox style="mso-fit-shape-to-text:t" inset="0,0,0,0">
                     <w:txbxContent>
@@ -6316,7 +6340,7 @@
                     </w:txbxContent>
                   </v:textbox>
                 </v:oval>
-                <v:oval id="Oval 151" o:spid="_x0000_s1087" style="position:absolute;left:2366;top:58645;width:6801;height:2019;visibility:visible;mso-wrap-style:square;v-text-anchor:middle" o:gfxdata="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" filled="f" strokecolor="black [3213]" strokeweight=".25pt">
+                <v:oval id="Oval 151" o:spid="_x0000_s1087" style="position:absolute;left:2366;top:58645;width:6801;height:2019;visibility:visible;mso-wrap-style:square;v-text-anchor:middle" o:gfxdata="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" filled="f" strokecolor="black [3213]" strokeweight=".25pt">
                   <v:stroke joinstyle="miter"/>
                   <v:textbox style="mso-fit-shape-to-text:t" inset="0,0,0,0">
                     <w:txbxContent>
@@ -6343,7 +6367,7 @@
                     </w:txbxContent>
                   </v:textbox>
                 </v:oval>
-                <v:oval id="Oval 152" o:spid="_x0000_s1088" style="position:absolute;left:11599;top:54994;width:6801;height:2019;visibility:visible;mso-wrap-style:square;v-text-anchor:middle" o:gfxdata="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" filled="f" strokecolor="black [3213]" strokeweight=".25pt">
+                <v:oval id="Oval 152" o:spid="_x0000_s1088" style="position:absolute;left:11599;top:54994;width:6801;height:2019;visibility:visible;mso-wrap-style:square;v-text-anchor:middle" o:gfxdata="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" filled="f" strokecolor="black [3213]" strokeweight=".25pt">
                   <v:stroke joinstyle="miter"/>
                   <v:textbox style="mso-fit-shape-to-text:t" inset="0,0,0,0">
                     <w:txbxContent>
@@ -6370,7 +6394,7 @@
                     </w:txbxContent>
                   </v:textbox>
                 </v:oval>
-                <v:oval id="Oval 153" o:spid="_x0000_s1089" style="position:absolute;left:9820;top:58645;width:6800;height:2019;visibility:visible;mso-wrap-style:square;v-text-anchor:middle" o:gfxdata="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" filled="f" strokecolor="black [3213]" strokeweight=".25pt">
+                <v:oval id="Oval 153" o:spid="_x0000_s1089" style="position:absolute;left:9820;top:58645;width:6800;height:2019;visibility:visible;mso-wrap-style:square;v-text-anchor:middle" o:gfxdata="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" filled="f" strokecolor="black [3213]" strokeweight=".25pt">
                   <v:stroke joinstyle="miter"/>
                   <v:textbox style="mso-fit-shape-to-text:t" inset="0,0,0,0">
                     <w:txbxContent>
@@ -6406,28 +6430,28 @@
                     </w:txbxContent>
                   </v:textbox>
                 </v:oval>
-                <v:line id="Straight Connector 154" o:spid="_x0000_s1090" style="position:absolute;flip:y;visibility:visible;mso-wrap-style:square" from="3862,51062" to="8558,55230" o:connectortype="straight" o:gfxdata="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" strokecolor="black [3213]" strokeweight=".25pt">
+                <v:line id="Straight Connector 154" o:spid="_x0000_s1090" style="position:absolute;flip:y;visibility:visible;mso-wrap-style:square" from="3862,51062" to="8558,55230" o:connectortype="straight" o:gfxdata="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" strokecolor="black [3213]" strokeweight=".25pt">
                   <v:stroke joinstyle="miter"/>
                 </v:line>
-                <v:line id="Straight Connector 155" o:spid="_x0000_s1091" style="position:absolute;flip:y;visibility:visible;mso-wrap-style:square" from="8171,51062" to="8558,58941" o:connectortype="straight" o:gfxdata="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" strokecolor="black [3213]" strokeweight=".25pt">
+                <v:line id="Straight Connector 155" o:spid="_x0000_s1091" style="position:absolute;flip:y;visibility:visible;mso-wrap-style:square" from="8171,51062" to="8558,58941" o:connectortype="straight" o:gfxdata="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" strokecolor="black [3213]" strokeweight=".25pt">
                   <v:stroke joinstyle="miter"/>
                 </v:line>
-                <v:line id="Straight Connector 156" o:spid="_x0000_s1092" style="position:absolute;flip:x y;visibility:visible;mso-wrap-style:square" from="8558,51062" to="10815,58941" o:connectortype="straight" o:gfxdata="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" strokecolor="black [3213]" strokeweight=".25pt">
+                <v:line id="Straight Connector 156" o:spid="_x0000_s1092" style="position:absolute;flip:x y;visibility:visible;mso-wrap-style:square" from="8558,51062" to="10815,58941" o:connectortype="straight" o:gfxdata="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" strokecolor="black [3213]" strokeweight=".25pt">
                   <v:stroke joinstyle="miter"/>
                 </v:line>
-                <v:line id="Straight Connector 157" o:spid="_x0000_s1093" style="position:absolute;flip:x y;visibility:visible;mso-wrap-style:square" from="8558,51062" to="12595,55290" o:connectortype="straight" o:gfxdata="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" strokecolor="black [3213]" strokeweight=".25pt">
+                <v:line id="Straight Connector 157" o:spid="_x0000_s1093" style="position:absolute;flip:x y;visibility:visible;mso-wrap-style:square" from="8558,51062" to="12595,55290" o:connectortype="straight" o:gfxdata="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" strokecolor="black [3213]" strokeweight=".25pt">
                   <v:stroke joinstyle="miter"/>
                 </v:line>
-                <v:line id="Straight Connector 158" o:spid="_x0000_s1094" style="position:absolute;flip:y;visibility:visible;mso-wrap-style:square" from="8558,43365" to="11581,46580" o:connectortype="straight" o:gfxdata="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" strokecolor="black [3213]" strokeweight=".25pt">
+                <v:line id="Straight Connector 158" o:spid="_x0000_s1094" style="position:absolute;flip:y;visibility:visible;mso-wrap-style:square" from="8558,43365" to="11581,46580" o:connectortype="straight" o:gfxdata="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" strokecolor="black [3213]" strokeweight=".25pt">
                   <v:stroke joinstyle="miter"/>
                 </v:line>
-                <v:line id="Straight Connector 162" o:spid="_x0000_s1095" style="position:absolute;flip:x y;visibility:visible;mso-wrap-style:square" from="33410,28875" to="48602,40507" o:connectortype="straight" o:gfxdata="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" strokecolor="black [3213]" strokeweight=".25pt">
+                <v:line id="Straight Connector 162" o:spid="_x0000_s1095" style="position:absolute;flip:x y;visibility:visible;mso-wrap-style:square" from="33410,28875" to="48602,40507" o:connectortype="straight" o:gfxdata="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" strokecolor="black [3213]" strokeweight=".25pt">
                   <v:stroke joinstyle="miter"/>
                 </v:line>
-                <v:line id="Straight Connector 163" o:spid="_x0000_s1096" style="position:absolute;visibility:visible;mso-wrap-style:square" from="18795,28837" to="31925,40053" o:connectortype="straight" o:gfxdata="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" strokecolor="black [3213]" strokeweight=".25pt">
+                <v:line id="Straight Connector 163" o:spid="_x0000_s1096" style="position:absolute;visibility:visible;mso-wrap-style:square" from="18795,28837" to="31925,40053" o:connectortype="straight" o:gfxdata="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" strokecolor="black [3213]" strokeweight=".25pt">
                   <v:stroke joinstyle="miter"/>
                 </v:line>
-                <v:shape id="Text Box 15" o:spid="_x0000_s1097" type="#_x0000_t202" style="position:absolute;left:49316;top:43431;width:794;height:1461;visibility:visible;mso-wrap-style:none;v-text-anchor:top" o:gfxdata="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" filled="f" stroked="f" strokeweight=".5pt">
+                <v:shape id="Text Box 15" o:spid="_x0000_s1097" type="#_x0000_t202" style="position:absolute;left:49316;top:43431;width:794;height:1461;visibility:visible;mso-wrap-style:none;v-text-anchor:top" o:gfxdata="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" filled="f" stroked="f" strokeweight=".5pt">
                   <v:textbox style="mso-fit-shape-to-text:t" inset="0,0,0,0">
                     <w:txbxContent>
                       <w:p>
@@ -6451,7 +6475,7 @@
                     </w:txbxContent>
                   </v:textbox>
                 </v:shape>
-                <v:shape id="Text Box 15" o:spid="_x0000_s1098" type="#_x0000_t202" style="position:absolute;left:49101;top:38659;width:648;height:1460;visibility:visible;mso-wrap-style:none;v-text-anchor:top" o:gfxdata="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" filled="f" stroked="f" strokeweight=".5pt">
+                <v:shape id="Text Box 15" o:spid="_x0000_s1098" type="#_x0000_t202" style="position:absolute;left:49101;top:38659;width:648;height:1460;visibility:visible;mso-wrap-style:none;v-text-anchor:top" o:gfxdata="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" filled="f" stroked="f" strokeweight=".5pt">
                   <v:textbox style="mso-fit-shape-to-text:t" inset="0,0,0,0">
                     <w:txbxContent>
                       <w:p>
@@ -6475,7 +6499,7 @@
                     </w:txbxContent>
                   </v:textbox>
                 </v:shape>
-                <v:oval id="Oval 167" o:spid="_x0000_s1099" style="position:absolute;left:38836;top:58902;width:8091;height:3988;visibility:visible;mso-wrap-style:square;v-text-anchor:middle" o:gfxdata="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" filled="f" strokecolor="black [3213]" strokeweight=".25pt">
+                <v:oval id="Oval 167" o:spid="_x0000_s1099" style="position:absolute;left:38836;top:58902;width:8091;height:3988;visibility:visible;mso-wrap-style:square;v-text-anchor:middle" o:gfxdata="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" filled="f" strokecolor="black [3213]" strokeweight=".25pt">
                   <v:stroke joinstyle="miter"/>
                   <v:textbox style="mso-fit-shape-to-text:t" inset="0,0,0,0">
                     <w:txbxContent>
@@ -6488,7 +6512,7 @@
                             <w:sz w:val="18"/>
                             <w:szCs w:val="18"/>
                             <w:u w:val="single"/>
-                            <w:rPrChange w:id="10" w:author="Hector Onato" w:date="2022-06-22T21:18:00Z">
+                            <w:rPrChange w:id="12" w:author="Hector Onato" w:date="2022-06-22T21:18:00Z">
                               <w:rPr>
                                 <w:rFonts w:ascii="Calibri Light" w:eastAsia="Calibri" w:hAnsi="Calibri Light"/>
                                 <w:color w:val="000000"/>
@@ -6505,7 +6529,7 @@
                             <w:sz w:val="18"/>
                             <w:szCs w:val="18"/>
                             <w:u w:val="single"/>
-                            <w:rPrChange w:id="11" w:author="Hector Onato" w:date="2022-06-22T21:18:00Z">
+                            <w:rPrChange w:id="13" w:author="Hector Onato" w:date="2022-06-22T21:18:00Z">
                               <w:rPr>
                                 <w:rFonts w:ascii="Calibri Light" w:eastAsia="Calibri" w:hAnsi="Calibri Light"/>
                                 <w:color w:val="000000"/>
@@ -6521,13 +6545,13 @@
                     </w:txbxContent>
                   </v:textbox>
                 </v:oval>
-                <v:line id="Straight Connector 168" o:spid="_x0000_s1100" style="position:absolute;flip:y;visibility:visible;mso-wrap-style:square" from="42882,53205" to="48551,58902" o:connectortype="straight" o:gfxdata="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" strokecolor="black [3213]" strokeweight=".25pt">
+                <v:line id="Straight Connector 168" o:spid="_x0000_s1100" style="position:absolute;flip:y;visibility:visible;mso-wrap-style:square" from="42882,53205" to="48551,58902" o:connectortype="straight" o:gfxdata="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" strokecolor="black [3213]" strokeweight=".25pt">
                   <v:stroke joinstyle="miter"/>
                 </v:line>
-                <v:line id="Straight Connector 169" o:spid="_x0000_s1101" style="position:absolute;flip:x y;visibility:visible;mso-wrap-style:square" from="48551,53205" to="55431,59777" o:connectortype="straight" o:gfxdata="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" strokecolor="black [3213]" strokeweight=".25pt">
+                <v:line id="Straight Connector 169" o:spid="_x0000_s1101" style="position:absolute;flip:x y;visibility:visible;mso-wrap-style:square" from="48551,53205" to="55431,59777" o:connectortype="straight" o:gfxdata="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" strokecolor="black [3213]" strokeweight=".25pt">
                   <v:stroke joinstyle="miter"/>
                 </v:line>
-                <v:oval id="Oval 170" o:spid="_x0000_s1102" style="position:absolute;left:53087;top:59777;width:4687;height:2020;visibility:visible;mso-wrap-style:square;v-text-anchor:middle" o:gfxdata="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" filled="f" strokecolor="black [3213]" strokeweight=".25pt">
+                <v:oval id="Oval 170" o:spid="_x0000_s1102" style="position:absolute;left:53087;top:59777;width:4687;height:2020;visibility:visible;mso-wrap-style:square;v-text-anchor:middle" o:gfxdata="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" filled="f" strokecolor="black [3213]" strokeweight=".25pt">
                   <v:stroke joinstyle="miter"/>
                   <v:textbox style="mso-fit-shape-to-text:t" inset="0,0,0,0">
                     <w:txbxContent>
@@ -6554,7 +6578,7 @@
                     </w:txbxContent>
                   </v:textbox>
                 </v:oval>
-                <v:oval id="Oval 171" o:spid="_x0000_s1103" style="position:absolute;left:21816;top:44701;width:7364;height:3987;visibility:visible;mso-wrap-style:square;v-text-anchor:middle" o:gfxdata="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" filled="f" strokecolor="black [3213]" strokeweight=".25pt">
+                <v:oval id="Oval 171" o:spid="_x0000_s1103" style="position:absolute;left:21816;top:44701;width:7364;height:3987;visibility:visible;mso-wrap-style:square;v-text-anchor:middle" o:gfxdata="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" filled="f" strokecolor="black [3213]" strokeweight=".25pt">
                   <v:stroke joinstyle="miter"/>
                   <v:textbox style="mso-fit-shape-to-text:t" inset="0,0,0,0">
                     <w:txbxContent>
@@ -6568,7 +6592,7 @@
                             <w:szCs w:val="18"/>
                           </w:rPr>
                         </w:pPr>
-                        <w:ins w:id="12" w:author="Yan Fung Yenny Hou" w:date="2022-06-19T16:29:00Z">
+                        <w:ins w:id="14" w:author="Yan Fung Yenny Hou" w:date="2022-06-19T16:29:00Z">
                           <w:r>
                             <w:rPr>
                               <w:rFonts w:ascii="Calibri Light" w:eastAsia="Calibri" w:hAnsi="Calibri Light" w:cs="Arial"/>
@@ -6592,7 +6616,7 @@
                     </w:txbxContent>
                   </v:textbox>
                 </v:oval>
-                <v:oval id="Oval 174" o:spid="_x0000_s1104" style="position:absolute;left:47958;top:60010;width:4679;height:2020;visibility:visible;mso-wrap-style:square;v-text-anchor:middle" o:gfxdata="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" filled="f" strokecolor="black [3213]" strokeweight=".25pt">
+                <v:oval id="Oval 174" o:spid="_x0000_s1104" style="position:absolute;left:47958;top:60010;width:4679;height:2020;visibility:visible;mso-wrap-style:square;v-text-anchor:middle" o:gfxdata="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" filled="f" strokecolor="black [3213]" strokeweight=".25pt">
                   <v:stroke joinstyle="miter"/>
                   <v:textbox style="mso-fit-shape-to-text:t" inset="0,0,0,0">
                     <w:txbxContent>
@@ -6619,13 +6643,13 @@
                     </w:txbxContent>
                   </v:textbox>
                 </v:oval>
-                <v:line id="Straight Connector 175" o:spid="_x0000_s1105" style="position:absolute;flip:x y;visibility:visible;mso-wrap-style:square" from="48551,53205" to="50298,60010" o:connectortype="straight" o:gfxdata="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" strokecolor="black [3213]" strokeweight=".25pt">
+                <v:line id="Straight Connector 175" o:spid="_x0000_s1105" style="position:absolute;flip:x y;visibility:visible;mso-wrap-style:square" from="48551,53205" to="50298,60010" o:connectortype="straight" o:gfxdata="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" strokecolor="black [3213]" strokeweight=".25pt">
                   <v:stroke joinstyle="miter"/>
                 </v:line>
-                <v:line id="Straight Connector 126" o:spid="_x0000_s1106" style="position:absolute;flip:y;visibility:visible;mso-wrap-style:square" from="25498,41481" to="27708,44701" o:connectortype="straight" o:gfxdata="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" strokecolor="black [3213]" strokeweight=".25pt">
+                <v:line id="Straight Connector 126" o:spid="_x0000_s1106" style="position:absolute;flip:y;visibility:visible;mso-wrap-style:square" from="25498,41481" to="27708,44701" o:connectortype="straight" o:gfxdata="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" strokecolor="black [3213]" strokeweight=".25pt">
                   <v:stroke joinstyle="miter"/>
                 </v:line>
-                <v:shape id="Text Box 15" o:spid="_x0000_s1107" type="#_x0000_t202" style="position:absolute;left:36834;top:40021;width:794;height:1460;visibility:visible;mso-wrap-style:none;v-text-anchor:top" o:gfxdata="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" filled="f" stroked="f" strokeweight=".5pt">
+                <v:shape id="Text Box 15" o:spid="_x0000_s1107" type="#_x0000_t202" style="position:absolute;left:36834;top:40021;width:794;height:1460;visibility:visible;mso-wrap-style:none;v-text-anchor:top" o:gfxdata="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" filled="f" stroked="f" strokeweight=".5pt">
                   <v:textbox style="mso-fit-shape-to-text:t" inset="0,0,0,0">
                     <w:txbxContent>
                       <w:p>
@@ -6649,7 +6673,7 @@
                     </w:txbxContent>
                   </v:textbox>
                 </v:shape>
-                <v:shape id="Text Box 15" o:spid="_x0000_s1108" type="#_x0000_t202" style="position:absolute;left:31802;top:38053;width:1035;height:1461;visibility:visible;mso-wrap-style:none;v-text-anchor:top" o:gfxdata="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" filled="f" stroked="f" strokeweight=".5pt">
+                <v:shape id="Text Box 15" o:spid="_x0000_s1108" type="#_x0000_t202" style="position:absolute;left:31802;top:38053;width:1035;height:1461;visibility:visible;mso-wrap-style:none;v-text-anchor:top" o:gfxdata="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" filled="f" stroked="f" strokeweight=".5pt">
                   <v:textbox style="mso-fit-shape-to-text:t" inset="0,0,0,0">
                     <w:txbxContent>
                       <w:p>
@@ -6673,10 +6697,10 @@
                     </w:txbxContent>
                   </v:textbox>
                 </v:shape>
-                <v:line id="Straight Connector 178" o:spid="_x0000_s1109" style="position:absolute;flip:x y;visibility:visible;mso-wrap-style:square" from="18795,27136" to="22958,27151" o:connectortype="straight" o:gfxdata="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" strokecolor="black [3213]" strokeweight="3pt">
+                <v:line id="Straight Connector 178" o:spid="_x0000_s1109" style="position:absolute;flip:x y;visibility:visible;mso-wrap-style:square" from="18795,27136" to="22958,27151" o:connectortype="straight" o:gfxdata="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" strokecolor="black [3213]" strokeweight="3pt">
                   <v:stroke linestyle="thinThin" joinstyle="miter"/>
                 </v:line>
-                <v:oval id="Oval 102" o:spid="_x0000_s1110" style="position:absolute;left:23856;top:4787;width:4679;height:2021;visibility:visible;mso-wrap-style:square;v-text-anchor:middle" o:gfxdata="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" filled="f" strokecolor="black [3213]" strokeweight=".25pt">
+                <v:oval id="Oval 102" o:spid="_x0000_s1110" style="position:absolute;left:23856;top:4787;width:4679;height:2021;visibility:visible;mso-wrap-style:square;v-text-anchor:middle" o:gfxdata="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" filled="f" strokecolor="black [3213]" strokeweight=".25pt">
                   <v:stroke joinstyle="miter"/>
                   <v:textbox style="mso-fit-shape-to-text:t" inset="0,0,0,0">
                     <w:txbxContent>
@@ -6714,10 +6738,10 @@
                     </w:txbxContent>
                   </v:textbox>
                 </v:oval>
-                <v:line id="Straight Connector 130" o:spid="_x0000_s1111" style="position:absolute;flip:x y;visibility:visible;mso-wrap-style:square" from="27850,6512" to="33442,8522" o:connectortype="straight" o:gfxdata="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" strokecolor="black [3213]" strokeweight=".25pt">
+                <v:line id="Straight Connector 130" o:spid="_x0000_s1111" style="position:absolute;flip:x y;visibility:visible;mso-wrap-style:square" from="27850,6512" to="33442,8522" o:connectortype="straight" o:gfxdata="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" strokecolor="black [3213]" strokeweight=".25pt">
                   <v:stroke joinstyle="miter"/>
                 </v:line>
-                <v:oval id="Oval 166" o:spid="_x0000_s1112" style="position:absolute;left:35428;top:19924;width:6205;height:2020;visibility:visible;mso-wrap-style:square;v-text-anchor:middle" o:gfxdata="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" filled="f" strokecolor="black [3213]" strokeweight=".25pt">
+                <v:oval id="Oval 166" o:spid="_x0000_s1112" style="position:absolute;left:35428;top:19924;width:6205;height:2020;visibility:visible;mso-wrap-style:square;v-text-anchor:middle" o:gfxdata="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" filled="f" strokecolor="black [3213]" strokeweight=".25pt">
                   <v:stroke joinstyle="miter"/>
                   <v:textbox style="mso-fit-shape-to-text:t" inset="0,0,0,0">
                     <w:txbxContent>
@@ -6730,7 +6754,7 @@
                             <w:sz w:val="18"/>
                             <w:szCs w:val="18"/>
                             <w:u w:val="dotted"/>
-                            <w:rPrChange w:id="13" w:author="Hector Onato" w:date="2022-06-22T21:13:00Z">
+                            <w:rPrChange w:id="15" w:author="Hector Onato" w:date="2022-06-22T21:13:00Z">
                               <w:rPr>
                                 <w:rFonts w:ascii="Calibri Light" w:eastAsia="Calibri" w:hAnsi="Calibri Light" w:cs="Arial"/>
                                 <w:color w:val="000000"/>
@@ -6747,7 +6771,7 @@
                             <w:sz w:val="18"/>
                             <w:szCs w:val="18"/>
                             <w:u w:val="dotted"/>
-                            <w:rPrChange w:id="14" w:author="Hector Onato" w:date="2022-06-22T21:13:00Z">
+                            <w:rPrChange w:id="16" w:author="Hector Onato" w:date="2022-06-22T21:13:00Z">
                               <w:rPr>
                                 <w:rFonts w:ascii="Calibri Light" w:eastAsia="Calibri" w:hAnsi="Calibri Light" w:cs="Arial"/>
                                 <w:color w:val="000000"/>
@@ -6763,10 +6787,10 @@
                     </w:txbxContent>
                   </v:textbox>
                 </v:oval>
-                <v:line id="Straight Connector 172" o:spid="_x0000_s1113" style="position:absolute;flip:y;visibility:visible;mso-wrap-style:square" from="35754,21944" to="38531,25356" o:connectortype="straight" o:gfxdata="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" strokecolor="black [3213]" strokeweight=".25pt">
+                <v:line id="Straight Connector 172" o:spid="_x0000_s1113" style="position:absolute;flip:y;visibility:visible;mso-wrap-style:square" from="35754,21944" to="38531,25356" o:connectortype="straight" o:gfxdata="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" strokecolor="black [3213]" strokeweight=".25pt">
                   <v:stroke joinstyle="miter"/>
                 </v:line>
-                <v:rect id="Rectangle 179" o:spid="_x0000_s1114" style="position:absolute;left:45962;top:49892;width:5179;height:3313;visibility:visible;mso-wrap-style:none;v-text-anchor:middle" o:gfxdata="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" filled="f" strokecolor="black [3213]" strokeweight=".25pt">
+                <v:rect id="Rectangle 179" o:spid="_x0000_s1114" style="position:absolute;left:45962;top:49892;width:5179;height:3313;visibility:visible;mso-wrap-style:none;v-text-anchor:middle" o:gfxdata="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" filled="f" strokecolor="black [3213]" strokeweight=".25pt">
                   <v:textbox style="mso-fit-shape-to-text:t" inset="2.61578mm,2.61578mm,2.61578mm,2.61578mm">
                     <w:txbxContent>
                       <w:p>
@@ -6778,7 +6802,7 @@
                             <w:szCs w:val="18"/>
                           </w:rPr>
                         </w:pPr>
-                        <w:ins w:id="15" w:author="Yan Fung Yenny Hou" w:date="2022-06-19T16:27:00Z">
+                        <w:ins w:id="17" w:author="Yan Fung Yenny Hou" w:date="2022-06-19T16:27:00Z">
                           <w:r>
                             <w:rPr>
                               <w:rFonts w:ascii="Calibri Light" w:eastAsia="Calibri" w:hAnsi="Calibri Light" w:cs="Arial"/>
@@ -6793,13 +6817,13 @@
                     </w:txbxContent>
                   </v:textbox>
                 </v:rect>
-                <v:line id="Straight Connector 180" o:spid="_x0000_s1115" style="position:absolute;visibility:visible;mso-wrap-style:square" from="36141,41481" to="48551,49892" o:connectortype="straight" o:gfxdata="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" strokecolor="black [3213]" strokeweight=".25pt">
+                <v:line id="Straight Connector 180" o:spid="_x0000_s1115" style="position:absolute;visibility:visible;mso-wrap-style:square" from="36141,41481" to="48551,49892" o:connectortype="straight" o:gfxdata="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" strokecolor="black [3213]" strokeweight=".25pt">
                   <v:stroke joinstyle="miter"/>
                 </v:line>
-                <v:line id="Straight Connector 181" o:spid="_x0000_s1116" style="position:absolute;flip:x;visibility:visible;mso-wrap-style:square" from="48551,43365" to="48602,49892" o:connectortype="straight" o:gfxdata="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" strokecolor="black [3213]" strokeweight=".25pt">
+                <v:line id="Straight Connector 181" o:spid="_x0000_s1116" style="position:absolute;flip:x;visibility:visible;mso-wrap-style:square" from="48551,43365" to="48602,49892" o:connectortype="straight" o:gfxdata="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" strokecolor="black [3213]" strokeweight=".25pt">
                   <v:stroke joinstyle="miter"/>
                 </v:line>
-                <v:shape id="Flowchart: Decision 182" o:spid="_x0000_s1117" type="#_x0000_t110" style="position:absolute;left:27708;top:40053;width:8433;height:2857;visibility:visible;mso-wrap-style:none;v-text-anchor:middle" o:gfxdata="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" filled="f" strokecolor="black [3213]" strokeweight=".25pt">
+                <v:shape id="Flowchart: Decision 182" o:spid="_x0000_s1117" type="#_x0000_t110" style="position:absolute;left:27708;top:40053;width:8433;height:2857;visibility:visible;mso-wrap-style:none;v-text-anchor:middle" o:gfxdata="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" filled="f" strokecolor="black [3213]" strokeweight=".25pt">
                   <v:textbox style="mso-fit-shape-to-text:t" inset="0,0,0,0">
                     <w:txbxContent>
                       <w:p>
@@ -6812,7 +6836,7 @@
                             <w:szCs w:val="18"/>
                           </w:rPr>
                         </w:pPr>
-                        <w:ins w:id="16" w:author="Yan Fung Yenny Hou" w:date="2022-06-19T16:28:00Z">
+                        <w:ins w:id="18" w:author="Yan Fung Yenny Hou" w:date="2022-06-19T16:28:00Z">
                           <w:r>
                             <w:rPr>
                               <w:rFonts w:ascii="Calibri Light" w:eastAsia="Calibri" w:hAnsi="Calibri Light" w:cs="Arial"/>
@@ -6827,7 +6851,7 @@
                     </w:txbxContent>
                   </v:textbox>
                 </v:shape>
-                <v:shape id="Flowchart: Decision 183" o:spid="_x0000_s1118" type="#_x0000_t110" style="position:absolute;left:44449;top:40507;width:8306;height:2858;visibility:visible;mso-wrap-style:none;v-text-anchor:middle" o:gfxdata="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" filled="f" strokecolor="black [3213]" strokeweight=".25pt">
+                <v:shape id="Flowchart: Decision 183" o:spid="_x0000_s1118" type="#_x0000_t110" style="position:absolute;left:44449;top:40507;width:8306;height:2858;visibility:visible;mso-wrap-style:none;v-text-anchor:middle" o:gfxdata="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" filled="f" strokecolor="black [3213]" strokeweight=".25pt">
                   <v:textbox style="mso-fit-shape-to-text:t" inset="0,0,0,0">
                     <w:txbxContent>
                       <w:p>
@@ -6840,7 +6864,7 @@
                             <w:szCs w:val="18"/>
                           </w:rPr>
                         </w:pPr>
-                        <w:ins w:id="17" w:author="Yan Fung Yenny Hou" w:date="2022-06-19T16:30:00Z">
+                        <w:ins w:id="19" w:author="Yan Fung Yenny Hou" w:date="2022-06-19T16:30:00Z">
                           <w:r>
                             <w:rPr>
                               <w:rFonts w:ascii="Calibri Light" w:eastAsia="Calibri" w:hAnsi="Calibri Light" w:cs="Arial"/>
@@ -6856,7 +6880,7 @@
                     </w:txbxContent>
                   </v:textbox>
                 </v:shape>
-                <v:rect id="Rectangle 116" o:spid="_x0000_s1119" style="position:absolute;left:30830;top:25213;width:5160;height:3662;visibility:visible;mso-wrap-style:none;v-text-anchor:middle" o:gfxdata="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" filled="f" strokecolor="black [3213]" strokeweight="3pt">
+                <v:rect id="Rectangle 116" o:spid="_x0000_s1119" style="position:absolute;left:30830;top:25213;width:5160;height:3662;visibility:visible;mso-wrap-style:none;v-text-anchor:middle" o:gfxdata="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" filled="f" strokecolor="black [3213]" strokeweight="3pt">
                   <v:stroke linestyle="thinThin"/>
                   <v:textbox style="mso-fit-shape-to-text:t" inset="2.61578mm,2.61578mm,2.61578mm,2.61578mm">
                     <w:txbxContent>
@@ -6870,7 +6894,7 @@
                             <w:szCs w:val="18"/>
                           </w:rPr>
                         </w:pPr>
-                        <w:ins w:id="18" w:author="Yan Fung Yenny Hou" w:date="2022-06-20T18:01:00Z">
+                        <w:ins w:id="20" w:author="Yan Fung Yenny Hou" w:date="2022-06-20T18:01:00Z">
                           <w:r>
                             <w:rPr>
                               <w:rFonts w:ascii="Calibri Light" w:eastAsia="Calibri" w:hAnsi="Calibri Light" w:cs="Arial"/>
@@ -6885,7 +6909,7 @@
                     </w:txbxContent>
                   </v:textbox>
                 </v:rect>
-                <v:shape id="Flowchart: Decision 117" o:spid="_x0000_s1120" type="#_x0000_t110" style="position:absolute;left:31456;top:15513;width:3911;height:3696;visibility:visible;mso-wrap-style:none;v-text-anchor:middle" o:gfxdata="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" filled="f" strokecolor="black [3213]" strokeweight="3pt">
+                <v:shape id="Flowchart: Decision 117" o:spid="_x0000_s1120" type="#_x0000_t110" style="position:absolute;left:31456;top:15513;width:3911;height:3696;visibility:visible;mso-wrap-style:none;v-text-anchor:middle" o:gfxdata="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" filled="f" strokecolor="black [3213]" strokeweight="3pt">
                   <v:stroke linestyle="thinThin"/>
                   <v:textbox style="mso-fit-shape-to-text:t" inset="0,0,0,0">
                     <w:txbxContent>
@@ -6900,7 +6924,7 @@
                             <w:szCs w:val="18"/>
                           </w:rPr>
                         </w:pPr>
-                        <w:ins w:id="19" w:author="Yan Fung Yenny Hou" w:date="2022-06-20T18:02:00Z">
+                        <w:ins w:id="21" w:author="Yan Fung Yenny Hou" w:date="2022-06-20T18:02:00Z">
                           <w:r>
                             <w:rPr>
                               <w:rFonts w:ascii="Calibri Light" w:eastAsia="Calibri" w:hAnsi="Calibri Light" w:cs="Arial"/>
@@ -8332,11 +8356,11 @@
 
 <file path=word/people.xml><?xml version="1.0" encoding="utf-8"?>
 <w15:people xmlns:wpc="http://schemas.microsoft.com/office/word/2010/wordprocessingCanvas" xmlns:cx="http://schemas.microsoft.com/office/drawing/2014/chartex" xmlns:cx1="http://schemas.microsoft.com/office/drawing/2015/9/8/chartex" xmlns:cx2="http://schemas.microsoft.com/office/drawing/2015/10/21/chartex" xmlns:cx3="http://schemas.microsoft.com/office/drawing/2016/5/9/chartex" xmlns:cx4="http://schemas.microsoft.com/office/drawing/2016/5/10/chartex" xmlns:cx5="http://schemas.microsoft.com/office/drawing/2016/5/11/chartex" xmlns:cx6="http://schemas.microsoft.com/office/drawing/2016/5/12/chartex" xmlns:cx7="http://schemas.microsoft.com/office/drawing/2016/5/13/chartex" xmlns:cx8="http://schemas.microsoft.com/office/drawing/2016/5/14/chartex" xmlns:mc="http://schemas.openxmlformats.org/markup-compatibility/2006" xmlns:aink="http://schemas.microsoft.com/office/drawing/2016/ink" xmlns:am3d="http://schemas.microsoft.com/office/drawing/2017/model3d" xmlns:o="urn:schemas-microsoft-com:office:office" xmlns:oel="http://schemas.microsoft.com/office/2019/extlst" xmlns:r="http://schemas.openxmlformats.org/officeDocument/2006/relationships" xmlns:m="http://schemas.openxmlformats.org/officeDocument/2006/math" xmlns:v="urn:schemas-microsoft-com:vml" xmlns:wp14="http://schemas.microsoft.com/office/word/2010/wordprocessingDrawing" xmlns:wp="http://schemas.openxmlformats.org/drawingml/2006/wordprocessingDrawing" xmlns:w10="urn:schemas-microsoft-com:office:word" xmlns:w="http://schemas.openxmlformats.org/wordprocessingml/2006/main" xmlns:w14="http://schemas.microsoft.com/office/word/2010/wordml" xmlns:w15="http://schemas.microsoft.com/office/word/2012/wordml" xmlns:w16cex="http://schemas.microsoft.com/office/word/2018/wordml/cex" xmlns:w16cid="http://schemas.microsoft.com/office/word/2016/wordml/cid" xmlns:w16="http://schemas.microsoft.com/office/word/2018/wordml" xmlns:w16sdtdh="http://schemas.microsoft.com/office/word/2020/wordml/sdtdatahash" xmlns:w16se="http://schemas.microsoft.com/office/word/2015/wordml/symex" xmlns:wpg="http://schemas.microsoft.com/office/word/2010/wordprocessingGroup" xmlns:wpi="http://schemas.microsoft.com/office/word/2010/wordprocessingInk" xmlns:wne="http://schemas.microsoft.com/office/word/2006/wordml" xmlns:wps="http://schemas.microsoft.com/office/word/2010/wordprocessingShape" mc:Ignorable="w14 w15 w16se w16cid w16 w16cex w16sdtdh wp14">
+  <w15:person w15:author="Yan Fung Yenny Hou">
+    <w15:presenceInfo w15:providerId="None" w15:userId="Yan Fung Yenny Hou"/>
+  </w15:person>
   <w15:person w15:author="Hector Onato">
     <w15:presenceInfo w15:providerId="AD" w15:userId="S::honato00@mylangara.ca::3fc037fa-ee57-4aa6-9b7a-923cb1917eb7"/>
-  </w15:person>
-  <w15:person w15:author="Yan Fung Yenny Hou">
-    <w15:presenceInfo w15:providerId="None" w15:userId="Yan Fung Yenny Hou"/>
   </w15:person>
 </w15:people>
 </file>

</xml_diff>

<commit_message>
added mapping on revisedEER word file
</commit_message>
<xml_diff>
--- a/Project Report Template_Group8_revisedEER.docx
+++ b/Project Report Template_Group8_revisedEER.docx
@@ -477,7 +477,6 @@
         <w:pStyle w:val="Heading1"/>
       </w:pPr>
       <w:r>
-        <w:lastRenderedPageBreak/>
         <w:t>EER Modeling Diagram</w:t>
       </w:r>
     </w:p>
@@ -594,7 +593,7 @@
         <mc:AlternateContent>
           <mc:Choice Requires="wpc">
             <w:drawing>
-              <wp:inline distT="0" distB="0" distL="0" distR="0" wp14:anchorId="205EDEB4" wp14:editId="3A9AE2F4">
+              <wp:inline distT="0" distB="0" distL="0" distR="0" wp14:anchorId="205EDEB4" wp14:editId="41378230">
                 <wp:extent cx="7000905" cy="7552055"/>
                 <wp:effectExtent l="0" t="0" r="9525" b="17145"/>
                 <wp:docPr id="1" name="Canvas 1"/>
@@ -625,8 +624,8 @@
                         <wps:cNvSpPr/>
                         <wps:spPr>
                           <a:xfrm>
-                            <a:off x="5903391" y="2552538"/>
-                            <a:ext cx="451225" cy="331210"/>
+                            <a:off x="5903341" y="2552538"/>
+                            <a:ext cx="451225" cy="337560"/>
                           </a:xfrm>
                           <a:prstGeom prst="rect">
                             <a:avLst/>
@@ -689,8 +688,8 @@
                         <wps:cNvSpPr/>
                         <wps:spPr>
                           <a:xfrm>
-                            <a:off x="3443950" y="370768"/>
-                            <a:ext cx="468332" cy="202056"/>
+                            <a:off x="3443920" y="370768"/>
+                            <a:ext cx="468768" cy="211035"/>
                           </a:xfrm>
                           <a:prstGeom prst="ellipse">
                             <a:avLst/>
@@ -790,8 +789,8 @@
                         <wps:cNvSpPr/>
                         <wps:spPr>
                           <a:xfrm>
-                            <a:off x="3145621" y="852207"/>
-                            <a:ext cx="397250" cy="331210"/>
+                            <a:off x="3145582" y="852207"/>
+                            <a:ext cx="396615" cy="337560"/>
                           </a:xfrm>
                           <a:prstGeom prst="rect">
                             <a:avLst/>
@@ -854,8 +853,8 @@
                         <wps:cNvSpPr/>
                         <wps:spPr>
                           <a:xfrm>
-                            <a:off x="2918050" y="276710"/>
-                            <a:ext cx="468767" cy="202054"/>
+                            <a:off x="2918024" y="276710"/>
+                            <a:ext cx="468767" cy="211035"/>
                           </a:xfrm>
                           <a:prstGeom prst="ellipse">
                             <a:avLst/>
@@ -1027,8 +1026,8 @@
                         <wps:cNvSpPr txBox="1"/>
                         <wps:spPr>
                           <a:xfrm>
-                            <a:off x="3431543" y="1874363"/>
-                            <a:ext cx="103505" cy="146050"/>
+                            <a:off x="3431513" y="1874363"/>
+                            <a:ext cx="102870" cy="152400"/>
                           </a:xfrm>
                           <a:prstGeom prst="rect">
                             <a:avLst/>
@@ -1072,8 +1071,8 @@
                         <wps:cNvSpPr txBox="1"/>
                         <wps:spPr>
                           <a:xfrm>
-                            <a:off x="3431543" y="1442566"/>
-                            <a:ext cx="64770" cy="146050"/>
+                            <a:off x="3431513" y="1442566"/>
+                            <a:ext cx="64135" cy="152400"/>
                           </a:xfrm>
                           <a:prstGeom prst="rect">
                             <a:avLst/>
@@ -1117,8 +1116,8 @@
                         <wps:cNvSpPr/>
                         <wps:spPr>
                           <a:xfrm>
-                            <a:off x="4023031" y="2148678"/>
-                            <a:ext cx="468630" cy="201930"/>
+                            <a:off x="4022997" y="2148678"/>
+                            <a:ext cx="468767" cy="211035"/>
                           </a:xfrm>
                           <a:prstGeom prst="ellipse">
                             <a:avLst/>
@@ -1182,8 +1181,8 @@
                         <wps:cNvSpPr/>
                         <wps:spPr>
                           <a:xfrm>
-                            <a:off x="4132100" y="2376538"/>
-                            <a:ext cx="467995" cy="201930"/>
+                            <a:off x="4132064" y="2376538"/>
+                            <a:ext cx="467871" cy="211035"/>
                           </a:xfrm>
                           <a:prstGeom prst="ellipse">
                             <a:avLst/>
@@ -1317,8 +1316,8 @@
                         <wps:cNvSpPr/>
                         <wps:spPr>
                           <a:xfrm>
-                            <a:off x="4427472" y="2578468"/>
-                            <a:ext cx="880108" cy="285749"/>
+                            <a:off x="4427415" y="2578468"/>
+                            <a:ext cx="880108" cy="298448"/>
                           </a:xfrm>
                           <a:prstGeom prst="flowChartDecision">
                             <a:avLst/>
@@ -1481,8 +1480,8 @@
                         <wps:cNvSpPr txBox="1"/>
                         <wps:spPr>
                           <a:xfrm>
-                            <a:off x="4362702" y="2737698"/>
-                            <a:ext cx="64770" cy="146050"/>
+                            <a:off x="4362664" y="2737698"/>
+                            <a:ext cx="64135" cy="152400"/>
                           </a:xfrm>
                           <a:prstGeom prst="rect">
                             <a:avLst/>
@@ -1526,8 +1525,8 @@
                         <wps:cNvSpPr txBox="1"/>
                         <wps:spPr>
                           <a:xfrm>
-                            <a:off x="5333506" y="2737698"/>
-                            <a:ext cx="79375" cy="146050"/>
+                            <a:off x="5333460" y="2737698"/>
+                            <a:ext cx="79375" cy="152400"/>
                           </a:xfrm>
                           <a:prstGeom prst="rect">
                             <a:avLst/>
@@ -1571,8 +1570,8 @@
                         <wps:cNvSpPr/>
                         <wps:spPr>
                           <a:xfrm>
-                            <a:off x="4642430" y="1790349"/>
-                            <a:ext cx="587308" cy="202055"/>
+                            <a:off x="4642390" y="1790349"/>
+                            <a:ext cx="587308" cy="211035"/>
                           </a:xfrm>
                           <a:prstGeom prst="ellipse">
                             <a:avLst/>
@@ -1683,8 +1682,8 @@
                         <wps:cNvSpPr/>
                         <wps:spPr>
                           <a:xfrm>
-                            <a:off x="4454584" y="1486458"/>
-                            <a:ext cx="548691" cy="202054"/>
+                            <a:off x="4454546" y="1486458"/>
+                            <a:ext cx="548692" cy="211035"/>
                           </a:xfrm>
                           <a:prstGeom prst="ellipse">
                             <a:avLst/>
@@ -1748,8 +1747,8 @@
                         <wps:cNvSpPr/>
                         <wps:spPr>
                           <a:xfrm>
-                            <a:off x="4619869" y="1213912"/>
-                            <a:ext cx="416004" cy="201930"/>
+                            <a:off x="4619829" y="1213912"/>
+                            <a:ext cx="415785" cy="211035"/>
                           </a:xfrm>
                           <a:prstGeom prst="ellipse">
                             <a:avLst/>
@@ -1813,8 +1812,8 @@
                         <wps:cNvSpPr/>
                         <wps:spPr>
                           <a:xfrm>
-                            <a:off x="5075045" y="1284404"/>
-                            <a:ext cx="438235" cy="202054"/>
+                            <a:off x="5075001" y="1284404"/>
+                            <a:ext cx="438235" cy="211035"/>
                           </a:xfrm>
                           <a:prstGeom prst="ellipse">
                             <a:avLst/>
@@ -1986,8 +1985,8 @@
                         <wps:cNvSpPr/>
                         <wps:spPr>
                           <a:xfrm>
-                            <a:off x="5122680" y="836092"/>
-                            <a:ext cx="762357" cy="398722"/>
+                            <a:off x="5122636" y="836092"/>
+                            <a:ext cx="762423" cy="421172"/>
                           </a:xfrm>
                           <a:prstGeom prst="ellipse">
                             <a:avLst/>
@@ -2051,8 +2050,8 @@
                         <wps:cNvSpPr/>
                         <wps:spPr>
                           <a:xfrm>
-                            <a:off x="6199038" y="1995439"/>
-                            <a:ext cx="580653" cy="202054"/>
+                            <a:off x="6198984" y="1995439"/>
+                            <a:ext cx="580124" cy="211035"/>
                           </a:xfrm>
                           <a:prstGeom prst="ellipse">
                             <a:avLst/>
@@ -2152,8 +2151,8 @@
                         <wps:cNvSpPr/>
                         <wps:spPr>
                           <a:xfrm>
-                            <a:off x="5878677" y="1602741"/>
-                            <a:ext cx="438150" cy="201930"/>
+                            <a:off x="5878627" y="1602741"/>
+                            <a:ext cx="438236" cy="211035"/>
                           </a:xfrm>
                           <a:prstGeom prst="ellipse">
                             <a:avLst/>
@@ -2217,8 +2216,8 @@
                         <wps:cNvSpPr/>
                         <wps:spPr>
                           <a:xfrm>
-                            <a:off x="6415681" y="1602741"/>
-                            <a:ext cx="438150" cy="201930"/>
+                            <a:off x="6415627" y="1602741"/>
+                            <a:ext cx="438236" cy="211035"/>
                           </a:xfrm>
                           <a:prstGeom prst="ellipse">
                             <a:avLst/>
@@ -2282,8 +2281,8 @@
                         <wps:cNvSpPr/>
                         <wps:spPr>
                           <a:xfrm>
-                            <a:off x="6096414" y="1371115"/>
-                            <a:ext cx="556774" cy="202054"/>
+                            <a:off x="6096362" y="1371115"/>
+                            <a:ext cx="556774" cy="211035"/>
                           </a:xfrm>
                           <a:prstGeom prst="ellipse">
                             <a:avLst/>
@@ -2491,8 +2490,8 @@
                         <wps:cNvSpPr/>
                         <wps:spPr>
                           <a:xfrm>
-                            <a:off x="2295809" y="2572290"/>
-                            <a:ext cx="436878" cy="285749"/>
+                            <a:off x="2295789" y="2572290"/>
+                            <a:ext cx="435608" cy="298447"/>
                           </a:xfrm>
                           <a:prstGeom prst="flowChartDecision">
                             <a:avLst/>
@@ -2592,8 +2591,8 @@
                         <wps:cNvSpPr/>
                         <wps:spPr>
                           <a:xfrm>
-                            <a:off x="1289277" y="2548023"/>
-                            <a:ext cx="590290" cy="331210"/>
+                            <a:off x="1289265" y="2548023"/>
+                            <a:ext cx="590290" cy="337560"/>
                           </a:xfrm>
                           <a:prstGeom prst="rect">
                             <a:avLst/>
@@ -2656,8 +2655,8 @@
                         <wps:cNvSpPr txBox="1"/>
                         <wps:spPr>
                           <a:xfrm>
-                            <a:off x="2774919" y="2537150"/>
-                            <a:ext cx="79375" cy="146050"/>
+                            <a:off x="2774895" y="2537150"/>
+                            <a:ext cx="79375" cy="152400"/>
                           </a:xfrm>
                           <a:prstGeom prst="rect">
                             <a:avLst/>
@@ -2701,8 +2700,8 @@
                         <wps:cNvSpPr txBox="1"/>
                         <wps:spPr>
                           <a:xfrm>
-                            <a:off x="2151830" y="2535607"/>
-                            <a:ext cx="103505" cy="146050"/>
+                            <a:off x="2151812" y="2535607"/>
+                            <a:ext cx="102870" cy="152400"/>
                           </a:xfrm>
                           <a:prstGeom prst="rect">
                             <a:avLst/>
@@ -2746,8 +2745,8 @@
                         <wps:cNvSpPr/>
                         <wps:spPr>
                           <a:xfrm>
-                            <a:off x="1544186" y="2056928"/>
-                            <a:ext cx="468630" cy="201930"/>
+                            <a:off x="1544172" y="2056928"/>
+                            <a:ext cx="468767" cy="211035"/>
                           </a:xfrm>
                           <a:prstGeom prst="ellipse">
                             <a:avLst/>
@@ -2811,8 +2810,8 @@
                         <wps:cNvSpPr/>
                         <wps:spPr>
                           <a:xfrm>
-                            <a:off x="726572" y="1934955"/>
-                            <a:ext cx="653762" cy="398722"/>
+                            <a:off x="726566" y="1934955"/>
+                            <a:ext cx="653762" cy="421172"/>
                           </a:xfrm>
                           <a:prstGeom prst="ellipse">
                             <a:avLst/>
@@ -2861,17 +2860,7 @@
                                     <w:szCs w:val="18"/>
                                     <w:u w:val="single"/>
                                   </w:rPr>
-                                  <w:t>member</w:t>
-                                </w:r>
-                                <w:r>
-                                  <w:rPr>
-                                    <w:rFonts w:ascii="Calibri Light" w:eastAsia="Calibri" w:hAnsi="Calibri Light" w:cs="Arial"/>
-                                    <w:color w:val="000000"/>
-                                    <w:sz w:val="18"/>
-                                    <w:szCs w:val="18"/>
-                                    <w:u w:val="single"/>
-                                  </w:rPr>
-                                  <w:t xml:space="preserve"> </w:t>
+                                  <w:t xml:space="preserve">member </w:t>
                                 </w:r>
                               </w:ins>
                               <w:r>
@@ -3352,8 +3341,8 @@
                         <wps:cNvSpPr/>
                         <wps:spPr>
                           <a:xfrm>
-                            <a:off x="861107" y="4005309"/>
-                            <a:ext cx="594100" cy="331210"/>
+                            <a:off x="861095" y="4005309"/>
+                            <a:ext cx="593465" cy="337560"/>
                           </a:xfrm>
                           <a:prstGeom prst="rect">
                             <a:avLst/>
@@ -3416,8 +3405,8 @@
                         <wps:cNvSpPr/>
                         <wps:spPr>
                           <a:xfrm>
-                            <a:off x="1628211" y="4011988"/>
-                            <a:ext cx="553460" cy="331210"/>
+                            <a:off x="1628176" y="4011988"/>
+                            <a:ext cx="552825" cy="337560"/>
                           </a:xfrm>
                           <a:prstGeom prst="rect">
                             <a:avLst/>
@@ -3480,8 +3469,8 @@
                         <wps:cNvSpPr/>
                         <wps:spPr>
                           <a:xfrm>
-                            <a:off x="489486" y="4658089"/>
-                            <a:ext cx="732790" cy="448112"/>
+                            <a:off x="489482" y="4658089"/>
+                            <a:ext cx="732789" cy="470566"/>
                           </a:xfrm>
                           <a:prstGeom prst="ellipse">
                             <a:avLst/>
@@ -3546,7 +3535,7 @@
                         <wps:spPr>
                           <a:xfrm>
                             <a:off x="45875" y="5523061"/>
-                            <a:ext cx="680703" cy="202054"/>
+                            <a:ext cx="680702" cy="211035"/>
                           </a:xfrm>
                           <a:prstGeom prst="ellipse">
                             <a:avLst/>
@@ -3610,8 +3599,8 @@
                         <wps:cNvSpPr/>
                         <wps:spPr>
                           <a:xfrm>
-                            <a:off x="236636" y="5864559"/>
-                            <a:ext cx="680085" cy="201930"/>
+                            <a:off x="236634" y="5864559"/>
+                            <a:ext cx="679805" cy="211035"/>
                           </a:xfrm>
                           <a:prstGeom prst="ellipse">
                             <a:avLst/>
@@ -3675,8 +3664,8 @@
                         <wps:cNvSpPr/>
                         <wps:spPr>
                           <a:xfrm>
-                            <a:off x="1159928" y="5499434"/>
-                            <a:ext cx="680085" cy="201930"/>
+                            <a:off x="1159918" y="5499434"/>
+                            <a:ext cx="679805" cy="211035"/>
                           </a:xfrm>
                           <a:prstGeom prst="ellipse">
                             <a:avLst/>
@@ -3740,8 +3729,8 @@
                         <wps:cNvSpPr/>
                         <wps:spPr>
                           <a:xfrm>
-                            <a:off x="982003" y="5864559"/>
-                            <a:ext cx="680085" cy="201930"/>
+                            <a:off x="981995" y="5864559"/>
+                            <a:ext cx="679805" cy="211035"/>
                           </a:xfrm>
                           <a:prstGeom prst="ellipse">
                             <a:avLst/>
@@ -4065,8 +4054,8 @@
                         <wps:cNvSpPr txBox="1"/>
                         <wps:spPr>
                           <a:xfrm>
-                            <a:off x="4931687" y="4343198"/>
-                            <a:ext cx="79375" cy="146050"/>
+                            <a:off x="4931645" y="4343198"/>
+                            <a:ext cx="79375" cy="152400"/>
                           </a:xfrm>
                           <a:prstGeom prst="rect">
                             <a:avLst/>
@@ -4110,8 +4099,8 @@
                         <wps:cNvSpPr txBox="1"/>
                         <wps:spPr>
                           <a:xfrm>
-                            <a:off x="4910181" y="3865938"/>
-                            <a:ext cx="64770" cy="146050"/>
+                            <a:off x="4910139" y="3865938"/>
+                            <a:ext cx="64135" cy="152400"/>
                           </a:xfrm>
                           <a:prstGeom prst="rect">
                             <a:avLst/>
@@ -4155,8 +4144,8 @@
                         <wps:cNvSpPr/>
                         <wps:spPr>
                           <a:xfrm>
-                            <a:off x="3883616" y="5890295"/>
-                            <a:ext cx="809119" cy="398722"/>
+                            <a:off x="3883582" y="5890295"/>
+                            <a:ext cx="809119" cy="421172"/>
                           </a:xfrm>
                           <a:prstGeom prst="ellipse">
                             <a:avLst/>
@@ -4311,8 +4300,8 @@
                         <wps:cNvSpPr/>
                         <wps:spPr>
                           <a:xfrm>
-                            <a:off x="5308792" y="5977788"/>
-                            <a:ext cx="468630" cy="201930"/>
+                            <a:off x="5308746" y="5977788"/>
+                            <a:ext cx="468767" cy="211035"/>
                           </a:xfrm>
                           <a:prstGeom prst="ellipse">
                             <a:avLst/>
@@ -4376,8 +4365,8 @@
                         <wps:cNvSpPr/>
                         <wps:spPr>
                           <a:xfrm>
-                            <a:off x="2181671" y="4470117"/>
-                            <a:ext cx="736379" cy="398723"/>
+                            <a:off x="2181653" y="4470117"/>
+                            <a:ext cx="736380" cy="421174"/>
                           </a:xfrm>
                           <a:prstGeom prst="ellipse">
                             <a:avLst/>
@@ -4452,8 +4441,8 @@
                         <wps:cNvSpPr/>
                         <wps:spPr>
                           <a:xfrm>
-                            <a:off x="4795897" y="6001036"/>
-                            <a:ext cx="467870" cy="202054"/>
+                            <a:off x="4795855" y="6001036"/>
+                            <a:ext cx="467870" cy="211035"/>
                           </a:xfrm>
                           <a:prstGeom prst="ellipse">
                             <a:avLst/>
@@ -4556,8 +4545,8 @@
                         </wps:cNvCnPr>
                         <wps:spPr>
                           <a:xfrm flipV="1">
-                            <a:off x="2549861" y="4148184"/>
-                            <a:ext cx="221013" cy="321933"/>
+                            <a:off x="2549833" y="4301219"/>
+                            <a:ext cx="220993" cy="168898"/>
                           </a:xfrm>
                           <a:prstGeom prst="line">
                             <a:avLst/>
@@ -4589,8 +4578,8 @@
                         <wps:cNvSpPr txBox="1"/>
                         <wps:spPr>
                           <a:xfrm>
-                            <a:off x="3683460" y="4002134"/>
-                            <a:ext cx="79375" cy="146050"/>
+                            <a:off x="3683428" y="4002134"/>
+                            <a:ext cx="79375" cy="152400"/>
                           </a:xfrm>
                           <a:prstGeom prst="rect">
                             <a:avLst/>
@@ -4634,8 +4623,8 @@
                         <wps:cNvSpPr txBox="1"/>
                         <wps:spPr>
                           <a:xfrm>
-                            <a:off x="3180220" y="3805383"/>
-                            <a:ext cx="103505" cy="146050"/>
+                            <a:off x="3180192" y="3805383"/>
+                            <a:ext cx="102870" cy="152400"/>
                           </a:xfrm>
                           <a:prstGeom prst="rect">
                             <a:avLst/>
@@ -4715,8 +4704,8 @@
                         <wps:cNvSpPr/>
                         <wps:spPr>
                           <a:xfrm>
-                            <a:off x="2385664" y="478764"/>
-                            <a:ext cx="467870" cy="202054"/>
+                            <a:off x="2385644" y="478764"/>
+                            <a:ext cx="467870" cy="211035"/>
                           </a:xfrm>
                           <a:prstGeom prst="ellipse">
                             <a:avLst/>
@@ -4827,8 +4816,8 @@
                         <wps:cNvSpPr/>
                         <wps:spPr>
                           <a:xfrm>
-                            <a:off x="3542841" y="1992404"/>
-                            <a:ext cx="620535" cy="202054"/>
+                            <a:off x="3542811" y="1992404"/>
+                            <a:ext cx="620535" cy="211035"/>
                           </a:xfrm>
                           <a:prstGeom prst="ellipse">
                             <a:avLst/>
@@ -4946,8 +4935,8 @@
                         <wps:cNvSpPr/>
                         <wps:spPr>
                           <a:xfrm>
-                            <a:off x="4596220" y="4989299"/>
-                            <a:ext cx="517900" cy="331210"/>
+                            <a:off x="4596180" y="4989299"/>
+                            <a:ext cx="517900" cy="337560"/>
                           </a:xfrm>
                           <a:prstGeom prst="rect">
                             <a:avLst/>
@@ -5084,8 +5073,8 @@
                         <wps:cNvSpPr/>
                         <wps:spPr>
                           <a:xfrm>
-                            <a:off x="2770874" y="4005309"/>
-                            <a:ext cx="843278" cy="285749"/>
+                            <a:off x="2770838" y="4005309"/>
+                            <a:ext cx="843278" cy="591820"/>
                           </a:xfrm>
                           <a:prstGeom prst="flowChartDecision">
                             <a:avLst/>
@@ -5151,8 +5140,8 @@
                         <wps:cNvSpPr/>
                         <wps:spPr>
                           <a:xfrm>
-                            <a:off x="4444933" y="4050772"/>
-                            <a:ext cx="830578" cy="285747"/>
+                            <a:off x="4444895" y="4050772"/>
+                            <a:ext cx="829308" cy="298449"/>
                           </a:xfrm>
                           <a:prstGeom prst="flowChartDecision">
                             <a:avLst/>
@@ -5219,8 +5208,8 @@
                         <wps:cNvSpPr/>
                         <wps:spPr>
                           <a:xfrm>
-                            <a:off x="3083058" y="2521365"/>
-                            <a:ext cx="515996" cy="366136"/>
+                            <a:off x="3083006" y="2521365"/>
+                            <a:ext cx="515996" cy="372486"/>
                           </a:xfrm>
                           <a:prstGeom prst="rect">
                             <a:avLst/>
@@ -5286,8 +5275,8 @@
                         <wps:cNvSpPr/>
                         <wps:spPr>
                           <a:xfrm>
-                            <a:off x="3145620" y="1551373"/>
-                            <a:ext cx="391160" cy="369570"/>
+                            <a:off x="3145594" y="1551373"/>
+                            <a:ext cx="391160" cy="383540"/>
                           </a:xfrm>
                           <a:prstGeom prst="flowChartDecision">
                             <a:avLst/>
@@ -5357,7 +5346,7 @@
           </mc:Choice>
           <mc:Fallback>
             <w:pict>
-              <v:group w14:anchorId="205EDEB4" id="Canvas 1" o:spid="_x0000_s1026" editas="canvas" style="width:551.25pt;height:594.65pt;mso-position-horizontal-relative:char;mso-position-vertical-relative:line" coordsize="70008,75520" o:gfxdata="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">
+              <v:group w14:anchorId="205EDEB4" id="Canvas 1" o:spid="_x0000_s1026" editas="canvas" style="width:551.25pt;height:594.65pt;mso-position-horizontal-relative:char;mso-position-vertical-relative:line" coordsize="70008,75520" o:gfxdata="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">
                 <v:shapetype id="_x0000_t75" coordsize="21600,21600" o:spt="75" o:preferrelative="t" path="m@4@5l@4@11@9@11@9@5xe" filled="f" stroked="f">
                   <v:stroke joinstyle="miter"/>
                   <v:formulas>
@@ -5381,7 +5370,7 @@
                   <v:fill o:detectmouseclick="t"/>
                   <v:path o:connecttype="none"/>
                 </v:shape>
-                <v:rect id="Rectangle 77" o:spid="_x0000_s1028" style="position:absolute;left:59033;top:25525;width:4513;height:3312;visibility:visible;mso-wrap-style:none;v-text-anchor:middle" o:gfxdata="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" filled="f" strokecolor="black [3213]" strokeweight=".25pt">
+                <v:rect id="Rectangle 77" o:spid="_x0000_s1028" style="position:absolute;left:59033;top:25525;width:4512;height:3375;visibility:visible;mso-wrap-style:none;v-text-anchor:middle" o:gfxdata="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" filled="f" strokecolor="black [3213]" strokeweight=".25pt">
                   <v:textbox style="mso-fit-shape-to-text:t" inset="2.61578mm,2.61578mm,2.61578mm,2.61578mm">
                     <w:txbxContent>
                       <w:p>
@@ -5406,7 +5395,7 @@
                     </w:txbxContent>
                   </v:textbox>
                 </v:rect>
-                <v:oval id="Oval 81" o:spid="_x0000_s1029" style="position:absolute;left:34439;top:3707;width:4683;height:2021;visibility:visible;mso-wrap-style:square;v-text-anchor:middle" o:gfxdata="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" filled="f" strokecolor="black [3213]" strokeweight=".25pt">
+                <v:oval id="Oval 81" o:spid="_x0000_s1029" style="position:absolute;left:34439;top:3707;width:4687;height:2111;visibility:visible;mso-wrap-style:square;v-text-anchor:middle" o:gfxdata="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" filled="f" strokecolor="black [3213]" strokeweight=".25pt">
                   <v:stroke joinstyle="miter"/>
                   <v:textbox style="mso-fit-shape-to-text:t" inset="0,0,0,0">
                     <w:txbxContent>
@@ -5433,10 +5422,10 @@
                     </w:txbxContent>
                   </v:textbox>
                 </v:oval>
-                <v:line id="Straight Connector 82" o:spid="_x0000_s1030" style="position:absolute;flip:y;visibility:visible;mso-wrap-style:square" from="33442,5728" to="36781,8522" o:connectortype="straight" o:gfxdata="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" strokecolor="black [3213]" strokeweight=".25pt">
+                <v:line id="Straight Connector 82" o:spid="_x0000_s1030" style="position:absolute;flip:y;visibility:visible;mso-wrap-style:square" from="33442,5728" to="36781,8522" o:connectortype="straight" o:gfxdata="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" strokecolor="black [3213]" strokeweight=".25pt">
                   <v:stroke joinstyle="miter"/>
                 </v:line>
-                <v:rect id="Rectangle 86" o:spid="_x0000_s1031" style="position:absolute;left:31456;top:8522;width:3972;height:3312;visibility:visible;mso-wrap-style:none;v-text-anchor:middle" o:gfxdata="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" filled="f" strokecolor="black [3213]" strokeweight=".25pt">
+                <v:rect id="Rectangle 86" o:spid="_x0000_s1031" style="position:absolute;left:31455;top:8522;width:3966;height:3375;visibility:visible;mso-wrap-style:none;v-text-anchor:middle" o:gfxdata="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" filled="f" strokecolor="black [3213]" strokeweight=".25pt">
                   <v:textbox style="mso-fit-shape-to-text:t" inset="2.61578mm,2.61578mm,2.61578mm,2.61578mm">
                     <w:txbxContent>
                       <w:p>
@@ -5461,7 +5450,7 @@
                     </w:txbxContent>
                   </v:textbox>
                 </v:rect>
-                <v:oval id="Oval 88" o:spid="_x0000_s1032" style="position:absolute;left:29180;top:2767;width:4688;height:2020;visibility:visible;mso-wrap-style:square;v-text-anchor:middle" o:gfxdata="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" filled="f" strokecolor="black [3213]" strokeweight=".25pt">
+                <v:oval id="Oval 88" o:spid="_x0000_s1032" style="position:absolute;left:29180;top:2767;width:4687;height:2110;visibility:visible;mso-wrap-style:square;v-text-anchor:middle" o:gfxdata="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" filled="f" strokecolor="black [3213]" strokeweight=".25pt">
                   <v:stroke joinstyle="miter"/>
                   <v:textbox style="mso-fit-shape-to-text:t" inset="0,0,0,0">
                     <w:txbxContent>
@@ -5488,20 +5477,20 @@
                     </w:txbxContent>
                   </v:textbox>
                 </v:oval>
-                <v:line id="Straight Connector 90" o:spid="_x0000_s1033" style="position:absolute;flip:x y;visibility:visible;mso-wrap-style:square" from="31524,4787" to="33442,8522" o:connectortype="straight" o:gfxdata="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" strokecolor="black [3213]" strokeweight=".25pt">
+                <v:line id="Straight Connector 90" o:spid="_x0000_s1033" style="position:absolute;flip:x y;visibility:visible;mso-wrap-style:square" from="31524,4787" to="33442,8522" o:connectortype="straight" o:gfxdata="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" strokecolor="black [3213]" strokeweight=".25pt">
                   <v:stroke joinstyle="miter"/>
                 </v:line>
-                <v:line id="Straight Connector 91" o:spid="_x0000_s1034" style="position:absolute;flip:x;visibility:visible;mso-wrap-style:square" from="33412,11834" to="33442,15513" o:connectortype="straight" o:gfxdata="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" strokecolor="black [3213]" strokeweight="3pt">
+                <v:line id="Straight Connector 91" o:spid="_x0000_s1034" style="position:absolute;flip:x;visibility:visible;mso-wrap-style:square" from="33412,11834" to="33442,15513" o:connectortype="straight" o:gfxdata="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" strokecolor="black [3213]" strokeweight="3pt">
                   <v:stroke linestyle="thinThin" joinstyle="miter"/>
                 </v:line>
-                <v:line id="Straight Connector 93" o:spid="_x0000_s1035" style="position:absolute;flip:x;visibility:visible;mso-wrap-style:square" from="33410,19209" to="33412,25213" o:connectortype="straight" o:gfxdata="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" strokecolor="black [3213]" strokeweight="3pt">
+                <v:line id="Straight Connector 93" o:spid="_x0000_s1035" style="position:absolute;flip:x;visibility:visible;mso-wrap-style:square" from="33410,19209" to="33412,25213" o:connectortype="straight" o:gfxdata="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" strokecolor="black [3213]" strokeweight="3pt">
                   <v:stroke linestyle="thinThin" joinstyle="miter"/>
                 </v:line>
                 <v:shapetype id="_x0000_t202" coordsize="21600,21600" o:spt="202" path="m,l,21600r21600,l21600,xe">
                   <v:stroke joinstyle="miter"/>
                   <v:path gradientshapeok="t" o:connecttype="rect"/>
                 </v:shapetype>
-                <v:shape id="Text Box 15" o:spid="_x0000_s1036" type="#_x0000_t202" style="position:absolute;left:34315;top:18743;width:1035;height:1461;visibility:visible;mso-wrap-style:none;v-text-anchor:top" o:gfxdata="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" filled="f" stroked="f" strokeweight=".5pt">
+                <v:shape id="Text Box 15" o:spid="_x0000_s1036" type="#_x0000_t202" style="position:absolute;left:34315;top:18743;width:1028;height:1524;visibility:visible;mso-wrap-style:none;v-text-anchor:top" o:gfxdata="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" filled="f" stroked="f" strokeweight=".5pt">
                   <v:textbox style="mso-fit-shape-to-text:t" inset="0,0,0,0">
                     <w:txbxContent>
                       <w:p>
@@ -5525,7 +5514,7 @@
                     </w:txbxContent>
                   </v:textbox>
                 </v:shape>
-                <v:shape id="Text Box 15" o:spid="_x0000_s1037" type="#_x0000_t202" style="position:absolute;left:34315;top:14425;width:648;height:1461;visibility:visible;mso-wrap-style:none;v-text-anchor:top" o:gfxdata="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" filled="f" stroked="f" strokeweight=".5pt">
+                <v:shape id="Text Box 15" o:spid="_x0000_s1037" type="#_x0000_t202" style="position:absolute;left:34315;top:14425;width:641;height:1524;visibility:visible;mso-wrap-style:none;v-text-anchor:top" o:gfxdata="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" filled="f" stroked="f" strokeweight=".5pt">
                   <v:textbox style="mso-fit-shape-to-text:t" inset="0,0,0,0">
                     <w:txbxContent>
                       <w:p>
@@ -5549,7 +5538,7 @@
                     </w:txbxContent>
                   </v:textbox>
                 </v:shape>
-                <v:oval id="Oval 96" o:spid="_x0000_s1038" style="position:absolute;left:40230;top:21486;width:4686;height:2020;visibility:visible;mso-wrap-style:square;v-text-anchor:middle" o:gfxdata="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" filled="f" strokecolor="black [3213]" strokeweight=".25pt">
+                <v:oval id="Oval 96" o:spid="_x0000_s1038" style="position:absolute;left:40229;top:21486;width:4688;height:2111;visibility:visible;mso-wrap-style:square;v-text-anchor:middle" o:gfxdata="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" filled="f" strokecolor="black [3213]" strokeweight=".25pt">
                   <v:stroke joinstyle="miter"/>
                   <v:textbox style="mso-fit-shape-to-text:t" inset="0,0,0,0">
                     <w:txbxContent>
@@ -5576,7 +5565,7 @@
                     </w:txbxContent>
                   </v:textbox>
                 </v:oval>
-                <v:oval id="Oval 97" o:spid="_x0000_s1039" style="position:absolute;left:41321;top:23765;width:4679;height:2019;visibility:visible;mso-wrap-style:square;v-text-anchor:middle" o:gfxdata="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" filled="f" strokecolor="black [3213]" strokeweight=".25pt">
+                <v:oval id="Oval 97" o:spid="_x0000_s1039" style="position:absolute;left:41320;top:23765;width:4679;height:2110;visibility:visible;mso-wrap-style:square;v-text-anchor:middle" o:gfxdata="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" filled="f" strokecolor="black [3213]" strokeweight=".25pt">
                   <v:stroke joinstyle="miter"/>
                   <v:textbox style="mso-fit-shape-to-text:t" inset="0,0,0,0">
                     <w:txbxContent>
@@ -5603,17 +5592,17 @@
                     </w:txbxContent>
                   </v:textbox>
                 </v:oval>
-                <v:line id="Straight Connector 98" o:spid="_x0000_s1040" style="position:absolute;flip:y;visibility:visible;mso-wrap-style:square" from="35754,24775" to="41321,25480" o:connectortype="straight" o:gfxdata="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" strokecolor="black [3213]" strokeweight=".25pt">
+                <v:line id="Straight Connector 98" o:spid="_x0000_s1040" style="position:absolute;flip:y;visibility:visible;mso-wrap-style:square" from="35754,24775" to="41321,25480" o:connectortype="straight" o:gfxdata="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" strokecolor="black [3213]" strokeweight=".25pt">
                   <v:stroke joinstyle="miter"/>
                 </v:line>
-                <v:line id="Straight Connector 99" o:spid="_x0000_s1041" style="position:absolute;flip:y;visibility:visible;mso-wrap-style:square" from="35754,23210" to="40916,25480" o:connectortype="straight" o:gfxdata="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" strokecolor="black [3213]" strokeweight=".25pt">
+                <v:line id="Straight Connector 99" o:spid="_x0000_s1041" style="position:absolute;flip:y;visibility:visible;mso-wrap-style:square" from="35754,23210" to="40916,25480" o:connectortype="straight" o:gfxdata="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" strokecolor="black [3213]" strokeweight=".25pt">
                   <v:stroke joinstyle="miter"/>
                 </v:line>
                 <v:shapetype id="_x0000_t110" coordsize="21600,21600" o:spt="110" path="m10800,l,10800,10800,21600,21600,10800xe">
                   <v:stroke joinstyle="miter"/>
                   <v:path gradientshapeok="t" o:connecttype="rect" textboxrect="5400,5400,16200,16200"/>
                 </v:shapetype>
-                <v:shape id="Flowchart: Decision 100" o:spid="_x0000_s1042" type="#_x0000_t110" style="position:absolute;left:44274;top:25784;width:8801;height:2858;visibility:visible;mso-wrap-style:none;v-text-anchor:middle" o:gfxdata="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" filled="f" strokecolor="black [3213]" strokeweight=".25pt">
+                <v:shape id="Flowchart: Decision 100" o:spid="_x0000_s1042" type="#_x0000_t110" style="position:absolute;left:44274;top:25784;width:8801;height:2985;visibility:visible;mso-wrap-style:none;v-text-anchor:middle" o:gfxdata="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" filled="f" strokecolor="black [3213]" strokeweight=".25pt">
                   <v:textbox style="mso-fit-shape-to-text:t" inset="0,0,0,0">
                     <w:txbxContent>
                       <w:p>
@@ -5666,13 +5655,13 @@
                     </w:txbxContent>
                   </v:textbox>
                 </v:shape>
-                <v:line id="Straight Connector 101" o:spid="_x0000_s1043" style="position:absolute;visibility:visible;mso-wrap-style:square" from="35990,27044" to="44274,27213" o:connectortype="straight" o:gfxdata="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" strokecolor="black [3213]" strokeweight=".25pt">
+                <v:line id="Straight Connector 101" o:spid="_x0000_s1043" style="position:absolute;visibility:visible;mso-wrap-style:square" from="35990,27044" to="44274,27213" o:connectortype="straight" o:gfxdata="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" strokecolor="black [3213]" strokeweight=".25pt">
                   <v:stroke joinstyle="miter"/>
                 </v:line>
-                <v:line id="Straight Connector 103" o:spid="_x0000_s1044" style="position:absolute;flip:y;visibility:visible;mso-wrap-style:square" from="53380,27181" to="59033,27213" o:connectortype="straight" o:gfxdata="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" strokecolor="black [3213]" strokeweight="3pt">
+                <v:line id="Straight Connector 103" o:spid="_x0000_s1044" style="position:absolute;flip:y;visibility:visible;mso-wrap-style:square" from="53380,27181" to="59033,27213" o:connectortype="straight" o:gfxdata="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" strokecolor="black [3213]" strokeweight="3pt">
                   <v:stroke linestyle="thinThin" joinstyle="miter"/>
                 </v:line>
-                <v:shape id="Text Box 15" o:spid="_x0000_s1045" type="#_x0000_t202" style="position:absolute;left:43627;top:27376;width:647;height:1461;visibility:visible;mso-wrap-style:none;v-text-anchor:top" o:gfxdata="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" filled="f" stroked="f" strokeweight=".5pt">
+                <v:shape id="Text Box 15" o:spid="_x0000_s1045" type="#_x0000_t202" style="position:absolute;left:43626;top:27376;width:641;height:1524;visibility:visible;mso-wrap-style:none;v-text-anchor:top" o:gfxdata="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" filled="f" stroked="f" strokeweight=".5pt">
                   <v:textbox style="mso-fit-shape-to-text:t" inset="0,0,0,0">
                     <w:txbxContent>
                       <w:p>
@@ -5696,7 +5685,7 @@
                     </w:txbxContent>
                   </v:textbox>
                 </v:shape>
-                <v:shape id="Text Box 15" o:spid="_x0000_s1046" type="#_x0000_t202" style="position:absolute;left:53335;top:27376;width:793;height:1461;visibility:visible;mso-wrap-style:none;v-text-anchor:top" o:gfxdata="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" filled="f" stroked="f" strokeweight=".5pt">
+                <v:shape id="Text Box 15" o:spid="_x0000_s1046" type="#_x0000_t202" style="position:absolute;left:53334;top:27376;width:794;height:1524;visibility:visible;mso-wrap-style:none;v-text-anchor:top" o:gfxdata="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" filled="f" stroked="f" strokeweight=".5pt">
                   <v:textbox style="mso-fit-shape-to-text:t" inset="0,0,0,0">
                     <w:txbxContent>
                       <w:p>
@@ -5720,7 +5709,7 @@
                     </w:txbxContent>
                   </v:textbox>
                 </v:shape>
-                <v:oval id="Oval 106" o:spid="_x0000_s1047" style="position:absolute;left:46424;top:17903;width:5873;height:2021;visibility:visible;mso-wrap-style:square;v-text-anchor:middle" o:gfxdata="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" filled="f" strokecolor="black [3213]" strokeweight=".25pt">
+                <v:oval id="Oval 106" o:spid="_x0000_s1047" style="position:absolute;left:46423;top:17903;width:5873;height:2110;visibility:visible;mso-wrap-style:square;v-text-anchor:middle" o:gfxdata="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" filled="f" strokecolor="black [3213]" strokeweight=".25pt">
                   <v:stroke joinstyle="miter"/>
                   <v:textbox style="mso-fit-shape-to-text:t" inset="0,0,0,0">
                     <w:txbxContent>
@@ -5758,10 +5747,10 @@
                     </w:txbxContent>
                   </v:textbox>
                 </v:oval>
-                <v:line id="Straight Connector 107" o:spid="_x0000_s1048" style="position:absolute;flip:x y;visibility:visible;mso-wrap-style:square" from="51437,19628" to="61290,25525" o:connectortype="straight" o:gfxdata="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" strokecolor="black [3213]" strokeweight=".25pt">
+                <v:line id="Straight Connector 107" o:spid="_x0000_s1048" style="position:absolute;flip:x y;visibility:visible;mso-wrap-style:square" from="51437,19628" to="61290,25525" o:connectortype="straight" o:gfxdata="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" strokecolor="black [3213]" strokeweight=".25pt">
                   <v:stroke joinstyle="miter"/>
                 </v:line>
-                <v:oval id="Oval 108" o:spid="_x0000_s1049" style="position:absolute;left:44545;top:14864;width:5487;height:2021;visibility:visible;mso-wrap-style:square;v-text-anchor:middle" o:gfxdata="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" filled="f" strokecolor="black [3213]" strokeweight=".25pt">
+                <v:oval id="Oval 108" o:spid="_x0000_s1049" style="position:absolute;left:44545;top:14864;width:5487;height:2110;visibility:visible;mso-wrap-style:square;v-text-anchor:middle" o:gfxdata="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" filled="f" strokecolor="black [3213]" strokeweight=".25pt">
                   <v:stroke joinstyle="miter"/>
                   <v:textbox style="mso-fit-shape-to-text:t" inset="0,0,0,0">
                     <w:txbxContent>
@@ -5788,7 +5777,7 @@
                     </w:txbxContent>
                   </v:textbox>
                 </v:oval>
-                <v:oval id="Oval 109" o:spid="_x0000_s1050" style="position:absolute;left:46198;top:12139;width:4160;height:2019;visibility:visible;mso-wrap-style:square;v-text-anchor:middle" o:gfxdata="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" filled="f" strokecolor="black [3213]" strokeweight=".25pt">
+                <v:oval id="Oval 109" o:spid="_x0000_s1050" style="position:absolute;left:46198;top:12139;width:4158;height:2110;visibility:visible;mso-wrap-style:square;v-text-anchor:middle" o:gfxdata="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" filled="f" strokecolor="black [3213]" strokeweight=".25pt">
                   <v:stroke joinstyle="miter"/>
                   <v:textbox style="mso-fit-shape-to-text:t" inset="0,0,0,0">
                     <w:txbxContent>
@@ -5815,7 +5804,7 @@
                     </w:txbxContent>
                   </v:textbox>
                 </v:oval>
-                <v:oval id="Oval 110" o:spid="_x0000_s1051" style="position:absolute;left:50750;top:12844;width:4382;height:2020;visibility:visible;mso-wrap-style:square;v-text-anchor:middle" o:gfxdata="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" filled="f" strokecolor="black [3213]" strokeweight=".25pt">
+                <v:oval id="Oval 110" o:spid="_x0000_s1051" style="position:absolute;left:50750;top:12844;width:4382;height:2110;visibility:visible;mso-wrap-style:square;v-text-anchor:middle" o:gfxdata="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" filled="f" strokecolor="black [3213]" strokeweight=".25pt">
                   <v:stroke joinstyle="miter"/>
                   <v:textbox style="mso-fit-shape-to-text:t" inset="0,0,0,0">
                     <w:txbxContent>
@@ -5842,16 +5831,16 @@
                     </w:txbxContent>
                   </v:textbox>
                 </v:oval>
-                <v:line id="Straight Connector 111" o:spid="_x0000_s1052" style="position:absolute;flip:x y;visibility:visible;mso-wrap-style:square" from="50032,15874" to="61290,25525" o:connectortype="straight" o:gfxdata="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" strokecolor="black [3213]" strokeweight=".25pt">
+                <v:line id="Straight Connector 111" o:spid="_x0000_s1052" style="position:absolute;flip:x y;visibility:visible;mso-wrap-style:square" from="50032,15874" to="61290,25525" o:connectortype="straight" o:gfxdata="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" strokecolor="black [3213]" strokeweight=".25pt">
                   <v:stroke joinstyle="miter"/>
                 </v:line>
-                <v:line id="Straight Connector 112" o:spid="_x0000_s1053" style="position:absolute;flip:x y;visibility:visible;mso-wrap-style:square" from="49749,13862" to="61290,25525" o:connectortype="straight" o:gfxdata="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" strokecolor="black [3213]" strokeweight=".25pt">
+                <v:line id="Straight Connector 112" o:spid="_x0000_s1053" style="position:absolute;flip:x y;visibility:visible;mso-wrap-style:square" from="49749,13862" to="61290,25525" o:connectortype="straight" o:gfxdata="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" strokecolor="black [3213]" strokeweight=".25pt">
                   <v:stroke joinstyle="miter"/>
                 </v:line>
-                <v:line id="Straight Connector 113" o:spid="_x0000_s1054" style="position:absolute;flip:x y;visibility:visible;mso-wrap-style:square" from="52941,14864" to="61290,25525" o:connectortype="straight" o:gfxdata="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" strokecolor="black [3213]" strokeweight=".25pt">
+                <v:line id="Straight Connector 113" o:spid="_x0000_s1054" style="position:absolute;flip:x y;visibility:visible;mso-wrap-style:square" from="52941,14864" to="61290,25525" o:connectortype="straight" o:gfxdata="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" strokecolor="black [3213]" strokeweight=".25pt">
                   <v:stroke joinstyle="miter"/>
                 </v:line>
-                <v:oval id="Oval 114" o:spid="_x0000_s1055" style="position:absolute;left:51226;top:8360;width:7624;height:3988;visibility:visible;mso-wrap-style:square;v-text-anchor:middle" o:gfxdata="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" filled="f" strokecolor="black [3213]" strokeweight=".25pt">
+                <v:oval id="Oval 114" o:spid="_x0000_s1055" style="position:absolute;left:51226;top:8360;width:7624;height:4212;visibility:visible;mso-wrap-style:square;v-text-anchor:middle" o:gfxdata="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" filled="f" strokecolor="black [3213]" strokeweight=".25pt">
                   <v:stroke joinstyle="miter"/>
                   <v:textbox style="mso-fit-shape-to-text:t" inset="0,0,0,0">
                     <w:txbxContent>
@@ -5878,7 +5867,7 @@
                     </w:txbxContent>
                   </v:textbox>
                 </v:oval>
-                <v:oval id="Oval 115" o:spid="_x0000_s1056" style="position:absolute;left:61990;top:19954;width:5806;height:2020;visibility:visible;mso-wrap-style:square;v-text-anchor:middle" o:gfxdata="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" filled="f" strokecolor="black [3213]" strokeweight=".25pt">
+                <v:oval id="Oval 115" o:spid="_x0000_s1056" style="position:absolute;left:61989;top:19954;width:5802;height:2110;visibility:visible;mso-wrap-style:square;v-text-anchor:middle" o:gfxdata="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" filled="f" strokecolor="black [3213]" strokeweight=".25pt">
                   <v:stroke joinstyle="miter"/>
                   <v:textbox style="mso-fit-shape-to-text:t" inset="0,0,0,0">
                     <w:txbxContent>
@@ -5905,10 +5894,10 @@
                     </w:txbxContent>
                   </v:textbox>
                 </v:oval>
-                <v:line id="Straight Connector 118" o:spid="_x0000_s1057" style="position:absolute;flip:y;visibility:visible;mso-wrap-style:square" from="62840,15731" to="63748,20250" o:connectortype="straight" o:gfxdata="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" strokecolor="black [3213]" strokeweight=".25pt">
+                <v:line id="Straight Connector 118" o:spid="_x0000_s1057" style="position:absolute;flip:y;visibility:visible;mso-wrap-style:square" from="62840,15731" to="63748,20250" o:connectortype="straight" o:gfxdata="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" strokecolor="black [3213]" strokeweight=".25pt">
                   <v:stroke joinstyle="miter"/>
                 </v:line>
-                <v:oval id="Oval 119" o:spid="_x0000_s1058" style="position:absolute;left:58786;top:16027;width:4382;height:2019;visibility:visible;mso-wrap-style:square;v-text-anchor:middle" o:gfxdata="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" filled="f" strokecolor="black [3213]" strokeweight=".25pt">
+                <v:oval id="Oval 119" o:spid="_x0000_s1058" style="position:absolute;left:58786;top:16027;width:4382;height:2110;visibility:visible;mso-wrap-style:square;v-text-anchor:middle" o:gfxdata="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" filled="f" strokecolor="black [3213]" strokeweight=".25pt">
                   <v:stroke joinstyle="miter"/>
                   <v:textbox style="mso-fit-shape-to-text:t" inset="0,0,0,0">
                     <w:txbxContent>
@@ -5935,7 +5924,7 @@
                     </w:txbxContent>
                   </v:textbox>
                 </v:oval>
-                <v:oval id="Oval 120" o:spid="_x0000_s1059" style="position:absolute;left:64156;top:16027;width:4382;height:2019;visibility:visible;mso-wrap-style:square;v-text-anchor:middle" o:gfxdata="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" filled="f" strokecolor="black [3213]" strokeweight=".25pt">
+                <v:oval id="Oval 120" o:spid="_x0000_s1059" style="position:absolute;left:64156;top:16027;width:4382;height:2110;visibility:visible;mso-wrap-style:square;v-text-anchor:middle" o:gfxdata="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" filled="f" strokecolor="black [3213]" strokeweight=".25pt">
                   <v:stroke joinstyle="miter"/>
                   <v:textbox style="mso-fit-shape-to-text:t" inset="0,0,0,0">
                     <w:txbxContent>
@@ -5962,7 +5951,7 @@
                     </w:txbxContent>
                   </v:textbox>
                 </v:oval>
-                <v:oval id="Oval 121" o:spid="_x0000_s1060" style="position:absolute;left:60964;top:13711;width:5567;height:2020;visibility:visible;mso-wrap-style:square;v-text-anchor:middle" o:gfxdata="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" filled="f" strokecolor="black [3213]" strokeweight=".25pt">
+                <v:oval id="Oval 121" o:spid="_x0000_s1060" style="position:absolute;left:60963;top:13711;width:5568;height:2110;visibility:visible;mso-wrap-style:square;v-text-anchor:middle" o:gfxdata="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" filled="f" strokecolor="black [3213]" strokeweight=".25pt">
                   <v:stroke joinstyle="miter"/>
                   <v:textbox style="mso-fit-shape-to-text:t" inset="0,0,0,0">
                     <w:txbxContent>
@@ -5989,19 +5978,19 @@
                     </w:txbxContent>
                   </v:textbox>
                 </v:oval>
-                <v:line id="Straight Connector 122" o:spid="_x0000_s1061" style="position:absolute;flip:x;visibility:visible;mso-wrap-style:square" from="61290,21974" to="64893,25525" o:connectortype="straight" o:gfxdata="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" strokecolor="black [3213]" strokeweight=".25pt">
+                <v:line id="Straight Connector 122" o:spid="_x0000_s1061" style="position:absolute;flip:x;visibility:visible;mso-wrap-style:square" from="61290,21974" to="64893,25525" o:connectortype="straight" o:gfxdata="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" strokecolor="black [3213]" strokeweight=".25pt">
                   <v:stroke joinstyle="miter"/>
                 </v:line>
-                <v:line id="Straight Connector 123" o:spid="_x0000_s1062" style="position:absolute;visibility:visible;mso-wrap-style:square" from="62526,17750" to="62840,20250" o:connectortype="straight" o:gfxdata="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" strokecolor="black [3213]" strokeweight=".25pt">
+                <v:line id="Straight Connector 123" o:spid="_x0000_s1062" style="position:absolute;visibility:visible;mso-wrap-style:square" from="62526,17750" to="62840,20250" o:connectortype="straight" o:gfxdata="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" strokecolor="black [3213]" strokeweight=".25pt">
                   <v:stroke joinstyle="miter"/>
                 </v:line>
-                <v:line id="Straight Connector 124" o:spid="_x0000_s1063" style="position:absolute;visibility:visible;mso-wrap-style:square" from="55038,12348" to="61290,25525" o:connectortype="straight" o:gfxdata="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" strokecolor="black [3213]" strokeweight=".25pt">
+                <v:line id="Straight Connector 124" o:spid="_x0000_s1063" style="position:absolute;visibility:visible;mso-wrap-style:square" from="55038,12348" to="61290,25525" o:connectortype="straight" o:gfxdata="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" strokecolor="black [3213]" strokeweight=".25pt">
                   <v:stroke joinstyle="miter"/>
                 </v:line>
-                <v:line id="Straight Connector 125" o:spid="_x0000_s1064" style="position:absolute;flip:y;visibility:visible;mso-wrap-style:square" from="62840,17750" to="64798,20250" o:connectortype="straight" o:gfxdata="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" strokecolor="black [3213]" strokeweight=".25pt">
+                <v:line id="Straight Connector 125" o:spid="_x0000_s1064" style="position:absolute;flip:y;visibility:visible;mso-wrap-style:square" from="62840,17750" to="64798,20250" o:connectortype="straight" o:gfxdata="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" strokecolor="black [3213]" strokeweight=".25pt">
                   <v:stroke joinstyle="miter"/>
                 </v:line>
-                <v:shape id="Flowchart: Decision 128" o:spid="_x0000_s1065" type="#_x0000_t110" style="position:absolute;left:22958;top:25722;width:4368;height:2858;visibility:visible;mso-wrap-style:none;v-text-anchor:middle" o:gfxdata="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" filled="f" strokecolor="black [3213]" strokeweight=".25pt">
+                <v:shape id="Flowchart: Decision 128" o:spid="_x0000_s1065" type="#_x0000_t110" style="position:absolute;left:22957;top:25722;width:4356;height:2985;visibility:visible;mso-wrap-style:none;v-text-anchor:middle" o:gfxdata="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" filled="f" strokecolor="black [3213]" strokeweight=".25pt">
                   <v:textbox style="mso-fit-shape-to-text:t" inset="0,0,0,0">
                     <w:txbxContent>
                       <w:p>
@@ -6027,10 +6016,10 @@
                     </w:txbxContent>
                   </v:textbox>
                 </v:shape>
-                <v:line id="Straight Connector 129" o:spid="_x0000_s1066" style="position:absolute;flip:x;visibility:visible;mso-wrap-style:square" from="27326,27044" to="30830,27151" o:connectortype="straight" o:gfxdata="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" strokecolor="black [3213]" strokeweight="3pt">
+                <v:line id="Straight Connector 129" o:spid="_x0000_s1066" style="position:absolute;flip:x;visibility:visible;mso-wrap-style:square" from="27326,27044" to="30830,27151" o:connectortype="straight" o:gfxdata="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" strokecolor="black [3213]" strokeweight="3pt">
                   <v:stroke linestyle="thinThin" joinstyle="miter"/>
                 </v:line>
-                <v:rect id="Rectangle 131" o:spid="_x0000_s1067" style="position:absolute;left:12892;top:25480;width:5903;height:3312;visibility:visible;mso-wrap-style:none;v-text-anchor:middle" o:gfxdata="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" filled="f" strokecolor="black [3213]" strokeweight=".25pt">
+                <v:rect id="Rectangle 131" o:spid="_x0000_s1067" style="position:absolute;left:12892;top:25480;width:5903;height:3375;visibility:visible;mso-wrap-style:none;v-text-anchor:middle" o:gfxdata="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" filled="f" strokecolor="black [3213]" strokeweight=".25pt">
                   <v:textbox style="mso-fit-shape-to-text:t" inset="2.61578mm,2.61578mm,2.61578mm,2.61578mm">
                     <w:txbxContent>
                       <w:p>
@@ -6055,7 +6044,7 @@
                     </w:txbxContent>
                   </v:textbox>
                 </v:rect>
-                <v:shape id="Text Box 15" o:spid="_x0000_s1068" type="#_x0000_t202" style="position:absolute;left:27749;top:25371;width:793;height:1461;visibility:visible;mso-wrap-style:none;v-text-anchor:top" o:gfxdata="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" filled="f" stroked="f" strokeweight=".5pt">
+                <v:shape id="Text Box 15" o:spid="_x0000_s1068" type="#_x0000_t202" style="position:absolute;left:27748;top:25371;width:794;height:1524;visibility:visible;mso-wrap-style:none;v-text-anchor:top" o:gfxdata="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" filled="f" stroked="f" strokeweight=".5pt">
                   <v:textbox style="mso-fit-shape-to-text:t" inset="0,0,0,0">
                     <w:txbxContent>
                       <w:p>
@@ -6079,7 +6068,7 @@
                     </w:txbxContent>
                   </v:textbox>
                 </v:shape>
-                <v:shape id="Text Box 15" o:spid="_x0000_s1069" type="#_x0000_t202" style="position:absolute;left:21518;top:25356;width:1035;height:1460;visibility:visible;mso-wrap-style:none;v-text-anchor:top" o:gfxdata="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" filled="f" stroked="f" strokeweight=".5pt">
+                <v:shape id="Text Box 15" o:spid="_x0000_s1069" type="#_x0000_t202" style="position:absolute;left:21518;top:25356;width:1028;height:1524;visibility:visible;mso-wrap-style:none;v-text-anchor:top" o:gfxdata="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" filled="f" stroked="f" strokeweight=".5pt">
                   <v:textbox style="mso-fit-shape-to-text:t" inset="0,0,0,0">
                     <w:txbxContent>
                       <w:p>
@@ -6103,7 +6092,7 @@
                     </w:txbxContent>
                   </v:textbox>
                 </v:shape>
-                <v:oval id="Oval 134" o:spid="_x0000_s1070" style="position:absolute;left:15441;top:20569;width:4687;height:2019;visibility:visible;mso-wrap-style:square;v-text-anchor:middle" o:gfxdata="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" filled="f" strokecolor="black [3213]" strokeweight=".25pt">
+                <v:oval id="Oval 134" o:spid="_x0000_s1070" style="position:absolute;left:15441;top:20569;width:4688;height:2110;visibility:visible;mso-wrap-style:square;v-text-anchor:middle" o:gfxdata="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" filled="f" strokecolor="black [3213]" strokeweight=".25pt">
                   <v:stroke joinstyle="miter"/>
                   <v:textbox style="mso-fit-shape-to-text:t" inset="0,0,0,0">
                     <w:txbxContent>
@@ -6130,7 +6119,7 @@
                     </w:txbxContent>
                   </v:textbox>
                 </v:oval>
-                <v:oval id="Oval 135" o:spid="_x0000_s1071" style="position:absolute;left:7265;top:19349;width:6538;height:3987;visibility:visible;mso-wrap-style:square;v-text-anchor:middle" o:gfxdata="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" filled="f" strokecolor="black [3213]" strokeweight=".25pt">
+                <v:oval id="Oval 135" o:spid="_x0000_s1071" style="position:absolute;left:7265;top:19349;width:6538;height:4212;visibility:visible;mso-wrap-style:square;v-text-anchor:middle" o:gfxdata="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" filled="f" strokecolor="black [3213]" strokeweight=".25pt">
                   <v:stroke joinstyle="miter"/>
                   <v:textbox style="mso-fit-shape-to-text:t" inset="0,0,0,0">
                     <w:txbxContent>
@@ -6153,17 +6142,7 @@
                               <w:szCs w:val="18"/>
                               <w:u w:val="single"/>
                             </w:rPr>
-                            <w:t>member</w:t>
-                          </w:r>
-                          <w:r>
-                            <w:rPr>
-                              <w:rFonts w:ascii="Calibri Light" w:eastAsia="Calibri" w:hAnsi="Calibri Light" w:cs="Arial"/>
-                              <w:color w:val="000000"/>
-                              <w:sz w:val="18"/>
-                              <w:szCs w:val="18"/>
-                              <w:u w:val="single"/>
-                            </w:rPr>
-                            <w:t xml:space="preserve"> </w:t>
+                            <w:t xml:space="preserve">member </w:t>
                           </w:r>
                         </w:ins>
                         <w:r>
@@ -6180,14 +6159,14 @@
                     </w:txbxContent>
                   </v:textbox>
                 </v:oval>
-                <v:line id="Straight Connector 136" o:spid="_x0000_s1072" style="position:absolute;flip:x y;visibility:visible;mso-wrap-style:square" from="12845,22752" to="15844,25480" o:connectortype="straight" o:gfxdata="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" strokecolor="black [3213]" strokeweight=".25pt">
+                <v:line id="Straight Connector 136" o:spid="_x0000_s1072" style="position:absolute;flip:x y;visibility:visible;mso-wrap-style:square" from="12845,22752" to="15844,25480" o:connectortype="straight" o:gfxdata="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" strokecolor="black [3213]" strokeweight=".25pt">
                   <v:stroke joinstyle="miter"/>
                 </v:line>
-                <v:line id="Straight Connector 137" o:spid="_x0000_s1073" style="position:absolute;flip:y;visibility:visible;mso-wrap-style:square" from="15844,22588" to="17785,25480" o:connectortype="straight" o:gfxdata="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" strokecolor="black [3213]" strokeweight=".25pt">
+                <v:line id="Straight Connector 137" o:spid="_x0000_s1073" style="position:absolute;flip:y;visibility:visible;mso-wrap-style:square" from="15844,22588" to="17785,25480" o:connectortype="straight" o:gfxdata="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" strokecolor="black [3213]" strokeweight=".25pt">
                   <v:stroke joinstyle="miter"/>
                 </v:line>
-                <v:group id="Group 138" o:spid="_x0000_s1074" style="position:absolute;left:11857;top:31950;width:7180;height:8103" coordsize="6533,8106" o:gfxdata="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">
-                  <v:oval id="Oval 139" o:spid="_x0000_s1075" style="position:absolute;left:1968;width:3302;height:3430;visibility:visible;mso-wrap-style:square;v-text-anchor:middle" o:gfxdata="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" filled="f" strokecolor="black [3213]" strokeweight=".5pt">
+                <v:group id="Group 138" o:spid="_x0000_s1074" style="position:absolute;left:11857;top:31950;width:7180;height:8103" coordsize="6533,8106" o:gfxdata="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">
+                  <v:oval id="Oval 139" o:spid="_x0000_s1075" style="position:absolute;left:1968;width:3302;height:3430;visibility:visible;mso-wrap-style:square;v-text-anchor:middle" o:gfxdata="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" filled="f" strokecolor="black [3213]" strokeweight=".5pt">
                     <v:stroke joinstyle="miter"/>
                     <v:textbox inset="1mm,0,1mm,0">
                       <w:txbxContent>
@@ -6214,29 +6193,29 @@
                       </w:txbxContent>
                     </v:textbox>
                   </v:oval>
-                  <v:group id="Group 140" o:spid="_x0000_s1076" style="position:absolute;top:2928;width:2452;height:5178" coordorigin=",2928" coordsize="2452,5177" o:gfxdata="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">
-                    <v:line id="Straight Connector 144" o:spid="_x0000_s1077" style="position:absolute;flip:x;visibility:visible;mso-wrap-style:square" from="0,2928" to="2452,8106" o:connectortype="straight" o:gfxdata="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" strokecolor="black [3213]" strokeweight=".5pt">
+                  <v:group id="Group 140" o:spid="_x0000_s1076" style="position:absolute;top:2928;width:2452;height:5178" coordorigin=",2928" coordsize="2452,5177" o:gfxdata="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">
+                    <v:line id="Straight Connector 144" o:spid="_x0000_s1077" style="position:absolute;flip:x;visibility:visible;mso-wrap-style:square" from="0,2928" to="2452,8106" o:connectortype="straight" o:gfxdata="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" strokecolor="black [3213]" strokeweight=".5pt">
                       <v:stroke joinstyle="miter"/>
                     </v:line>
-                    <v:shape id="Freeform: Shape 145" o:spid="_x0000_s1078" style="position:absolute;left:698;top:4740;width:1270;height:1270;visibility:visible;mso-wrap-style:square;v-text-anchor:middle" coordsize="260168,288411" o:gfxdata="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" path="m44268,c15693,77787,-12882,155575,6168,203200v19050,47625,110067,97367,152400,82550c200901,270933,230534,192616,260168,114300e" filled="f" strokecolor="black [3213]" strokeweight=".5pt">
+                    <v:shape id="Freeform: Shape 145" o:spid="_x0000_s1078" style="position:absolute;left:698;top:4740;width:1270;height:1270;visibility:visible;mso-wrap-style:square;v-text-anchor:middle" coordsize="260168,288411" o:gfxdata="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" path="m44268,c15693,77787,-12882,155575,6168,203200v19050,47625,110067,97367,152400,82550c200901,270933,230534,192616,260168,114300e" filled="f" strokecolor="black [3213]" strokeweight=".5pt">
                       <v:stroke joinstyle="miter"/>
                       <v:path arrowok="t" o:connecttype="custom" o:connectlocs="21609,0;3011,89478;77404,125828;127000,50331" o:connectangles="0,0,0,0"/>
                     </v:shape>
                   </v:group>
-                  <v:group id="Group 141" o:spid="_x0000_s1079" style="position:absolute;left:4786;top:2928;width:1747;height:5178" coordorigin="4786,2928" coordsize="1747,5180" o:gfxdata="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">
-                    <v:line id="Straight Connector 142" o:spid="_x0000_s1080" style="position:absolute;visibility:visible;mso-wrap-style:square" from="4786,2928" to="6534,8108" o:connectortype="straight" o:gfxdata="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" strokecolor="black [3213]" strokeweight=".25pt">
+                  <v:group id="Group 141" o:spid="_x0000_s1079" style="position:absolute;left:4786;top:2928;width:1747;height:5178" coordorigin="4786,2928" coordsize="1747,5180" o:gfxdata="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">
+                    <v:line id="Straight Connector 142" o:spid="_x0000_s1080" style="position:absolute;visibility:visible;mso-wrap-style:square" from="4786,2928" to="6534,8108" o:connectortype="straight" o:gfxdata="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" strokecolor="black [3213]" strokeweight=".25pt">
                       <v:stroke joinstyle="miter"/>
                     </v:line>
-                    <v:shape id="Freeform: Shape 143" o:spid="_x0000_s1081" style="position:absolute;left:5001;top:4605;width:1270;height:1270;rotation:-2867293fd;visibility:visible;mso-wrap-style:square;v-text-anchor:middle" coordsize="260168,288411" o:gfxdata="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" path="m44268,c15693,77787,-12882,155575,6168,203200v19050,47625,110067,97367,152400,82550c200901,270933,230534,192616,260168,114300e" filled="f" strokecolor="black [3213]" strokeweight=".25pt">
+                    <v:shape id="Freeform: Shape 143" o:spid="_x0000_s1081" style="position:absolute;left:5001;top:4605;width:1270;height:1270;rotation:-2867293fd;visibility:visible;mso-wrap-style:square;v-text-anchor:middle" coordsize="260168,288411" o:gfxdata="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" path="m44268,c15693,77787,-12882,155575,6168,203200v19050,47625,110067,97367,152400,82550c200901,270933,230534,192616,260168,114300e" filled="f" strokecolor="black [3213]" strokeweight=".25pt">
                       <v:stroke joinstyle="miter"/>
                       <v:path arrowok="t" o:connecttype="custom" o:connectlocs="21609,0;3011,89478;77404,125828;127000,50331" o:connectangles="0,0,0,0"/>
                     </v:shape>
                   </v:group>
                 </v:group>
-                <v:line id="Straight Connector 146" o:spid="_x0000_s1082" style="position:absolute;flip:y;visibility:visible;mso-wrap-style:square" from="15835,28792" to="15844,31950" o:connectortype="straight" o:gfxdata="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" strokecolor="black [3213]" strokeweight="3pt">
+                <v:line id="Straight Connector 146" o:spid="_x0000_s1082" style="position:absolute;flip:y;visibility:visible;mso-wrap-style:square" from="15835,28792" to="15844,31950" o:connectortype="straight" o:gfxdata="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" strokecolor="black [3213]" strokeweight="3pt">
                   <v:stroke linestyle="thinThin" joinstyle="miter"/>
                 </v:line>
-                <v:rect id="Rectangle 147" o:spid="_x0000_s1083" style="position:absolute;left:8611;top:40053;width:5941;height:3312;visibility:visible;mso-wrap-style:none;v-text-anchor:middle" o:gfxdata="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" filled="f" strokecolor="black [3213]" strokeweight=".25pt">
+                <v:rect id="Rectangle 147" o:spid="_x0000_s1083" style="position:absolute;left:8610;top:40053;width:5935;height:3375;visibility:visible;mso-wrap-style:none;v-text-anchor:middle" o:gfxdata="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" filled="f" strokecolor="black [3213]" strokeweight=".25pt">
                   <v:textbox style="mso-fit-shape-to-text:t" inset="2.61578mm,2.61578mm,2.61578mm,2.61578mm">
                     <w:txbxContent>
                       <w:p>
@@ -6261,7 +6240,7 @@
                     </w:txbxContent>
                   </v:textbox>
                 </v:rect>
-                <v:rect id="Rectangle 148" o:spid="_x0000_s1084" style="position:absolute;left:16282;top:40119;width:5534;height:3312;visibility:visible;mso-wrap-style:none;v-text-anchor:middle" o:gfxdata="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" filled="f" strokecolor="black [3213]" strokeweight=".25pt">
+                <v:rect id="Rectangle 148" o:spid="_x0000_s1084" style="position:absolute;left:16281;top:40119;width:5529;height:3376;visibility:visible;mso-wrap-style:none;v-text-anchor:middle" o:gfxdata="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" filled="f" strokecolor="black [3213]" strokeweight=".25pt">
                   <v:textbox style="mso-fit-shape-to-text:t" inset="2.61578mm,2.61578mm,2.61578mm,2.61578mm">
                     <w:txbxContent>
                       <w:p>
@@ -6286,7 +6265,7 @@
                     </w:txbxContent>
                   </v:textbox>
                 </v:rect>
-                <v:oval id="Oval 149" o:spid="_x0000_s1085" style="position:absolute;left:4894;top:46580;width:7328;height:4482;visibility:visible;mso-wrap-style:square;v-text-anchor:middle" o:gfxdata="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" filled="f" strokecolor="black [3213]" strokeweight="3pt">
+                <v:oval id="Oval 149" o:spid="_x0000_s1085" style="position:absolute;left:4894;top:46580;width:7328;height:4706;visibility:visible;mso-wrap-style:square;v-text-anchor:middle" o:gfxdata="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" filled="f" strokecolor="black [3213]" strokeweight="3pt">
                   <v:stroke linestyle="thinThin" joinstyle="miter"/>
                   <v:textbox style="mso-fit-shape-to-text:t" inset="0,0,0,0">
                     <w:txbxContent>
@@ -6313,7 +6292,7 @@
                     </w:txbxContent>
                   </v:textbox>
                 </v:oval>
-                <v:oval id="Oval 150" o:spid="_x0000_s1086" style="position:absolute;left:458;top:55230;width:6807;height:2021;visibility:visible;mso-wrap-style:square;v-text-anchor:middle" o:gfxdata="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" filled="f" strokecolor="black [3213]" strokeweight=".25pt">
+                <v:oval id="Oval 150" o:spid="_x0000_s1086" style="position:absolute;left:458;top:55230;width:6807;height:2110;visibility:visible;mso-wrap-style:square;v-text-anchor:middle" o:gfxdata="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" filled="f" strokecolor="black [3213]" strokeweight=".25pt">
                   <v:stroke joinstyle="miter"/>
                   <v:textbox style="mso-fit-shape-to-text:t" inset="0,0,0,0">
                     <w:txbxContent>
@@ -6340,7 +6319,7 @@
                     </w:txbxContent>
                   </v:textbox>
                 </v:oval>
-                <v:oval id="Oval 151" o:spid="_x0000_s1087" style="position:absolute;left:2366;top:58645;width:6801;height:2019;visibility:visible;mso-wrap-style:square;v-text-anchor:middle" o:gfxdata="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" filled="f" strokecolor="black [3213]" strokeweight=".25pt">
+                <v:oval id="Oval 151" o:spid="_x0000_s1087" style="position:absolute;left:2366;top:58645;width:6798;height:2110;visibility:visible;mso-wrap-style:square;v-text-anchor:middle" o:gfxdata="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" filled="f" strokecolor="black [3213]" strokeweight=".25pt">
                   <v:stroke joinstyle="miter"/>
                   <v:textbox style="mso-fit-shape-to-text:t" inset="0,0,0,0">
                     <w:txbxContent>
@@ -6367,7 +6346,7 @@
                     </w:txbxContent>
                   </v:textbox>
                 </v:oval>
-                <v:oval id="Oval 152" o:spid="_x0000_s1088" style="position:absolute;left:11599;top:54994;width:6801;height:2019;visibility:visible;mso-wrap-style:square;v-text-anchor:middle" o:gfxdata="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" filled="f" strokecolor="black [3213]" strokeweight=".25pt">
+                <v:oval id="Oval 152" o:spid="_x0000_s1088" style="position:absolute;left:11599;top:54994;width:6798;height:2110;visibility:visible;mso-wrap-style:square;v-text-anchor:middle" o:gfxdata="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" filled="f" strokecolor="black [3213]" strokeweight=".25pt">
                   <v:stroke joinstyle="miter"/>
                   <v:textbox style="mso-fit-shape-to-text:t" inset="0,0,0,0">
                     <w:txbxContent>
@@ -6394,7 +6373,7 @@
                     </w:txbxContent>
                   </v:textbox>
                 </v:oval>
-                <v:oval id="Oval 153" o:spid="_x0000_s1089" style="position:absolute;left:9820;top:58645;width:6800;height:2019;visibility:visible;mso-wrap-style:square;v-text-anchor:middle" o:gfxdata="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" filled="f" strokecolor="black [3213]" strokeweight=".25pt">
+                <v:oval id="Oval 153" o:spid="_x0000_s1089" style="position:absolute;left:9819;top:58645;width:6799;height:2110;visibility:visible;mso-wrap-style:square;v-text-anchor:middle" o:gfxdata="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" filled="f" strokecolor="black [3213]" strokeweight=".25pt">
                   <v:stroke joinstyle="miter"/>
                   <v:textbox style="mso-fit-shape-to-text:t" inset="0,0,0,0">
                     <w:txbxContent>
@@ -6430,28 +6409,28 @@
                     </w:txbxContent>
                   </v:textbox>
                 </v:oval>
-                <v:line id="Straight Connector 154" o:spid="_x0000_s1090" style="position:absolute;flip:y;visibility:visible;mso-wrap-style:square" from="3862,51062" to="8558,55230" o:connectortype="straight" o:gfxdata="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" strokecolor="black [3213]" strokeweight=".25pt">
+                <v:line id="Straight Connector 154" o:spid="_x0000_s1090" style="position:absolute;flip:y;visibility:visible;mso-wrap-style:square" from="3862,51062" to="8558,55230" o:connectortype="straight" o:gfxdata="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" strokecolor="black [3213]" strokeweight=".25pt">
                   <v:stroke joinstyle="miter"/>
                 </v:line>
-                <v:line id="Straight Connector 155" o:spid="_x0000_s1091" style="position:absolute;flip:y;visibility:visible;mso-wrap-style:square" from="8171,51062" to="8558,58941" o:connectortype="straight" o:gfxdata="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" strokecolor="black [3213]" strokeweight=".25pt">
+                <v:line id="Straight Connector 155" o:spid="_x0000_s1091" style="position:absolute;flip:y;visibility:visible;mso-wrap-style:square" from="8171,51062" to="8558,58941" o:connectortype="straight" o:gfxdata="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" strokecolor="black [3213]" strokeweight=".25pt">
                   <v:stroke joinstyle="miter"/>
                 </v:line>
-                <v:line id="Straight Connector 156" o:spid="_x0000_s1092" style="position:absolute;flip:x y;visibility:visible;mso-wrap-style:square" from="8558,51062" to="10815,58941" o:connectortype="straight" o:gfxdata="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" strokecolor="black [3213]" strokeweight=".25pt">
+                <v:line id="Straight Connector 156" o:spid="_x0000_s1092" style="position:absolute;flip:x y;visibility:visible;mso-wrap-style:square" from="8558,51062" to="10815,58941" o:connectortype="straight" o:gfxdata="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" strokecolor="black [3213]" strokeweight=".25pt">
                   <v:stroke joinstyle="miter"/>
                 </v:line>
-                <v:line id="Straight Connector 157" o:spid="_x0000_s1093" style="position:absolute;flip:x y;visibility:visible;mso-wrap-style:square" from="8558,51062" to="12595,55290" o:connectortype="straight" o:gfxdata="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" strokecolor="black [3213]" strokeweight=".25pt">
+                <v:line id="Straight Connector 157" o:spid="_x0000_s1093" style="position:absolute;flip:x y;visibility:visible;mso-wrap-style:square" from="8558,51062" to="12595,55290" o:connectortype="straight" o:gfxdata="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" strokecolor="black [3213]" strokeweight=".25pt">
                   <v:stroke joinstyle="miter"/>
                 </v:line>
-                <v:line id="Straight Connector 158" o:spid="_x0000_s1094" style="position:absolute;flip:y;visibility:visible;mso-wrap-style:square" from="8558,43365" to="11581,46580" o:connectortype="straight" o:gfxdata="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" strokecolor="black [3213]" strokeweight=".25pt">
+                <v:line id="Straight Connector 158" o:spid="_x0000_s1094" style="position:absolute;flip:y;visibility:visible;mso-wrap-style:square" from="8558,43365" to="11581,46580" o:connectortype="straight" o:gfxdata="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" strokecolor="black [3213]" strokeweight=".25pt">
                   <v:stroke joinstyle="miter"/>
                 </v:line>
-                <v:line id="Straight Connector 162" o:spid="_x0000_s1095" style="position:absolute;flip:x y;visibility:visible;mso-wrap-style:square" from="33410,28875" to="48602,40507" o:connectortype="straight" o:gfxdata="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" strokecolor="black [3213]" strokeweight=".25pt">
+                <v:line id="Straight Connector 162" o:spid="_x0000_s1095" style="position:absolute;flip:x y;visibility:visible;mso-wrap-style:square" from="33410,28875" to="48602,40507" o:connectortype="straight" o:gfxdata="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" strokecolor="black [3213]" strokeweight=".25pt">
                   <v:stroke joinstyle="miter"/>
                 </v:line>
-                <v:line id="Straight Connector 163" o:spid="_x0000_s1096" style="position:absolute;visibility:visible;mso-wrap-style:square" from="18795,28837" to="31925,40053" o:connectortype="straight" o:gfxdata="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" strokecolor="black [3213]" strokeweight=".25pt">
+                <v:line id="Straight Connector 163" o:spid="_x0000_s1096" style="position:absolute;visibility:visible;mso-wrap-style:square" from="18795,28837" to="31925,40053" o:connectortype="straight" o:gfxdata="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" strokecolor="black [3213]" strokeweight=".25pt">
                   <v:stroke joinstyle="miter"/>
                 </v:line>
-                <v:shape id="Text Box 15" o:spid="_x0000_s1097" type="#_x0000_t202" style="position:absolute;left:49316;top:43431;width:794;height:1461;visibility:visible;mso-wrap-style:none;v-text-anchor:top" o:gfxdata="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" filled="f" stroked="f" strokeweight=".5pt">
+                <v:shape id="Text Box 15" o:spid="_x0000_s1097" type="#_x0000_t202" style="position:absolute;left:49316;top:43431;width:794;height:1524;visibility:visible;mso-wrap-style:none;v-text-anchor:top" o:gfxdata="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" filled="f" stroked="f" strokeweight=".5pt">
                   <v:textbox style="mso-fit-shape-to-text:t" inset="0,0,0,0">
                     <w:txbxContent>
                       <w:p>
@@ -6475,7 +6454,7 @@
                     </w:txbxContent>
                   </v:textbox>
                 </v:shape>
-                <v:shape id="Text Box 15" o:spid="_x0000_s1098" type="#_x0000_t202" style="position:absolute;left:49101;top:38659;width:648;height:1460;visibility:visible;mso-wrap-style:none;v-text-anchor:top" o:gfxdata="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" filled="f" stroked="f" strokeweight=".5pt">
+                <v:shape id="Text Box 15" o:spid="_x0000_s1098" type="#_x0000_t202" style="position:absolute;left:49101;top:38659;width:641;height:1524;visibility:visible;mso-wrap-style:none;v-text-anchor:top" o:gfxdata="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" filled="f" stroked="f" strokeweight=".5pt">
                   <v:textbox style="mso-fit-shape-to-text:t" inset="0,0,0,0">
                     <w:txbxContent>
                       <w:p>
@@ -6499,7 +6478,7 @@
                     </w:txbxContent>
                   </v:textbox>
                 </v:shape>
-                <v:oval id="Oval 167" o:spid="_x0000_s1099" style="position:absolute;left:38836;top:58902;width:8091;height:3988;visibility:visible;mso-wrap-style:square;v-text-anchor:middle" o:gfxdata="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" filled="f" strokecolor="black [3213]" strokeweight=".25pt">
+                <v:oval id="Oval 167" o:spid="_x0000_s1099" style="position:absolute;left:38835;top:58902;width:8092;height:4212;visibility:visible;mso-wrap-style:square;v-text-anchor:middle" o:gfxdata="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" filled="f" strokecolor="black [3213]" strokeweight=".25pt">
                   <v:stroke joinstyle="miter"/>
                   <v:textbox style="mso-fit-shape-to-text:t" inset="0,0,0,0">
                     <w:txbxContent>
@@ -6545,13 +6524,13 @@
                     </w:txbxContent>
                   </v:textbox>
                 </v:oval>
-                <v:line id="Straight Connector 168" o:spid="_x0000_s1100" style="position:absolute;flip:y;visibility:visible;mso-wrap-style:square" from="42882,53205" to="48551,58902" o:connectortype="straight" o:gfxdata="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" strokecolor="black [3213]" strokeweight=".25pt">
+                <v:line id="Straight Connector 168" o:spid="_x0000_s1100" style="position:absolute;flip:y;visibility:visible;mso-wrap-style:square" from="42882,53205" to="48551,58902" o:connectortype="straight" o:gfxdata="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" strokecolor="black [3213]" strokeweight=".25pt">
                   <v:stroke joinstyle="miter"/>
                 </v:line>
-                <v:line id="Straight Connector 169" o:spid="_x0000_s1101" style="position:absolute;flip:x y;visibility:visible;mso-wrap-style:square" from="48551,53205" to="55431,59777" o:connectortype="straight" o:gfxdata="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" strokecolor="black [3213]" strokeweight=".25pt">
+                <v:line id="Straight Connector 169" o:spid="_x0000_s1101" style="position:absolute;flip:x y;visibility:visible;mso-wrap-style:square" from="48551,53205" to="55431,59777" o:connectortype="straight" o:gfxdata="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" strokecolor="black [3213]" strokeweight=".25pt">
                   <v:stroke joinstyle="miter"/>
                 </v:line>
-                <v:oval id="Oval 170" o:spid="_x0000_s1102" style="position:absolute;left:53087;top:59777;width:4687;height:2020;visibility:visible;mso-wrap-style:square;v-text-anchor:middle" o:gfxdata="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" filled="f" strokecolor="black [3213]" strokeweight=".25pt">
+                <v:oval id="Oval 170" o:spid="_x0000_s1102" style="position:absolute;left:53087;top:59777;width:4688;height:2111;visibility:visible;mso-wrap-style:square;v-text-anchor:middle" o:gfxdata="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" filled="f" strokecolor="black [3213]" strokeweight=".25pt">
                   <v:stroke joinstyle="miter"/>
                   <v:textbox style="mso-fit-shape-to-text:t" inset="0,0,0,0">
                     <w:txbxContent>
@@ -6578,7 +6557,7 @@
                     </w:txbxContent>
                   </v:textbox>
                 </v:oval>
-                <v:oval id="Oval 171" o:spid="_x0000_s1103" style="position:absolute;left:21816;top:44701;width:7364;height:3987;visibility:visible;mso-wrap-style:square;v-text-anchor:middle" o:gfxdata="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" filled="f" strokecolor="black [3213]" strokeweight=".25pt">
+                <v:oval id="Oval 171" o:spid="_x0000_s1103" style="position:absolute;left:21816;top:44701;width:7364;height:4211;visibility:visible;mso-wrap-style:square;v-text-anchor:middle" o:gfxdata="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" filled="f" strokecolor="black [3213]" strokeweight=".25pt">
                   <v:stroke joinstyle="miter"/>
                   <v:textbox style="mso-fit-shape-to-text:t" inset="0,0,0,0">
                     <w:txbxContent>
@@ -6616,7 +6595,7 @@
                     </w:txbxContent>
                   </v:textbox>
                 </v:oval>
-                <v:oval id="Oval 174" o:spid="_x0000_s1104" style="position:absolute;left:47958;top:60010;width:4679;height:2020;visibility:visible;mso-wrap-style:square;v-text-anchor:middle" o:gfxdata="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" filled="f" strokecolor="black [3213]" strokeweight=".25pt">
+                <v:oval id="Oval 174" o:spid="_x0000_s1104" style="position:absolute;left:47958;top:60010;width:4679;height:2110;visibility:visible;mso-wrap-style:square;v-text-anchor:middle" o:gfxdata="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" filled="f" strokecolor="black [3213]" strokeweight=".25pt">
                   <v:stroke joinstyle="miter"/>
                   <v:textbox style="mso-fit-shape-to-text:t" inset="0,0,0,0">
                     <w:txbxContent>
@@ -6643,13 +6622,13 @@
                     </w:txbxContent>
                   </v:textbox>
                 </v:oval>
-                <v:line id="Straight Connector 175" o:spid="_x0000_s1105" style="position:absolute;flip:x y;visibility:visible;mso-wrap-style:square" from="48551,53205" to="50298,60010" o:connectortype="straight" o:gfxdata="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" strokecolor="black [3213]" strokeweight=".25pt">
+                <v:line id="Straight Connector 175" o:spid="_x0000_s1105" style="position:absolute;flip:x y;visibility:visible;mso-wrap-style:square" from="48551,53205" to="50298,60010" o:connectortype="straight" o:gfxdata="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" strokecolor="black [3213]" strokeweight=".25pt">
                   <v:stroke joinstyle="miter"/>
                 </v:line>
-                <v:line id="Straight Connector 126" o:spid="_x0000_s1106" style="position:absolute;flip:y;visibility:visible;mso-wrap-style:square" from="25498,41481" to="27708,44701" o:connectortype="straight" o:gfxdata="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" strokecolor="black [3213]" strokeweight=".25pt">
+                <v:line id="Straight Connector 126" o:spid="_x0000_s1106" style="position:absolute;flip:y;visibility:visible;mso-wrap-style:square" from="25498,43012" to="27708,44701" o:connectortype="straight" o:gfxdata="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" strokecolor="black [3213]" strokeweight=".25pt">
                   <v:stroke joinstyle="miter"/>
                 </v:line>
-                <v:shape id="Text Box 15" o:spid="_x0000_s1107" type="#_x0000_t202" style="position:absolute;left:36834;top:40021;width:794;height:1460;visibility:visible;mso-wrap-style:none;v-text-anchor:top" o:gfxdata="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" filled="f" stroked="f" strokeweight=".5pt">
+                <v:shape id="Text Box 15" o:spid="_x0000_s1107" type="#_x0000_t202" style="position:absolute;left:36834;top:40021;width:794;height:1524;visibility:visible;mso-wrap-style:none;v-text-anchor:top" o:gfxdata="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" filled="f" stroked="f" strokeweight=".5pt">
                   <v:textbox style="mso-fit-shape-to-text:t" inset="0,0,0,0">
                     <w:txbxContent>
                       <w:p>
@@ -6673,7 +6652,7 @@
                     </w:txbxContent>
                   </v:textbox>
                 </v:shape>
-                <v:shape id="Text Box 15" o:spid="_x0000_s1108" type="#_x0000_t202" style="position:absolute;left:31802;top:38053;width:1035;height:1461;visibility:visible;mso-wrap-style:none;v-text-anchor:top" o:gfxdata="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" filled="f" stroked="f" strokeweight=".5pt">
+                <v:shape id="Text Box 15" o:spid="_x0000_s1108" type="#_x0000_t202" style="position:absolute;left:31801;top:38053;width:1029;height:1524;visibility:visible;mso-wrap-style:none;v-text-anchor:top" o:gfxdata="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" filled="f" stroked="f" strokeweight=".5pt">
                   <v:textbox style="mso-fit-shape-to-text:t" inset="0,0,0,0">
                     <w:txbxContent>
                       <w:p>
@@ -6697,10 +6676,10 @@
                     </w:txbxContent>
                   </v:textbox>
                 </v:shape>
-                <v:line id="Straight Connector 178" o:spid="_x0000_s1109" style="position:absolute;flip:x y;visibility:visible;mso-wrap-style:square" from="18795,27136" to="22958,27151" o:connectortype="straight" o:gfxdata="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" strokecolor="black [3213]" strokeweight="3pt">
+                <v:line id="Straight Connector 178" o:spid="_x0000_s1109" style="position:absolute;flip:x y;visibility:visible;mso-wrap-style:square" from="18795,27136" to="22958,27151" o:connectortype="straight" o:gfxdata="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" strokecolor="black [3213]" strokeweight="3pt">
                   <v:stroke linestyle="thinThin" joinstyle="miter"/>
                 </v:line>
-                <v:oval id="Oval 102" o:spid="_x0000_s1110" style="position:absolute;left:23856;top:4787;width:4679;height:2021;visibility:visible;mso-wrap-style:square;v-text-anchor:middle" o:gfxdata="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" filled="f" strokecolor="black [3213]" strokeweight=".25pt">
+                <v:oval id="Oval 102" o:spid="_x0000_s1110" style="position:absolute;left:23856;top:4787;width:4679;height:2110;visibility:visible;mso-wrap-style:square;v-text-anchor:middle" o:gfxdata="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" filled="f" strokecolor="black [3213]" strokeweight=".25pt">
                   <v:stroke joinstyle="miter"/>
                   <v:textbox style="mso-fit-shape-to-text:t" inset="0,0,0,0">
                     <w:txbxContent>
@@ -6738,10 +6717,10 @@
                     </w:txbxContent>
                   </v:textbox>
                 </v:oval>
-                <v:line id="Straight Connector 130" o:spid="_x0000_s1111" style="position:absolute;flip:x y;visibility:visible;mso-wrap-style:square" from="27850,6512" to="33442,8522" o:connectortype="straight" o:gfxdata="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" strokecolor="black [3213]" strokeweight=".25pt">
+                <v:line id="Straight Connector 130" o:spid="_x0000_s1111" style="position:absolute;flip:x y;visibility:visible;mso-wrap-style:square" from="27850,6512" to="33442,8522" o:connectortype="straight" o:gfxdata="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" strokecolor="black [3213]" strokeweight=".25pt">
                   <v:stroke joinstyle="miter"/>
                 </v:line>
-                <v:oval id="Oval 166" o:spid="_x0000_s1112" style="position:absolute;left:35428;top:19924;width:6205;height:2020;visibility:visible;mso-wrap-style:square;v-text-anchor:middle" o:gfxdata="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" filled="f" strokecolor="black [3213]" strokeweight=".25pt">
+                <v:oval id="Oval 166" o:spid="_x0000_s1112" style="position:absolute;left:35428;top:19924;width:6205;height:2110;visibility:visible;mso-wrap-style:square;v-text-anchor:middle" o:gfxdata="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" filled="f" strokecolor="black [3213]" strokeweight=".25pt">
                   <v:stroke joinstyle="miter"/>
                   <v:textbox style="mso-fit-shape-to-text:t" inset="0,0,0,0">
                     <w:txbxContent>
@@ -6787,10 +6766,10 @@
                     </w:txbxContent>
                   </v:textbox>
                 </v:oval>
-                <v:line id="Straight Connector 172" o:spid="_x0000_s1113" style="position:absolute;flip:y;visibility:visible;mso-wrap-style:square" from="35754,21944" to="38531,25356" o:connectortype="straight" o:gfxdata="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" strokecolor="black [3213]" strokeweight=".25pt">
+                <v:line id="Straight Connector 172" o:spid="_x0000_s1113" style="position:absolute;flip:y;visibility:visible;mso-wrap-style:square" from="35754,21944" to="38531,25356" o:connectortype="straight" o:gfxdata="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" strokecolor="black [3213]" strokeweight=".25pt">
                   <v:stroke joinstyle="miter"/>
                 </v:line>
-                <v:rect id="Rectangle 179" o:spid="_x0000_s1114" style="position:absolute;left:45962;top:49892;width:5179;height:3313;visibility:visible;mso-wrap-style:none;v-text-anchor:middle" o:gfxdata="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" filled="f" strokecolor="black [3213]" strokeweight=".25pt">
+                <v:rect id="Rectangle 179" o:spid="_x0000_s1114" style="position:absolute;left:45961;top:49892;width:5179;height:3376;visibility:visible;mso-wrap-style:none;v-text-anchor:middle" o:gfxdata="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" filled="f" strokecolor="black [3213]" strokeweight=".25pt">
                   <v:textbox style="mso-fit-shape-to-text:t" inset="2.61578mm,2.61578mm,2.61578mm,2.61578mm">
                     <w:txbxContent>
                       <w:p>
@@ -6817,13 +6796,13 @@
                     </w:txbxContent>
                   </v:textbox>
                 </v:rect>
-                <v:line id="Straight Connector 180" o:spid="_x0000_s1115" style="position:absolute;visibility:visible;mso-wrap-style:square" from="36141,41481" to="48551,49892" o:connectortype="straight" o:gfxdata="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" strokecolor="black [3213]" strokeweight=".25pt">
+                <v:line id="Straight Connector 180" o:spid="_x0000_s1115" style="position:absolute;visibility:visible;mso-wrap-style:square" from="36141,41481" to="48551,49892" o:connectortype="straight" o:gfxdata="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" strokecolor="black [3213]" strokeweight=".25pt">
                   <v:stroke joinstyle="miter"/>
                 </v:line>
-                <v:line id="Straight Connector 181" o:spid="_x0000_s1116" style="position:absolute;flip:x;visibility:visible;mso-wrap-style:square" from="48551,43365" to="48602,49892" o:connectortype="straight" o:gfxdata="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" strokecolor="black [3213]" strokeweight=".25pt">
+                <v:line id="Straight Connector 181" o:spid="_x0000_s1116" style="position:absolute;flip:x;visibility:visible;mso-wrap-style:square" from="48551,43365" to="48602,49892" o:connectortype="straight" o:gfxdata="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" strokecolor="black [3213]" strokeweight=".25pt">
                   <v:stroke joinstyle="miter"/>
                 </v:line>
-                <v:shape id="Flowchart: Decision 182" o:spid="_x0000_s1117" type="#_x0000_t110" style="position:absolute;left:27708;top:40053;width:8433;height:2857;visibility:visible;mso-wrap-style:none;v-text-anchor:middle" o:gfxdata="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" filled="f" strokecolor="black [3213]" strokeweight=".25pt">
+                <v:shape id="Flowchart: Decision 182" o:spid="_x0000_s1117" type="#_x0000_t110" style="position:absolute;left:27708;top:40053;width:8433;height:5918;visibility:visible;mso-wrap-style:none;v-text-anchor:middle" o:gfxdata="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" filled="f" strokecolor="black [3213]" strokeweight=".25pt">
                   <v:textbox style="mso-fit-shape-to-text:t" inset="0,0,0,0">
                     <w:txbxContent>
                       <w:p>
@@ -6851,7 +6830,7 @@
                     </w:txbxContent>
                   </v:textbox>
                 </v:shape>
-                <v:shape id="Flowchart: Decision 183" o:spid="_x0000_s1118" type="#_x0000_t110" style="position:absolute;left:44449;top:40507;width:8306;height:2858;visibility:visible;mso-wrap-style:none;v-text-anchor:middle" o:gfxdata="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" filled="f" strokecolor="black [3213]" strokeweight=".25pt">
+                <v:shape id="Flowchart: Decision 183" o:spid="_x0000_s1118" type="#_x0000_t110" style="position:absolute;left:44448;top:40507;width:8294;height:2985;visibility:visible;mso-wrap-style:none;v-text-anchor:middle" o:gfxdata="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" filled="f" strokecolor="black [3213]" strokeweight=".25pt">
                   <v:textbox style="mso-fit-shape-to-text:t" inset="0,0,0,0">
                     <w:txbxContent>
                       <w:p>
@@ -6880,7 +6859,7 @@
                     </w:txbxContent>
                   </v:textbox>
                 </v:shape>
-                <v:rect id="Rectangle 116" o:spid="_x0000_s1119" style="position:absolute;left:30830;top:25213;width:5160;height:3662;visibility:visible;mso-wrap-style:none;v-text-anchor:middle" o:gfxdata="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" filled="f" strokecolor="black [3213]" strokeweight="3pt">
+                <v:rect id="Rectangle 116" o:spid="_x0000_s1119" style="position:absolute;left:30830;top:25213;width:5160;height:3725;visibility:visible;mso-wrap-style:none;v-text-anchor:middle" o:gfxdata="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" filled="f" strokecolor="black [3213]" strokeweight="3pt">
                   <v:stroke linestyle="thinThin"/>
                   <v:textbox style="mso-fit-shape-to-text:t" inset="2.61578mm,2.61578mm,2.61578mm,2.61578mm">
                     <w:txbxContent>
@@ -6909,7 +6888,7 @@
                     </w:txbxContent>
                   </v:textbox>
                 </v:rect>
-                <v:shape id="Flowchart: Decision 117" o:spid="_x0000_s1120" type="#_x0000_t110" style="position:absolute;left:31456;top:15513;width:3911;height:3696;visibility:visible;mso-wrap-style:none;v-text-anchor:middle" o:gfxdata="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" filled="f" strokecolor="black [3213]" strokeweight="3pt">
+                <v:shape id="Flowchart: Decision 117" o:spid="_x0000_s1120" type="#_x0000_t110" style="position:absolute;left:31455;top:15513;width:3912;height:3836;visibility:visible;mso-wrap-style:none;v-text-anchor:middle" o:gfxdata="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" filled="f" strokecolor="black [3213]" strokeweight="3pt">
                   <v:stroke linestyle="thinThin"/>
                   <v:textbox style="mso-fit-shape-to-text:t" inset="0,0,0,0">
                     <w:txbxContent>
@@ -6961,7 +6940,6 @@
         <w:pStyle w:val="Heading1"/>
       </w:pPr>
       <w:r>
-        <w:lastRenderedPageBreak/>
         <w:t xml:space="preserve">ER-Model Mapping to </w:t>
       </w:r>
       <w:r>
@@ -6969,10 +6947,1341 @@
       </w:r>
     </w:p>
     <w:p>
+      <w:pPr>
+        <w:rPr>
+          <w:ins w:id="22" w:author="Hector Onato" w:date="2022-06-24T12:05:00Z"/>
+        </w:rPr>
+      </w:pPr>
       <w:r>
         <w:t>The relational Schema is written here</w:t>
       </w:r>
     </w:p>
+    <w:p>
+      <w:pPr>
+        <w:tabs>
+          <w:tab w:val="left" w:pos="566"/>
+          <w:tab w:val="left" w:pos="1133"/>
+          <w:tab w:val="left" w:pos="1700"/>
+          <w:tab w:val="left" w:pos="2267"/>
+          <w:tab w:val="left" w:pos="2834"/>
+          <w:tab w:val="left" w:pos="3401"/>
+          <w:tab w:val="left" w:pos="3968"/>
+          <w:tab w:val="left" w:pos="4535"/>
+          <w:tab w:val="left" w:pos="5102"/>
+          <w:tab w:val="left" w:pos="5669"/>
+          <w:tab w:val="left" w:pos="6236"/>
+          <w:tab w:val="left" w:pos="6803"/>
+        </w:tabs>
+        <w:autoSpaceDE w:val="0"/>
+        <w:autoSpaceDN w:val="0"/>
+        <w:adjustRightInd w:val="0"/>
+        <w:ind w:right="-720"/>
+        <w:jc w:val="left"/>
+        <w:rPr>
+          <w:ins w:id="23" w:author="Hector Onato" w:date="2022-06-24T12:05:00Z"/>
+          <w:rFonts w:ascii="Helvetica" w:hAnsi="Helvetica" w:cs="Helvetica"/>
+          <w:color w:val="000000" w:themeColor="text1"/>
+          <w:sz w:val="24"/>
+          <w:szCs w:val="24"/>
+          <w:rPrChange w:id="24" w:author="Hector Onato" w:date="2022-06-24T12:05:00Z">
+            <w:rPr>
+              <w:ins w:id="25" w:author="Hector Onato" w:date="2022-06-24T12:05:00Z"/>
+              <w:rFonts w:ascii="Helvetica" w:hAnsi="Helvetica" w:cs="Helvetica"/>
+              <w:sz w:val="24"/>
+              <w:szCs w:val="24"/>
+            </w:rPr>
+          </w:rPrChange>
+        </w:rPr>
+      </w:pPr>
+    </w:p>
+    <w:p>
+      <w:pPr>
+        <w:tabs>
+          <w:tab w:val="left" w:pos="566"/>
+          <w:tab w:val="left" w:pos="1133"/>
+          <w:tab w:val="left" w:pos="1700"/>
+          <w:tab w:val="left" w:pos="2267"/>
+          <w:tab w:val="left" w:pos="2834"/>
+          <w:tab w:val="left" w:pos="3401"/>
+          <w:tab w:val="left" w:pos="3968"/>
+          <w:tab w:val="left" w:pos="4535"/>
+          <w:tab w:val="left" w:pos="5102"/>
+          <w:tab w:val="left" w:pos="5669"/>
+          <w:tab w:val="left" w:pos="6236"/>
+          <w:tab w:val="left" w:pos="6803"/>
+        </w:tabs>
+        <w:autoSpaceDE w:val="0"/>
+        <w:autoSpaceDN w:val="0"/>
+        <w:adjustRightInd w:val="0"/>
+        <w:ind w:right="-720"/>
+        <w:jc w:val="left"/>
+        <w:rPr>
+          <w:ins w:id="26" w:author="Hector Onato" w:date="2022-06-24T12:05:00Z"/>
+          <w:rFonts w:ascii="Helvetica" w:hAnsi="Helvetica" w:cs="Helvetica"/>
+          <w:color w:val="000000" w:themeColor="text1"/>
+          <w:sz w:val="24"/>
+          <w:szCs w:val="24"/>
+          <w:rPrChange w:id="27" w:author="Hector Onato" w:date="2022-06-24T12:05:00Z">
+            <w:rPr>
+              <w:ins w:id="28" w:author="Hector Onato" w:date="2022-06-24T12:05:00Z"/>
+              <w:rFonts w:ascii="Helvetica" w:hAnsi="Helvetica" w:cs="Helvetica"/>
+              <w:sz w:val="24"/>
+              <w:szCs w:val="24"/>
+            </w:rPr>
+          </w:rPrChange>
+        </w:rPr>
+      </w:pPr>
+      <w:proofErr w:type="gramStart"/>
+      <w:ins w:id="29" w:author="Hector Onato" w:date="2022-06-24T12:05:00Z">
+        <w:r>
+          <w:rPr>
+            <w:rFonts w:ascii="Helvetica" w:hAnsi="Helvetica" w:cs="Helvetica"/>
+            <w:color w:val="000000" w:themeColor="text1"/>
+            <w:sz w:val="24"/>
+            <w:szCs w:val="24"/>
+            <w:rPrChange w:id="30" w:author="Hector Onato" w:date="2022-06-24T12:05:00Z">
+              <w:rPr>
+                <w:rFonts w:ascii="Helvetica" w:hAnsi="Helvetica" w:cs="Helvetica"/>
+                <w:sz w:val="24"/>
+                <w:szCs w:val="24"/>
+              </w:rPr>
+            </w:rPrChange>
+          </w:rPr>
+          <w:t>Club(</w:t>
+        </w:r>
+        <w:proofErr w:type="spellStart"/>
+        <w:proofErr w:type="gramEnd"/>
+        <w:r>
+          <w:rPr>
+            <w:rFonts w:ascii="Helvetica" w:hAnsi="Helvetica" w:cs="Helvetica"/>
+            <w:color w:val="000000" w:themeColor="text1"/>
+            <w:sz w:val="24"/>
+            <w:szCs w:val="24"/>
+            <w:rPrChange w:id="31" w:author="Hector Onato" w:date="2022-06-24T12:05:00Z">
+              <w:rPr>
+                <w:rFonts w:ascii="Helvetica" w:hAnsi="Helvetica" w:cs="Helvetica"/>
+                <w:sz w:val="24"/>
+                <w:szCs w:val="24"/>
+                <w:u w:val="single"/>
+              </w:rPr>
+            </w:rPrChange>
+          </w:rPr>
+          <w:t>ClubID</w:t>
+        </w:r>
+        <w:proofErr w:type="spellEnd"/>
+        <w:r>
+          <w:rPr>
+            <w:rFonts w:ascii="Helvetica" w:hAnsi="Helvetica" w:cs="Helvetica"/>
+            <w:color w:val="000000" w:themeColor="text1"/>
+            <w:sz w:val="24"/>
+            <w:szCs w:val="24"/>
+            <w:rPrChange w:id="32" w:author="Hector Onato" w:date="2022-06-24T12:05:00Z">
+              <w:rPr>
+                <w:rFonts w:ascii="Helvetica" w:hAnsi="Helvetica" w:cs="Helvetica"/>
+                <w:sz w:val="24"/>
+                <w:szCs w:val="24"/>
+              </w:rPr>
+            </w:rPrChange>
+          </w:rPr>
+          <w:t>, Name, Lead)</w:t>
+        </w:r>
+      </w:ins>
+    </w:p>
+    <w:p>
+      <w:pPr>
+        <w:tabs>
+          <w:tab w:val="left" w:pos="566"/>
+          <w:tab w:val="left" w:pos="1133"/>
+          <w:tab w:val="left" w:pos="1700"/>
+          <w:tab w:val="left" w:pos="2267"/>
+          <w:tab w:val="left" w:pos="2834"/>
+          <w:tab w:val="left" w:pos="3401"/>
+          <w:tab w:val="left" w:pos="3968"/>
+          <w:tab w:val="left" w:pos="4535"/>
+          <w:tab w:val="left" w:pos="5102"/>
+          <w:tab w:val="left" w:pos="5669"/>
+          <w:tab w:val="left" w:pos="6236"/>
+          <w:tab w:val="left" w:pos="6803"/>
+        </w:tabs>
+        <w:autoSpaceDE w:val="0"/>
+        <w:autoSpaceDN w:val="0"/>
+        <w:adjustRightInd w:val="0"/>
+        <w:ind w:right="-720"/>
+        <w:jc w:val="left"/>
+        <w:rPr>
+          <w:ins w:id="33" w:author="Hector Onato" w:date="2022-06-24T12:05:00Z"/>
+          <w:rFonts w:ascii="Helvetica" w:hAnsi="Helvetica" w:cs="Helvetica"/>
+          <w:color w:val="000000" w:themeColor="text1"/>
+          <w:sz w:val="24"/>
+          <w:szCs w:val="24"/>
+          <w:rPrChange w:id="34" w:author="Hector Onato" w:date="2022-06-24T12:05:00Z">
+            <w:rPr>
+              <w:ins w:id="35" w:author="Hector Onato" w:date="2022-06-24T12:05:00Z"/>
+              <w:rFonts w:ascii="Helvetica" w:hAnsi="Helvetica" w:cs="Helvetica"/>
+              <w:sz w:val="24"/>
+              <w:szCs w:val="24"/>
+            </w:rPr>
+          </w:rPrChange>
+        </w:rPr>
+      </w:pPr>
+      <w:proofErr w:type="gramStart"/>
+      <w:ins w:id="36" w:author="Hector Onato" w:date="2022-06-24T12:05:00Z">
+        <w:r>
+          <w:rPr>
+            <w:rFonts w:ascii="Helvetica" w:hAnsi="Helvetica" w:cs="Helvetica"/>
+            <w:color w:val="000000" w:themeColor="text1"/>
+            <w:sz w:val="24"/>
+            <w:szCs w:val="24"/>
+            <w:rPrChange w:id="37" w:author="Hector Onato" w:date="2022-06-24T12:05:00Z">
+              <w:rPr>
+                <w:rFonts w:ascii="Helvetica" w:hAnsi="Helvetica" w:cs="Helvetica"/>
+                <w:sz w:val="24"/>
+                <w:szCs w:val="24"/>
+              </w:rPr>
+            </w:rPrChange>
+          </w:rPr>
+          <w:t>Event(</w:t>
+        </w:r>
+        <w:proofErr w:type="spellStart"/>
+        <w:proofErr w:type="gramEnd"/>
+        <w:r>
+          <w:rPr>
+            <w:rFonts w:ascii="Helvetica" w:hAnsi="Helvetica" w:cs="Helvetica"/>
+            <w:color w:val="000000" w:themeColor="text1"/>
+            <w:sz w:val="24"/>
+            <w:szCs w:val="24"/>
+            <w:rPrChange w:id="38" w:author="Hector Onato" w:date="2022-06-24T12:05:00Z">
+              <w:rPr>
+                <w:rFonts w:ascii="Helvetica" w:hAnsi="Helvetica" w:cs="Helvetica"/>
+                <w:sz w:val="24"/>
+                <w:szCs w:val="24"/>
+                <w:u w:val="single"/>
+              </w:rPr>
+            </w:rPrChange>
+          </w:rPr>
+          <w:t>EventID</w:t>
+        </w:r>
+        <w:proofErr w:type="spellEnd"/>
+        <w:r>
+          <w:rPr>
+            <w:rFonts w:ascii="Helvetica" w:hAnsi="Helvetica" w:cs="Helvetica"/>
+            <w:color w:val="000000" w:themeColor="text1"/>
+            <w:sz w:val="24"/>
+            <w:szCs w:val="24"/>
+            <w:rPrChange w:id="39" w:author="Hector Onato" w:date="2022-06-24T12:05:00Z">
+              <w:rPr>
+                <w:rFonts w:ascii="Helvetica" w:hAnsi="Helvetica" w:cs="Helvetica"/>
+                <w:sz w:val="24"/>
+                <w:szCs w:val="24"/>
+              </w:rPr>
+            </w:rPrChange>
+          </w:rPr>
+          <w:t xml:space="preserve">, Subject, Date, Time, </w:t>
+        </w:r>
+        <w:proofErr w:type="spellStart"/>
+        <w:r>
+          <w:rPr>
+            <w:rFonts w:ascii="Helvetica" w:hAnsi="Helvetica" w:cs="Helvetica"/>
+            <w:color w:val="000000" w:themeColor="text1"/>
+            <w:sz w:val="24"/>
+            <w:szCs w:val="24"/>
+            <w:rPrChange w:id="40" w:author="Hector Onato" w:date="2022-06-24T12:05:00Z">
+              <w:rPr>
+                <w:rFonts w:ascii="Helvetica" w:hAnsi="Helvetica" w:cs="Helvetica"/>
+                <w:sz w:val="24"/>
+                <w:szCs w:val="24"/>
+              </w:rPr>
+            </w:rPrChange>
+          </w:rPr>
+          <w:t>RegistrationFee</w:t>
+        </w:r>
+        <w:proofErr w:type="spellEnd"/>
+        <w:r>
+          <w:rPr>
+            <w:rFonts w:ascii="Helvetica" w:hAnsi="Helvetica" w:cs="Helvetica"/>
+            <w:color w:val="000000" w:themeColor="text1"/>
+            <w:sz w:val="24"/>
+            <w:szCs w:val="24"/>
+            <w:rPrChange w:id="41" w:author="Hector Onato" w:date="2022-06-24T12:05:00Z">
+              <w:rPr>
+                <w:rFonts w:ascii="Helvetica" w:hAnsi="Helvetica" w:cs="Helvetica"/>
+                <w:sz w:val="24"/>
+                <w:szCs w:val="24"/>
+              </w:rPr>
+            </w:rPrChange>
+          </w:rPr>
+          <w:t xml:space="preserve">, Room, Building, Floor, </w:t>
+        </w:r>
+        <w:proofErr w:type="spellStart"/>
+        <w:r>
+          <w:rPr>
+            <w:rFonts w:ascii="Helvetica" w:hAnsi="Helvetica" w:cs="Helvetica"/>
+            <w:b/>
+            <w:bCs/>
+            <w:color w:val="000000" w:themeColor="text1"/>
+            <w:sz w:val="24"/>
+            <w:szCs w:val="24"/>
+            <w:rPrChange w:id="42" w:author="Hector Onato" w:date="2022-06-24T12:05:00Z">
+              <w:rPr>
+                <w:rFonts w:ascii="Helvetica" w:hAnsi="Helvetica" w:cs="Helvetica"/>
+                <w:b/>
+                <w:bCs/>
+                <w:sz w:val="24"/>
+                <w:szCs w:val="24"/>
+              </w:rPr>
+            </w:rPrChange>
+          </w:rPr>
+          <w:t>GroupID</w:t>
+        </w:r>
+        <w:proofErr w:type="spellEnd"/>
+        <w:r>
+          <w:rPr>
+            <w:rFonts w:ascii="Helvetica" w:hAnsi="Helvetica" w:cs="Helvetica"/>
+            <w:color w:val="000000" w:themeColor="text1"/>
+            <w:sz w:val="24"/>
+            <w:szCs w:val="24"/>
+            <w:rPrChange w:id="43" w:author="Hector Onato" w:date="2022-06-24T12:05:00Z">
+              <w:rPr>
+                <w:rFonts w:ascii="Helvetica" w:hAnsi="Helvetica" w:cs="Helvetica"/>
+                <w:sz w:val="24"/>
+                <w:szCs w:val="24"/>
+              </w:rPr>
+            </w:rPrChange>
+          </w:rPr>
+          <w:t xml:space="preserve">) </w:t>
+        </w:r>
+      </w:ins>
+    </w:p>
+    <w:p>
+      <w:pPr>
+        <w:tabs>
+          <w:tab w:val="left" w:pos="566"/>
+          <w:tab w:val="left" w:pos="1133"/>
+          <w:tab w:val="left" w:pos="1700"/>
+          <w:tab w:val="left" w:pos="2267"/>
+          <w:tab w:val="left" w:pos="2834"/>
+          <w:tab w:val="left" w:pos="3401"/>
+          <w:tab w:val="left" w:pos="3968"/>
+          <w:tab w:val="left" w:pos="4535"/>
+          <w:tab w:val="left" w:pos="5102"/>
+          <w:tab w:val="left" w:pos="5669"/>
+          <w:tab w:val="left" w:pos="6236"/>
+          <w:tab w:val="left" w:pos="6803"/>
+        </w:tabs>
+        <w:autoSpaceDE w:val="0"/>
+        <w:autoSpaceDN w:val="0"/>
+        <w:adjustRightInd w:val="0"/>
+        <w:ind w:right="-720"/>
+        <w:jc w:val="left"/>
+        <w:rPr>
+          <w:ins w:id="44" w:author="Hector Onato" w:date="2022-06-24T12:05:00Z"/>
+          <w:rFonts w:ascii="Helvetica" w:hAnsi="Helvetica" w:cs="Helvetica"/>
+          <w:color w:val="000000" w:themeColor="text1"/>
+          <w:sz w:val="24"/>
+          <w:szCs w:val="24"/>
+          <w:rPrChange w:id="45" w:author="Hector Onato" w:date="2022-06-24T12:05:00Z">
+            <w:rPr>
+              <w:ins w:id="46" w:author="Hector Onato" w:date="2022-06-24T12:05:00Z"/>
+              <w:rFonts w:ascii="Helvetica" w:hAnsi="Helvetica" w:cs="Helvetica"/>
+              <w:sz w:val="24"/>
+              <w:szCs w:val="24"/>
+            </w:rPr>
+          </w:rPrChange>
+        </w:rPr>
+      </w:pPr>
+      <w:proofErr w:type="gramStart"/>
+      <w:ins w:id="47" w:author="Hector Onato" w:date="2022-06-24T12:05:00Z">
+        <w:r>
+          <w:rPr>
+            <w:rFonts w:ascii="Helvetica" w:hAnsi="Helvetica" w:cs="Helvetica"/>
+            <w:color w:val="000000" w:themeColor="text1"/>
+            <w:sz w:val="24"/>
+            <w:szCs w:val="24"/>
+            <w:rPrChange w:id="48" w:author="Hector Onato" w:date="2022-06-24T12:05:00Z">
+              <w:rPr>
+                <w:rFonts w:ascii="Helvetica" w:hAnsi="Helvetica" w:cs="Helvetica"/>
+                <w:sz w:val="24"/>
+                <w:szCs w:val="24"/>
+              </w:rPr>
+            </w:rPrChange>
+          </w:rPr>
+          <w:t>Project(</w:t>
+        </w:r>
+        <w:proofErr w:type="spellStart"/>
+        <w:proofErr w:type="gramEnd"/>
+        <w:r>
+          <w:rPr>
+            <w:rFonts w:ascii="Helvetica" w:hAnsi="Helvetica" w:cs="Helvetica"/>
+            <w:color w:val="000000" w:themeColor="text1"/>
+            <w:sz w:val="24"/>
+            <w:szCs w:val="24"/>
+            <w:rPrChange w:id="49" w:author="Hector Onato" w:date="2022-06-24T12:05:00Z">
+              <w:rPr>
+                <w:rFonts w:ascii="Helvetica" w:hAnsi="Helvetica" w:cs="Helvetica"/>
+                <w:sz w:val="24"/>
+                <w:szCs w:val="24"/>
+                <w:u w:val="single"/>
+              </w:rPr>
+            </w:rPrChange>
+          </w:rPr>
+          <w:t>ProjectCode</w:t>
+        </w:r>
+        <w:proofErr w:type="spellEnd"/>
+        <w:r>
+          <w:rPr>
+            <w:rFonts w:ascii="Helvetica" w:hAnsi="Helvetica" w:cs="Helvetica"/>
+            <w:color w:val="000000" w:themeColor="text1"/>
+            <w:sz w:val="24"/>
+            <w:szCs w:val="24"/>
+            <w:rPrChange w:id="50" w:author="Hector Onato" w:date="2022-06-24T12:05:00Z">
+              <w:rPr>
+                <w:rFonts w:ascii="Helvetica" w:hAnsi="Helvetica" w:cs="Helvetica"/>
+                <w:sz w:val="24"/>
+                <w:szCs w:val="24"/>
+              </w:rPr>
+            </w:rPrChange>
+          </w:rPr>
+          <w:t xml:space="preserve">, Name, Budget, </w:t>
+        </w:r>
+        <w:proofErr w:type="spellStart"/>
+        <w:r>
+          <w:rPr>
+            <w:rFonts w:ascii="Helvetica" w:hAnsi="Helvetica" w:cs="Helvetica"/>
+            <w:b/>
+            <w:bCs/>
+            <w:color w:val="000000" w:themeColor="text1"/>
+            <w:sz w:val="24"/>
+            <w:szCs w:val="24"/>
+            <w:rPrChange w:id="51" w:author="Hector Onato" w:date="2022-06-24T12:05:00Z">
+              <w:rPr>
+                <w:rFonts w:ascii="Helvetica" w:hAnsi="Helvetica" w:cs="Helvetica"/>
+                <w:b/>
+                <w:bCs/>
+                <w:sz w:val="24"/>
+                <w:szCs w:val="24"/>
+              </w:rPr>
+            </w:rPrChange>
+          </w:rPr>
+          <w:t>GroupID</w:t>
+        </w:r>
+        <w:proofErr w:type="spellEnd"/>
+        <w:r>
+          <w:rPr>
+            <w:rFonts w:ascii="Helvetica" w:hAnsi="Helvetica" w:cs="Helvetica"/>
+            <w:color w:val="000000" w:themeColor="text1"/>
+            <w:sz w:val="24"/>
+            <w:szCs w:val="24"/>
+            <w:rPrChange w:id="52" w:author="Hector Onato" w:date="2022-06-24T12:05:00Z">
+              <w:rPr>
+                <w:rFonts w:ascii="Helvetica" w:hAnsi="Helvetica" w:cs="Helvetica"/>
+                <w:sz w:val="24"/>
+                <w:szCs w:val="24"/>
+              </w:rPr>
+            </w:rPrChange>
+          </w:rPr>
+          <w:t>)</w:t>
+        </w:r>
+      </w:ins>
+    </w:p>
+    <w:p>
+      <w:pPr>
+        <w:tabs>
+          <w:tab w:val="left" w:pos="566"/>
+          <w:tab w:val="left" w:pos="1133"/>
+          <w:tab w:val="left" w:pos="1700"/>
+          <w:tab w:val="left" w:pos="2267"/>
+          <w:tab w:val="left" w:pos="2834"/>
+          <w:tab w:val="left" w:pos="3401"/>
+          <w:tab w:val="left" w:pos="3968"/>
+          <w:tab w:val="left" w:pos="4535"/>
+          <w:tab w:val="left" w:pos="5102"/>
+          <w:tab w:val="left" w:pos="5669"/>
+          <w:tab w:val="left" w:pos="6236"/>
+          <w:tab w:val="left" w:pos="6803"/>
+        </w:tabs>
+        <w:autoSpaceDE w:val="0"/>
+        <w:autoSpaceDN w:val="0"/>
+        <w:adjustRightInd w:val="0"/>
+        <w:ind w:right="-720"/>
+        <w:jc w:val="left"/>
+        <w:rPr>
+          <w:ins w:id="53" w:author="Hector Onato" w:date="2022-06-24T12:05:00Z"/>
+          <w:rFonts w:ascii="Helvetica" w:hAnsi="Helvetica" w:cs="Helvetica"/>
+          <w:color w:val="000000" w:themeColor="text1"/>
+          <w:sz w:val="24"/>
+          <w:szCs w:val="24"/>
+          <w:rPrChange w:id="54" w:author="Hector Onato" w:date="2022-06-24T12:05:00Z">
+            <w:rPr>
+              <w:ins w:id="55" w:author="Hector Onato" w:date="2022-06-24T12:05:00Z"/>
+              <w:rFonts w:ascii="Helvetica" w:hAnsi="Helvetica" w:cs="Helvetica"/>
+              <w:sz w:val="24"/>
+              <w:szCs w:val="24"/>
+            </w:rPr>
+          </w:rPrChange>
+        </w:rPr>
+      </w:pPr>
+      <w:proofErr w:type="gramStart"/>
+      <w:ins w:id="56" w:author="Hector Onato" w:date="2022-06-24T12:05:00Z">
+        <w:r>
+          <w:rPr>
+            <w:rFonts w:ascii="Helvetica" w:hAnsi="Helvetica" w:cs="Helvetica"/>
+            <w:color w:val="000000" w:themeColor="text1"/>
+            <w:sz w:val="24"/>
+            <w:szCs w:val="24"/>
+            <w:rPrChange w:id="57" w:author="Hector Onato" w:date="2022-06-24T12:05:00Z">
+              <w:rPr>
+                <w:rFonts w:ascii="Helvetica" w:hAnsi="Helvetica" w:cs="Helvetica"/>
+                <w:sz w:val="24"/>
+                <w:szCs w:val="24"/>
+              </w:rPr>
+            </w:rPrChange>
+          </w:rPr>
+          <w:t>Member(</w:t>
+        </w:r>
+        <w:proofErr w:type="spellStart"/>
+        <w:proofErr w:type="gramEnd"/>
+        <w:r>
+          <w:rPr>
+            <w:rFonts w:ascii="Helvetica" w:hAnsi="Helvetica" w:cs="Helvetica"/>
+            <w:color w:val="000000" w:themeColor="text1"/>
+            <w:sz w:val="24"/>
+            <w:szCs w:val="24"/>
+            <w:rPrChange w:id="58" w:author="Hector Onato" w:date="2022-06-24T12:05:00Z">
+              <w:rPr>
+                <w:rFonts w:ascii="Helvetica" w:hAnsi="Helvetica" w:cs="Helvetica"/>
+                <w:sz w:val="24"/>
+                <w:szCs w:val="24"/>
+                <w:u w:val="single"/>
+              </w:rPr>
+            </w:rPrChange>
+          </w:rPr>
+          <w:t>MemberID</w:t>
+        </w:r>
+        <w:proofErr w:type="spellEnd"/>
+        <w:r>
+          <w:rPr>
+            <w:rFonts w:ascii="Helvetica" w:hAnsi="Helvetica" w:cs="Helvetica"/>
+            <w:color w:val="000000" w:themeColor="text1"/>
+            <w:sz w:val="24"/>
+            <w:szCs w:val="24"/>
+            <w:rPrChange w:id="59" w:author="Hector Onato" w:date="2022-06-24T12:05:00Z">
+              <w:rPr>
+                <w:rFonts w:ascii="Helvetica" w:hAnsi="Helvetica" w:cs="Helvetica"/>
+                <w:sz w:val="24"/>
+                <w:szCs w:val="24"/>
+              </w:rPr>
+            </w:rPrChange>
+          </w:rPr>
+          <w:t xml:space="preserve">, Name, </w:t>
+        </w:r>
+        <w:proofErr w:type="spellStart"/>
+        <w:r>
+          <w:rPr>
+            <w:rFonts w:ascii="Helvetica" w:hAnsi="Helvetica" w:cs="Helvetica"/>
+            <w:color w:val="000000" w:themeColor="text1"/>
+            <w:sz w:val="24"/>
+            <w:szCs w:val="24"/>
+            <w:rPrChange w:id="60" w:author="Hector Onato" w:date="2022-06-24T12:05:00Z">
+              <w:rPr>
+                <w:rFonts w:ascii="Helvetica" w:hAnsi="Helvetica" w:cs="Helvetica"/>
+                <w:sz w:val="24"/>
+                <w:szCs w:val="24"/>
+              </w:rPr>
+            </w:rPrChange>
+          </w:rPr>
+          <w:t>MemberType</w:t>
+        </w:r>
+        <w:proofErr w:type="spellEnd"/>
+        <w:r>
+          <w:rPr>
+            <w:rFonts w:ascii="Helvetica" w:hAnsi="Helvetica" w:cs="Helvetica"/>
+            <w:color w:val="000000" w:themeColor="text1"/>
+            <w:sz w:val="24"/>
+            <w:szCs w:val="24"/>
+            <w:rPrChange w:id="61" w:author="Hector Onato" w:date="2022-06-24T12:05:00Z">
+              <w:rPr>
+                <w:rFonts w:ascii="Helvetica" w:hAnsi="Helvetica" w:cs="Helvetica"/>
+                <w:sz w:val="24"/>
+                <w:szCs w:val="24"/>
+              </w:rPr>
+            </w:rPrChange>
+          </w:rPr>
+          <w:t xml:space="preserve">) </w:t>
+        </w:r>
+      </w:ins>
+    </w:p>
+    <w:p>
+      <w:pPr>
+        <w:tabs>
+          <w:tab w:val="left" w:pos="566"/>
+          <w:tab w:val="left" w:pos="1133"/>
+          <w:tab w:val="left" w:pos="1700"/>
+          <w:tab w:val="left" w:pos="2267"/>
+          <w:tab w:val="left" w:pos="2834"/>
+          <w:tab w:val="left" w:pos="3401"/>
+          <w:tab w:val="left" w:pos="3968"/>
+          <w:tab w:val="left" w:pos="4535"/>
+          <w:tab w:val="left" w:pos="5102"/>
+          <w:tab w:val="left" w:pos="5669"/>
+          <w:tab w:val="left" w:pos="6236"/>
+          <w:tab w:val="left" w:pos="6803"/>
+        </w:tabs>
+        <w:autoSpaceDE w:val="0"/>
+        <w:autoSpaceDN w:val="0"/>
+        <w:adjustRightInd w:val="0"/>
+        <w:ind w:right="-720"/>
+        <w:jc w:val="left"/>
+        <w:rPr>
+          <w:ins w:id="62" w:author="Hector Onato" w:date="2022-06-24T12:05:00Z"/>
+          <w:rFonts w:ascii="Helvetica" w:hAnsi="Helvetica" w:cs="Helvetica"/>
+          <w:color w:val="000000" w:themeColor="text1"/>
+          <w:sz w:val="24"/>
+          <w:szCs w:val="24"/>
+          <w:rPrChange w:id="63" w:author="Hector Onato" w:date="2022-06-24T12:05:00Z">
+            <w:rPr>
+              <w:ins w:id="64" w:author="Hector Onato" w:date="2022-06-24T12:05:00Z"/>
+              <w:rFonts w:ascii="Helvetica" w:hAnsi="Helvetica" w:cs="Helvetica"/>
+              <w:sz w:val="24"/>
+              <w:szCs w:val="24"/>
+            </w:rPr>
+          </w:rPrChange>
+        </w:rPr>
+      </w:pPr>
+      <w:proofErr w:type="spellStart"/>
+      <w:ins w:id="65" w:author="Hector Onato" w:date="2022-06-24T12:05:00Z">
+        <w:r>
+          <w:rPr>
+            <w:rFonts w:ascii="Helvetica" w:hAnsi="Helvetica" w:cs="Helvetica"/>
+            <w:color w:val="000000" w:themeColor="text1"/>
+            <w:sz w:val="24"/>
+            <w:szCs w:val="24"/>
+            <w:rPrChange w:id="66" w:author="Hector Onato" w:date="2022-06-24T12:05:00Z">
+              <w:rPr>
+                <w:rFonts w:ascii="Helvetica" w:hAnsi="Helvetica" w:cs="Helvetica"/>
+                <w:sz w:val="24"/>
+                <w:szCs w:val="24"/>
+              </w:rPr>
+            </w:rPrChange>
+          </w:rPr>
+          <w:t>Club_</w:t>
+        </w:r>
+        <w:proofErr w:type="gramStart"/>
+        <w:r>
+          <w:rPr>
+            <w:rFonts w:ascii="Helvetica" w:hAnsi="Helvetica" w:cs="Helvetica"/>
+            <w:color w:val="000000" w:themeColor="text1"/>
+            <w:sz w:val="24"/>
+            <w:szCs w:val="24"/>
+            <w:rPrChange w:id="67" w:author="Hector Onato" w:date="2022-06-24T12:05:00Z">
+              <w:rPr>
+                <w:rFonts w:ascii="Helvetica" w:hAnsi="Helvetica" w:cs="Helvetica"/>
+                <w:sz w:val="24"/>
+                <w:szCs w:val="24"/>
+              </w:rPr>
+            </w:rPrChange>
+          </w:rPr>
+          <w:t>Group</w:t>
+        </w:r>
+        <w:proofErr w:type="spellEnd"/>
+        <w:r>
+          <w:rPr>
+            <w:rFonts w:ascii="Helvetica" w:hAnsi="Helvetica" w:cs="Helvetica"/>
+            <w:color w:val="000000" w:themeColor="text1"/>
+            <w:sz w:val="24"/>
+            <w:szCs w:val="24"/>
+            <w:rPrChange w:id="68" w:author="Hector Onato" w:date="2022-06-24T12:05:00Z">
+              <w:rPr>
+                <w:rFonts w:ascii="Helvetica" w:hAnsi="Helvetica" w:cs="Helvetica"/>
+                <w:sz w:val="24"/>
+                <w:szCs w:val="24"/>
+              </w:rPr>
+            </w:rPrChange>
+          </w:rPr>
+          <w:t>(</w:t>
+        </w:r>
+        <w:proofErr w:type="spellStart"/>
+        <w:proofErr w:type="gramEnd"/>
+        <w:r>
+          <w:rPr>
+            <w:rFonts w:ascii="Helvetica" w:hAnsi="Helvetica" w:cs="Helvetica"/>
+            <w:b/>
+            <w:bCs/>
+            <w:color w:val="000000" w:themeColor="text1"/>
+            <w:sz w:val="24"/>
+            <w:szCs w:val="24"/>
+            <w:rPrChange w:id="69" w:author="Hector Onato" w:date="2022-06-24T12:05:00Z">
+              <w:rPr>
+                <w:rFonts w:ascii="Helvetica" w:hAnsi="Helvetica" w:cs="Helvetica"/>
+                <w:b/>
+                <w:bCs/>
+                <w:sz w:val="24"/>
+                <w:szCs w:val="24"/>
+                <w:u w:val="single"/>
+              </w:rPr>
+            </w:rPrChange>
+          </w:rPr>
+          <w:t>ClubID</w:t>
+        </w:r>
+        <w:proofErr w:type="spellEnd"/>
+        <w:r>
+          <w:rPr>
+            <w:rFonts w:ascii="Helvetica" w:hAnsi="Helvetica" w:cs="Helvetica"/>
+            <w:color w:val="000000" w:themeColor="text1"/>
+            <w:sz w:val="24"/>
+            <w:szCs w:val="24"/>
+            <w:rPrChange w:id="70" w:author="Hector Onato" w:date="2022-06-24T12:05:00Z">
+              <w:rPr>
+                <w:rFonts w:ascii="Helvetica" w:hAnsi="Helvetica" w:cs="Helvetica"/>
+                <w:sz w:val="24"/>
+                <w:szCs w:val="24"/>
+                <w:u w:val="single"/>
+              </w:rPr>
+            </w:rPrChange>
+          </w:rPr>
+          <w:t xml:space="preserve">, </w:t>
+        </w:r>
+        <w:proofErr w:type="spellStart"/>
+        <w:r>
+          <w:rPr>
+            <w:rFonts w:ascii="Helvetica" w:hAnsi="Helvetica" w:cs="Helvetica"/>
+            <w:color w:val="000000" w:themeColor="text1"/>
+            <w:sz w:val="24"/>
+            <w:szCs w:val="24"/>
+            <w:rPrChange w:id="71" w:author="Hector Onato" w:date="2022-06-24T12:05:00Z">
+              <w:rPr>
+                <w:rFonts w:ascii="Helvetica" w:hAnsi="Helvetica" w:cs="Helvetica"/>
+                <w:sz w:val="24"/>
+                <w:szCs w:val="24"/>
+                <w:u w:val="single"/>
+              </w:rPr>
+            </w:rPrChange>
+          </w:rPr>
+          <w:t>GroupID</w:t>
+        </w:r>
+        <w:proofErr w:type="spellEnd"/>
+        <w:r>
+          <w:rPr>
+            <w:rFonts w:ascii="Helvetica" w:hAnsi="Helvetica" w:cs="Helvetica"/>
+            <w:color w:val="000000" w:themeColor="text1"/>
+            <w:sz w:val="24"/>
+            <w:szCs w:val="24"/>
+            <w:rPrChange w:id="72" w:author="Hector Onato" w:date="2022-06-24T12:05:00Z">
+              <w:rPr>
+                <w:rFonts w:ascii="Helvetica" w:hAnsi="Helvetica" w:cs="Helvetica"/>
+                <w:sz w:val="24"/>
+                <w:szCs w:val="24"/>
+              </w:rPr>
+            </w:rPrChange>
+          </w:rPr>
+          <w:t xml:space="preserve">, </w:t>
+        </w:r>
+        <w:proofErr w:type="spellStart"/>
+        <w:r>
+          <w:rPr>
+            <w:rFonts w:ascii="Helvetica" w:hAnsi="Helvetica" w:cs="Helvetica"/>
+            <w:color w:val="000000" w:themeColor="text1"/>
+            <w:sz w:val="24"/>
+            <w:szCs w:val="24"/>
+            <w:rPrChange w:id="73" w:author="Hector Onato" w:date="2022-06-24T12:05:00Z">
+              <w:rPr>
+                <w:rFonts w:ascii="Helvetica" w:hAnsi="Helvetica" w:cs="Helvetica"/>
+                <w:sz w:val="24"/>
+                <w:szCs w:val="24"/>
+              </w:rPr>
+            </w:rPrChange>
+          </w:rPr>
+          <w:t>Name,Head</w:t>
+        </w:r>
+        <w:proofErr w:type="spellEnd"/>
+        <w:r>
+          <w:rPr>
+            <w:rFonts w:ascii="Helvetica" w:hAnsi="Helvetica" w:cs="Helvetica"/>
+            <w:color w:val="000000" w:themeColor="text1"/>
+            <w:sz w:val="24"/>
+            <w:szCs w:val="24"/>
+            <w:rPrChange w:id="74" w:author="Hector Onato" w:date="2022-06-24T12:05:00Z">
+              <w:rPr>
+                <w:rFonts w:ascii="Helvetica" w:hAnsi="Helvetica" w:cs="Helvetica"/>
+                <w:sz w:val="24"/>
+                <w:szCs w:val="24"/>
+              </w:rPr>
+            </w:rPrChange>
+          </w:rPr>
+          <w:t>)</w:t>
+        </w:r>
+      </w:ins>
+    </w:p>
+    <w:p>
+      <w:pPr>
+        <w:tabs>
+          <w:tab w:val="left" w:pos="566"/>
+          <w:tab w:val="left" w:pos="1133"/>
+          <w:tab w:val="left" w:pos="1700"/>
+          <w:tab w:val="left" w:pos="2267"/>
+          <w:tab w:val="left" w:pos="2834"/>
+          <w:tab w:val="left" w:pos="3401"/>
+          <w:tab w:val="left" w:pos="3968"/>
+          <w:tab w:val="left" w:pos="4535"/>
+          <w:tab w:val="left" w:pos="5102"/>
+          <w:tab w:val="left" w:pos="5669"/>
+          <w:tab w:val="left" w:pos="6236"/>
+          <w:tab w:val="left" w:pos="6803"/>
+        </w:tabs>
+        <w:autoSpaceDE w:val="0"/>
+        <w:autoSpaceDN w:val="0"/>
+        <w:adjustRightInd w:val="0"/>
+        <w:ind w:right="-720"/>
+        <w:jc w:val="left"/>
+        <w:rPr>
+          <w:ins w:id="75" w:author="Hector Onato" w:date="2022-06-24T12:05:00Z"/>
+          <w:rFonts w:ascii="Helvetica" w:hAnsi="Helvetica" w:cs="Helvetica"/>
+          <w:color w:val="000000" w:themeColor="text1"/>
+          <w:sz w:val="24"/>
+          <w:szCs w:val="24"/>
+          <w:rPrChange w:id="76" w:author="Hector Onato" w:date="2022-06-24T12:05:00Z">
+            <w:rPr>
+              <w:ins w:id="77" w:author="Hector Onato" w:date="2022-06-24T12:05:00Z"/>
+              <w:rFonts w:ascii="Helvetica" w:hAnsi="Helvetica" w:cs="Helvetica"/>
+              <w:sz w:val="24"/>
+              <w:szCs w:val="24"/>
+            </w:rPr>
+          </w:rPrChange>
+        </w:rPr>
+      </w:pPr>
+      <w:proofErr w:type="spellStart"/>
+      <w:ins w:id="78" w:author="Hector Onato" w:date="2022-06-24T12:05:00Z">
+        <w:r>
+          <w:rPr>
+            <w:rFonts w:ascii="Helvetica" w:hAnsi="Helvetica" w:cs="Helvetica"/>
+            <w:color w:val="000000" w:themeColor="text1"/>
+            <w:sz w:val="24"/>
+            <w:szCs w:val="24"/>
+            <w:rPrChange w:id="79" w:author="Hector Onato" w:date="2022-06-24T12:05:00Z">
+              <w:rPr>
+                <w:rFonts w:ascii="Helvetica" w:hAnsi="Helvetica" w:cs="Helvetica"/>
+                <w:sz w:val="24"/>
+                <w:szCs w:val="24"/>
+              </w:rPr>
+            </w:rPrChange>
+          </w:rPr>
+          <w:t>Member_Joins_</w:t>
+        </w:r>
+        <w:proofErr w:type="gramStart"/>
+        <w:r>
+          <w:rPr>
+            <w:rFonts w:ascii="Helvetica" w:hAnsi="Helvetica" w:cs="Helvetica"/>
+            <w:color w:val="000000" w:themeColor="text1"/>
+            <w:sz w:val="24"/>
+            <w:szCs w:val="24"/>
+            <w:rPrChange w:id="80" w:author="Hector Onato" w:date="2022-06-24T12:05:00Z">
+              <w:rPr>
+                <w:rFonts w:ascii="Helvetica" w:hAnsi="Helvetica" w:cs="Helvetica"/>
+                <w:sz w:val="24"/>
+                <w:szCs w:val="24"/>
+              </w:rPr>
+            </w:rPrChange>
+          </w:rPr>
+          <w:t>Group</w:t>
+        </w:r>
+        <w:proofErr w:type="spellEnd"/>
+        <w:r>
+          <w:rPr>
+            <w:rFonts w:ascii="Helvetica" w:hAnsi="Helvetica" w:cs="Helvetica"/>
+            <w:color w:val="000000" w:themeColor="text1"/>
+            <w:sz w:val="24"/>
+            <w:szCs w:val="24"/>
+            <w:rPrChange w:id="81" w:author="Hector Onato" w:date="2022-06-24T12:05:00Z">
+              <w:rPr>
+                <w:rFonts w:ascii="Helvetica" w:hAnsi="Helvetica" w:cs="Helvetica"/>
+                <w:sz w:val="24"/>
+                <w:szCs w:val="24"/>
+              </w:rPr>
+            </w:rPrChange>
+          </w:rPr>
+          <w:t>(</w:t>
+        </w:r>
+        <w:proofErr w:type="spellStart"/>
+        <w:proofErr w:type="gramEnd"/>
+        <w:r>
+          <w:rPr>
+            <w:rFonts w:ascii="Helvetica" w:hAnsi="Helvetica" w:cs="Helvetica"/>
+            <w:b/>
+            <w:bCs/>
+            <w:color w:val="000000" w:themeColor="text1"/>
+            <w:sz w:val="24"/>
+            <w:szCs w:val="24"/>
+            <w:rPrChange w:id="82" w:author="Hector Onato" w:date="2022-06-24T12:05:00Z">
+              <w:rPr>
+                <w:rFonts w:ascii="Helvetica" w:hAnsi="Helvetica" w:cs="Helvetica"/>
+                <w:b/>
+                <w:bCs/>
+                <w:sz w:val="24"/>
+                <w:szCs w:val="24"/>
+                <w:u w:val="single"/>
+              </w:rPr>
+            </w:rPrChange>
+          </w:rPr>
+          <w:t>MemberID</w:t>
+        </w:r>
+        <w:proofErr w:type="spellEnd"/>
+        <w:r>
+          <w:rPr>
+            <w:rFonts w:ascii="Helvetica" w:hAnsi="Helvetica" w:cs="Helvetica"/>
+            <w:b/>
+            <w:bCs/>
+            <w:color w:val="000000" w:themeColor="text1"/>
+            <w:sz w:val="24"/>
+            <w:szCs w:val="24"/>
+            <w:rPrChange w:id="83" w:author="Hector Onato" w:date="2022-06-24T12:05:00Z">
+              <w:rPr>
+                <w:rFonts w:ascii="Helvetica" w:hAnsi="Helvetica" w:cs="Helvetica"/>
+                <w:b/>
+                <w:bCs/>
+                <w:sz w:val="24"/>
+                <w:szCs w:val="24"/>
+                <w:u w:val="single"/>
+              </w:rPr>
+            </w:rPrChange>
+          </w:rPr>
+          <w:t xml:space="preserve">, </w:t>
+        </w:r>
+        <w:proofErr w:type="spellStart"/>
+        <w:r>
+          <w:rPr>
+            <w:rFonts w:ascii="Helvetica" w:hAnsi="Helvetica" w:cs="Helvetica"/>
+            <w:b/>
+            <w:bCs/>
+            <w:color w:val="000000" w:themeColor="text1"/>
+            <w:sz w:val="24"/>
+            <w:szCs w:val="24"/>
+            <w:rPrChange w:id="84" w:author="Hector Onato" w:date="2022-06-24T12:05:00Z">
+              <w:rPr>
+                <w:rFonts w:ascii="Helvetica" w:hAnsi="Helvetica" w:cs="Helvetica"/>
+                <w:b/>
+                <w:bCs/>
+                <w:sz w:val="24"/>
+                <w:szCs w:val="24"/>
+                <w:u w:val="single"/>
+              </w:rPr>
+            </w:rPrChange>
+          </w:rPr>
+          <w:t>GroupID</w:t>
+        </w:r>
+        <w:proofErr w:type="spellEnd"/>
+        <w:r>
+          <w:rPr>
+            <w:rFonts w:ascii="Helvetica" w:hAnsi="Helvetica" w:cs="Helvetica"/>
+            <w:color w:val="000000" w:themeColor="text1"/>
+            <w:sz w:val="24"/>
+            <w:szCs w:val="24"/>
+            <w:rPrChange w:id="85" w:author="Hector Onato" w:date="2022-06-24T12:05:00Z">
+              <w:rPr>
+                <w:rFonts w:ascii="Helvetica" w:hAnsi="Helvetica" w:cs="Helvetica"/>
+                <w:sz w:val="24"/>
+                <w:szCs w:val="24"/>
+              </w:rPr>
+            </w:rPrChange>
+          </w:rPr>
+          <w:t>)</w:t>
+        </w:r>
+      </w:ins>
+    </w:p>
+    <w:p>
+      <w:pPr>
+        <w:tabs>
+          <w:tab w:val="left" w:pos="566"/>
+          <w:tab w:val="left" w:pos="1133"/>
+          <w:tab w:val="left" w:pos="1700"/>
+          <w:tab w:val="left" w:pos="2267"/>
+          <w:tab w:val="left" w:pos="2834"/>
+          <w:tab w:val="left" w:pos="3401"/>
+          <w:tab w:val="left" w:pos="3968"/>
+          <w:tab w:val="left" w:pos="4535"/>
+          <w:tab w:val="left" w:pos="5102"/>
+          <w:tab w:val="left" w:pos="5669"/>
+          <w:tab w:val="left" w:pos="6236"/>
+          <w:tab w:val="left" w:pos="6803"/>
+        </w:tabs>
+        <w:autoSpaceDE w:val="0"/>
+        <w:autoSpaceDN w:val="0"/>
+        <w:adjustRightInd w:val="0"/>
+        <w:ind w:right="-720"/>
+        <w:jc w:val="left"/>
+        <w:rPr>
+          <w:ins w:id="86" w:author="Hector Onato" w:date="2022-06-24T12:05:00Z"/>
+          <w:rFonts w:ascii="Helvetica" w:hAnsi="Helvetica" w:cs="Helvetica"/>
+          <w:color w:val="000000" w:themeColor="text1"/>
+          <w:sz w:val="24"/>
+          <w:szCs w:val="24"/>
+          <w:rPrChange w:id="87" w:author="Hector Onato" w:date="2022-06-24T12:05:00Z">
+            <w:rPr>
+              <w:ins w:id="88" w:author="Hector Onato" w:date="2022-06-24T12:05:00Z"/>
+              <w:rFonts w:ascii="Helvetica" w:hAnsi="Helvetica" w:cs="Helvetica"/>
+              <w:sz w:val="24"/>
+              <w:szCs w:val="24"/>
+            </w:rPr>
+          </w:rPrChange>
+        </w:rPr>
+      </w:pPr>
+      <w:proofErr w:type="spellStart"/>
+      <w:ins w:id="89" w:author="Hector Onato" w:date="2022-06-24T12:05:00Z">
+        <w:r>
+          <w:rPr>
+            <w:rFonts w:ascii="Helvetica" w:hAnsi="Helvetica" w:cs="Helvetica"/>
+            <w:color w:val="000000" w:themeColor="text1"/>
+            <w:sz w:val="24"/>
+            <w:szCs w:val="24"/>
+            <w:rPrChange w:id="90" w:author="Hector Onato" w:date="2022-06-24T12:05:00Z">
+              <w:rPr>
+                <w:rFonts w:ascii="Helvetica" w:hAnsi="Helvetica" w:cs="Helvetica"/>
+                <w:sz w:val="24"/>
+                <w:szCs w:val="24"/>
+              </w:rPr>
+            </w:rPrChange>
+          </w:rPr>
+          <w:t>Member_WorksOn_</w:t>
+        </w:r>
+        <w:proofErr w:type="gramStart"/>
+        <w:r>
+          <w:rPr>
+            <w:rFonts w:ascii="Helvetica" w:hAnsi="Helvetica" w:cs="Helvetica"/>
+            <w:color w:val="000000" w:themeColor="text1"/>
+            <w:sz w:val="24"/>
+            <w:szCs w:val="24"/>
+            <w:rPrChange w:id="91" w:author="Hector Onato" w:date="2022-06-24T12:05:00Z">
+              <w:rPr>
+                <w:rFonts w:ascii="Helvetica" w:hAnsi="Helvetica" w:cs="Helvetica"/>
+                <w:sz w:val="24"/>
+                <w:szCs w:val="24"/>
+              </w:rPr>
+            </w:rPrChange>
+          </w:rPr>
+          <w:t>Project</w:t>
+        </w:r>
+        <w:proofErr w:type="spellEnd"/>
+        <w:r>
+          <w:rPr>
+            <w:rFonts w:ascii="Helvetica" w:hAnsi="Helvetica" w:cs="Helvetica"/>
+            <w:color w:val="000000" w:themeColor="text1"/>
+            <w:sz w:val="24"/>
+            <w:szCs w:val="24"/>
+            <w:rPrChange w:id="92" w:author="Hector Onato" w:date="2022-06-24T12:05:00Z">
+              <w:rPr>
+                <w:rFonts w:ascii="Helvetica" w:hAnsi="Helvetica" w:cs="Helvetica"/>
+                <w:sz w:val="24"/>
+                <w:szCs w:val="24"/>
+              </w:rPr>
+            </w:rPrChange>
+          </w:rPr>
+          <w:t>(</w:t>
+        </w:r>
+        <w:proofErr w:type="spellStart"/>
+        <w:proofErr w:type="gramEnd"/>
+        <w:r>
+          <w:rPr>
+            <w:rFonts w:ascii="Helvetica" w:hAnsi="Helvetica" w:cs="Helvetica"/>
+            <w:b/>
+            <w:bCs/>
+            <w:color w:val="000000" w:themeColor="text1"/>
+            <w:sz w:val="24"/>
+            <w:szCs w:val="24"/>
+            <w:rPrChange w:id="93" w:author="Hector Onato" w:date="2022-06-24T12:05:00Z">
+              <w:rPr>
+                <w:rFonts w:ascii="Helvetica" w:hAnsi="Helvetica" w:cs="Helvetica"/>
+                <w:b/>
+                <w:bCs/>
+                <w:sz w:val="24"/>
+                <w:szCs w:val="24"/>
+                <w:u w:val="single"/>
+              </w:rPr>
+            </w:rPrChange>
+          </w:rPr>
+          <w:t>MemberID</w:t>
+        </w:r>
+        <w:proofErr w:type="spellEnd"/>
+        <w:r>
+          <w:rPr>
+            <w:rFonts w:ascii="Helvetica" w:hAnsi="Helvetica" w:cs="Helvetica"/>
+            <w:b/>
+            <w:bCs/>
+            <w:color w:val="000000" w:themeColor="text1"/>
+            <w:sz w:val="24"/>
+            <w:szCs w:val="24"/>
+            <w:rPrChange w:id="94" w:author="Hector Onato" w:date="2022-06-24T12:05:00Z">
+              <w:rPr>
+                <w:rFonts w:ascii="Helvetica" w:hAnsi="Helvetica" w:cs="Helvetica"/>
+                <w:b/>
+                <w:bCs/>
+                <w:sz w:val="24"/>
+                <w:szCs w:val="24"/>
+                <w:u w:val="single"/>
+              </w:rPr>
+            </w:rPrChange>
+          </w:rPr>
+          <w:t xml:space="preserve">, </w:t>
+        </w:r>
+        <w:proofErr w:type="spellStart"/>
+        <w:r>
+          <w:rPr>
+            <w:rFonts w:ascii="Helvetica" w:hAnsi="Helvetica" w:cs="Helvetica"/>
+            <w:b/>
+            <w:bCs/>
+            <w:color w:val="000000" w:themeColor="text1"/>
+            <w:sz w:val="24"/>
+            <w:szCs w:val="24"/>
+            <w:rPrChange w:id="95" w:author="Hector Onato" w:date="2022-06-24T12:05:00Z">
+              <w:rPr>
+                <w:rFonts w:ascii="Helvetica" w:hAnsi="Helvetica" w:cs="Helvetica"/>
+                <w:b/>
+                <w:bCs/>
+                <w:sz w:val="24"/>
+                <w:szCs w:val="24"/>
+                <w:u w:val="single"/>
+              </w:rPr>
+            </w:rPrChange>
+          </w:rPr>
+          <w:t>ProjectCode</w:t>
+        </w:r>
+        <w:proofErr w:type="spellEnd"/>
+        <w:r>
+          <w:rPr>
+            <w:rFonts w:ascii="Helvetica" w:hAnsi="Helvetica" w:cs="Helvetica"/>
+            <w:color w:val="000000" w:themeColor="text1"/>
+            <w:sz w:val="24"/>
+            <w:szCs w:val="24"/>
+            <w:rPrChange w:id="96" w:author="Hector Onato" w:date="2022-06-24T12:05:00Z">
+              <w:rPr>
+                <w:rFonts w:ascii="Helvetica" w:hAnsi="Helvetica" w:cs="Helvetica"/>
+                <w:sz w:val="24"/>
+                <w:szCs w:val="24"/>
+              </w:rPr>
+            </w:rPrChange>
+          </w:rPr>
+          <w:t xml:space="preserve">, </w:t>
+        </w:r>
+        <w:proofErr w:type="spellStart"/>
+        <w:r>
+          <w:rPr>
+            <w:rFonts w:ascii="Helvetica" w:hAnsi="Helvetica" w:cs="Helvetica"/>
+            <w:color w:val="000000" w:themeColor="text1"/>
+            <w:sz w:val="24"/>
+            <w:szCs w:val="24"/>
+            <w:rPrChange w:id="97" w:author="Hector Onato" w:date="2022-06-24T12:05:00Z">
+              <w:rPr>
+                <w:rFonts w:ascii="Helvetica" w:hAnsi="Helvetica" w:cs="Helvetica"/>
+                <w:sz w:val="24"/>
+                <w:szCs w:val="24"/>
+              </w:rPr>
+            </w:rPrChange>
+          </w:rPr>
+          <w:t>MemberPortion</w:t>
+        </w:r>
+        <w:proofErr w:type="spellEnd"/>
+        <w:r>
+          <w:rPr>
+            <w:rFonts w:ascii="Helvetica" w:hAnsi="Helvetica" w:cs="Helvetica"/>
+            <w:color w:val="000000" w:themeColor="text1"/>
+            <w:sz w:val="24"/>
+            <w:szCs w:val="24"/>
+            <w:rPrChange w:id="98" w:author="Hector Onato" w:date="2022-06-24T12:05:00Z">
+              <w:rPr>
+                <w:rFonts w:ascii="Helvetica" w:hAnsi="Helvetica" w:cs="Helvetica"/>
+                <w:sz w:val="24"/>
+                <w:szCs w:val="24"/>
+              </w:rPr>
+            </w:rPrChange>
+          </w:rPr>
+          <w:t>)</w:t>
+        </w:r>
+      </w:ins>
+    </w:p>
+    <w:p>
+      <w:pPr>
+        <w:tabs>
+          <w:tab w:val="left" w:pos="566"/>
+          <w:tab w:val="left" w:pos="1133"/>
+          <w:tab w:val="left" w:pos="1700"/>
+          <w:tab w:val="left" w:pos="2267"/>
+          <w:tab w:val="left" w:pos="2834"/>
+          <w:tab w:val="left" w:pos="3401"/>
+          <w:tab w:val="left" w:pos="3968"/>
+          <w:tab w:val="left" w:pos="4535"/>
+          <w:tab w:val="left" w:pos="5102"/>
+          <w:tab w:val="left" w:pos="5669"/>
+          <w:tab w:val="left" w:pos="6236"/>
+          <w:tab w:val="left" w:pos="6803"/>
+        </w:tabs>
+        <w:autoSpaceDE w:val="0"/>
+        <w:autoSpaceDN w:val="0"/>
+        <w:adjustRightInd w:val="0"/>
+        <w:ind w:right="-720"/>
+        <w:jc w:val="left"/>
+        <w:rPr>
+          <w:ins w:id="99" w:author="Hector Onato" w:date="2022-06-24T12:05:00Z"/>
+          <w:rFonts w:ascii="Helvetica" w:hAnsi="Helvetica" w:cs="Helvetica"/>
+          <w:color w:val="000000" w:themeColor="text1"/>
+          <w:sz w:val="24"/>
+          <w:szCs w:val="24"/>
+          <w:rPrChange w:id="100" w:author="Hector Onato" w:date="2022-06-24T12:05:00Z">
+            <w:rPr>
+              <w:ins w:id="101" w:author="Hector Onato" w:date="2022-06-24T12:05:00Z"/>
+              <w:rFonts w:ascii="Helvetica" w:hAnsi="Helvetica" w:cs="Helvetica"/>
+              <w:sz w:val="24"/>
+              <w:szCs w:val="24"/>
+            </w:rPr>
+          </w:rPrChange>
+        </w:rPr>
+      </w:pPr>
+      <w:proofErr w:type="spellStart"/>
+      <w:ins w:id="102" w:author="Hector Onato" w:date="2022-06-24T12:05:00Z">
+        <w:r>
+          <w:rPr>
+            <w:rFonts w:ascii="Helvetica" w:hAnsi="Helvetica" w:cs="Helvetica"/>
+            <w:color w:val="000000" w:themeColor="text1"/>
+            <w:sz w:val="24"/>
+            <w:szCs w:val="24"/>
+            <w:rPrChange w:id="103" w:author="Hector Onato" w:date="2022-06-24T12:05:00Z">
+              <w:rPr>
+                <w:rFonts w:ascii="Helvetica" w:hAnsi="Helvetica" w:cs="Helvetica"/>
+                <w:sz w:val="24"/>
+                <w:szCs w:val="24"/>
+              </w:rPr>
+            </w:rPrChange>
+          </w:rPr>
+          <w:t>Alumnus_</w:t>
+        </w:r>
+        <w:proofErr w:type="gramStart"/>
+        <w:r>
+          <w:rPr>
+            <w:rFonts w:ascii="Helvetica" w:hAnsi="Helvetica" w:cs="Helvetica"/>
+            <w:color w:val="000000" w:themeColor="text1"/>
+            <w:sz w:val="24"/>
+            <w:szCs w:val="24"/>
+            <w:rPrChange w:id="104" w:author="Hector Onato" w:date="2022-06-24T12:05:00Z">
+              <w:rPr>
+                <w:rFonts w:ascii="Helvetica" w:hAnsi="Helvetica" w:cs="Helvetica"/>
+                <w:sz w:val="24"/>
+                <w:szCs w:val="24"/>
+              </w:rPr>
+            </w:rPrChange>
+          </w:rPr>
+          <w:t>WorkHistory</w:t>
+        </w:r>
+        <w:proofErr w:type="spellEnd"/>
+        <w:r>
+          <w:rPr>
+            <w:rFonts w:ascii="Helvetica" w:hAnsi="Helvetica" w:cs="Helvetica"/>
+            <w:color w:val="000000" w:themeColor="text1"/>
+            <w:sz w:val="24"/>
+            <w:szCs w:val="24"/>
+            <w:rPrChange w:id="105" w:author="Hector Onato" w:date="2022-06-24T12:05:00Z">
+              <w:rPr>
+                <w:rFonts w:ascii="Helvetica" w:hAnsi="Helvetica" w:cs="Helvetica"/>
+                <w:sz w:val="24"/>
+                <w:szCs w:val="24"/>
+              </w:rPr>
+            </w:rPrChange>
+          </w:rPr>
+          <w:t>(</w:t>
+        </w:r>
+        <w:proofErr w:type="spellStart"/>
+        <w:proofErr w:type="gramEnd"/>
+        <w:r>
+          <w:rPr>
+            <w:rFonts w:ascii="Helvetica" w:hAnsi="Helvetica" w:cs="Helvetica"/>
+            <w:b/>
+            <w:bCs/>
+            <w:color w:val="000000" w:themeColor="text1"/>
+            <w:sz w:val="24"/>
+            <w:szCs w:val="24"/>
+            <w:rPrChange w:id="106" w:author="Hector Onato" w:date="2022-06-24T12:05:00Z">
+              <w:rPr>
+                <w:rFonts w:ascii="Helvetica" w:hAnsi="Helvetica" w:cs="Helvetica"/>
+                <w:b/>
+                <w:bCs/>
+                <w:sz w:val="24"/>
+                <w:szCs w:val="24"/>
+                <w:u w:val="single"/>
+              </w:rPr>
+            </w:rPrChange>
+          </w:rPr>
+          <w:t>MemberID</w:t>
+        </w:r>
+        <w:proofErr w:type="spellEnd"/>
+        <w:r>
+          <w:rPr>
+            <w:rFonts w:ascii="Helvetica" w:hAnsi="Helvetica" w:cs="Helvetica"/>
+            <w:b/>
+            <w:bCs/>
+            <w:color w:val="000000" w:themeColor="text1"/>
+            <w:sz w:val="24"/>
+            <w:szCs w:val="24"/>
+            <w:rPrChange w:id="107" w:author="Hector Onato" w:date="2022-06-24T12:05:00Z">
+              <w:rPr>
+                <w:rFonts w:ascii="Helvetica" w:hAnsi="Helvetica" w:cs="Helvetica"/>
+                <w:b/>
+                <w:bCs/>
+                <w:sz w:val="24"/>
+                <w:szCs w:val="24"/>
+                <w:u w:val="single"/>
+              </w:rPr>
+            </w:rPrChange>
+          </w:rPr>
+          <w:t>,</w:t>
+        </w:r>
+        <w:r>
+          <w:rPr>
+            <w:rFonts w:ascii="Helvetica" w:hAnsi="Helvetica" w:cs="Helvetica"/>
+            <w:color w:val="000000" w:themeColor="text1"/>
+            <w:sz w:val="24"/>
+            <w:szCs w:val="24"/>
+            <w:rPrChange w:id="108" w:author="Hector Onato" w:date="2022-06-24T12:05:00Z">
+              <w:rPr>
+                <w:rFonts w:ascii="Helvetica" w:hAnsi="Helvetica" w:cs="Helvetica"/>
+                <w:sz w:val="24"/>
+                <w:szCs w:val="24"/>
+              </w:rPr>
+            </w:rPrChange>
+          </w:rPr>
+          <w:t xml:space="preserve"> Company, Position, StartDate, </w:t>
+        </w:r>
+        <w:proofErr w:type="spellStart"/>
+        <w:r>
+          <w:rPr>
+            <w:rFonts w:ascii="Helvetica" w:hAnsi="Helvetica" w:cs="Helvetica"/>
+            <w:color w:val="000000" w:themeColor="text1"/>
+            <w:sz w:val="24"/>
+            <w:szCs w:val="24"/>
+            <w:rPrChange w:id="109" w:author="Hector Onato" w:date="2022-06-24T12:05:00Z">
+              <w:rPr>
+                <w:rFonts w:ascii="Helvetica" w:hAnsi="Helvetica" w:cs="Helvetica"/>
+                <w:sz w:val="24"/>
+                <w:szCs w:val="24"/>
+              </w:rPr>
+            </w:rPrChange>
+          </w:rPr>
+          <w:t>EndDate</w:t>
+        </w:r>
+        <w:proofErr w:type="spellEnd"/>
+        <w:r>
+          <w:rPr>
+            <w:rFonts w:ascii="Helvetica" w:hAnsi="Helvetica" w:cs="Helvetica"/>
+            <w:color w:val="000000" w:themeColor="text1"/>
+            <w:sz w:val="24"/>
+            <w:szCs w:val="24"/>
+            <w:rPrChange w:id="110" w:author="Hector Onato" w:date="2022-06-24T12:05:00Z">
+              <w:rPr>
+                <w:rFonts w:ascii="Helvetica" w:hAnsi="Helvetica" w:cs="Helvetica"/>
+                <w:sz w:val="24"/>
+                <w:szCs w:val="24"/>
+              </w:rPr>
+            </w:rPrChange>
+          </w:rPr>
+          <w:t>)</w:t>
+        </w:r>
+      </w:ins>
+    </w:p>
+    <w:p/>
     <w:p>
       <w:pPr>
         <w:pStyle w:val="Heading1"/>

</xml_diff>